<commit_message>
Ajouter le début du programme SpicyNvader
</commit_message>
<xml_diff>
--- a/Documentation du projet SpicyNvader - samgreppin.docx
+++ b/Documentation du projet SpicyNvader - samgreppin.docx
@@ -1,6 +1,6 @@
 
 <file path=word/document.xml><?xml version="1.0" encoding="utf-8"?>
-<w:document xmlns:wpc="http://schemas.microsoft.com/office/word/2010/wordprocessingCanvas" xmlns:cx="http://schemas.microsoft.com/office/drawing/2014/chartex" xmlns:cx1="http://schemas.microsoft.com/office/drawing/2015/9/8/chartex" xmlns:cx2="http://schemas.microsoft.com/office/drawing/2015/10/21/chartex" xmlns:cx3="http://schemas.microsoft.com/office/drawing/2016/5/9/chartex" xmlns:cx4="http://schemas.microsoft.com/office/drawing/2016/5/10/chartex" xmlns:cx5="http://schemas.microsoft.com/office/drawing/2016/5/11/chartex" xmlns:cx6="http://schemas.microsoft.com/office/drawing/2016/5/12/chartex" xmlns:cx7="http://schemas.microsoft.com/office/drawing/2016/5/13/chartex" xmlns:cx8="http://schemas.microsoft.com/office/drawing/2016/5/14/chartex" xmlns:mc="http://schemas.openxmlformats.org/markup-compatibility/2006" xmlns:aink="http://schemas.microsoft.com/office/drawing/2016/ink" xmlns:am3d="http://schemas.microsoft.com/office/drawing/2017/model3d" xmlns:o="urn:schemas-microsoft-com:office:office" xmlns:oel="http://schemas.microsoft.com/office/2019/extlst" xmlns:r="http://schemas.openxmlformats.org/officeDocument/2006/relationships" xmlns:m="http://schemas.openxmlformats.org/officeDocument/2006/math" xmlns:v="urn:schemas-microsoft-com:vml" xmlns:wp14="http://schemas.microsoft.com/office/word/2010/wordprocessingDrawing" xmlns:wp="http://schemas.openxmlformats.org/drawingml/2006/wordprocessingDrawing" xmlns:w10="urn:schemas-microsoft-com:office:word" xmlns:w="http://schemas.openxmlformats.org/wordprocessingml/2006/main" xmlns:w14="http://schemas.microsoft.com/office/word/2010/wordml" xmlns:w15="http://schemas.microsoft.com/office/word/2012/wordml" xmlns:w16cex="http://schemas.microsoft.com/office/word/2018/wordml/cex" xmlns:w16cid="http://schemas.microsoft.com/office/word/2016/wordml/cid" xmlns:w16="http://schemas.microsoft.com/office/word/2018/wordml" xmlns:w16sdtdh="http://schemas.microsoft.com/office/word/2020/wordml/sdtdatahash" xmlns:w16se="http://schemas.microsoft.com/office/word/2015/wordml/symex" xmlns:wpg="http://schemas.microsoft.com/office/word/2010/wordprocessingGroup" xmlns:wpi="http://schemas.microsoft.com/office/word/2010/wordprocessingInk" xmlns:wne="http://schemas.microsoft.com/office/word/2006/wordml" xmlns:wps="http://schemas.microsoft.com/office/word/2010/wordprocessingShape" mc:Ignorable="w14 w15 w16se w16cid w16 w16cex w16sdtdh wp14">
+<w:document xmlns:wpc="http://schemas.microsoft.com/office/word/2010/wordprocessingCanvas" xmlns:cx="http://schemas.microsoft.com/office/drawing/2014/chartex" xmlns:cx1="http://schemas.microsoft.com/office/drawing/2015/9/8/chartex" xmlns:cx2="http://schemas.microsoft.com/office/drawing/2015/10/21/chartex" xmlns:cx3="http://schemas.microsoft.com/office/drawing/2016/5/9/chartex" xmlns:cx4="http://schemas.microsoft.com/office/drawing/2016/5/10/chartex" xmlns:cx5="http://schemas.microsoft.com/office/drawing/2016/5/11/chartex" xmlns:cx6="http://schemas.microsoft.com/office/drawing/2016/5/12/chartex" xmlns:cx7="http://schemas.microsoft.com/office/drawing/2016/5/13/chartex" xmlns:cx8="http://schemas.microsoft.com/office/drawing/2016/5/14/chartex" xmlns:mc="http://schemas.openxmlformats.org/markup-compatibility/2006" xmlns:aink="http://schemas.microsoft.com/office/drawing/2016/ink" xmlns:am3d="http://schemas.microsoft.com/office/drawing/2017/model3d" xmlns:o="urn:schemas-microsoft-com:office:office" xmlns:r="http://schemas.openxmlformats.org/officeDocument/2006/relationships" xmlns:m="http://schemas.openxmlformats.org/officeDocument/2006/math" xmlns:v="urn:schemas-microsoft-com:vml" xmlns:wp14="http://schemas.microsoft.com/office/word/2010/wordprocessingDrawing" xmlns:wp="http://schemas.openxmlformats.org/drawingml/2006/wordprocessingDrawing" xmlns:w10="urn:schemas-microsoft-com:office:word" xmlns:w="http://schemas.openxmlformats.org/wordprocessingml/2006/main" xmlns:w14="http://schemas.microsoft.com/office/word/2010/wordml" xmlns:w15="http://schemas.microsoft.com/office/word/2012/wordml" xmlns:w16cex="http://schemas.microsoft.com/office/word/2018/wordml/cex" xmlns:w16cid="http://schemas.microsoft.com/office/word/2016/wordml/cid" xmlns:w16="http://schemas.microsoft.com/office/word/2018/wordml" xmlns:w16se="http://schemas.microsoft.com/office/word/2015/wordml/symex" xmlns:wpg="http://schemas.microsoft.com/office/word/2010/wordprocessingGroup" xmlns:wpi="http://schemas.microsoft.com/office/word/2010/wordprocessingInk" xmlns:wne="http://schemas.microsoft.com/office/word/2006/wordml" xmlns:wps="http://schemas.microsoft.com/office/word/2010/wordprocessingShape" mc:Ignorable="w14 w15 w16se w16cid w16 w16cex wp14">
   <w:body>
     <w:p>
       <w:pPr>
@@ -1347,7 +1347,10 @@
               <w:spacing w:after="0" w:line="240" w:lineRule="auto"/>
             </w:pPr>
             <w:r>
-              <w:t>En appuyant sur la flèche du bas, le curseur se place sur « Option ».</w:t>
+              <w:t>Lorsque la flèche est sur « Play », e</w:t>
+            </w:r>
+            <w:r>
+              <w:t>n appuyant sur la flèche du bas, le curseur se place sur « Option ».</w:t>
             </w:r>
           </w:p>
           <w:p>
@@ -1360,7 +1363,10 @@
               <w:spacing w:after="0" w:line="240" w:lineRule="auto"/>
             </w:pPr>
             <w:r>
-              <w:t>En appuyant sur la flèche du haut, le curseur doit se placer sur « Exit ».</w:t>
+              <w:t>Lorsque la flèche est sur « Play », e</w:t>
+            </w:r>
+            <w:r>
+              <w:t>n appuyant sur la flèche du haut, le curseur doit se placer sur « Exit ».</w:t>
             </w:r>
           </w:p>
           <w:p>
@@ -1373,7 +1379,41 @@
               <w:spacing w:after="0" w:line="240" w:lineRule="auto"/>
             </w:pPr>
             <w:r>
-              <w:t>L’option est sélectionnée en pressant « Enter ».</w:t>
+              <w:t xml:space="preserve">Lorsque la flèche est sur « Exit », en appuyant la flèche du bas, </w:t>
+            </w:r>
+            <w:r>
+              <w:t>le curseur se place sur « </w:t>
+            </w:r>
+            <w:r>
+              <w:t>Play</w:t>
+            </w:r>
+            <w:r>
+              <w:t> ».</w:t>
+            </w:r>
+          </w:p>
+          <w:p>
+            <w:pPr>
+              <w:pStyle w:val="Paragraphedeliste"/>
+              <w:numPr>
+                <w:ilvl w:val="0"/>
+                <w:numId w:val="26"/>
+              </w:numPr>
+              <w:spacing w:after="0" w:line="240" w:lineRule="auto"/>
+            </w:pPr>
+            <w:r>
+              <w:t xml:space="preserve">Lorsque la flèche est sur « Exit », en appuyant la flèche du </w:t>
+            </w:r>
+            <w:r>
+              <w:t>haut</w:t>
+            </w:r>
+            <w:r>
+              <w:t>, le curseur se place sur « </w:t>
+            </w:r>
+            <w:r>
+              <w:t>About</w:t>
+            </w:r>
+            <w:r>
+              <w:t> ».</w:t>
             </w:r>
           </w:p>
         </w:tc>
@@ -3106,6 +3146,269 @@
         <w:t>Rapport d’exécution des tests unitaires récents (=proche de la date d’édition du document)</w:t>
       </w:r>
     </w:p>
+    <w:tbl>
+      <w:tblPr>
+        <w:tblStyle w:val="Grilledutableau"/>
+        <w:tblW w:w="0" w:type="auto"/>
+        <w:tblInd w:w="357" w:type="dxa"/>
+        <w:tblLook w:val="04A0" w:firstRow="1" w:lastRow="0" w:firstColumn="1" w:lastColumn="0" w:noHBand="0" w:noVBand="1"/>
+      </w:tblPr>
+      <w:tblGrid>
+        <w:gridCol w:w="2907"/>
+        <w:gridCol w:w="2898"/>
+        <w:gridCol w:w="2898"/>
+      </w:tblGrid>
+      <w:tr>
+        <w:tc>
+          <w:tcPr>
+            <w:tcW w:w="3020" w:type="dxa"/>
+          </w:tcPr>
+          <w:p>
+            <w:pPr>
+              <w:pStyle w:val="En-tte"/>
+              <w:rPr>
+                <w:i/>
+              </w:rPr>
+            </w:pPr>
+            <w:r>
+              <w:rPr>
+                <w:i/>
+              </w:rPr>
+              <w:t>Story</w:t>
+            </w:r>
+          </w:p>
+        </w:tc>
+        <w:tc>
+          <w:tcPr>
+            <w:tcW w:w="3020" w:type="dxa"/>
+          </w:tcPr>
+          <w:p>
+            <w:pPr>
+              <w:pStyle w:val="En-tte"/>
+              <w:rPr>
+                <w:i/>
+              </w:rPr>
+            </w:pPr>
+            <w:r>
+              <w:rPr>
+                <w:i/>
+              </w:rPr>
+              <w:t>Acceptée</w:t>
+            </w:r>
+          </w:p>
+        </w:tc>
+        <w:tc>
+          <w:tcPr>
+            <w:tcW w:w="3020" w:type="dxa"/>
+          </w:tcPr>
+          <w:p>
+            <w:pPr>
+              <w:pStyle w:val="En-tte"/>
+              <w:rPr>
+                <w:i/>
+              </w:rPr>
+            </w:pPr>
+            <w:r>
+              <w:rPr>
+                <w:i/>
+              </w:rPr>
+              <w:t>Terminée</w:t>
+            </w:r>
+          </w:p>
+        </w:tc>
+      </w:tr>
+      <w:tr>
+        <w:tc>
+          <w:tcPr>
+            <w:tcW w:w="3020" w:type="dxa"/>
+          </w:tcPr>
+          <w:p>
+            <w:pPr>
+              <w:pStyle w:val="En-tte"/>
+              <w:rPr>
+                <w:i/>
+              </w:rPr>
+            </w:pPr>
+            <w:r>
+              <w:rPr>
+                <w:i/>
+              </w:rPr>
+              <w:t>Sélectionner une option</w:t>
+            </w:r>
+          </w:p>
+        </w:tc>
+        <w:tc>
+          <w:tcPr>
+            <w:tcW w:w="3020" w:type="dxa"/>
+          </w:tcPr>
+          <w:p>
+            <w:pPr>
+              <w:pStyle w:val="En-tte"/>
+              <w:rPr>
+                <w:i/>
+              </w:rPr>
+            </w:pPr>
+            <w:r>
+              <w:rPr>
+                <w:i/>
+              </w:rPr>
+              <w:t>10.10.2022</w:t>
+            </w:r>
+          </w:p>
+        </w:tc>
+        <w:tc>
+          <w:tcPr>
+            <w:tcW w:w="3020" w:type="dxa"/>
+          </w:tcPr>
+          <w:p>
+            <w:pPr>
+              <w:pStyle w:val="En-tte"/>
+              <w:rPr>
+                <w:i/>
+              </w:rPr>
+            </w:pPr>
+            <w:r>
+              <w:rPr>
+                <w:i/>
+              </w:rPr>
+              <w:t>10.10.2022</w:t>
+            </w:r>
+          </w:p>
+        </w:tc>
+      </w:tr>
+      <w:tr>
+        <w:tc>
+          <w:tcPr>
+            <w:tcW w:w="3020" w:type="dxa"/>
+          </w:tcPr>
+          <w:p>
+            <w:pPr>
+              <w:pStyle w:val="En-tte"/>
+              <w:rPr>
+                <w:i/>
+              </w:rPr>
+            </w:pPr>
+          </w:p>
+        </w:tc>
+        <w:tc>
+          <w:tcPr>
+            <w:tcW w:w="3020" w:type="dxa"/>
+          </w:tcPr>
+          <w:p>
+            <w:pPr>
+              <w:pStyle w:val="En-tte"/>
+              <w:rPr>
+                <w:i/>
+              </w:rPr>
+            </w:pPr>
+          </w:p>
+        </w:tc>
+        <w:tc>
+          <w:tcPr>
+            <w:tcW w:w="3020" w:type="dxa"/>
+          </w:tcPr>
+          <w:p>
+            <w:pPr>
+              <w:pStyle w:val="En-tte"/>
+              <w:rPr>
+                <w:i/>
+              </w:rPr>
+            </w:pPr>
+          </w:p>
+        </w:tc>
+      </w:tr>
+      <w:tr>
+        <w:tc>
+          <w:tcPr>
+            <w:tcW w:w="3020" w:type="dxa"/>
+          </w:tcPr>
+          <w:p>
+            <w:pPr>
+              <w:pStyle w:val="En-tte"/>
+              <w:rPr>
+                <w:i/>
+              </w:rPr>
+            </w:pPr>
+          </w:p>
+        </w:tc>
+        <w:tc>
+          <w:tcPr>
+            <w:tcW w:w="3020" w:type="dxa"/>
+          </w:tcPr>
+          <w:p>
+            <w:pPr>
+              <w:pStyle w:val="En-tte"/>
+              <w:rPr>
+                <w:i/>
+              </w:rPr>
+            </w:pPr>
+          </w:p>
+        </w:tc>
+        <w:tc>
+          <w:tcPr>
+            <w:tcW w:w="3020" w:type="dxa"/>
+          </w:tcPr>
+          <w:p>
+            <w:pPr>
+              <w:pStyle w:val="En-tte"/>
+              <w:rPr>
+                <w:i/>
+              </w:rPr>
+            </w:pPr>
+          </w:p>
+        </w:tc>
+      </w:tr>
+      <w:tr>
+        <w:tc>
+          <w:tcPr>
+            <w:tcW w:w="3020" w:type="dxa"/>
+          </w:tcPr>
+          <w:p>
+            <w:pPr>
+              <w:pStyle w:val="En-tte"/>
+              <w:rPr>
+                <w:i/>
+              </w:rPr>
+            </w:pPr>
+          </w:p>
+        </w:tc>
+        <w:tc>
+          <w:tcPr>
+            <w:tcW w:w="3020" w:type="dxa"/>
+          </w:tcPr>
+          <w:p>
+            <w:pPr>
+              <w:pStyle w:val="En-tte"/>
+              <w:rPr>
+                <w:i/>
+              </w:rPr>
+            </w:pPr>
+          </w:p>
+        </w:tc>
+        <w:tc>
+          <w:tcPr>
+            <w:tcW w:w="3020" w:type="dxa"/>
+          </w:tcPr>
+          <w:p>
+            <w:pPr>
+              <w:pStyle w:val="En-tte"/>
+              <w:rPr>
+                <w:i/>
+              </w:rPr>
+            </w:pPr>
+          </w:p>
+        </w:tc>
+      </w:tr>
+    </w:tbl>
+    <w:p>
+      <w:pPr>
+        <w:pStyle w:val="En-tte"/>
+        <w:ind w:left="357"/>
+        <w:rPr>
+          <w:i/>
+        </w:rPr>
+      </w:pPr>
+    </w:p>
     <w:p>
       <w:pPr>
         <w:pStyle w:val="Titre1"/>
@@ -3412,6 +3715,7 @@
           <w:rFonts w:cs="Arial"/>
           <w:i/>
         </w:rPr>
+        <w:lastRenderedPageBreak/>
         <w:t>Difficultés particulières</w:t>
       </w:r>
     </w:p>
@@ -3445,7 +3749,7 @@
 </file>
 
 <file path=word/endnotes.xml><?xml version="1.0" encoding="utf-8"?>
-<w:endnotes xmlns:wpc="http://schemas.microsoft.com/office/word/2010/wordprocessingCanvas" xmlns:cx="http://schemas.microsoft.com/office/drawing/2014/chartex" xmlns:cx1="http://schemas.microsoft.com/office/drawing/2015/9/8/chartex" xmlns:cx2="http://schemas.microsoft.com/office/drawing/2015/10/21/chartex" xmlns:cx3="http://schemas.microsoft.com/office/drawing/2016/5/9/chartex" xmlns:cx4="http://schemas.microsoft.com/office/drawing/2016/5/10/chartex" xmlns:cx5="http://schemas.microsoft.com/office/drawing/2016/5/11/chartex" xmlns:cx6="http://schemas.microsoft.com/office/drawing/2016/5/12/chartex" xmlns:cx7="http://schemas.microsoft.com/office/drawing/2016/5/13/chartex" xmlns:cx8="http://schemas.microsoft.com/office/drawing/2016/5/14/chartex" xmlns:mc="http://schemas.openxmlformats.org/markup-compatibility/2006" xmlns:aink="http://schemas.microsoft.com/office/drawing/2016/ink" xmlns:am3d="http://schemas.microsoft.com/office/drawing/2017/model3d" xmlns:o="urn:schemas-microsoft-com:office:office" xmlns:oel="http://schemas.microsoft.com/office/2019/extlst" xmlns:r="http://schemas.openxmlformats.org/officeDocument/2006/relationships" xmlns:m="http://schemas.openxmlformats.org/officeDocument/2006/math" xmlns:v="urn:schemas-microsoft-com:vml" xmlns:wp14="http://schemas.microsoft.com/office/word/2010/wordprocessingDrawing" xmlns:wp="http://schemas.openxmlformats.org/drawingml/2006/wordprocessingDrawing" xmlns:w10="urn:schemas-microsoft-com:office:word" xmlns:w="http://schemas.openxmlformats.org/wordprocessingml/2006/main" xmlns:w14="http://schemas.microsoft.com/office/word/2010/wordml" xmlns:w15="http://schemas.microsoft.com/office/word/2012/wordml" xmlns:w16cex="http://schemas.microsoft.com/office/word/2018/wordml/cex" xmlns:w16cid="http://schemas.microsoft.com/office/word/2016/wordml/cid" xmlns:w16="http://schemas.microsoft.com/office/word/2018/wordml" xmlns:w16sdtdh="http://schemas.microsoft.com/office/word/2020/wordml/sdtdatahash" xmlns:w16se="http://schemas.microsoft.com/office/word/2015/wordml/symex" xmlns:wpg="http://schemas.microsoft.com/office/word/2010/wordprocessingGroup" xmlns:wpi="http://schemas.microsoft.com/office/word/2010/wordprocessingInk" xmlns:wne="http://schemas.microsoft.com/office/word/2006/wordml" xmlns:wps="http://schemas.microsoft.com/office/word/2010/wordprocessingShape" mc:Ignorable="w14 w15 w16se w16cid w16 w16cex w16sdtdh wp14">
+<w:endnotes xmlns:wpc="http://schemas.microsoft.com/office/word/2010/wordprocessingCanvas" xmlns:cx="http://schemas.microsoft.com/office/drawing/2014/chartex" xmlns:cx1="http://schemas.microsoft.com/office/drawing/2015/9/8/chartex" xmlns:cx2="http://schemas.microsoft.com/office/drawing/2015/10/21/chartex" xmlns:cx3="http://schemas.microsoft.com/office/drawing/2016/5/9/chartex" xmlns:cx4="http://schemas.microsoft.com/office/drawing/2016/5/10/chartex" xmlns:cx5="http://schemas.microsoft.com/office/drawing/2016/5/11/chartex" xmlns:cx6="http://schemas.microsoft.com/office/drawing/2016/5/12/chartex" xmlns:cx7="http://schemas.microsoft.com/office/drawing/2016/5/13/chartex" xmlns:cx8="http://schemas.microsoft.com/office/drawing/2016/5/14/chartex" xmlns:mc="http://schemas.openxmlformats.org/markup-compatibility/2006" xmlns:aink="http://schemas.microsoft.com/office/drawing/2016/ink" xmlns:am3d="http://schemas.microsoft.com/office/drawing/2017/model3d" xmlns:o="urn:schemas-microsoft-com:office:office" xmlns:r="http://schemas.openxmlformats.org/officeDocument/2006/relationships" xmlns:m="http://schemas.openxmlformats.org/officeDocument/2006/math" xmlns:v="urn:schemas-microsoft-com:vml" xmlns:wp14="http://schemas.microsoft.com/office/word/2010/wordprocessingDrawing" xmlns:wp="http://schemas.openxmlformats.org/drawingml/2006/wordprocessingDrawing" xmlns:w10="urn:schemas-microsoft-com:office:word" xmlns:w="http://schemas.openxmlformats.org/wordprocessingml/2006/main" xmlns:w14="http://schemas.microsoft.com/office/word/2010/wordml" xmlns:w15="http://schemas.microsoft.com/office/word/2012/wordml" xmlns:w16cex="http://schemas.microsoft.com/office/word/2018/wordml/cex" xmlns:w16cid="http://schemas.microsoft.com/office/word/2016/wordml/cid" xmlns:w16="http://schemas.microsoft.com/office/word/2018/wordml" xmlns:w16se="http://schemas.microsoft.com/office/word/2015/wordml/symex" xmlns:wpg="http://schemas.microsoft.com/office/word/2010/wordprocessingGroup" xmlns:wpi="http://schemas.microsoft.com/office/word/2010/wordprocessingInk" xmlns:wne="http://schemas.microsoft.com/office/word/2006/wordml" xmlns:wps="http://schemas.microsoft.com/office/word/2010/wordprocessingShape" mc:Ignorable="w14 w15 w16se w16cid w16 w16cex wp14">
   <w:endnote w:type="separator" w:id="-1">
     <w:p>
       <w:r>
@@ -3464,7 +3768,7 @@
 </file>
 
 <file path=word/footer1.xml><?xml version="1.0" encoding="utf-8"?>
-<w:ftr xmlns:wpc="http://schemas.microsoft.com/office/word/2010/wordprocessingCanvas" xmlns:cx="http://schemas.microsoft.com/office/drawing/2014/chartex" xmlns:cx1="http://schemas.microsoft.com/office/drawing/2015/9/8/chartex" xmlns:cx2="http://schemas.microsoft.com/office/drawing/2015/10/21/chartex" xmlns:cx3="http://schemas.microsoft.com/office/drawing/2016/5/9/chartex" xmlns:cx4="http://schemas.microsoft.com/office/drawing/2016/5/10/chartex" xmlns:cx5="http://schemas.microsoft.com/office/drawing/2016/5/11/chartex" xmlns:cx6="http://schemas.microsoft.com/office/drawing/2016/5/12/chartex" xmlns:cx7="http://schemas.microsoft.com/office/drawing/2016/5/13/chartex" xmlns:cx8="http://schemas.microsoft.com/office/drawing/2016/5/14/chartex" xmlns:mc="http://schemas.openxmlformats.org/markup-compatibility/2006" xmlns:aink="http://schemas.microsoft.com/office/drawing/2016/ink" xmlns:am3d="http://schemas.microsoft.com/office/drawing/2017/model3d" xmlns:o="urn:schemas-microsoft-com:office:office" xmlns:oel="http://schemas.microsoft.com/office/2019/extlst" xmlns:r="http://schemas.openxmlformats.org/officeDocument/2006/relationships" xmlns:m="http://schemas.openxmlformats.org/officeDocument/2006/math" xmlns:v="urn:schemas-microsoft-com:vml" xmlns:wp14="http://schemas.microsoft.com/office/word/2010/wordprocessingDrawing" xmlns:wp="http://schemas.openxmlformats.org/drawingml/2006/wordprocessingDrawing" xmlns:w10="urn:schemas-microsoft-com:office:word" xmlns:w="http://schemas.openxmlformats.org/wordprocessingml/2006/main" xmlns:w14="http://schemas.microsoft.com/office/word/2010/wordml" xmlns:w15="http://schemas.microsoft.com/office/word/2012/wordml" xmlns:w16cex="http://schemas.microsoft.com/office/word/2018/wordml/cex" xmlns:w16cid="http://schemas.microsoft.com/office/word/2016/wordml/cid" xmlns:w16="http://schemas.microsoft.com/office/word/2018/wordml" xmlns:w16sdtdh="http://schemas.microsoft.com/office/word/2020/wordml/sdtdatahash" xmlns:w16se="http://schemas.microsoft.com/office/word/2015/wordml/symex" xmlns:wpg="http://schemas.microsoft.com/office/word/2010/wordprocessingGroup" xmlns:wpi="http://schemas.microsoft.com/office/word/2010/wordprocessingInk" xmlns:wne="http://schemas.microsoft.com/office/word/2006/wordml" xmlns:wps="http://schemas.microsoft.com/office/word/2010/wordprocessingShape" mc:Ignorable="w14 w15 w16se w16cid w16 w16cex w16sdtdh wp14">
+<w:ftr xmlns:wpc="http://schemas.microsoft.com/office/word/2010/wordprocessingCanvas" xmlns:cx="http://schemas.microsoft.com/office/drawing/2014/chartex" xmlns:cx1="http://schemas.microsoft.com/office/drawing/2015/9/8/chartex" xmlns:cx2="http://schemas.microsoft.com/office/drawing/2015/10/21/chartex" xmlns:cx3="http://schemas.microsoft.com/office/drawing/2016/5/9/chartex" xmlns:cx4="http://schemas.microsoft.com/office/drawing/2016/5/10/chartex" xmlns:cx5="http://schemas.microsoft.com/office/drawing/2016/5/11/chartex" xmlns:cx6="http://schemas.microsoft.com/office/drawing/2016/5/12/chartex" xmlns:cx7="http://schemas.microsoft.com/office/drawing/2016/5/13/chartex" xmlns:cx8="http://schemas.microsoft.com/office/drawing/2016/5/14/chartex" xmlns:mc="http://schemas.openxmlformats.org/markup-compatibility/2006" xmlns:aink="http://schemas.microsoft.com/office/drawing/2016/ink" xmlns:am3d="http://schemas.microsoft.com/office/drawing/2017/model3d" xmlns:o="urn:schemas-microsoft-com:office:office" xmlns:r="http://schemas.openxmlformats.org/officeDocument/2006/relationships" xmlns:m="http://schemas.openxmlformats.org/officeDocument/2006/math" xmlns:v="urn:schemas-microsoft-com:vml" xmlns:wp14="http://schemas.microsoft.com/office/word/2010/wordprocessingDrawing" xmlns:wp="http://schemas.openxmlformats.org/drawingml/2006/wordprocessingDrawing" xmlns:w10="urn:schemas-microsoft-com:office:word" xmlns:w="http://schemas.openxmlformats.org/wordprocessingml/2006/main" xmlns:w14="http://schemas.microsoft.com/office/word/2010/wordml" xmlns:w15="http://schemas.microsoft.com/office/word/2012/wordml" xmlns:w16cex="http://schemas.microsoft.com/office/word/2018/wordml/cex" xmlns:w16cid="http://schemas.microsoft.com/office/word/2016/wordml/cid" xmlns:w16="http://schemas.microsoft.com/office/word/2018/wordml" xmlns:w16se="http://schemas.microsoft.com/office/word/2015/wordml/symex" xmlns:wpg="http://schemas.microsoft.com/office/word/2010/wordprocessingGroup" xmlns:wpi="http://schemas.microsoft.com/office/word/2010/wordprocessingInk" xmlns:wne="http://schemas.microsoft.com/office/word/2006/wordml" xmlns:wps="http://schemas.microsoft.com/office/word/2010/wordprocessingShape" mc:Ignorable="w14 w15 w16se w16cid w16 w16cex wp14">
   <w:p>
     <w:pPr>
       <w:pStyle w:val="Pieddepage"/>
@@ -3531,7 +3835,7 @@
 </file>
 
 <file path=word/footnotes.xml><?xml version="1.0" encoding="utf-8"?>
-<w:footnotes xmlns:wpc="http://schemas.microsoft.com/office/word/2010/wordprocessingCanvas" xmlns:cx="http://schemas.microsoft.com/office/drawing/2014/chartex" xmlns:cx1="http://schemas.microsoft.com/office/drawing/2015/9/8/chartex" xmlns:cx2="http://schemas.microsoft.com/office/drawing/2015/10/21/chartex" xmlns:cx3="http://schemas.microsoft.com/office/drawing/2016/5/9/chartex" xmlns:cx4="http://schemas.microsoft.com/office/drawing/2016/5/10/chartex" xmlns:cx5="http://schemas.microsoft.com/office/drawing/2016/5/11/chartex" xmlns:cx6="http://schemas.microsoft.com/office/drawing/2016/5/12/chartex" xmlns:cx7="http://schemas.microsoft.com/office/drawing/2016/5/13/chartex" xmlns:cx8="http://schemas.microsoft.com/office/drawing/2016/5/14/chartex" xmlns:mc="http://schemas.openxmlformats.org/markup-compatibility/2006" xmlns:aink="http://schemas.microsoft.com/office/drawing/2016/ink" xmlns:am3d="http://schemas.microsoft.com/office/drawing/2017/model3d" xmlns:o="urn:schemas-microsoft-com:office:office" xmlns:oel="http://schemas.microsoft.com/office/2019/extlst" xmlns:r="http://schemas.openxmlformats.org/officeDocument/2006/relationships" xmlns:m="http://schemas.openxmlformats.org/officeDocument/2006/math" xmlns:v="urn:schemas-microsoft-com:vml" xmlns:wp14="http://schemas.microsoft.com/office/word/2010/wordprocessingDrawing" xmlns:wp="http://schemas.openxmlformats.org/drawingml/2006/wordprocessingDrawing" xmlns:w10="urn:schemas-microsoft-com:office:word" xmlns:w="http://schemas.openxmlformats.org/wordprocessingml/2006/main" xmlns:w14="http://schemas.microsoft.com/office/word/2010/wordml" xmlns:w15="http://schemas.microsoft.com/office/word/2012/wordml" xmlns:w16cex="http://schemas.microsoft.com/office/word/2018/wordml/cex" xmlns:w16cid="http://schemas.microsoft.com/office/word/2016/wordml/cid" xmlns:w16="http://schemas.microsoft.com/office/word/2018/wordml" xmlns:w16sdtdh="http://schemas.microsoft.com/office/word/2020/wordml/sdtdatahash" xmlns:w16se="http://schemas.microsoft.com/office/word/2015/wordml/symex" xmlns:wpg="http://schemas.microsoft.com/office/word/2010/wordprocessingGroup" xmlns:wpi="http://schemas.microsoft.com/office/word/2010/wordprocessingInk" xmlns:wne="http://schemas.microsoft.com/office/word/2006/wordml" xmlns:wps="http://schemas.microsoft.com/office/word/2010/wordprocessingShape" mc:Ignorable="w14 w15 w16se w16cid w16 w16cex w16sdtdh wp14">
+<w:footnotes xmlns:wpc="http://schemas.microsoft.com/office/word/2010/wordprocessingCanvas" xmlns:cx="http://schemas.microsoft.com/office/drawing/2014/chartex" xmlns:cx1="http://schemas.microsoft.com/office/drawing/2015/9/8/chartex" xmlns:cx2="http://schemas.microsoft.com/office/drawing/2015/10/21/chartex" xmlns:cx3="http://schemas.microsoft.com/office/drawing/2016/5/9/chartex" xmlns:cx4="http://schemas.microsoft.com/office/drawing/2016/5/10/chartex" xmlns:cx5="http://schemas.microsoft.com/office/drawing/2016/5/11/chartex" xmlns:cx6="http://schemas.microsoft.com/office/drawing/2016/5/12/chartex" xmlns:cx7="http://schemas.microsoft.com/office/drawing/2016/5/13/chartex" xmlns:cx8="http://schemas.microsoft.com/office/drawing/2016/5/14/chartex" xmlns:mc="http://schemas.openxmlformats.org/markup-compatibility/2006" xmlns:aink="http://schemas.microsoft.com/office/drawing/2016/ink" xmlns:am3d="http://schemas.microsoft.com/office/drawing/2017/model3d" xmlns:o="urn:schemas-microsoft-com:office:office" xmlns:r="http://schemas.openxmlformats.org/officeDocument/2006/relationships" xmlns:m="http://schemas.openxmlformats.org/officeDocument/2006/math" xmlns:v="urn:schemas-microsoft-com:vml" xmlns:wp14="http://schemas.microsoft.com/office/word/2010/wordprocessingDrawing" xmlns:wp="http://schemas.openxmlformats.org/drawingml/2006/wordprocessingDrawing" xmlns:w10="urn:schemas-microsoft-com:office:word" xmlns:w="http://schemas.openxmlformats.org/wordprocessingml/2006/main" xmlns:w14="http://schemas.microsoft.com/office/word/2010/wordml" xmlns:w15="http://schemas.microsoft.com/office/word/2012/wordml" xmlns:w16cex="http://schemas.microsoft.com/office/word/2018/wordml/cex" xmlns:w16cid="http://schemas.microsoft.com/office/word/2016/wordml/cid" xmlns:w16="http://schemas.microsoft.com/office/word/2018/wordml" xmlns:w16se="http://schemas.microsoft.com/office/word/2015/wordml/symex" xmlns:wpg="http://schemas.microsoft.com/office/word/2010/wordprocessingGroup" xmlns:wpi="http://schemas.microsoft.com/office/word/2010/wordprocessingInk" xmlns:wne="http://schemas.microsoft.com/office/word/2006/wordml" xmlns:wps="http://schemas.microsoft.com/office/word/2010/wordprocessingShape" mc:Ignorable="w14 w15 w16se w16cid w16 w16cex wp14">
   <w:footnote w:type="separator" w:id="-1">
     <w:p>
       <w:r>
@@ -3550,7 +3854,7 @@
 </file>
 
 <file path=word/header1.xml><?xml version="1.0" encoding="utf-8"?>
-<w:hdr xmlns:wpc="http://schemas.microsoft.com/office/word/2010/wordprocessingCanvas" xmlns:cx="http://schemas.microsoft.com/office/drawing/2014/chartex" xmlns:cx1="http://schemas.microsoft.com/office/drawing/2015/9/8/chartex" xmlns:cx2="http://schemas.microsoft.com/office/drawing/2015/10/21/chartex" xmlns:cx3="http://schemas.microsoft.com/office/drawing/2016/5/9/chartex" xmlns:cx4="http://schemas.microsoft.com/office/drawing/2016/5/10/chartex" xmlns:cx5="http://schemas.microsoft.com/office/drawing/2016/5/11/chartex" xmlns:cx6="http://schemas.microsoft.com/office/drawing/2016/5/12/chartex" xmlns:cx7="http://schemas.microsoft.com/office/drawing/2016/5/13/chartex" xmlns:cx8="http://schemas.microsoft.com/office/drawing/2016/5/14/chartex" xmlns:mc="http://schemas.openxmlformats.org/markup-compatibility/2006" xmlns:aink="http://schemas.microsoft.com/office/drawing/2016/ink" xmlns:am3d="http://schemas.microsoft.com/office/drawing/2017/model3d" xmlns:o="urn:schemas-microsoft-com:office:office" xmlns:oel="http://schemas.microsoft.com/office/2019/extlst" xmlns:r="http://schemas.openxmlformats.org/officeDocument/2006/relationships" xmlns:m="http://schemas.openxmlformats.org/officeDocument/2006/math" xmlns:v="urn:schemas-microsoft-com:vml" xmlns:wp14="http://schemas.microsoft.com/office/word/2010/wordprocessingDrawing" xmlns:wp="http://schemas.openxmlformats.org/drawingml/2006/wordprocessingDrawing" xmlns:w10="urn:schemas-microsoft-com:office:word" xmlns:w="http://schemas.openxmlformats.org/wordprocessingml/2006/main" xmlns:w14="http://schemas.microsoft.com/office/word/2010/wordml" xmlns:w15="http://schemas.microsoft.com/office/word/2012/wordml" xmlns:w16cex="http://schemas.microsoft.com/office/word/2018/wordml/cex" xmlns:w16cid="http://schemas.microsoft.com/office/word/2016/wordml/cid" xmlns:w16="http://schemas.microsoft.com/office/word/2018/wordml" xmlns:w16sdtdh="http://schemas.microsoft.com/office/word/2020/wordml/sdtdatahash" xmlns:w16se="http://schemas.microsoft.com/office/word/2015/wordml/symex" xmlns:wpg="http://schemas.microsoft.com/office/word/2010/wordprocessingGroup" xmlns:wpi="http://schemas.microsoft.com/office/word/2010/wordprocessingInk" xmlns:wne="http://schemas.microsoft.com/office/word/2006/wordml" xmlns:wps="http://schemas.microsoft.com/office/word/2010/wordprocessingShape" mc:Ignorable="w14 w15 w16se w16cid w16 w16cex w16sdtdh wp14">
+<w:hdr xmlns:wpc="http://schemas.microsoft.com/office/word/2010/wordprocessingCanvas" xmlns:cx="http://schemas.microsoft.com/office/drawing/2014/chartex" xmlns:cx1="http://schemas.microsoft.com/office/drawing/2015/9/8/chartex" xmlns:cx2="http://schemas.microsoft.com/office/drawing/2015/10/21/chartex" xmlns:cx3="http://schemas.microsoft.com/office/drawing/2016/5/9/chartex" xmlns:cx4="http://schemas.microsoft.com/office/drawing/2016/5/10/chartex" xmlns:cx5="http://schemas.microsoft.com/office/drawing/2016/5/11/chartex" xmlns:cx6="http://schemas.microsoft.com/office/drawing/2016/5/12/chartex" xmlns:cx7="http://schemas.microsoft.com/office/drawing/2016/5/13/chartex" xmlns:cx8="http://schemas.microsoft.com/office/drawing/2016/5/14/chartex" xmlns:mc="http://schemas.openxmlformats.org/markup-compatibility/2006" xmlns:aink="http://schemas.microsoft.com/office/drawing/2016/ink" xmlns:am3d="http://schemas.microsoft.com/office/drawing/2017/model3d" xmlns:o="urn:schemas-microsoft-com:office:office" xmlns:r="http://schemas.openxmlformats.org/officeDocument/2006/relationships" xmlns:m="http://schemas.openxmlformats.org/officeDocument/2006/math" xmlns:v="urn:schemas-microsoft-com:vml" xmlns:wp14="http://schemas.microsoft.com/office/word/2010/wordprocessingDrawing" xmlns:wp="http://schemas.openxmlformats.org/drawingml/2006/wordprocessingDrawing" xmlns:w10="urn:schemas-microsoft-com:office:word" xmlns:w="http://schemas.openxmlformats.org/wordprocessingml/2006/main" xmlns:w14="http://schemas.microsoft.com/office/word/2010/wordml" xmlns:w15="http://schemas.microsoft.com/office/word/2012/wordml" xmlns:w16cex="http://schemas.microsoft.com/office/word/2018/wordml/cex" xmlns:w16cid="http://schemas.microsoft.com/office/word/2016/wordml/cid" xmlns:w16="http://schemas.microsoft.com/office/word/2018/wordml" xmlns:w16se="http://schemas.microsoft.com/office/word/2015/wordml/symex" xmlns:wpg="http://schemas.microsoft.com/office/word/2010/wordprocessingGroup" xmlns:wpi="http://schemas.microsoft.com/office/word/2010/wordprocessingInk" xmlns:wne="http://schemas.microsoft.com/office/word/2006/wordml" xmlns:wps="http://schemas.microsoft.com/office/word/2010/wordprocessingShape" mc:Ignorable="w14 w15 w16se w16cid w16 w16cex wp14">
   <w:p>
     <w:pPr>
       <w:pStyle w:val="En-tte"/>
@@ -3612,7 +3916,7 @@
 </file>
 
 <file path=word/numbering.xml><?xml version="1.0" encoding="utf-8"?>
-<w:numbering xmlns:wpc="http://schemas.microsoft.com/office/word/2010/wordprocessingCanvas" xmlns:cx="http://schemas.microsoft.com/office/drawing/2014/chartex" xmlns:cx1="http://schemas.microsoft.com/office/drawing/2015/9/8/chartex" xmlns:cx2="http://schemas.microsoft.com/office/drawing/2015/10/21/chartex" xmlns:cx3="http://schemas.microsoft.com/office/drawing/2016/5/9/chartex" xmlns:cx4="http://schemas.microsoft.com/office/drawing/2016/5/10/chartex" xmlns:cx5="http://schemas.microsoft.com/office/drawing/2016/5/11/chartex" xmlns:cx6="http://schemas.microsoft.com/office/drawing/2016/5/12/chartex" xmlns:cx7="http://schemas.microsoft.com/office/drawing/2016/5/13/chartex" xmlns:cx8="http://schemas.microsoft.com/office/drawing/2016/5/14/chartex" xmlns:mc="http://schemas.openxmlformats.org/markup-compatibility/2006" xmlns:aink="http://schemas.microsoft.com/office/drawing/2016/ink" xmlns:am3d="http://schemas.microsoft.com/office/drawing/2017/model3d" xmlns:o="urn:schemas-microsoft-com:office:office" xmlns:oel="http://schemas.microsoft.com/office/2019/extlst" xmlns:r="http://schemas.openxmlformats.org/officeDocument/2006/relationships" xmlns:m="http://schemas.openxmlformats.org/officeDocument/2006/math" xmlns:v="urn:schemas-microsoft-com:vml" xmlns:wp14="http://schemas.microsoft.com/office/word/2010/wordprocessingDrawing" xmlns:wp="http://schemas.openxmlformats.org/drawingml/2006/wordprocessingDrawing" xmlns:w10="urn:schemas-microsoft-com:office:word" xmlns:w="http://schemas.openxmlformats.org/wordprocessingml/2006/main" xmlns:w14="http://schemas.microsoft.com/office/word/2010/wordml" xmlns:w15="http://schemas.microsoft.com/office/word/2012/wordml" xmlns:w16cex="http://schemas.microsoft.com/office/word/2018/wordml/cex" xmlns:w16cid="http://schemas.microsoft.com/office/word/2016/wordml/cid" xmlns:w16="http://schemas.microsoft.com/office/word/2018/wordml" xmlns:w16sdtdh="http://schemas.microsoft.com/office/word/2020/wordml/sdtdatahash" xmlns:w16se="http://schemas.microsoft.com/office/word/2015/wordml/symex" xmlns:wpg="http://schemas.microsoft.com/office/word/2010/wordprocessingGroup" xmlns:wpi="http://schemas.microsoft.com/office/word/2010/wordprocessingInk" xmlns:wne="http://schemas.microsoft.com/office/word/2006/wordml" xmlns:wps="http://schemas.microsoft.com/office/word/2010/wordprocessingShape" mc:Ignorable="w14 w15 w16se w16cid w16 w16cex w16sdtdh wp14">
+<w:numbering xmlns:wpc="http://schemas.microsoft.com/office/word/2010/wordprocessingCanvas" xmlns:cx="http://schemas.microsoft.com/office/drawing/2014/chartex" xmlns:cx1="http://schemas.microsoft.com/office/drawing/2015/9/8/chartex" xmlns:cx2="http://schemas.microsoft.com/office/drawing/2015/10/21/chartex" xmlns:cx3="http://schemas.microsoft.com/office/drawing/2016/5/9/chartex" xmlns:cx4="http://schemas.microsoft.com/office/drawing/2016/5/10/chartex" xmlns:cx5="http://schemas.microsoft.com/office/drawing/2016/5/11/chartex" xmlns:cx6="http://schemas.microsoft.com/office/drawing/2016/5/12/chartex" xmlns:cx7="http://schemas.microsoft.com/office/drawing/2016/5/13/chartex" xmlns:cx8="http://schemas.microsoft.com/office/drawing/2016/5/14/chartex" xmlns:mc="http://schemas.openxmlformats.org/markup-compatibility/2006" xmlns:aink="http://schemas.microsoft.com/office/drawing/2016/ink" xmlns:am3d="http://schemas.microsoft.com/office/drawing/2017/model3d" xmlns:o="urn:schemas-microsoft-com:office:office" xmlns:r="http://schemas.openxmlformats.org/officeDocument/2006/relationships" xmlns:m="http://schemas.openxmlformats.org/officeDocument/2006/math" xmlns:v="urn:schemas-microsoft-com:vml" xmlns:wp14="http://schemas.microsoft.com/office/word/2010/wordprocessingDrawing" xmlns:wp="http://schemas.openxmlformats.org/drawingml/2006/wordprocessingDrawing" xmlns:w10="urn:schemas-microsoft-com:office:word" xmlns:w="http://schemas.openxmlformats.org/wordprocessingml/2006/main" xmlns:w14="http://schemas.microsoft.com/office/word/2010/wordml" xmlns:w15="http://schemas.microsoft.com/office/word/2012/wordml" xmlns:w16cex="http://schemas.microsoft.com/office/word/2018/wordml/cex" xmlns:w16cid="http://schemas.microsoft.com/office/word/2016/wordml/cid" xmlns:w16="http://schemas.microsoft.com/office/word/2018/wordml" xmlns:w16se="http://schemas.microsoft.com/office/word/2015/wordml/symex" xmlns:wpg="http://schemas.microsoft.com/office/word/2010/wordprocessingGroup" xmlns:wpi="http://schemas.microsoft.com/office/word/2010/wordprocessingInk" xmlns:wne="http://schemas.microsoft.com/office/word/2006/wordml" xmlns:wps="http://schemas.microsoft.com/office/word/2010/wordprocessingShape" mc:Ignorable="w14 w15 w16se w16cid w16 w16cex wp14">
   <w:abstractNum w:abstractNumId="0" w15:restartNumberingAfterBreak="0">
     <w:nsid w:val="0A7C7405"/>
     <w:multiLevelType w:val="singleLevel"/>
@@ -5947,91 +6251,91 @@
       </w:rPr>
     </w:lvl>
   </w:abstractNum>
-  <w:num w:numId="1" w16cid:durableId="1418407422">
+  <w:num w:numId="1">
     <w:abstractNumId w:val="17"/>
   </w:num>
-  <w:num w:numId="2" w16cid:durableId="1372918121">
+  <w:num w:numId="2">
     <w:abstractNumId w:val="0"/>
   </w:num>
-  <w:num w:numId="3" w16cid:durableId="449126327">
+  <w:num w:numId="3">
     <w:abstractNumId w:val="2"/>
   </w:num>
-  <w:num w:numId="4" w16cid:durableId="924268582">
+  <w:num w:numId="4">
     <w:abstractNumId w:val="16"/>
   </w:num>
-  <w:num w:numId="5" w16cid:durableId="1161309245">
+  <w:num w:numId="5">
     <w:abstractNumId w:val="10"/>
   </w:num>
-  <w:num w:numId="6" w16cid:durableId="1449618201">
+  <w:num w:numId="6">
     <w:abstractNumId w:val="5"/>
   </w:num>
-  <w:num w:numId="7" w16cid:durableId="1749499323">
+  <w:num w:numId="7">
     <w:abstractNumId w:val="11"/>
   </w:num>
-  <w:num w:numId="8" w16cid:durableId="1541283110">
+  <w:num w:numId="8">
     <w:abstractNumId w:val="18"/>
   </w:num>
-  <w:num w:numId="9" w16cid:durableId="334387105">
+  <w:num w:numId="9">
     <w:abstractNumId w:val="1"/>
   </w:num>
-  <w:num w:numId="10" w16cid:durableId="517743489">
+  <w:num w:numId="10">
     <w:abstractNumId w:val="6"/>
   </w:num>
-  <w:num w:numId="11" w16cid:durableId="561138309">
+  <w:num w:numId="11">
     <w:abstractNumId w:val="9"/>
   </w:num>
-  <w:num w:numId="12" w16cid:durableId="380401980">
+  <w:num w:numId="12">
     <w:abstractNumId w:val="7"/>
   </w:num>
-  <w:num w:numId="13" w16cid:durableId="951128998">
+  <w:num w:numId="13">
     <w:abstractNumId w:val="14"/>
   </w:num>
-  <w:num w:numId="14" w16cid:durableId="1777677259">
+  <w:num w:numId="14">
     <w:abstractNumId w:val="13"/>
   </w:num>
-  <w:num w:numId="15" w16cid:durableId="1043289211">
+  <w:num w:numId="15">
     <w:abstractNumId w:val="0"/>
   </w:num>
-  <w:num w:numId="16" w16cid:durableId="1105150574">
+  <w:num w:numId="16">
     <w:abstractNumId w:val="17"/>
   </w:num>
-  <w:num w:numId="17" w16cid:durableId="943536684">
+  <w:num w:numId="17">
     <w:abstractNumId w:val="17"/>
   </w:num>
-  <w:num w:numId="18" w16cid:durableId="880440553">
+  <w:num w:numId="18">
     <w:abstractNumId w:val="17"/>
   </w:num>
-  <w:num w:numId="19" w16cid:durableId="1531801411">
+  <w:num w:numId="19">
     <w:abstractNumId w:val="17"/>
   </w:num>
-  <w:num w:numId="20" w16cid:durableId="1964261988">
+  <w:num w:numId="20">
     <w:abstractNumId w:val="4"/>
   </w:num>
-  <w:num w:numId="21" w16cid:durableId="1224174448">
+  <w:num w:numId="21">
     <w:abstractNumId w:val="17"/>
   </w:num>
-  <w:num w:numId="22" w16cid:durableId="528034063">
+  <w:num w:numId="22">
     <w:abstractNumId w:val="17"/>
   </w:num>
-  <w:num w:numId="23" w16cid:durableId="1848057666">
+  <w:num w:numId="23">
     <w:abstractNumId w:val="0"/>
   </w:num>
-  <w:num w:numId="24" w16cid:durableId="204295004">
+  <w:num w:numId="24">
     <w:abstractNumId w:val="0"/>
   </w:num>
-  <w:num w:numId="25" w16cid:durableId="1638678498">
+  <w:num w:numId="25">
     <w:abstractNumId w:val="0"/>
   </w:num>
-  <w:num w:numId="26" w16cid:durableId="1819422164">
+  <w:num w:numId="26">
     <w:abstractNumId w:val="8"/>
   </w:num>
-  <w:num w:numId="27" w16cid:durableId="1386874224">
+  <w:num w:numId="27">
     <w:abstractNumId w:val="15"/>
   </w:num>
-  <w:num w:numId="28" w16cid:durableId="1481724925">
+  <w:num w:numId="28">
     <w:abstractNumId w:val="3"/>
   </w:num>
-  <w:num w:numId="29" w16cid:durableId="1490251290">
+  <w:num w:numId="29">
     <w:abstractNumId w:val="12"/>
   </w:num>
   <w:numIdMacAtCleanup w:val="13"/>
@@ -6039,7 +6343,7 @@
 </file>
 
 <file path=word/styles.xml><?xml version="1.0" encoding="utf-8"?>
-<w:styles xmlns:mc="http://schemas.openxmlformats.org/markup-compatibility/2006" xmlns:r="http://schemas.openxmlformats.org/officeDocument/2006/relationships" xmlns:w="http://schemas.openxmlformats.org/wordprocessingml/2006/main" xmlns:w14="http://schemas.microsoft.com/office/word/2010/wordml" xmlns:w15="http://schemas.microsoft.com/office/word/2012/wordml" xmlns:w16cex="http://schemas.microsoft.com/office/word/2018/wordml/cex" xmlns:w16cid="http://schemas.microsoft.com/office/word/2016/wordml/cid" xmlns:w16="http://schemas.microsoft.com/office/word/2018/wordml" xmlns:w16sdtdh="http://schemas.microsoft.com/office/word/2020/wordml/sdtdatahash" xmlns:w16se="http://schemas.microsoft.com/office/word/2015/wordml/symex" mc:Ignorable="w14 w15 w16se w16cid w16 w16cex w16sdtdh">
+<w:styles xmlns:mc="http://schemas.openxmlformats.org/markup-compatibility/2006" xmlns:r="http://schemas.openxmlformats.org/officeDocument/2006/relationships" xmlns:w="http://schemas.openxmlformats.org/wordprocessingml/2006/main" xmlns:w14="http://schemas.microsoft.com/office/word/2010/wordml" xmlns:w15="http://schemas.microsoft.com/office/word/2012/wordml" xmlns:w16cex="http://schemas.microsoft.com/office/word/2018/wordml/cex" xmlns:w16cid="http://schemas.microsoft.com/office/word/2016/wordml/cid" xmlns:w16="http://schemas.microsoft.com/office/word/2018/wordml" xmlns:w16se="http://schemas.microsoft.com/office/word/2015/wordml/symex" mc:Ignorable="w14 w15 w16se w16cid w16 w16cex">
   <w:docDefaults>
     <w:rPrDefault>
       <w:rPr>
@@ -7484,6 +7788,15 @@
 </file>
 
 <file path=customXml/item2.xml><?xml version="1.0" encoding="utf-8"?>
+<?mso-contentType ?>
+<FormTemplates xmlns="http://schemas.microsoft.com/sharepoint/v3/contenttype/forms">
+  <Display>DocumentLibraryForm</Display>
+  <Edit>DocumentLibraryForm</Edit>
+  <New>DocumentLibraryForm</New>
+</FormTemplates>
+</file>
+
+<file path=customXml/item3.xml><?xml version="1.0" encoding="utf-8"?>
 <p:properties xmlns:p="http://schemas.microsoft.com/office/2006/metadata/properties" xmlns:xsi="http://www.w3.org/2001/XMLSchema-instance" xmlns:pc="http://schemas.microsoft.com/office/infopath/2007/PartnerControls">
   <documentManagement>
     <lcf76f155ced4ddcb4097134ff3c332f xmlns="98d92101-24da-4498-9971-a24673344bd8">
@@ -7492,15 +7805,6 @@
     <TaxCatchAll xmlns="dfa80de1-e9bb-4cf2-893d-d06220b3971a" xsi:nil="true"/>
   </documentManagement>
 </p:properties>
-</file>
-
-<file path=customXml/item3.xml><?xml version="1.0" encoding="utf-8"?>
-<?mso-contentType ?>
-<FormTemplates xmlns="http://schemas.microsoft.com/sharepoint/v3/contenttype/forms">
-  <Display>DocumentLibraryForm</Display>
-  <Edit>DocumentLibraryForm</Edit>
-  <New>DocumentLibraryForm</New>
-</FormTemplates>
 </file>
 
 <file path=customXml/itemProps1.xml><?xml version="1.0" encoding="utf-8"?>
@@ -7523,6 +7827,14 @@
 </file>
 
 <file path=customXml/itemProps2.xml><?xml version="1.0" encoding="utf-8"?>
+<ds:datastoreItem xmlns:ds="http://schemas.openxmlformats.org/officeDocument/2006/customXml" ds:itemID="{D3135AC7-3C5E-4CF3-94BE-2823690A5E55}">
+  <ds:schemaRefs>
+    <ds:schemaRef ds:uri="http://schemas.microsoft.com/sharepoint/v3/contenttype/forms"/>
+  </ds:schemaRefs>
+</ds:datastoreItem>
+</file>
+
+<file path=customXml/itemProps3.xml><?xml version="1.0" encoding="utf-8"?>
 <ds:datastoreItem xmlns:ds="http://schemas.openxmlformats.org/officeDocument/2006/customXml" ds:itemID="{E5198F5E-0DBC-492C-83B4-AB13AD117DD5}">
   <ds:schemaRefs>
     <ds:schemaRef ds:uri="http://schemas.microsoft.com/office/2006/metadata/properties"/>
@@ -7531,12 +7843,4 @@
     <ds:schemaRef ds:uri="dfa80de1-e9bb-4cf2-893d-d06220b3971a"/>
   </ds:schemaRefs>
 </ds:datastoreItem>
-</file>
-
-<file path=customXml/itemProps3.xml><?xml version="1.0" encoding="utf-8"?>
-<ds:datastoreItem xmlns:ds="http://schemas.openxmlformats.org/officeDocument/2006/customXml" ds:itemID="{D3135AC7-3C5E-4CF3-94BE-2823690A5E55}">
-  <ds:schemaRefs>
-    <ds:schemaRef ds:uri="http://schemas.microsoft.com/sharepoint/v3/contenttype/forms"/>
-  </ds:schemaRefs>
-</ds:datastoreItem>
 </file>
</xml_diff>

<commit_message>
Ajouter les différentes fonctions
</commit_message>
<xml_diff>
--- a/Documentation du projet SpicyNvader - samgreppin.docx
+++ b/Documentation du projet SpicyNvader - samgreppin.docx
@@ -1,6 +1,6 @@
 
 <file path=word/document.xml><?xml version="1.0" encoding="utf-8"?>
-<w:document xmlns:wpc="http://schemas.microsoft.com/office/word/2010/wordprocessingCanvas" xmlns:cx="http://schemas.microsoft.com/office/drawing/2014/chartex" xmlns:cx1="http://schemas.microsoft.com/office/drawing/2015/9/8/chartex" xmlns:cx2="http://schemas.microsoft.com/office/drawing/2015/10/21/chartex" xmlns:cx3="http://schemas.microsoft.com/office/drawing/2016/5/9/chartex" xmlns:cx4="http://schemas.microsoft.com/office/drawing/2016/5/10/chartex" xmlns:cx5="http://schemas.microsoft.com/office/drawing/2016/5/11/chartex" xmlns:cx6="http://schemas.microsoft.com/office/drawing/2016/5/12/chartex" xmlns:cx7="http://schemas.microsoft.com/office/drawing/2016/5/13/chartex" xmlns:cx8="http://schemas.microsoft.com/office/drawing/2016/5/14/chartex" xmlns:mc="http://schemas.openxmlformats.org/markup-compatibility/2006" xmlns:aink="http://schemas.microsoft.com/office/drawing/2016/ink" xmlns:am3d="http://schemas.microsoft.com/office/drawing/2017/model3d" xmlns:o="urn:schemas-microsoft-com:office:office" xmlns:r="http://schemas.openxmlformats.org/officeDocument/2006/relationships" xmlns:m="http://schemas.openxmlformats.org/officeDocument/2006/math" xmlns:v="urn:schemas-microsoft-com:vml" xmlns:wp14="http://schemas.microsoft.com/office/word/2010/wordprocessingDrawing" xmlns:wp="http://schemas.openxmlformats.org/drawingml/2006/wordprocessingDrawing" xmlns:w10="urn:schemas-microsoft-com:office:word" xmlns:w="http://schemas.openxmlformats.org/wordprocessingml/2006/main" xmlns:w14="http://schemas.microsoft.com/office/word/2010/wordml" xmlns:w15="http://schemas.microsoft.com/office/word/2012/wordml" xmlns:w16cex="http://schemas.microsoft.com/office/word/2018/wordml/cex" xmlns:w16cid="http://schemas.microsoft.com/office/word/2016/wordml/cid" xmlns:w16="http://schemas.microsoft.com/office/word/2018/wordml" xmlns:w16se="http://schemas.microsoft.com/office/word/2015/wordml/symex" xmlns:wpg="http://schemas.microsoft.com/office/word/2010/wordprocessingGroup" xmlns:wpi="http://schemas.microsoft.com/office/word/2010/wordprocessingInk" xmlns:wne="http://schemas.microsoft.com/office/word/2006/wordml" xmlns:wps="http://schemas.microsoft.com/office/word/2010/wordprocessingShape" mc:Ignorable="w14 w15 w16se w16cid w16 w16cex wp14">
+<w:document xmlns:wpc="http://schemas.microsoft.com/office/word/2010/wordprocessingCanvas" xmlns:cx="http://schemas.microsoft.com/office/drawing/2014/chartex" xmlns:cx1="http://schemas.microsoft.com/office/drawing/2015/9/8/chartex" xmlns:cx2="http://schemas.microsoft.com/office/drawing/2015/10/21/chartex" xmlns:cx3="http://schemas.microsoft.com/office/drawing/2016/5/9/chartex" xmlns:cx4="http://schemas.microsoft.com/office/drawing/2016/5/10/chartex" xmlns:cx5="http://schemas.microsoft.com/office/drawing/2016/5/11/chartex" xmlns:cx6="http://schemas.microsoft.com/office/drawing/2016/5/12/chartex" xmlns:cx7="http://schemas.microsoft.com/office/drawing/2016/5/13/chartex" xmlns:cx8="http://schemas.microsoft.com/office/drawing/2016/5/14/chartex" xmlns:mc="http://schemas.openxmlformats.org/markup-compatibility/2006" xmlns:aink="http://schemas.microsoft.com/office/drawing/2016/ink" xmlns:am3d="http://schemas.microsoft.com/office/drawing/2017/model3d" xmlns:o="urn:schemas-microsoft-com:office:office" xmlns:oel="http://schemas.microsoft.com/office/2019/extlst" xmlns:r="http://schemas.openxmlformats.org/officeDocument/2006/relationships" xmlns:m="http://schemas.openxmlformats.org/officeDocument/2006/math" xmlns:v="urn:schemas-microsoft-com:vml" xmlns:wp14="http://schemas.microsoft.com/office/word/2010/wordprocessingDrawing" xmlns:wp="http://schemas.openxmlformats.org/drawingml/2006/wordprocessingDrawing" xmlns:w10="urn:schemas-microsoft-com:office:word" xmlns:w="http://schemas.openxmlformats.org/wordprocessingml/2006/main" xmlns:w14="http://schemas.microsoft.com/office/word/2010/wordml" xmlns:w15="http://schemas.microsoft.com/office/word/2012/wordml" xmlns:w16cex="http://schemas.microsoft.com/office/word/2018/wordml/cex" xmlns:w16cid="http://schemas.microsoft.com/office/word/2016/wordml/cid" xmlns:w16="http://schemas.microsoft.com/office/word/2018/wordml" xmlns:w16sdtdh="http://schemas.microsoft.com/office/word/2020/wordml/sdtdatahash" xmlns:w16se="http://schemas.microsoft.com/office/word/2015/wordml/symex" xmlns:wpg="http://schemas.microsoft.com/office/word/2010/wordprocessingGroup" xmlns:wpi="http://schemas.microsoft.com/office/word/2010/wordprocessingInk" xmlns:wne="http://schemas.microsoft.com/office/word/2006/wordml" xmlns:wps="http://schemas.microsoft.com/office/word/2010/wordprocessingShape" mc:Ignorable="w14 w15 w16se w16cid w16 w16cex w16sdtdh wp14">
   <w:body>
     <w:p>
       <w:pPr>
@@ -1697,13 +1697,7 @@
             </w:r>
             <w:proofErr w:type="spellEnd"/>
             <w:r>
-              <w:t xml:space="preserve"> » et que j’appuie sur la touche « Enter », </w:t>
-            </w:r>
-            <w:r>
-              <w:t>le niveau</w:t>
-            </w:r>
-            <w:r>
-              <w:t xml:space="preserve"> du jeu change entre « </w:t>
+              <w:t> » et que j’appuie sur la touche « Enter », le niveau du jeu change entre « </w:t>
             </w:r>
             <w:r>
               <w:t>Jedi</w:t>
@@ -1787,10 +1781,7 @@
               <w:cnfStyle w:val="000000000000" w:firstRow="0" w:lastRow="0" w:firstColumn="0" w:lastColumn="0" w:oddVBand="0" w:evenVBand="0" w:oddHBand="0" w:evenHBand="0" w:firstRowFirstColumn="0" w:firstRowLastColumn="0" w:lastRowFirstColumn="0" w:lastRowLastColumn="0"/>
             </w:pPr>
             <w:r>
-              <w:t>Dans le menu « S</w:t>
-            </w:r>
-            <w:r>
-              <w:t>core</w:t>
+              <w:t>Dans le menu « Score</w:t>
             </w:r>
             <w:r>
               <w:t xml:space="preserve"> </w:t>
@@ -1919,13 +1910,7 @@
               <w:cnfStyle w:val="000000100000" w:firstRow="0" w:lastRow="0" w:firstColumn="0" w:lastColumn="0" w:oddVBand="0" w:evenVBand="0" w:oddHBand="1" w:evenHBand="0" w:firstRowFirstColumn="0" w:firstRowLastColumn="0" w:lastRowFirstColumn="0" w:lastRowLastColumn="0"/>
             </w:pPr>
             <w:r>
-              <w:t>Dans le menu « </w:t>
-            </w:r>
-            <w:r>
-              <w:t>About</w:t>
-            </w:r>
-            <w:r>
-              <w:t xml:space="preserve"> », lorsque j’appuie sur « Esc », on retourne au menu principal.</w:t>
+              <w:t>Dans le menu « About », lorsque j’appuie sur « Esc », on retourne au menu principal.</w:t>
             </w:r>
           </w:p>
           <w:p>
@@ -6721,7 +6706,7 @@
               <w:rPr>
                 <w:i/>
               </w:rPr>
-              <w:t>4</w:t>
+              <w:t>5</w:t>
             </w:r>
           </w:p>
         </w:tc>
@@ -6774,7 +6759,7 @@
               <w:rPr>
                 <w:i/>
               </w:rPr>
-              <w:t>5</w:t>
+              <w:t>6</w:t>
             </w:r>
           </w:p>
         </w:tc>
@@ -6827,7 +6812,7 @@
               <w:rPr>
                 <w:i/>
               </w:rPr>
-              <w:t>6</w:t>
+              <w:t>7</w:t>
             </w:r>
           </w:p>
         </w:tc>
@@ -6880,7 +6865,7 @@
               <w:rPr>
                 <w:i/>
               </w:rPr>
-              <w:t>7</w:t>
+              <w:t>8</w:t>
             </w:r>
           </w:p>
         </w:tc>
@@ -6929,12 +6914,6 @@
                 <w:i/>
               </w:rPr>
             </w:pPr>
-            <w:r>
-              <w:rPr>
-                <w:i/>
-              </w:rPr>
-              <w:t>8</w:t>
-            </w:r>
           </w:p>
         </w:tc>
         <w:tc>
@@ -6948,12 +6927,6 @@
                 <w:i/>
               </w:rPr>
             </w:pPr>
-            <w:r>
-              <w:rPr>
-                <w:i/>
-              </w:rPr>
-              <w:t>31.10.2022</w:t>
-            </w:r>
           </w:p>
         </w:tc>
         <w:tc>
@@ -7356,7 +7329,7 @@
 </file>
 
 <file path=word/endnotes.xml><?xml version="1.0" encoding="utf-8"?>
-<w:endnotes xmlns:wpc="http://schemas.microsoft.com/office/word/2010/wordprocessingCanvas" xmlns:cx="http://schemas.microsoft.com/office/drawing/2014/chartex" xmlns:cx1="http://schemas.microsoft.com/office/drawing/2015/9/8/chartex" xmlns:cx2="http://schemas.microsoft.com/office/drawing/2015/10/21/chartex" xmlns:cx3="http://schemas.microsoft.com/office/drawing/2016/5/9/chartex" xmlns:cx4="http://schemas.microsoft.com/office/drawing/2016/5/10/chartex" xmlns:cx5="http://schemas.microsoft.com/office/drawing/2016/5/11/chartex" xmlns:cx6="http://schemas.microsoft.com/office/drawing/2016/5/12/chartex" xmlns:cx7="http://schemas.microsoft.com/office/drawing/2016/5/13/chartex" xmlns:cx8="http://schemas.microsoft.com/office/drawing/2016/5/14/chartex" xmlns:mc="http://schemas.openxmlformats.org/markup-compatibility/2006" xmlns:aink="http://schemas.microsoft.com/office/drawing/2016/ink" xmlns:am3d="http://schemas.microsoft.com/office/drawing/2017/model3d" xmlns:o="urn:schemas-microsoft-com:office:office" xmlns:r="http://schemas.openxmlformats.org/officeDocument/2006/relationships" xmlns:m="http://schemas.openxmlformats.org/officeDocument/2006/math" xmlns:v="urn:schemas-microsoft-com:vml" xmlns:wp14="http://schemas.microsoft.com/office/word/2010/wordprocessingDrawing" xmlns:wp="http://schemas.openxmlformats.org/drawingml/2006/wordprocessingDrawing" xmlns:w10="urn:schemas-microsoft-com:office:word" xmlns:w="http://schemas.openxmlformats.org/wordprocessingml/2006/main" xmlns:w14="http://schemas.microsoft.com/office/word/2010/wordml" xmlns:w15="http://schemas.microsoft.com/office/word/2012/wordml" xmlns:w16cex="http://schemas.microsoft.com/office/word/2018/wordml/cex" xmlns:w16cid="http://schemas.microsoft.com/office/word/2016/wordml/cid" xmlns:w16="http://schemas.microsoft.com/office/word/2018/wordml" xmlns:w16se="http://schemas.microsoft.com/office/word/2015/wordml/symex" xmlns:wpg="http://schemas.microsoft.com/office/word/2010/wordprocessingGroup" xmlns:wpi="http://schemas.microsoft.com/office/word/2010/wordprocessingInk" xmlns:wne="http://schemas.microsoft.com/office/word/2006/wordml" xmlns:wps="http://schemas.microsoft.com/office/word/2010/wordprocessingShape" mc:Ignorable="w14 w15 w16se w16cid w16 w16cex wp14">
+<w:endnotes xmlns:wpc="http://schemas.microsoft.com/office/word/2010/wordprocessingCanvas" xmlns:cx="http://schemas.microsoft.com/office/drawing/2014/chartex" xmlns:cx1="http://schemas.microsoft.com/office/drawing/2015/9/8/chartex" xmlns:cx2="http://schemas.microsoft.com/office/drawing/2015/10/21/chartex" xmlns:cx3="http://schemas.microsoft.com/office/drawing/2016/5/9/chartex" xmlns:cx4="http://schemas.microsoft.com/office/drawing/2016/5/10/chartex" xmlns:cx5="http://schemas.microsoft.com/office/drawing/2016/5/11/chartex" xmlns:cx6="http://schemas.microsoft.com/office/drawing/2016/5/12/chartex" xmlns:cx7="http://schemas.microsoft.com/office/drawing/2016/5/13/chartex" xmlns:cx8="http://schemas.microsoft.com/office/drawing/2016/5/14/chartex" xmlns:mc="http://schemas.openxmlformats.org/markup-compatibility/2006" xmlns:aink="http://schemas.microsoft.com/office/drawing/2016/ink" xmlns:am3d="http://schemas.microsoft.com/office/drawing/2017/model3d" xmlns:o="urn:schemas-microsoft-com:office:office" xmlns:oel="http://schemas.microsoft.com/office/2019/extlst" xmlns:r="http://schemas.openxmlformats.org/officeDocument/2006/relationships" xmlns:m="http://schemas.openxmlformats.org/officeDocument/2006/math" xmlns:v="urn:schemas-microsoft-com:vml" xmlns:wp14="http://schemas.microsoft.com/office/word/2010/wordprocessingDrawing" xmlns:wp="http://schemas.openxmlformats.org/drawingml/2006/wordprocessingDrawing" xmlns:w10="urn:schemas-microsoft-com:office:word" xmlns:w="http://schemas.openxmlformats.org/wordprocessingml/2006/main" xmlns:w14="http://schemas.microsoft.com/office/word/2010/wordml" xmlns:w15="http://schemas.microsoft.com/office/word/2012/wordml" xmlns:w16cex="http://schemas.microsoft.com/office/word/2018/wordml/cex" xmlns:w16cid="http://schemas.microsoft.com/office/word/2016/wordml/cid" xmlns:w16="http://schemas.microsoft.com/office/word/2018/wordml" xmlns:w16sdtdh="http://schemas.microsoft.com/office/word/2020/wordml/sdtdatahash" xmlns:w16se="http://schemas.microsoft.com/office/word/2015/wordml/symex" xmlns:wpg="http://schemas.microsoft.com/office/word/2010/wordprocessingGroup" xmlns:wpi="http://schemas.microsoft.com/office/word/2010/wordprocessingInk" xmlns:wne="http://schemas.microsoft.com/office/word/2006/wordml" xmlns:wps="http://schemas.microsoft.com/office/word/2010/wordprocessingShape" mc:Ignorable="w14 w15 w16se w16cid w16 w16cex w16sdtdh wp14">
   <w:endnote w:type="separator" w:id="-1">
     <w:p>
       <w:r>
@@ -7375,7 +7348,7 @@
 </file>
 
 <file path=word/footer1.xml><?xml version="1.0" encoding="utf-8"?>
-<w:ftr xmlns:wpc="http://schemas.microsoft.com/office/word/2010/wordprocessingCanvas" xmlns:cx="http://schemas.microsoft.com/office/drawing/2014/chartex" xmlns:cx1="http://schemas.microsoft.com/office/drawing/2015/9/8/chartex" xmlns:cx2="http://schemas.microsoft.com/office/drawing/2015/10/21/chartex" xmlns:cx3="http://schemas.microsoft.com/office/drawing/2016/5/9/chartex" xmlns:cx4="http://schemas.microsoft.com/office/drawing/2016/5/10/chartex" xmlns:cx5="http://schemas.microsoft.com/office/drawing/2016/5/11/chartex" xmlns:cx6="http://schemas.microsoft.com/office/drawing/2016/5/12/chartex" xmlns:cx7="http://schemas.microsoft.com/office/drawing/2016/5/13/chartex" xmlns:cx8="http://schemas.microsoft.com/office/drawing/2016/5/14/chartex" xmlns:mc="http://schemas.openxmlformats.org/markup-compatibility/2006" xmlns:aink="http://schemas.microsoft.com/office/drawing/2016/ink" xmlns:am3d="http://schemas.microsoft.com/office/drawing/2017/model3d" xmlns:o="urn:schemas-microsoft-com:office:office" xmlns:r="http://schemas.openxmlformats.org/officeDocument/2006/relationships" xmlns:m="http://schemas.openxmlformats.org/officeDocument/2006/math" xmlns:v="urn:schemas-microsoft-com:vml" xmlns:wp14="http://schemas.microsoft.com/office/word/2010/wordprocessingDrawing" xmlns:wp="http://schemas.openxmlformats.org/drawingml/2006/wordprocessingDrawing" xmlns:w10="urn:schemas-microsoft-com:office:word" xmlns:w="http://schemas.openxmlformats.org/wordprocessingml/2006/main" xmlns:w14="http://schemas.microsoft.com/office/word/2010/wordml" xmlns:w15="http://schemas.microsoft.com/office/word/2012/wordml" xmlns:w16cex="http://schemas.microsoft.com/office/word/2018/wordml/cex" xmlns:w16cid="http://schemas.microsoft.com/office/word/2016/wordml/cid" xmlns:w16="http://schemas.microsoft.com/office/word/2018/wordml" xmlns:w16se="http://schemas.microsoft.com/office/word/2015/wordml/symex" xmlns:wpg="http://schemas.microsoft.com/office/word/2010/wordprocessingGroup" xmlns:wpi="http://schemas.microsoft.com/office/word/2010/wordprocessingInk" xmlns:wne="http://schemas.microsoft.com/office/word/2006/wordml" xmlns:wps="http://schemas.microsoft.com/office/word/2010/wordprocessingShape" mc:Ignorable="w14 w15 w16se w16cid w16 w16cex wp14">
+<w:ftr xmlns:wpc="http://schemas.microsoft.com/office/word/2010/wordprocessingCanvas" xmlns:cx="http://schemas.microsoft.com/office/drawing/2014/chartex" xmlns:cx1="http://schemas.microsoft.com/office/drawing/2015/9/8/chartex" xmlns:cx2="http://schemas.microsoft.com/office/drawing/2015/10/21/chartex" xmlns:cx3="http://schemas.microsoft.com/office/drawing/2016/5/9/chartex" xmlns:cx4="http://schemas.microsoft.com/office/drawing/2016/5/10/chartex" xmlns:cx5="http://schemas.microsoft.com/office/drawing/2016/5/11/chartex" xmlns:cx6="http://schemas.microsoft.com/office/drawing/2016/5/12/chartex" xmlns:cx7="http://schemas.microsoft.com/office/drawing/2016/5/13/chartex" xmlns:cx8="http://schemas.microsoft.com/office/drawing/2016/5/14/chartex" xmlns:mc="http://schemas.openxmlformats.org/markup-compatibility/2006" xmlns:aink="http://schemas.microsoft.com/office/drawing/2016/ink" xmlns:am3d="http://schemas.microsoft.com/office/drawing/2017/model3d" xmlns:o="urn:schemas-microsoft-com:office:office" xmlns:oel="http://schemas.microsoft.com/office/2019/extlst" xmlns:r="http://schemas.openxmlformats.org/officeDocument/2006/relationships" xmlns:m="http://schemas.openxmlformats.org/officeDocument/2006/math" xmlns:v="urn:schemas-microsoft-com:vml" xmlns:wp14="http://schemas.microsoft.com/office/word/2010/wordprocessingDrawing" xmlns:wp="http://schemas.openxmlformats.org/drawingml/2006/wordprocessingDrawing" xmlns:w10="urn:schemas-microsoft-com:office:word" xmlns:w="http://schemas.openxmlformats.org/wordprocessingml/2006/main" xmlns:w14="http://schemas.microsoft.com/office/word/2010/wordml" xmlns:w15="http://schemas.microsoft.com/office/word/2012/wordml" xmlns:w16cex="http://schemas.microsoft.com/office/word/2018/wordml/cex" xmlns:w16cid="http://schemas.microsoft.com/office/word/2016/wordml/cid" xmlns:w16="http://schemas.microsoft.com/office/word/2018/wordml" xmlns:w16sdtdh="http://schemas.microsoft.com/office/word/2020/wordml/sdtdatahash" xmlns:w16se="http://schemas.microsoft.com/office/word/2015/wordml/symex" xmlns:wpg="http://schemas.microsoft.com/office/word/2010/wordprocessingGroup" xmlns:wpi="http://schemas.microsoft.com/office/word/2010/wordprocessingInk" xmlns:wne="http://schemas.microsoft.com/office/word/2006/wordml" xmlns:wps="http://schemas.microsoft.com/office/word/2010/wordprocessingShape" mc:Ignorable="w14 w15 w16se w16cid w16 w16cex w16sdtdh wp14">
   <w:p>
     <w:pPr>
       <w:pStyle w:val="Pieddepage"/>
@@ -7434,7 +7407,7 @@
 </file>
 
 <file path=word/footnotes.xml><?xml version="1.0" encoding="utf-8"?>
-<w:footnotes xmlns:wpc="http://schemas.microsoft.com/office/word/2010/wordprocessingCanvas" xmlns:cx="http://schemas.microsoft.com/office/drawing/2014/chartex" xmlns:cx1="http://schemas.microsoft.com/office/drawing/2015/9/8/chartex" xmlns:cx2="http://schemas.microsoft.com/office/drawing/2015/10/21/chartex" xmlns:cx3="http://schemas.microsoft.com/office/drawing/2016/5/9/chartex" xmlns:cx4="http://schemas.microsoft.com/office/drawing/2016/5/10/chartex" xmlns:cx5="http://schemas.microsoft.com/office/drawing/2016/5/11/chartex" xmlns:cx6="http://schemas.microsoft.com/office/drawing/2016/5/12/chartex" xmlns:cx7="http://schemas.microsoft.com/office/drawing/2016/5/13/chartex" xmlns:cx8="http://schemas.microsoft.com/office/drawing/2016/5/14/chartex" xmlns:mc="http://schemas.openxmlformats.org/markup-compatibility/2006" xmlns:aink="http://schemas.microsoft.com/office/drawing/2016/ink" xmlns:am3d="http://schemas.microsoft.com/office/drawing/2017/model3d" xmlns:o="urn:schemas-microsoft-com:office:office" xmlns:r="http://schemas.openxmlformats.org/officeDocument/2006/relationships" xmlns:m="http://schemas.openxmlformats.org/officeDocument/2006/math" xmlns:v="urn:schemas-microsoft-com:vml" xmlns:wp14="http://schemas.microsoft.com/office/word/2010/wordprocessingDrawing" xmlns:wp="http://schemas.openxmlformats.org/drawingml/2006/wordprocessingDrawing" xmlns:w10="urn:schemas-microsoft-com:office:word" xmlns:w="http://schemas.openxmlformats.org/wordprocessingml/2006/main" xmlns:w14="http://schemas.microsoft.com/office/word/2010/wordml" xmlns:w15="http://schemas.microsoft.com/office/word/2012/wordml" xmlns:w16cex="http://schemas.microsoft.com/office/word/2018/wordml/cex" xmlns:w16cid="http://schemas.microsoft.com/office/word/2016/wordml/cid" xmlns:w16="http://schemas.microsoft.com/office/word/2018/wordml" xmlns:w16se="http://schemas.microsoft.com/office/word/2015/wordml/symex" xmlns:wpg="http://schemas.microsoft.com/office/word/2010/wordprocessingGroup" xmlns:wpi="http://schemas.microsoft.com/office/word/2010/wordprocessingInk" xmlns:wne="http://schemas.microsoft.com/office/word/2006/wordml" xmlns:wps="http://schemas.microsoft.com/office/word/2010/wordprocessingShape" mc:Ignorable="w14 w15 w16se w16cid w16 w16cex wp14">
+<w:footnotes xmlns:wpc="http://schemas.microsoft.com/office/word/2010/wordprocessingCanvas" xmlns:cx="http://schemas.microsoft.com/office/drawing/2014/chartex" xmlns:cx1="http://schemas.microsoft.com/office/drawing/2015/9/8/chartex" xmlns:cx2="http://schemas.microsoft.com/office/drawing/2015/10/21/chartex" xmlns:cx3="http://schemas.microsoft.com/office/drawing/2016/5/9/chartex" xmlns:cx4="http://schemas.microsoft.com/office/drawing/2016/5/10/chartex" xmlns:cx5="http://schemas.microsoft.com/office/drawing/2016/5/11/chartex" xmlns:cx6="http://schemas.microsoft.com/office/drawing/2016/5/12/chartex" xmlns:cx7="http://schemas.microsoft.com/office/drawing/2016/5/13/chartex" xmlns:cx8="http://schemas.microsoft.com/office/drawing/2016/5/14/chartex" xmlns:mc="http://schemas.openxmlformats.org/markup-compatibility/2006" xmlns:aink="http://schemas.microsoft.com/office/drawing/2016/ink" xmlns:am3d="http://schemas.microsoft.com/office/drawing/2017/model3d" xmlns:o="urn:schemas-microsoft-com:office:office" xmlns:oel="http://schemas.microsoft.com/office/2019/extlst" xmlns:r="http://schemas.openxmlformats.org/officeDocument/2006/relationships" xmlns:m="http://schemas.openxmlformats.org/officeDocument/2006/math" xmlns:v="urn:schemas-microsoft-com:vml" xmlns:wp14="http://schemas.microsoft.com/office/word/2010/wordprocessingDrawing" xmlns:wp="http://schemas.openxmlformats.org/drawingml/2006/wordprocessingDrawing" xmlns:w10="urn:schemas-microsoft-com:office:word" xmlns:w="http://schemas.openxmlformats.org/wordprocessingml/2006/main" xmlns:w14="http://schemas.microsoft.com/office/word/2010/wordml" xmlns:w15="http://schemas.microsoft.com/office/word/2012/wordml" xmlns:w16cex="http://schemas.microsoft.com/office/word/2018/wordml/cex" xmlns:w16cid="http://schemas.microsoft.com/office/word/2016/wordml/cid" xmlns:w16="http://schemas.microsoft.com/office/word/2018/wordml" xmlns:w16sdtdh="http://schemas.microsoft.com/office/word/2020/wordml/sdtdatahash" xmlns:w16se="http://schemas.microsoft.com/office/word/2015/wordml/symex" xmlns:wpg="http://schemas.microsoft.com/office/word/2010/wordprocessingGroup" xmlns:wpi="http://schemas.microsoft.com/office/word/2010/wordprocessingInk" xmlns:wne="http://schemas.microsoft.com/office/word/2006/wordml" xmlns:wps="http://schemas.microsoft.com/office/word/2010/wordprocessingShape" mc:Ignorable="w14 w15 w16se w16cid w16 w16cex w16sdtdh wp14">
   <w:footnote w:type="separator" w:id="-1">
     <w:p>
       <w:r>
@@ -7453,7 +7426,7 @@
 </file>
 
 <file path=word/header1.xml><?xml version="1.0" encoding="utf-8"?>
-<w:hdr xmlns:wpc="http://schemas.microsoft.com/office/word/2010/wordprocessingCanvas" xmlns:cx="http://schemas.microsoft.com/office/drawing/2014/chartex" xmlns:cx1="http://schemas.microsoft.com/office/drawing/2015/9/8/chartex" xmlns:cx2="http://schemas.microsoft.com/office/drawing/2015/10/21/chartex" xmlns:cx3="http://schemas.microsoft.com/office/drawing/2016/5/9/chartex" xmlns:cx4="http://schemas.microsoft.com/office/drawing/2016/5/10/chartex" xmlns:cx5="http://schemas.microsoft.com/office/drawing/2016/5/11/chartex" xmlns:cx6="http://schemas.microsoft.com/office/drawing/2016/5/12/chartex" xmlns:cx7="http://schemas.microsoft.com/office/drawing/2016/5/13/chartex" xmlns:cx8="http://schemas.microsoft.com/office/drawing/2016/5/14/chartex" xmlns:mc="http://schemas.openxmlformats.org/markup-compatibility/2006" xmlns:aink="http://schemas.microsoft.com/office/drawing/2016/ink" xmlns:am3d="http://schemas.microsoft.com/office/drawing/2017/model3d" xmlns:o="urn:schemas-microsoft-com:office:office" xmlns:r="http://schemas.openxmlformats.org/officeDocument/2006/relationships" xmlns:m="http://schemas.openxmlformats.org/officeDocument/2006/math" xmlns:v="urn:schemas-microsoft-com:vml" xmlns:wp14="http://schemas.microsoft.com/office/word/2010/wordprocessingDrawing" xmlns:wp="http://schemas.openxmlformats.org/drawingml/2006/wordprocessingDrawing" xmlns:w10="urn:schemas-microsoft-com:office:word" xmlns:w="http://schemas.openxmlformats.org/wordprocessingml/2006/main" xmlns:w14="http://schemas.microsoft.com/office/word/2010/wordml" xmlns:w15="http://schemas.microsoft.com/office/word/2012/wordml" xmlns:w16cex="http://schemas.microsoft.com/office/word/2018/wordml/cex" xmlns:w16cid="http://schemas.microsoft.com/office/word/2016/wordml/cid" xmlns:w16="http://schemas.microsoft.com/office/word/2018/wordml" xmlns:w16se="http://schemas.microsoft.com/office/word/2015/wordml/symex" xmlns:wpg="http://schemas.microsoft.com/office/word/2010/wordprocessingGroup" xmlns:wpi="http://schemas.microsoft.com/office/word/2010/wordprocessingInk" xmlns:wne="http://schemas.microsoft.com/office/word/2006/wordml" xmlns:wps="http://schemas.microsoft.com/office/word/2010/wordprocessingShape" mc:Ignorable="w14 w15 w16se w16cid w16 w16cex wp14">
+<w:hdr xmlns:wpc="http://schemas.microsoft.com/office/word/2010/wordprocessingCanvas" xmlns:cx="http://schemas.microsoft.com/office/drawing/2014/chartex" xmlns:cx1="http://schemas.microsoft.com/office/drawing/2015/9/8/chartex" xmlns:cx2="http://schemas.microsoft.com/office/drawing/2015/10/21/chartex" xmlns:cx3="http://schemas.microsoft.com/office/drawing/2016/5/9/chartex" xmlns:cx4="http://schemas.microsoft.com/office/drawing/2016/5/10/chartex" xmlns:cx5="http://schemas.microsoft.com/office/drawing/2016/5/11/chartex" xmlns:cx6="http://schemas.microsoft.com/office/drawing/2016/5/12/chartex" xmlns:cx7="http://schemas.microsoft.com/office/drawing/2016/5/13/chartex" xmlns:cx8="http://schemas.microsoft.com/office/drawing/2016/5/14/chartex" xmlns:mc="http://schemas.openxmlformats.org/markup-compatibility/2006" xmlns:aink="http://schemas.microsoft.com/office/drawing/2016/ink" xmlns:am3d="http://schemas.microsoft.com/office/drawing/2017/model3d" xmlns:o="urn:schemas-microsoft-com:office:office" xmlns:oel="http://schemas.microsoft.com/office/2019/extlst" xmlns:r="http://schemas.openxmlformats.org/officeDocument/2006/relationships" xmlns:m="http://schemas.openxmlformats.org/officeDocument/2006/math" xmlns:v="urn:schemas-microsoft-com:vml" xmlns:wp14="http://schemas.microsoft.com/office/word/2010/wordprocessingDrawing" xmlns:wp="http://schemas.openxmlformats.org/drawingml/2006/wordprocessingDrawing" xmlns:w10="urn:schemas-microsoft-com:office:word" xmlns:w="http://schemas.openxmlformats.org/wordprocessingml/2006/main" xmlns:w14="http://schemas.microsoft.com/office/word/2010/wordml" xmlns:w15="http://schemas.microsoft.com/office/word/2012/wordml" xmlns:w16cex="http://schemas.microsoft.com/office/word/2018/wordml/cex" xmlns:w16cid="http://schemas.microsoft.com/office/word/2016/wordml/cid" xmlns:w16="http://schemas.microsoft.com/office/word/2018/wordml" xmlns:w16sdtdh="http://schemas.microsoft.com/office/word/2020/wordml/sdtdatahash" xmlns:w16se="http://schemas.microsoft.com/office/word/2015/wordml/symex" xmlns:wpg="http://schemas.microsoft.com/office/word/2010/wordprocessingGroup" xmlns:wpi="http://schemas.microsoft.com/office/word/2010/wordprocessingInk" xmlns:wne="http://schemas.microsoft.com/office/word/2006/wordml" xmlns:wps="http://schemas.microsoft.com/office/word/2010/wordprocessingShape" mc:Ignorable="w14 w15 w16se w16cid w16 w16cex w16sdtdh wp14">
   <w:p>
     <w:pPr>
       <w:pStyle w:val="En-tte"/>
@@ -7489,7 +7462,7 @@
 </file>
 
 <file path=word/header2.xml><?xml version="1.0" encoding="utf-8"?>
-<w:hdr xmlns:wpc="http://schemas.microsoft.com/office/word/2010/wordprocessingCanvas" xmlns:cx="http://schemas.microsoft.com/office/drawing/2014/chartex" xmlns:cx1="http://schemas.microsoft.com/office/drawing/2015/9/8/chartex" xmlns:cx2="http://schemas.microsoft.com/office/drawing/2015/10/21/chartex" xmlns:cx3="http://schemas.microsoft.com/office/drawing/2016/5/9/chartex" xmlns:cx4="http://schemas.microsoft.com/office/drawing/2016/5/10/chartex" xmlns:cx5="http://schemas.microsoft.com/office/drawing/2016/5/11/chartex" xmlns:cx6="http://schemas.microsoft.com/office/drawing/2016/5/12/chartex" xmlns:cx7="http://schemas.microsoft.com/office/drawing/2016/5/13/chartex" xmlns:cx8="http://schemas.microsoft.com/office/drawing/2016/5/14/chartex" xmlns:mc="http://schemas.openxmlformats.org/markup-compatibility/2006" xmlns:aink="http://schemas.microsoft.com/office/drawing/2016/ink" xmlns:am3d="http://schemas.microsoft.com/office/drawing/2017/model3d" xmlns:o="urn:schemas-microsoft-com:office:office" xmlns:r="http://schemas.openxmlformats.org/officeDocument/2006/relationships" xmlns:m="http://schemas.openxmlformats.org/officeDocument/2006/math" xmlns:v="urn:schemas-microsoft-com:vml" xmlns:wp14="http://schemas.microsoft.com/office/word/2010/wordprocessingDrawing" xmlns:wp="http://schemas.openxmlformats.org/drawingml/2006/wordprocessingDrawing" xmlns:w10="urn:schemas-microsoft-com:office:word" xmlns:w="http://schemas.openxmlformats.org/wordprocessingml/2006/main" xmlns:w14="http://schemas.microsoft.com/office/word/2010/wordml" xmlns:w15="http://schemas.microsoft.com/office/word/2012/wordml" xmlns:w16cex="http://schemas.microsoft.com/office/word/2018/wordml/cex" xmlns:w16cid="http://schemas.microsoft.com/office/word/2016/wordml/cid" xmlns:w16="http://schemas.microsoft.com/office/word/2018/wordml" xmlns:w16se="http://schemas.microsoft.com/office/word/2015/wordml/symex" xmlns:wpg="http://schemas.microsoft.com/office/word/2010/wordprocessingGroup" xmlns:wpi="http://schemas.microsoft.com/office/word/2010/wordprocessingInk" xmlns:wne="http://schemas.microsoft.com/office/word/2006/wordml" xmlns:wps="http://schemas.microsoft.com/office/word/2010/wordprocessingShape" mc:Ignorable="w14 w15 w16se w16cid w16 w16cex wp14">
+<w:hdr xmlns:wpc="http://schemas.microsoft.com/office/word/2010/wordprocessingCanvas" xmlns:cx="http://schemas.microsoft.com/office/drawing/2014/chartex" xmlns:cx1="http://schemas.microsoft.com/office/drawing/2015/9/8/chartex" xmlns:cx2="http://schemas.microsoft.com/office/drawing/2015/10/21/chartex" xmlns:cx3="http://schemas.microsoft.com/office/drawing/2016/5/9/chartex" xmlns:cx4="http://schemas.microsoft.com/office/drawing/2016/5/10/chartex" xmlns:cx5="http://schemas.microsoft.com/office/drawing/2016/5/11/chartex" xmlns:cx6="http://schemas.microsoft.com/office/drawing/2016/5/12/chartex" xmlns:cx7="http://schemas.microsoft.com/office/drawing/2016/5/13/chartex" xmlns:cx8="http://schemas.microsoft.com/office/drawing/2016/5/14/chartex" xmlns:mc="http://schemas.openxmlformats.org/markup-compatibility/2006" xmlns:aink="http://schemas.microsoft.com/office/drawing/2016/ink" xmlns:am3d="http://schemas.microsoft.com/office/drawing/2017/model3d" xmlns:o="urn:schemas-microsoft-com:office:office" xmlns:oel="http://schemas.microsoft.com/office/2019/extlst" xmlns:r="http://schemas.openxmlformats.org/officeDocument/2006/relationships" xmlns:m="http://schemas.openxmlformats.org/officeDocument/2006/math" xmlns:v="urn:schemas-microsoft-com:vml" xmlns:wp14="http://schemas.microsoft.com/office/word/2010/wordprocessingDrawing" xmlns:wp="http://schemas.openxmlformats.org/drawingml/2006/wordprocessingDrawing" xmlns:w10="urn:schemas-microsoft-com:office:word" xmlns:w="http://schemas.openxmlformats.org/wordprocessingml/2006/main" xmlns:w14="http://schemas.microsoft.com/office/word/2010/wordml" xmlns:w15="http://schemas.microsoft.com/office/word/2012/wordml" xmlns:w16cex="http://schemas.microsoft.com/office/word/2018/wordml/cex" xmlns:w16cid="http://schemas.microsoft.com/office/word/2016/wordml/cid" xmlns:w16="http://schemas.microsoft.com/office/word/2018/wordml" xmlns:w16sdtdh="http://schemas.microsoft.com/office/word/2020/wordml/sdtdatahash" xmlns:w16se="http://schemas.microsoft.com/office/word/2015/wordml/symex" xmlns:wpg="http://schemas.microsoft.com/office/word/2010/wordprocessingGroup" xmlns:wpi="http://schemas.microsoft.com/office/word/2010/wordprocessingInk" xmlns:wne="http://schemas.microsoft.com/office/word/2006/wordml" xmlns:wps="http://schemas.microsoft.com/office/word/2010/wordprocessingShape" mc:Ignorable="w14 w15 w16se w16cid w16 w16cex w16sdtdh wp14">
   <w:p>
     <w:pPr>
       <w:pStyle w:val="En-tte"/>
@@ -7534,7 +7507,7 @@
 </file>
 
 <file path=word/header3.xml><?xml version="1.0" encoding="utf-8"?>
-<w:hdr xmlns:wpc="http://schemas.microsoft.com/office/word/2010/wordprocessingCanvas" xmlns:cx="http://schemas.microsoft.com/office/drawing/2014/chartex" xmlns:cx1="http://schemas.microsoft.com/office/drawing/2015/9/8/chartex" xmlns:cx2="http://schemas.microsoft.com/office/drawing/2015/10/21/chartex" xmlns:cx3="http://schemas.microsoft.com/office/drawing/2016/5/9/chartex" xmlns:cx4="http://schemas.microsoft.com/office/drawing/2016/5/10/chartex" xmlns:cx5="http://schemas.microsoft.com/office/drawing/2016/5/11/chartex" xmlns:cx6="http://schemas.microsoft.com/office/drawing/2016/5/12/chartex" xmlns:cx7="http://schemas.microsoft.com/office/drawing/2016/5/13/chartex" xmlns:cx8="http://schemas.microsoft.com/office/drawing/2016/5/14/chartex" xmlns:mc="http://schemas.openxmlformats.org/markup-compatibility/2006" xmlns:aink="http://schemas.microsoft.com/office/drawing/2016/ink" xmlns:am3d="http://schemas.microsoft.com/office/drawing/2017/model3d" xmlns:o="urn:schemas-microsoft-com:office:office" xmlns:r="http://schemas.openxmlformats.org/officeDocument/2006/relationships" xmlns:m="http://schemas.openxmlformats.org/officeDocument/2006/math" xmlns:v="urn:schemas-microsoft-com:vml" xmlns:wp14="http://schemas.microsoft.com/office/word/2010/wordprocessingDrawing" xmlns:wp="http://schemas.openxmlformats.org/drawingml/2006/wordprocessingDrawing" xmlns:w10="urn:schemas-microsoft-com:office:word" xmlns:w="http://schemas.openxmlformats.org/wordprocessingml/2006/main" xmlns:w14="http://schemas.microsoft.com/office/word/2010/wordml" xmlns:w15="http://schemas.microsoft.com/office/word/2012/wordml" xmlns:w16cex="http://schemas.microsoft.com/office/word/2018/wordml/cex" xmlns:w16cid="http://schemas.microsoft.com/office/word/2016/wordml/cid" xmlns:w16="http://schemas.microsoft.com/office/word/2018/wordml" xmlns:w16se="http://schemas.microsoft.com/office/word/2015/wordml/symex" xmlns:wpg="http://schemas.microsoft.com/office/word/2010/wordprocessingGroup" xmlns:wpi="http://schemas.microsoft.com/office/word/2010/wordprocessingInk" xmlns:wne="http://schemas.microsoft.com/office/word/2006/wordml" xmlns:wps="http://schemas.microsoft.com/office/word/2010/wordprocessingShape" mc:Ignorable="w14 w15 w16se w16cid w16 w16cex wp14">
+<w:hdr xmlns:wpc="http://schemas.microsoft.com/office/word/2010/wordprocessingCanvas" xmlns:cx="http://schemas.microsoft.com/office/drawing/2014/chartex" xmlns:cx1="http://schemas.microsoft.com/office/drawing/2015/9/8/chartex" xmlns:cx2="http://schemas.microsoft.com/office/drawing/2015/10/21/chartex" xmlns:cx3="http://schemas.microsoft.com/office/drawing/2016/5/9/chartex" xmlns:cx4="http://schemas.microsoft.com/office/drawing/2016/5/10/chartex" xmlns:cx5="http://schemas.microsoft.com/office/drawing/2016/5/11/chartex" xmlns:cx6="http://schemas.microsoft.com/office/drawing/2016/5/12/chartex" xmlns:cx7="http://schemas.microsoft.com/office/drawing/2016/5/13/chartex" xmlns:cx8="http://schemas.microsoft.com/office/drawing/2016/5/14/chartex" xmlns:mc="http://schemas.openxmlformats.org/markup-compatibility/2006" xmlns:aink="http://schemas.microsoft.com/office/drawing/2016/ink" xmlns:am3d="http://schemas.microsoft.com/office/drawing/2017/model3d" xmlns:o="urn:schemas-microsoft-com:office:office" xmlns:oel="http://schemas.microsoft.com/office/2019/extlst" xmlns:r="http://schemas.openxmlformats.org/officeDocument/2006/relationships" xmlns:m="http://schemas.openxmlformats.org/officeDocument/2006/math" xmlns:v="urn:schemas-microsoft-com:vml" xmlns:wp14="http://schemas.microsoft.com/office/word/2010/wordprocessingDrawing" xmlns:wp="http://schemas.openxmlformats.org/drawingml/2006/wordprocessingDrawing" xmlns:w10="urn:schemas-microsoft-com:office:word" xmlns:w="http://schemas.openxmlformats.org/wordprocessingml/2006/main" xmlns:w14="http://schemas.microsoft.com/office/word/2010/wordml" xmlns:w15="http://schemas.microsoft.com/office/word/2012/wordml" xmlns:w16cex="http://schemas.microsoft.com/office/word/2018/wordml/cex" xmlns:w16cid="http://schemas.microsoft.com/office/word/2016/wordml/cid" xmlns:w16="http://schemas.microsoft.com/office/word/2018/wordml" xmlns:w16sdtdh="http://schemas.microsoft.com/office/word/2020/wordml/sdtdatahash" xmlns:w16se="http://schemas.microsoft.com/office/word/2015/wordml/symex" xmlns:wpg="http://schemas.microsoft.com/office/word/2010/wordprocessingGroup" xmlns:wpi="http://schemas.microsoft.com/office/word/2010/wordprocessingInk" xmlns:wne="http://schemas.microsoft.com/office/word/2006/wordml" xmlns:wps="http://schemas.microsoft.com/office/word/2010/wordprocessingShape" mc:Ignorable="w14 w15 w16se w16cid w16 w16cex w16sdtdh wp14">
   <w:p>
     <w:pPr>
       <w:pStyle w:val="En-tte"/>
@@ -7544,7 +7517,7 @@
 </file>
 
 <file path=word/numbering.xml><?xml version="1.0" encoding="utf-8"?>
-<w:numbering xmlns:wpc="http://schemas.microsoft.com/office/word/2010/wordprocessingCanvas" xmlns:cx="http://schemas.microsoft.com/office/drawing/2014/chartex" xmlns:cx1="http://schemas.microsoft.com/office/drawing/2015/9/8/chartex" xmlns:cx2="http://schemas.microsoft.com/office/drawing/2015/10/21/chartex" xmlns:cx3="http://schemas.microsoft.com/office/drawing/2016/5/9/chartex" xmlns:cx4="http://schemas.microsoft.com/office/drawing/2016/5/10/chartex" xmlns:cx5="http://schemas.microsoft.com/office/drawing/2016/5/11/chartex" xmlns:cx6="http://schemas.microsoft.com/office/drawing/2016/5/12/chartex" xmlns:cx7="http://schemas.microsoft.com/office/drawing/2016/5/13/chartex" xmlns:cx8="http://schemas.microsoft.com/office/drawing/2016/5/14/chartex" xmlns:mc="http://schemas.openxmlformats.org/markup-compatibility/2006" xmlns:aink="http://schemas.microsoft.com/office/drawing/2016/ink" xmlns:am3d="http://schemas.microsoft.com/office/drawing/2017/model3d" xmlns:o="urn:schemas-microsoft-com:office:office" xmlns:r="http://schemas.openxmlformats.org/officeDocument/2006/relationships" xmlns:m="http://schemas.openxmlformats.org/officeDocument/2006/math" xmlns:v="urn:schemas-microsoft-com:vml" xmlns:wp14="http://schemas.microsoft.com/office/word/2010/wordprocessingDrawing" xmlns:wp="http://schemas.openxmlformats.org/drawingml/2006/wordprocessingDrawing" xmlns:w10="urn:schemas-microsoft-com:office:word" xmlns:w="http://schemas.openxmlformats.org/wordprocessingml/2006/main" xmlns:w14="http://schemas.microsoft.com/office/word/2010/wordml" xmlns:w15="http://schemas.microsoft.com/office/word/2012/wordml" xmlns:w16cex="http://schemas.microsoft.com/office/word/2018/wordml/cex" xmlns:w16cid="http://schemas.microsoft.com/office/word/2016/wordml/cid" xmlns:w16="http://schemas.microsoft.com/office/word/2018/wordml" xmlns:w16se="http://schemas.microsoft.com/office/word/2015/wordml/symex" xmlns:wpg="http://schemas.microsoft.com/office/word/2010/wordprocessingGroup" xmlns:wpi="http://schemas.microsoft.com/office/word/2010/wordprocessingInk" xmlns:wne="http://schemas.microsoft.com/office/word/2006/wordml" xmlns:wps="http://schemas.microsoft.com/office/word/2010/wordprocessingShape" mc:Ignorable="w14 w15 w16se w16cid w16 w16cex wp14">
+<w:numbering xmlns:wpc="http://schemas.microsoft.com/office/word/2010/wordprocessingCanvas" xmlns:cx="http://schemas.microsoft.com/office/drawing/2014/chartex" xmlns:cx1="http://schemas.microsoft.com/office/drawing/2015/9/8/chartex" xmlns:cx2="http://schemas.microsoft.com/office/drawing/2015/10/21/chartex" xmlns:cx3="http://schemas.microsoft.com/office/drawing/2016/5/9/chartex" xmlns:cx4="http://schemas.microsoft.com/office/drawing/2016/5/10/chartex" xmlns:cx5="http://schemas.microsoft.com/office/drawing/2016/5/11/chartex" xmlns:cx6="http://schemas.microsoft.com/office/drawing/2016/5/12/chartex" xmlns:cx7="http://schemas.microsoft.com/office/drawing/2016/5/13/chartex" xmlns:cx8="http://schemas.microsoft.com/office/drawing/2016/5/14/chartex" xmlns:mc="http://schemas.openxmlformats.org/markup-compatibility/2006" xmlns:aink="http://schemas.microsoft.com/office/drawing/2016/ink" xmlns:am3d="http://schemas.microsoft.com/office/drawing/2017/model3d" xmlns:o="urn:schemas-microsoft-com:office:office" xmlns:oel="http://schemas.microsoft.com/office/2019/extlst" xmlns:r="http://schemas.openxmlformats.org/officeDocument/2006/relationships" xmlns:m="http://schemas.openxmlformats.org/officeDocument/2006/math" xmlns:v="urn:schemas-microsoft-com:vml" xmlns:wp14="http://schemas.microsoft.com/office/word/2010/wordprocessingDrawing" xmlns:wp="http://schemas.openxmlformats.org/drawingml/2006/wordprocessingDrawing" xmlns:w10="urn:schemas-microsoft-com:office:word" xmlns:w="http://schemas.openxmlformats.org/wordprocessingml/2006/main" xmlns:w14="http://schemas.microsoft.com/office/word/2010/wordml" xmlns:w15="http://schemas.microsoft.com/office/word/2012/wordml" xmlns:w16cex="http://schemas.microsoft.com/office/word/2018/wordml/cex" xmlns:w16cid="http://schemas.microsoft.com/office/word/2016/wordml/cid" xmlns:w16="http://schemas.microsoft.com/office/word/2018/wordml" xmlns:w16sdtdh="http://schemas.microsoft.com/office/word/2020/wordml/sdtdatahash" xmlns:w16se="http://schemas.microsoft.com/office/word/2015/wordml/symex" xmlns:wpg="http://schemas.microsoft.com/office/word/2010/wordprocessingGroup" xmlns:wpi="http://schemas.microsoft.com/office/word/2010/wordprocessingInk" xmlns:wne="http://schemas.microsoft.com/office/word/2006/wordml" xmlns:wps="http://schemas.microsoft.com/office/word/2010/wordprocessingShape" mc:Ignorable="w14 w15 w16se w16cid w16 w16cex w16sdtdh wp14">
   <w:abstractNum w:abstractNumId="0" w15:restartNumberingAfterBreak="0">
     <w:nsid w:val="0A7C7405"/>
     <w:multiLevelType w:val="singleLevel"/>
@@ -9879,91 +9852,91 @@
       </w:rPr>
     </w:lvl>
   </w:abstractNum>
-  <w:num w:numId="1">
+  <w:num w:numId="1" w16cid:durableId="1479034427">
     <w:abstractNumId w:val="17"/>
   </w:num>
-  <w:num w:numId="2">
+  <w:num w:numId="2" w16cid:durableId="1092895198">
     <w:abstractNumId w:val="0"/>
   </w:num>
-  <w:num w:numId="3">
+  <w:num w:numId="3" w16cid:durableId="1099135339">
     <w:abstractNumId w:val="2"/>
   </w:num>
-  <w:num w:numId="4">
+  <w:num w:numId="4" w16cid:durableId="2099207765">
     <w:abstractNumId w:val="16"/>
   </w:num>
-  <w:num w:numId="5">
+  <w:num w:numId="5" w16cid:durableId="1034427516">
     <w:abstractNumId w:val="10"/>
   </w:num>
-  <w:num w:numId="6">
+  <w:num w:numId="6" w16cid:durableId="669018703">
     <w:abstractNumId w:val="5"/>
   </w:num>
-  <w:num w:numId="7">
+  <w:num w:numId="7" w16cid:durableId="772211240">
     <w:abstractNumId w:val="11"/>
   </w:num>
-  <w:num w:numId="8">
+  <w:num w:numId="8" w16cid:durableId="1374692330">
     <w:abstractNumId w:val="18"/>
   </w:num>
-  <w:num w:numId="9">
+  <w:num w:numId="9" w16cid:durableId="244269009">
     <w:abstractNumId w:val="1"/>
   </w:num>
-  <w:num w:numId="10">
+  <w:num w:numId="10" w16cid:durableId="1997681608">
     <w:abstractNumId w:val="6"/>
   </w:num>
-  <w:num w:numId="11">
+  <w:num w:numId="11" w16cid:durableId="1822647865">
     <w:abstractNumId w:val="9"/>
   </w:num>
-  <w:num w:numId="12">
+  <w:num w:numId="12" w16cid:durableId="1057585993">
     <w:abstractNumId w:val="7"/>
   </w:num>
-  <w:num w:numId="13">
+  <w:num w:numId="13" w16cid:durableId="1886721046">
     <w:abstractNumId w:val="14"/>
   </w:num>
-  <w:num w:numId="14">
+  <w:num w:numId="14" w16cid:durableId="782725265">
     <w:abstractNumId w:val="13"/>
   </w:num>
-  <w:num w:numId="15">
+  <w:num w:numId="15" w16cid:durableId="2103799040">
     <w:abstractNumId w:val="0"/>
   </w:num>
-  <w:num w:numId="16">
+  <w:num w:numId="16" w16cid:durableId="2036802995">
     <w:abstractNumId w:val="17"/>
   </w:num>
-  <w:num w:numId="17">
+  <w:num w:numId="17" w16cid:durableId="1625188058">
     <w:abstractNumId w:val="17"/>
   </w:num>
-  <w:num w:numId="18">
+  <w:num w:numId="18" w16cid:durableId="1261403103">
     <w:abstractNumId w:val="17"/>
   </w:num>
-  <w:num w:numId="19">
+  <w:num w:numId="19" w16cid:durableId="280381109">
     <w:abstractNumId w:val="17"/>
   </w:num>
-  <w:num w:numId="20">
+  <w:num w:numId="20" w16cid:durableId="1529022318">
     <w:abstractNumId w:val="4"/>
   </w:num>
-  <w:num w:numId="21">
+  <w:num w:numId="21" w16cid:durableId="453646207">
     <w:abstractNumId w:val="17"/>
   </w:num>
-  <w:num w:numId="22">
+  <w:num w:numId="22" w16cid:durableId="1897737700">
     <w:abstractNumId w:val="17"/>
   </w:num>
-  <w:num w:numId="23">
+  <w:num w:numId="23" w16cid:durableId="596138921">
     <w:abstractNumId w:val="0"/>
   </w:num>
-  <w:num w:numId="24">
+  <w:num w:numId="24" w16cid:durableId="1289699677">
     <w:abstractNumId w:val="0"/>
   </w:num>
-  <w:num w:numId="25">
+  <w:num w:numId="25" w16cid:durableId="347949096">
     <w:abstractNumId w:val="0"/>
   </w:num>
-  <w:num w:numId="26">
+  <w:num w:numId="26" w16cid:durableId="2132283315">
     <w:abstractNumId w:val="8"/>
   </w:num>
-  <w:num w:numId="27">
+  <w:num w:numId="27" w16cid:durableId="1482037248">
     <w:abstractNumId w:val="15"/>
   </w:num>
-  <w:num w:numId="28">
+  <w:num w:numId="28" w16cid:durableId="119494933">
     <w:abstractNumId w:val="3"/>
   </w:num>
-  <w:num w:numId="29">
+  <w:num w:numId="29" w16cid:durableId="942810814">
     <w:abstractNumId w:val="12"/>
   </w:num>
   <w:numIdMacAtCleanup w:val="13"/>
@@ -9971,7 +9944,7 @@
 </file>
 
 <file path=word/styles.xml><?xml version="1.0" encoding="utf-8"?>
-<w:styles xmlns:mc="http://schemas.openxmlformats.org/markup-compatibility/2006" xmlns:r="http://schemas.openxmlformats.org/officeDocument/2006/relationships" xmlns:w="http://schemas.openxmlformats.org/wordprocessingml/2006/main" xmlns:w14="http://schemas.microsoft.com/office/word/2010/wordml" xmlns:w15="http://schemas.microsoft.com/office/word/2012/wordml" xmlns:w16cex="http://schemas.microsoft.com/office/word/2018/wordml/cex" xmlns:w16cid="http://schemas.microsoft.com/office/word/2016/wordml/cid" xmlns:w16="http://schemas.microsoft.com/office/word/2018/wordml" xmlns:w16se="http://schemas.microsoft.com/office/word/2015/wordml/symex" mc:Ignorable="w14 w15 w16se w16cid w16 w16cex">
+<w:styles xmlns:mc="http://schemas.openxmlformats.org/markup-compatibility/2006" xmlns:r="http://schemas.openxmlformats.org/officeDocument/2006/relationships" xmlns:w="http://schemas.openxmlformats.org/wordprocessingml/2006/main" xmlns:w14="http://schemas.microsoft.com/office/word/2010/wordml" xmlns:w15="http://schemas.microsoft.com/office/word/2012/wordml" xmlns:w16cex="http://schemas.microsoft.com/office/word/2018/wordml/cex" xmlns:w16cid="http://schemas.microsoft.com/office/word/2016/wordml/cid" xmlns:w16="http://schemas.microsoft.com/office/word/2018/wordml" xmlns:w16sdtdh="http://schemas.microsoft.com/office/word/2020/wordml/sdtdatahash" xmlns:w16se="http://schemas.microsoft.com/office/word/2015/wordml/symex" mc:Ignorable="w14 w15 w16se w16cid w16 w16cex w16sdtdh">
   <w:docDefaults>
     <w:rPrDefault>
       <w:rPr>
@@ -11522,6 +11495,15 @@
 </file>
 
 <file path=customXml/item2.xml><?xml version="1.0" encoding="utf-8"?>
+<?mso-contentType ?>
+<FormTemplates xmlns="http://schemas.microsoft.com/sharepoint/v3/contenttype/forms">
+  <Display>DocumentLibraryForm</Display>
+  <Edit>DocumentLibraryForm</Edit>
+  <New>DocumentLibraryForm</New>
+</FormTemplates>
+</file>
+
+<file path=customXml/item3.xml><?xml version="1.0" encoding="utf-8"?>
 <p:properties xmlns:p="http://schemas.microsoft.com/office/2006/metadata/properties" xmlns:xsi="http://www.w3.org/2001/XMLSchema-instance" xmlns:pc="http://schemas.microsoft.com/office/infopath/2007/PartnerControls">
   <documentManagement>
     <lcf76f155ced4ddcb4097134ff3c332f xmlns="98d92101-24da-4498-9971-a24673344bd8">
@@ -11530,15 +11512,6 @@
     <TaxCatchAll xmlns="dfa80de1-e9bb-4cf2-893d-d06220b3971a" xsi:nil="true"/>
   </documentManagement>
 </p:properties>
-</file>
-
-<file path=customXml/item3.xml><?xml version="1.0" encoding="utf-8"?>
-<?mso-contentType ?>
-<FormTemplates xmlns="http://schemas.microsoft.com/sharepoint/v3/contenttype/forms">
-  <Display>DocumentLibraryForm</Display>
-  <Edit>DocumentLibraryForm</Edit>
-  <New>DocumentLibraryForm</New>
-</FormTemplates>
 </file>
 
 <file path=customXml/itemProps1.xml><?xml version="1.0" encoding="utf-8"?>
@@ -11561,6 +11534,14 @@
 </file>
 
 <file path=customXml/itemProps2.xml><?xml version="1.0" encoding="utf-8"?>
+<ds:datastoreItem xmlns:ds="http://schemas.openxmlformats.org/officeDocument/2006/customXml" ds:itemID="{D3135AC7-3C5E-4CF3-94BE-2823690A5E55}">
+  <ds:schemaRefs>
+    <ds:schemaRef ds:uri="http://schemas.microsoft.com/sharepoint/v3/contenttype/forms"/>
+  </ds:schemaRefs>
+</ds:datastoreItem>
+</file>
+
+<file path=customXml/itemProps3.xml><?xml version="1.0" encoding="utf-8"?>
 <ds:datastoreItem xmlns:ds="http://schemas.openxmlformats.org/officeDocument/2006/customXml" ds:itemID="{E5198F5E-0DBC-492C-83B4-AB13AD117DD5}">
   <ds:schemaRefs>
     <ds:schemaRef ds:uri="http://schemas.microsoft.com/office/2006/metadata/properties"/>
@@ -11569,12 +11550,4 @@
     <ds:schemaRef ds:uri="dfa80de1-e9bb-4cf2-893d-d06220b3971a"/>
   </ds:schemaRefs>
 </ds:datastoreItem>
-</file>
-
-<file path=customXml/itemProps3.xml><?xml version="1.0" encoding="utf-8"?>
-<ds:datastoreItem xmlns:ds="http://schemas.openxmlformats.org/officeDocument/2006/customXml" ds:itemID="{D3135AC7-3C5E-4CF3-94BE-2823690A5E55}">
-  <ds:schemaRefs>
-    <ds:schemaRef ds:uri="http://schemas.microsoft.com/sharepoint/v3/contenttype/forms"/>
-  </ds:schemaRefs>
-</ds:datastoreItem>
 </file>
</xml_diff>

<commit_message>
Bêta 2 terminée, Ajout de l'autoévaluation
</commit_message>
<xml_diff>
--- a/Documentation du projet SpicyNvader - samgreppin.docx
+++ b/Documentation du projet SpicyNvader - samgreppin.docx
@@ -865,7 +865,7 @@
           <w:rPr>
             <w:webHidden/>
           </w:rPr>
-          <w:t>8</w:t>
+          <w:t>7</w:t>
         </w:r>
         <w:r>
           <w:rPr>
@@ -940,7 +940,7 @@
           <w:rPr>
             <w:webHidden/>
           </w:rPr>
-          <w:t>9</w:t>
+          <w:t>8</w:t>
         </w:r>
         <w:r>
           <w:rPr>
@@ -1015,7 +1015,7 @@
           <w:rPr>
             <w:webHidden/>
           </w:rPr>
-          <w:t>9</w:t>
+          <w:t>8</w:t>
         </w:r>
         <w:r>
           <w:rPr>
@@ -1090,7 +1090,7 @@
           <w:rPr>
             <w:webHidden/>
           </w:rPr>
-          <w:t>10</w:t>
+          <w:t>9</w:t>
         </w:r>
         <w:r>
           <w:rPr>
@@ -1165,7 +1165,7 @@
           <w:rPr>
             <w:webHidden/>
           </w:rPr>
-          <w:t>10</w:t>
+          <w:t>9</w:t>
         </w:r>
         <w:r>
           <w:rPr>
@@ -1240,7 +1240,7 @@
           <w:rPr>
             <w:webHidden/>
           </w:rPr>
-          <w:t>10</w:t>
+          <w:t>9</w:t>
         </w:r>
         <w:r>
           <w:rPr>
@@ -3365,8 +3365,9 @@
           <w:sz w:val="24"/>
           <w:lang w:val="fr-CH"/>
         </w:rPr>
-        <w:t>32 Go de RAM, 11th Gen Int</w:t>
-      </w:r>
+        <w:t xml:space="preserve">32 Go de RAM, 11th </w:t>
+      </w:r>
+      <w:proofErr w:type="spellStart"/>
       <w:r>
         <w:rPr>
           <w:rFonts w:ascii="Arial" w:hAnsi="Arial" w:cs="Arial"/>
@@ -3374,7 +3375,46 @@
           <w:sz w:val="24"/>
           <w:lang w:val="fr-CH"/>
         </w:rPr>
-        <w:t>el Core i7-11700, Intel UHD Graphics 750</w:t>
+        <w:t>Gen</w:t>
+      </w:r>
+      <w:proofErr w:type="spellEnd"/>
+      <w:r>
+        <w:rPr>
+          <w:rFonts w:ascii="Arial" w:hAnsi="Arial" w:cs="Arial"/>
+          <w:i/>
+          <w:sz w:val="24"/>
+          <w:lang w:val="fr-CH"/>
+        </w:rPr>
+        <w:t xml:space="preserve"> Int</w:t>
+      </w:r>
+      <w:r>
+        <w:rPr>
+          <w:rFonts w:ascii="Arial" w:hAnsi="Arial" w:cs="Arial"/>
+          <w:i/>
+          <w:sz w:val="24"/>
+          <w:lang w:val="fr-CH"/>
+        </w:rPr>
+        <w:t xml:space="preserve">el </w:t>
+      </w:r>
+      <w:proofErr w:type="spellStart"/>
+      <w:r>
+        <w:rPr>
+          <w:rFonts w:ascii="Arial" w:hAnsi="Arial" w:cs="Arial"/>
+          <w:i/>
+          <w:sz w:val="24"/>
+          <w:lang w:val="fr-CH"/>
+        </w:rPr>
+        <w:t>Core</w:t>
+      </w:r>
+      <w:proofErr w:type="spellEnd"/>
+      <w:r>
+        <w:rPr>
+          <w:rFonts w:ascii="Arial" w:hAnsi="Arial" w:cs="Arial"/>
+          <w:i/>
+          <w:sz w:val="24"/>
+          <w:lang w:val="fr-CH"/>
+        </w:rPr>
+        <w:t xml:space="preserve"> i7-11700, Intel UHD Graphics 750</w:t>
       </w:r>
     </w:p>
     <w:p>
@@ -4037,6 +4077,113 @@
           </w:p>
         </w:tc>
       </w:tr>
+      <w:tr>
+        <w:tc>
+          <w:tcPr>
+            <w:tcW w:w="2873" w:type="dxa"/>
+          </w:tcPr>
+          <w:p>
+            <w:pPr>
+              <w:pStyle w:val="En-tte"/>
+              <w:rPr>
+                <w:i/>
+              </w:rPr>
+            </w:pPr>
+            <w:r>
+              <w:rPr>
+                <w:i/>
+              </w:rPr>
+              <w:t>10</w:t>
+            </w:r>
+          </w:p>
+        </w:tc>
+        <w:tc>
+          <w:tcPr>
+            <w:tcW w:w="2915" w:type="dxa"/>
+          </w:tcPr>
+          <w:p>
+            <w:pPr>
+              <w:pStyle w:val="En-tte"/>
+              <w:rPr>
+                <w:i/>
+              </w:rPr>
+            </w:pPr>
+            <w:r>
+              <w:rPr>
+                <w:i/>
+              </w:rPr>
+              <w:t>31.10.2022</w:t>
+            </w:r>
+          </w:p>
+        </w:tc>
+        <w:tc>
+          <w:tcPr>
+            <w:tcW w:w="2915" w:type="dxa"/>
+          </w:tcPr>
+          <w:p>
+            <w:pPr>
+              <w:pStyle w:val="En-tte"/>
+              <w:rPr>
+                <w:i/>
+              </w:rPr>
+            </w:pPr>
+          </w:p>
+        </w:tc>
+      </w:tr>
+      <w:tr>
+        <w:tc>
+          <w:tcPr>
+            <w:tcW w:w="2873" w:type="dxa"/>
+          </w:tcPr>
+          <w:p>
+            <w:pPr>
+              <w:pStyle w:val="En-tte"/>
+              <w:rPr>
+                <w:i/>
+              </w:rPr>
+            </w:pPr>
+            <w:r>
+              <w:rPr>
+                <w:i/>
+              </w:rPr>
+              <w:lastRenderedPageBreak/>
+              <w:t>11</w:t>
+            </w:r>
+          </w:p>
+        </w:tc>
+        <w:tc>
+          <w:tcPr>
+            <w:tcW w:w="2915" w:type="dxa"/>
+          </w:tcPr>
+          <w:p>
+            <w:pPr>
+              <w:pStyle w:val="En-tte"/>
+              <w:rPr>
+                <w:i/>
+              </w:rPr>
+            </w:pPr>
+            <w:r>
+              <w:rPr>
+                <w:i/>
+              </w:rPr>
+              <w:t>31.10.2022</w:t>
+            </w:r>
+          </w:p>
+        </w:tc>
+        <w:tc>
+          <w:tcPr>
+            <w:tcW w:w="2915" w:type="dxa"/>
+          </w:tcPr>
+          <w:p>
+            <w:pPr>
+              <w:pStyle w:val="En-tte"/>
+              <w:rPr>
+                <w:i/>
+              </w:rPr>
+            </w:pPr>
+          </w:p>
+        </w:tc>
+      </w:tr>
     </w:tbl>
     <w:p>
       <w:pPr>
@@ -4054,7 +4201,6 @@
       <w:bookmarkStart w:id="8" w:name="_Toc71691026"/>
       <w:bookmarkStart w:id="9" w:name="_Toc114999701"/>
       <w:r>
-        <w:lastRenderedPageBreak/>
         <w:t xml:space="preserve">Erreurs </w:t>
       </w:r>
       <w:bookmarkEnd w:id="7"/>

</xml_diff>

<commit_message>
Suite de la documentation Word
</commit_message>
<xml_diff>
--- a/Documentation du projet SpicyNvader - samgreppin.docx
+++ b/Documentation du projet SpicyNvader - samgreppin.docx
@@ -25,7 +25,7 @@
           <w:szCs w:val="148"/>
         </w:rPr>
         <w:drawing>
-          <wp:anchor distT="0" distB="0" distL="114300" distR="114300" simplePos="0" relativeHeight="251663360" behindDoc="0" locked="0" layoutInCell="1" allowOverlap="1" wp14:anchorId="445B19A7" wp14:editId="11B2EA0B">
+          <wp:anchor distT="0" distB="0" distL="114300" distR="114300" simplePos="0" relativeHeight="251663360" behindDoc="0" locked="0" layoutInCell="1" allowOverlap="1" wp14:anchorId="445B19A7" wp14:editId="1EDEC58B">
             <wp:simplePos x="0" y="0"/>
             <wp:positionH relativeFrom="margin">
               <wp:align>left</wp:align>
@@ -98,7 +98,7 @@
           <w:szCs w:val="148"/>
         </w:rPr>
         <w:drawing>
-          <wp:anchor distT="0" distB="0" distL="114300" distR="114300" simplePos="0" relativeHeight="251661312" behindDoc="0" locked="0" layoutInCell="1" allowOverlap="1" wp14:anchorId="45565EC8" wp14:editId="6E5BA7AD">
+          <wp:anchor distT="0" distB="0" distL="114300" distR="114300" simplePos="0" relativeHeight="251661312" behindDoc="0" locked="0" layoutInCell="1" allowOverlap="1" wp14:anchorId="45565EC8" wp14:editId="269DA634">
             <wp:simplePos x="0" y="0"/>
             <wp:positionH relativeFrom="margin">
               <wp:align>right</wp:align>
@@ -171,7 +171,7 @@
           <w:szCs w:val="148"/>
         </w:rPr>
         <w:drawing>
-          <wp:anchor distT="0" distB="0" distL="114300" distR="114300" simplePos="0" relativeHeight="251658240" behindDoc="1" locked="0" layoutInCell="1" allowOverlap="1" wp14:anchorId="634926B5" wp14:editId="338D811F">
+          <wp:anchor distT="0" distB="0" distL="114300" distR="114300" simplePos="0" relativeHeight="251658240" behindDoc="1" locked="0" layoutInCell="1" allowOverlap="1" wp14:anchorId="634926B5" wp14:editId="1F1D6359">
             <wp:simplePos x="0" y="0"/>
             <wp:positionH relativeFrom="margin">
               <wp:align>center</wp:align>
@@ -435,6 +435,7 @@
           <w:titlePg/>
         </w:sectPr>
       </w:pPr>
+      <w:proofErr w:type="spellStart"/>
       <w:r>
         <w:rPr>
           <w:rFonts w:ascii="Berlin Sans FB Demi" w:hAnsi="Berlin Sans FB Demi" w:cs="Aharoni"/>
@@ -487,6 +488,7 @@
         </w:rPr>
         <w:t>SpicyNvader</w:t>
       </w:r>
+      <w:proofErr w:type="spellEnd"/>
     </w:p>
     <w:p>
       <w:pPr>
@@ -1277,13 +1279,43 @@
         <w:ind w:left="360"/>
       </w:pPr>
       <w:r>
-        <w:t xml:space="preserve">Ce projet consiste au développement de SpicyNvader. C’est un projet de C# en mode console qui nous introduit au développement orienté objet. Nous allons devoir créer un jeu vidéo qui consiste à déplacer un vaisseau et </w:t>
+        <w:t xml:space="preserve">Ce projet consiste au développement de </w:t>
+      </w:r>
+      <w:proofErr w:type="spellStart"/>
+      <w:r>
+        <w:t>SpicyNvader</w:t>
+      </w:r>
+      <w:proofErr w:type="spellEnd"/>
+      <w:r>
+        <w:t xml:space="preserve">. C’est un projet de C# en mode console qui nous introduit au développement orienté objet. Nous allons devoir créer un jeu vidéo qui consiste à déplacer un vaisseau et </w:t>
       </w:r>
       <w:r>
         <w:t>à</w:t>
       </w:r>
       <w:r>
-        <w:t xml:space="preserve"> tirer sur des extraterrestres. Avant le début du développement, nous avons dû créer des stories et des diagrammes UML (diagramme de classe et diagramme de séquence). Cela nous permettra d’être organisé lors du développement de l’application.</w:t>
+        <w:t xml:space="preserve"> tirer sur des extraterrestres.</w:t>
+      </w:r>
+      <w:r>
+        <w:t xml:space="preserve"> Il est fortement inspiré de </w:t>
+      </w:r>
+      <w:proofErr w:type="spellStart"/>
+      <w:r>
+        <w:t>Space</w:t>
+      </w:r>
+      <w:proofErr w:type="spellEnd"/>
+      <w:r>
+        <w:t xml:space="preserve"> </w:t>
+      </w:r>
+      <w:proofErr w:type="spellStart"/>
+      <w:r>
+        <w:t>Invaders</w:t>
+      </w:r>
+      <w:proofErr w:type="spellEnd"/>
+      <w:r>
+        <w:t>.</w:t>
+      </w:r>
+      <w:r>
+        <w:t xml:space="preserve"> Avant le début du développement, nous avons dû créer des stories et des diagrammes UML (diagramme de classe et diagramme de séquence). Cela nous permettra d’être organisé lors du développement de l’application.</w:t>
       </w:r>
     </w:p>
     <w:p>
@@ -1298,202 +1330,59 @@
     </w:p>
     <w:p>
       <w:pPr>
-        <w:ind w:left="360"/>
-        <w:rPr>
-          <w:szCs w:val="14"/>
-        </w:rPr>
-      </w:pPr>
-      <w:r>
-        <w:rPr>
-          <w:szCs w:val="14"/>
-        </w:rPr>
-        <w:t>La documentation du projet doit être complète.</w:t>
-      </w:r>
-    </w:p>
-    <w:p>
-      <w:pPr>
-        <w:ind w:left="360"/>
-        <w:rPr>
-          <w:szCs w:val="14"/>
-        </w:rPr>
-      </w:pPr>
-      <w:r>
-        <w:rPr>
-          <w:szCs w:val="14"/>
-        </w:rPr>
-        <w:t>L’apprentissage du développement orienté objet doit être atteint.</w:t>
-      </w:r>
-    </w:p>
-    <w:p>
-      <w:pPr>
-        <w:ind w:left="360"/>
-        <w:rPr>
-          <w:szCs w:val="14"/>
-        </w:rPr>
-      </w:pPr>
-      <w:r>
-        <w:rPr>
-          <w:szCs w:val="14"/>
-        </w:rPr>
-        <w:t>Le développement du jeu doit être terminé.</w:t>
-      </w:r>
-    </w:p>
-    <w:p>
-      <w:pPr>
-        <w:ind w:left="360"/>
-        <w:rPr>
-          <w:szCs w:val="14"/>
-        </w:rPr>
-      </w:pPr>
-      <w:r>
-        <w:rPr>
-          <w:szCs w:val="14"/>
-        </w:rPr>
-        <w:t>Toutes les fonctionnalités demandées doivent être fonctionnelles.</w:t>
-      </w:r>
-    </w:p>
-    <w:p>
-      <w:pPr>
-        <w:ind w:left="360"/>
-        <w:rPr>
-          <w:szCs w:val="14"/>
-        </w:rPr>
-      </w:pPr>
-    </w:p>
-    <w:p>
-      <w:pPr>
-        <w:pStyle w:val="Retraitnormal1"/>
+        <w:pStyle w:val="Paragraphedeliste"/>
         <w:numPr>
           <w:ilvl w:val="0"/>
-          <w:numId w:val="0"/>
+          <w:numId w:val="30"/>
         </w:numPr>
-        <w:ind w:left="360"/>
-        <w:rPr>
-          <w:rFonts w:ascii="Arial" w:hAnsi="Arial"/>
-          <w:i/>
-          <w:iCs/>
-          <w:sz w:val="24"/>
-          <w:szCs w:val="14"/>
-          <w:lang w:eastAsia="fr-FR"/>
-        </w:rPr>
-      </w:pPr>
-      <w:r>
-        <w:rPr>
-          <w:rFonts w:ascii="Arial" w:hAnsi="Arial"/>
-          <w:i/>
-          <w:iCs/>
-          <w:sz w:val="24"/>
-          <w:szCs w:val="14"/>
-          <w:lang w:eastAsia="fr-FR"/>
-        </w:rPr>
-        <w:t xml:space="preserve">Ce chapitre énumère les objectifs du projet. L'atteinte ou non </w:t>
-      </w:r>
-      <w:r>
-        <w:rPr>
-          <w:rFonts w:ascii="Arial" w:hAnsi="Arial"/>
-          <w:i/>
-          <w:iCs/>
-          <w:sz w:val="24"/>
-          <w:szCs w:val="14"/>
-          <w:lang w:eastAsia="fr-FR"/>
-        </w:rPr>
-        <w:t>de c</w:t>
-      </w:r>
-      <w:r>
-        <w:rPr>
-          <w:rFonts w:ascii="Arial" w:hAnsi="Arial"/>
-          <w:i/>
-          <w:iCs/>
-          <w:sz w:val="24"/>
-          <w:szCs w:val="14"/>
-          <w:lang w:eastAsia="fr-FR"/>
-        </w:rPr>
-        <w:t>eux-ci devr</w:t>
-      </w:r>
-      <w:r>
-        <w:rPr>
-          <w:rFonts w:ascii="Arial" w:hAnsi="Arial"/>
-          <w:i/>
-          <w:iCs/>
-          <w:sz w:val="24"/>
-          <w:szCs w:val="14"/>
-          <w:lang w:eastAsia="fr-FR"/>
-        </w:rPr>
-        <w:t xml:space="preserve">a pouvoir être contrôlée à la fin du projet. Les objectifs pourront </w:t>
-      </w:r>
-      <w:r>
-        <w:rPr>
-          <w:rFonts w:ascii="Arial" w:hAnsi="Arial"/>
-          <w:i/>
-          <w:iCs/>
-          <w:sz w:val="24"/>
-          <w:szCs w:val="14"/>
-          <w:lang w:eastAsia="fr-FR"/>
-        </w:rPr>
-        <w:t xml:space="preserve">éventuellement </w:t>
-      </w:r>
-      <w:r>
-        <w:rPr>
-          <w:rFonts w:ascii="Arial" w:hAnsi="Arial"/>
-          <w:i/>
-          <w:iCs/>
-          <w:sz w:val="24"/>
-          <w:szCs w:val="14"/>
-          <w:lang w:eastAsia="fr-FR"/>
-        </w:rPr>
-        <w:t xml:space="preserve">être revus après l'analyse. </w:t>
-      </w:r>
-    </w:p>
-    <w:p>
-      <w:pPr>
-        <w:pStyle w:val="Retraitnormal1"/>
+      </w:pPr>
+      <w:r>
+        <w:t>La documentation doit correspondre au canevas.</w:t>
+      </w:r>
+    </w:p>
+    <w:p>
+      <w:pPr>
+        <w:pStyle w:val="Paragraphedeliste"/>
         <w:numPr>
           <w:ilvl w:val="0"/>
-          <w:numId w:val="0"/>
+          <w:numId w:val="30"/>
         </w:numPr>
-        <w:ind w:left="360"/>
-        <w:rPr>
-          <w:rFonts w:ascii="Arial" w:hAnsi="Arial"/>
-          <w:i/>
-          <w:iCs/>
-          <w:sz w:val="24"/>
-          <w:szCs w:val="14"/>
-          <w:lang w:eastAsia="fr-FR"/>
-        </w:rPr>
-      </w:pPr>
-    </w:p>
-    <w:p>
-      <w:pPr>
-        <w:pStyle w:val="Retraitnormal1"/>
+      </w:pPr>
+      <w:r>
+        <w:t>La planification initiale doit correspondre aux consignes.</w:t>
+      </w:r>
+    </w:p>
+    <w:p>
+      <w:pPr>
+        <w:pStyle w:val="Paragraphedeliste"/>
         <w:numPr>
           <w:ilvl w:val="0"/>
-          <w:numId w:val="0"/>
+          <w:numId w:val="30"/>
         </w:numPr>
-        <w:ind w:left="360"/>
-        <w:rPr>
-          <w:rFonts w:ascii="Arial" w:hAnsi="Arial"/>
-          <w:i/>
-          <w:iCs/>
-          <w:sz w:val="24"/>
-          <w:szCs w:val="14"/>
-          <w:lang w:eastAsia="fr-FR"/>
-        </w:rPr>
-      </w:pPr>
-      <w:r>
-        <w:rPr>
-          <w:rFonts w:ascii="Arial" w:hAnsi="Arial"/>
-          <w:i/>
-          <w:iCs/>
-          <w:sz w:val="24"/>
-          <w:szCs w:val="14"/>
-          <w:lang w:eastAsia="fr-FR"/>
-        </w:rPr>
-        <w:t>Ces éléments peuvent être repris des spécifications de départ.</w:t>
-      </w:r>
-    </w:p>
-    <w:p>
-      <w:pPr>
-        <w:pStyle w:val="Titre1"/>
+      </w:pPr>
+      <w:r>
+        <w:t>Notre projet doit correspondre à la planification.</w:t>
+      </w:r>
+    </w:p>
+    <w:p>
+      <w:pPr>
+        <w:pStyle w:val="Paragraphedeliste"/>
+        <w:numPr>
+          <w:ilvl w:val="0"/>
+          <w:numId w:val="30"/>
+        </w:numPr>
+      </w:pPr>
+      <w:r>
+        <w:t>Notre code doit être commenté.</w:t>
+      </w:r>
+    </w:p>
+    <w:p>
+      <w:pPr>
+        <w:pStyle w:val="Paragraphedeliste"/>
+        <w:numPr>
+          <w:ilvl w:val="0"/>
+          <w:numId w:val="30"/>
+        </w:numPr>
         <w:sectPr>
           <w:pgSz w:w="11906" w:h="16838" w:code="9"/>
           <w:pgMar w:top="1418" w:right="1418" w:bottom="1418" w:left="1418" w:header="720" w:footer="720" w:gutter="0"/>
@@ -1501,6 +1390,9 @@
           <w:docGrid w:linePitch="326"/>
         </w:sectPr>
       </w:pPr>
+      <w:r>
+        <w:t>Toutes les fonctionnalités doivent être implémentées.</w:t>
+      </w:r>
       <w:bookmarkStart w:id="2" w:name="_Toc114999696"/>
     </w:p>
     <w:p>
@@ -1907,7 +1799,13 @@
               <w:cnfStyle w:val="000000100000" w:firstRow="0" w:lastRow="0" w:firstColumn="0" w:lastColumn="0" w:oddVBand="0" w:evenVBand="0" w:oddHBand="1" w:evenHBand="0" w:firstRowFirstColumn="0" w:firstRowLastColumn="0" w:lastRowFirstColumn="0" w:lastRowLastColumn="0"/>
             </w:pPr>
             <w:r>
-              <w:t>Quand j’ai introduis un pseudonyme valable, le jeu commence.</w:t>
+              <w:t xml:space="preserve">Quand j’ai </w:t>
+            </w:r>
+            <w:r>
+              <w:t>introduit</w:t>
+            </w:r>
+            <w:r>
+              <w:t xml:space="preserve"> un pseudonyme valable, le jeu commence.</w:t>
             </w:r>
           </w:p>
         </w:tc>
@@ -1946,11 +1844,7 @@
               <w:cnfStyle w:val="000000000000" w:firstRow="0" w:lastRow="0" w:firstColumn="0" w:lastColumn="0" w:oddVBand="0" w:evenVBand="0" w:oddHBand="0" w:evenHBand="0" w:firstRowFirstColumn="0" w:firstRowLastColumn="0" w:lastRowFirstColumn="0" w:lastRowLastColumn="0"/>
             </w:pPr>
             <w:r>
-              <w:t xml:space="preserve">En tant que joueur, je veux pouvoir </w:t>
-            </w:r>
-            <w:r>
-              <w:lastRenderedPageBreak/>
-              <w:t>retirer le son du jeu.</w:t>
+              <w:t>En tant que joueur, je veux pouvoir retirer le son du jeu.</w:t>
             </w:r>
           </w:p>
         </w:tc>
@@ -1969,7 +1863,6 @@
               <w:cnfStyle w:val="000000000000" w:firstRow="0" w:lastRow="0" w:firstColumn="0" w:lastColumn="0" w:oddVBand="0" w:evenVBand="0" w:oddHBand="0" w:evenHBand="0" w:firstRowFirstColumn="0" w:firstRowLastColumn="0" w:lastRowFirstColumn="0" w:lastRowLastColumn="0"/>
             </w:pPr>
             <w:r>
-              <w:lastRenderedPageBreak/>
               <w:t>Dans le menu principal quand je sélectionne « </w:t>
             </w:r>
             <w:r>
@@ -1993,7 +1886,6 @@
               <w:cnfStyle w:val="000000000000" w:firstRow="0" w:lastRow="0" w:firstColumn="0" w:lastColumn="0" w:oddVBand="0" w:evenVBand="0" w:oddHBand="0" w:evenHBand="0" w:firstRowFirstColumn="0" w:firstRowLastColumn="0" w:lastRowFirstColumn="0" w:lastRowLastColumn="0"/>
             </w:pPr>
             <w:r>
-              <w:lastRenderedPageBreak/>
               <w:t>Dans le menu « Settings », lorsque j’appuie sur « Esc », on retourne au menu principal.</w:t>
             </w:r>
           </w:p>
@@ -2008,6 +1900,7 @@
               <w:cnfStyle w:val="000000000000" w:firstRow="0" w:lastRow="0" w:firstColumn="0" w:lastColumn="0" w:oddVBand="0" w:evenVBand="0" w:oddHBand="0" w:evenHBand="0" w:firstRowFirstColumn="0" w:firstRowLastColumn="0" w:lastRowFirstColumn="0" w:lastRowLastColumn="0"/>
             </w:pPr>
             <w:r>
+              <w:lastRenderedPageBreak/>
               <w:t xml:space="preserve">Lorsque </w:t>
             </w:r>
             <w:r>
@@ -2121,7 +2014,15 @@
               <w:cnfStyle w:val="000000100000" w:firstRow="0" w:lastRow="0" w:firstColumn="0" w:lastColumn="0" w:oddVBand="0" w:evenVBand="0" w:oddHBand="1" w:evenHBand="0" w:firstRowFirstColumn="0" w:firstRowLastColumn="0" w:lastRowFirstColumn="0" w:lastRowLastColumn="0"/>
             </w:pPr>
             <w:r>
-              <w:t>Lorsque le curseur est sur « Difficulty » et que j’appuie sur la touche « Enter », le niveau du jeu change entre « </w:t>
+              <w:t>Lorsque le curseur est sur « </w:t>
+            </w:r>
+            <w:proofErr w:type="spellStart"/>
+            <w:r>
+              <w:t>Difficulty</w:t>
+            </w:r>
+            <w:proofErr w:type="spellEnd"/>
+            <w:r>
+              <w:t> » et que j’appuie sur la touche « Enter », le niveau du jeu change entre « </w:t>
             </w:r>
             <w:r>
               <w:t>Jedi</w:t>
@@ -2802,6 +2703,187 @@
           </w:p>
         </w:tc>
       </w:tr>
+      <w:tr>
+        <w:tc>
+          <w:tcPr>
+            <w:cnfStyle w:val="001000000000" w:firstRow="0" w:lastRow="0" w:firstColumn="1" w:lastColumn="0" w:oddVBand="0" w:evenVBand="0" w:oddHBand="0" w:evenHBand="0" w:firstRowFirstColumn="0" w:firstRowLastColumn="0" w:lastRowFirstColumn="0" w:lastRowLastColumn="0"/>
+            <w:tcW w:w="2118" w:type="dxa"/>
+          </w:tcPr>
+          <w:p>
+            <w:r>
+              <w:t>1</w:t>
+            </w:r>
+            <w:r>
+              <w:t>2</w:t>
+            </w:r>
+            <w:r>
+              <w:t xml:space="preserve">. </w:t>
+            </w:r>
+            <w:r>
+              <w:t>Tir</w:t>
+            </w:r>
+            <w:r>
+              <w:t xml:space="preserve"> du joueur</w:t>
+            </w:r>
+          </w:p>
+        </w:tc>
+        <w:tc>
+          <w:tcPr>
+            <w:tcW w:w="2269" w:type="dxa"/>
+          </w:tcPr>
+          <w:p>
+            <w:pPr>
+              <w:cnfStyle w:val="000000000000" w:firstRow="0" w:lastRow="0" w:firstColumn="0" w:lastColumn="0" w:oddVBand="0" w:evenVBand="0" w:oddHBand="0" w:evenHBand="0" w:firstRowFirstColumn="0" w:firstRowLastColumn="0" w:lastRowFirstColumn="0" w:lastRowLastColumn="0"/>
+            </w:pPr>
+            <w:r>
+              <w:t xml:space="preserve">En tant que joueur, je souhaite pouvoir tirer sur les aliens </w:t>
+            </w:r>
+            <w:r>
+              <w:lastRenderedPageBreak/>
+              <w:t>avec mon vaisseau.</w:t>
+            </w:r>
+          </w:p>
+        </w:tc>
+        <w:tc>
+          <w:tcPr>
+            <w:tcW w:w="6569" w:type="dxa"/>
+          </w:tcPr>
+          <w:p>
+            <w:pPr>
+              <w:pStyle w:val="Paragraphedeliste"/>
+              <w:numPr>
+                <w:ilvl w:val="0"/>
+                <w:numId w:val="27"/>
+              </w:numPr>
+              <w:spacing w:after="0" w:line="240" w:lineRule="auto"/>
+              <w:cnfStyle w:val="000000000000" w:firstRow="0" w:lastRow="0" w:firstColumn="0" w:lastColumn="0" w:oddVBand="0" w:evenVBand="0" w:oddHBand="0" w:evenHBand="0" w:firstRowFirstColumn="0" w:firstRowLastColumn="0" w:lastRowFirstColumn="0" w:lastRowLastColumn="0"/>
+            </w:pPr>
+            <w:r>
+              <w:lastRenderedPageBreak/>
+              <w:t>Lorsque la touche espace est appuyée, un missile part du canon.</w:t>
+            </w:r>
+          </w:p>
+          <w:p>
+            <w:pPr>
+              <w:pStyle w:val="Paragraphedeliste"/>
+              <w:numPr>
+                <w:ilvl w:val="0"/>
+                <w:numId w:val="27"/>
+              </w:numPr>
+              <w:spacing w:after="0" w:line="240" w:lineRule="auto"/>
+              <w:cnfStyle w:val="000000000000" w:firstRow="0" w:lastRow="0" w:firstColumn="0" w:lastColumn="0" w:oddVBand="0" w:evenVBand="0" w:oddHBand="0" w:evenHBand="0" w:firstRowFirstColumn="0" w:firstRowLastColumn="0" w:lastRowFirstColumn="0" w:lastRowLastColumn="0"/>
+            </w:pPr>
+            <w:r>
+              <w:t>Lorsque le missile entre en collision avec un alien, l’alien disparaît.</w:t>
+            </w:r>
+          </w:p>
+        </w:tc>
+        <w:tc>
+          <w:tcPr>
+            <w:tcW w:w="3036" w:type="dxa"/>
+          </w:tcPr>
+          <w:p>
+            <w:pPr>
+              <w:cnfStyle w:val="000000000000" w:firstRow="0" w:lastRow="0" w:firstColumn="0" w:lastColumn="0" w:oddVBand="0" w:evenVBand="0" w:oddHBand="0" w:evenHBand="0" w:firstRowFirstColumn="0" w:firstRowLastColumn="0" w:lastRowFirstColumn="0" w:lastRowLastColumn="0"/>
+              <w:rPr>
+                <w:noProof/>
+              </w:rPr>
+            </w:pPr>
+          </w:p>
+        </w:tc>
+      </w:tr>
+      <w:tr>
+        <w:trPr>
+          <w:cnfStyle w:val="000000100000" w:firstRow="0" w:lastRow="0" w:firstColumn="0" w:lastColumn="0" w:oddVBand="0" w:evenVBand="0" w:oddHBand="1" w:evenHBand="0" w:firstRowFirstColumn="0" w:firstRowLastColumn="0" w:lastRowFirstColumn="0" w:lastRowLastColumn="0"/>
+        </w:trPr>
+        <w:tc>
+          <w:tcPr>
+            <w:cnfStyle w:val="001000000000" w:firstRow="0" w:lastRow="0" w:firstColumn="1" w:lastColumn="0" w:oddVBand="0" w:evenVBand="0" w:oddHBand="0" w:evenHBand="0" w:firstRowFirstColumn="0" w:firstRowLastColumn="0" w:lastRowFirstColumn="0" w:lastRowLastColumn="0"/>
+            <w:tcW w:w="2118" w:type="dxa"/>
+          </w:tcPr>
+          <w:p>
+            <w:r>
+              <w:t>13. Tir des aliens</w:t>
+            </w:r>
+          </w:p>
+        </w:tc>
+        <w:tc>
+          <w:tcPr>
+            <w:tcW w:w="2269" w:type="dxa"/>
+          </w:tcPr>
+          <w:p>
+            <w:pPr>
+              <w:cnfStyle w:val="000000100000" w:firstRow="0" w:lastRow="0" w:firstColumn="0" w:lastColumn="0" w:oddVBand="0" w:evenVBand="0" w:oddHBand="1" w:evenHBand="0" w:firstRowFirstColumn="0" w:firstRowLastColumn="0" w:lastRowFirstColumn="0" w:lastRowLastColumn="0"/>
+            </w:pPr>
+            <w:r>
+              <w:t>En tant que joueur, je souhaite que les aliens tirent aléatoirement. Afin de rajouter de la difficulté.</w:t>
+            </w:r>
+          </w:p>
+        </w:tc>
+        <w:tc>
+          <w:tcPr>
+            <w:tcW w:w="6569" w:type="dxa"/>
+          </w:tcPr>
+          <w:p>
+            <w:pPr>
+              <w:pStyle w:val="Paragraphedeliste"/>
+              <w:numPr>
+                <w:ilvl w:val="0"/>
+                <w:numId w:val="27"/>
+              </w:numPr>
+              <w:spacing w:after="0" w:line="240" w:lineRule="auto"/>
+              <w:cnfStyle w:val="000000100000" w:firstRow="0" w:lastRow="0" w:firstColumn="0" w:lastColumn="0" w:oddVBand="0" w:evenVBand="0" w:oddHBand="1" w:evenHBand="0" w:firstRowFirstColumn="0" w:firstRowLastColumn="0" w:lastRowFirstColumn="0" w:lastRowLastColumn="0"/>
+            </w:pPr>
+            <w:r>
+              <w:t>Les aliens de la ligne du bas sont choisi aléatoirement pour tirer.</w:t>
+            </w:r>
+          </w:p>
+          <w:p>
+            <w:pPr>
+              <w:pStyle w:val="Paragraphedeliste"/>
+              <w:numPr>
+                <w:ilvl w:val="0"/>
+                <w:numId w:val="27"/>
+              </w:numPr>
+              <w:spacing w:after="0" w:line="240" w:lineRule="auto"/>
+              <w:cnfStyle w:val="000000100000" w:firstRow="0" w:lastRow="0" w:firstColumn="0" w:lastColumn="0" w:oddVBand="0" w:evenVBand="0" w:oddHBand="1" w:evenHBand="0" w:firstRowFirstColumn="0" w:firstRowLastColumn="0" w:lastRowFirstColumn="0" w:lastRowLastColumn="0"/>
+            </w:pPr>
+            <w:r>
+              <w:t>Lorsque tous les aliens du bas sont morts, les aliens du haut commencent à tirer aléatoirement.</w:t>
+            </w:r>
+          </w:p>
+          <w:p>
+            <w:pPr>
+              <w:pStyle w:val="Paragraphedeliste"/>
+              <w:numPr>
+                <w:ilvl w:val="0"/>
+                <w:numId w:val="27"/>
+              </w:numPr>
+              <w:spacing w:after="0" w:line="240" w:lineRule="auto"/>
+              <w:cnfStyle w:val="000000100000" w:firstRow="0" w:lastRow="0" w:firstColumn="0" w:lastColumn="0" w:oddVBand="0" w:evenVBand="0" w:oddHBand="1" w:evenHBand="0" w:firstRowFirstColumn="0" w:firstRowLastColumn="0" w:lastRowFirstColumn="0" w:lastRowLastColumn="0"/>
+            </w:pPr>
+            <w:r>
+              <w:t xml:space="preserve">Lorsqu’un missile entre en collision avec un joueur, le joueur perd </w:t>
+            </w:r>
+            <w:r>
+              <w:t>un point de vie.</w:t>
+            </w:r>
+          </w:p>
+        </w:tc>
+        <w:tc>
+          <w:tcPr>
+            <w:tcW w:w="3036" w:type="dxa"/>
+          </w:tcPr>
+          <w:p>
+            <w:pPr>
+              <w:cnfStyle w:val="000000100000" w:firstRow="0" w:lastRow="0" w:firstColumn="0" w:lastColumn="0" w:oddVBand="0" w:evenVBand="0" w:oddHBand="1" w:evenHBand="0" w:firstRowFirstColumn="0" w:firstRowLastColumn="0" w:lastRowFirstColumn="0" w:lastRowLastColumn="0"/>
+              <w:rPr>
+                <w:noProof/>
+              </w:rPr>
+            </w:pPr>
+          </w:p>
+        </w:tc>
+      </w:tr>
     </w:tbl>
     <w:p>
       <w:pPr>
@@ -2828,240 +2910,106 @@
       </w:r>
       <w:bookmarkEnd w:id="3"/>
     </w:p>
-    <w:p/>
-    <w:p>
-      <w:pPr>
-        <w:pStyle w:val="Retraitnormal1"/>
-        <w:numPr>
-          <w:ilvl w:val="0"/>
-          <w:numId w:val="0"/>
-        </w:numPr>
+    <w:p>
+      <w:pPr>
         <w:ind w:left="349"/>
-        <w:rPr>
-          <w:rFonts w:ascii="Arial" w:hAnsi="Arial"/>
-          <w:i/>
-          <w:iCs/>
-          <w:sz w:val="24"/>
-          <w:szCs w:val="14"/>
-          <w:lang w:eastAsia="fr-FR"/>
-        </w:rPr>
-      </w:pPr>
-      <w:r>
-        <w:rPr>
-          <w:rFonts w:ascii="Arial" w:hAnsi="Arial"/>
-          <w:i/>
-          <w:iCs/>
-          <w:sz w:val="24"/>
-          <w:szCs w:val="14"/>
-          <w:lang w:eastAsia="fr-FR"/>
-        </w:rPr>
-        <w:t>Révision de la planification initiale du projet :</w:t>
-      </w:r>
-    </w:p>
-    <w:p>
-      <w:pPr>
-        <w:pStyle w:val="Retraitnormal1"/>
-        <w:numPr>
-          <w:ilvl w:val="0"/>
-          <w:numId w:val="0"/>
-        </w:numPr>
+      </w:pPr>
+      <w:r>
+        <w:t>Date de début : 29.08.2022</w:t>
+      </w:r>
+    </w:p>
+    <w:p>
+      <w:pPr>
+        <w:ind w:firstLine="349"/>
+      </w:pPr>
+      <w:r>
+        <w:t>Rendu de la Bêta 1 : 11.11.2022</w:t>
+      </w:r>
+    </w:p>
+    <w:p>
+      <w:pPr>
+        <w:ind w:firstLine="349"/>
+      </w:pPr>
+      <w:r>
+        <w:t>Rendu de la Bêta 2 : 02.12.2022</w:t>
+      </w:r>
+    </w:p>
+    <w:p>
+      <w:pPr>
+        <w:ind w:firstLine="349"/>
+      </w:pPr>
+      <w:r>
+        <w:t>Rendu V1 : 05.01.2023</w:t>
+      </w:r>
+    </w:p>
+    <w:p>
+      <w:pPr>
         <w:ind w:left="349"/>
-        <w:rPr>
-          <w:rFonts w:ascii="Arial" w:hAnsi="Arial"/>
-          <w:i/>
-          <w:iCs/>
-          <w:sz w:val="24"/>
-          <w:szCs w:val="14"/>
-          <w:lang w:eastAsia="fr-FR"/>
-        </w:rPr>
-      </w:pPr>
-    </w:p>
-    <w:p>
-      <w:pPr>
-        <w:pStyle w:val="Retraitnormal1"/>
-        <w:numPr>
-          <w:ilvl w:val="0"/>
-          <w:numId w:val="7"/>
-        </w:numPr>
-        <w:rPr>
-          <w:rFonts w:ascii="Arial" w:hAnsi="Arial"/>
-          <w:i/>
-          <w:iCs/>
-          <w:sz w:val="24"/>
-          <w:szCs w:val="14"/>
-          <w:lang w:eastAsia="fr-FR"/>
-        </w:rPr>
-      </w:pPr>
-      <w:r>
-        <w:rPr>
-          <w:rFonts w:ascii="Arial" w:hAnsi="Arial"/>
-          <w:i/>
-          <w:iCs/>
-          <w:sz w:val="24"/>
-          <w:szCs w:val="14"/>
-          <w:lang w:eastAsia="fr-FR"/>
-        </w:rPr>
-        <w:t xml:space="preserve">planning indiquant les dates de début et de fin du projet ainsi que le découpage connu des diverses phases. </w:t>
-      </w:r>
-    </w:p>
-    <w:p>
-      <w:pPr>
-        <w:pStyle w:val="Retraitnormal1"/>
-        <w:numPr>
-          <w:ilvl w:val="0"/>
-          <w:numId w:val="7"/>
-        </w:numPr>
-        <w:rPr>
-          <w:rFonts w:ascii="Arial" w:hAnsi="Arial"/>
-          <w:i/>
-          <w:iCs/>
-          <w:sz w:val="24"/>
-          <w:szCs w:val="14"/>
-          <w:lang w:eastAsia="fr-FR"/>
-        </w:rPr>
-      </w:pPr>
-      <w:r>
-        <w:rPr>
-          <w:rFonts w:ascii="Arial" w:hAnsi="Arial"/>
-          <w:i/>
-          <w:iCs/>
-          <w:sz w:val="24"/>
-          <w:szCs w:val="14"/>
-          <w:lang w:eastAsia="fr-FR"/>
-        </w:rPr>
-        <w:t>partage des tâches en cas de travail à plusieurs.</w:t>
-      </w:r>
-    </w:p>
-    <w:p>
-      <w:pPr>
-        <w:pStyle w:val="Retraitnormal1"/>
-        <w:numPr>
-          <w:ilvl w:val="0"/>
-          <w:numId w:val="0"/>
-        </w:numPr>
-        <w:ind w:left="792" w:hanging="360"/>
-        <w:rPr>
-          <w:rFonts w:ascii="Arial" w:hAnsi="Arial"/>
-          <w:i/>
-          <w:iCs/>
-          <w:sz w:val="24"/>
-          <w:szCs w:val="14"/>
-          <w:lang w:eastAsia="fr-FR"/>
-        </w:rPr>
-      </w:pPr>
-      <w:r>
-        <w:rPr>
-          <w:rFonts w:ascii="Arial" w:hAnsi="Arial"/>
-          <w:i/>
-          <w:iCs/>
-          <w:sz w:val="24"/>
-          <w:szCs w:val="14"/>
-          <w:lang w:eastAsia="fr-FR"/>
-        </w:rPr>
-        <w:t>Bêta 1 :</w:t>
-      </w:r>
-    </w:p>
-    <w:p>
-      <w:pPr>
-        <w:ind w:left="705"/>
-      </w:pPr>
-      <w:r>
-        <w:rPr>
-          <w:i/>
-          <w:iCs/>
-          <w:szCs w:val="14"/>
-        </w:rPr>
+      </w:pPr>
+      <w:r>
+        <w:t>Date de fin : 13.01.2023</w:t>
+      </w:r>
+    </w:p>
+    <w:p>
+      <w:pPr>
+        <w:ind w:left="349"/>
+      </w:pPr>
+    </w:p>
+    <w:p>
+      <w:pPr>
+        <w:ind w:left="349"/>
+      </w:pPr>
+      <w:r>
+        <w:t>Stories de la Bêta 1 :</w:t>
+      </w:r>
+    </w:p>
+    <w:p>
+      <w:pPr>
+        <w:ind w:left="349"/>
+      </w:pPr>
+      <w:r>
         <w:tab/>
-      </w:r>
-      <w:r>
-        <w:rPr>
-          <w:i/>
-          <w:iCs/>
-          <w:szCs w:val="14"/>
-        </w:rPr>
-        <w:t>1, 2, 3,</w:t>
-      </w:r>
-      <w:r>
-        <w:rPr>
-          <w:i/>
-          <w:iCs/>
-          <w:szCs w:val="14"/>
-        </w:rPr>
-        <w:t xml:space="preserve"> 4,</w:t>
-      </w:r>
-      <w:r>
-        <w:rPr>
-          <w:i/>
-          <w:iCs/>
-          <w:szCs w:val="14"/>
-        </w:rPr>
-        <w:t xml:space="preserve"> </w:t>
-      </w:r>
-      <w:r>
-        <w:rPr>
-          <w:i/>
-          <w:iCs/>
-          <w:szCs w:val="14"/>
-        </w:rPr>
-        <w:t>5</w:t>
-      </w:r>
-      <w:r>
-        <w:rPr>
-          <w:i/>
-          <w:iCs/>
-          <w:szCs w:val="14"/>
-        </w:rPr>
-        <w:t>, 7, 8</w:t>
-      </w:r>
-    </w:p>
-    <w:p>
-      <w:pPr>
-        <w:pStyle w:val="Retraitnormal1"/>
-        <w:numPr>
-          <w:ilvl w:val="0"/>
-          <w:numId w:val="0"/>
-        </w:numPr>
-        <w:ind w:left="792" w:hanging="360"/>
-        <w:rPr>
-          <w:rFonts w:ascii="Arial" w:hAnsi="Arial"/>
-          <w:i/>
-          <w:iCs/>
-          <w:sz w:val="24"/>
-          <w:szCs w:val="14"/>
-          <w:lang w:eastAsia="fr-FR"/>
-        </w:rPr>
-      </w:pPr>
-      <w:r>
-        <w:rPr>
-          <w:rFonts w:ascii="Arial" w:hAnsi="Arial"/>
-          <w:i/>
-          <w:iCs/>
-          <w:sz w:val="24"/>
-          <w:szCs w:val="14"/>
-          <w:lang w:eastAsia="fr-FR"/>
-        </w:rPr>
-        <w:t>Bêta 2 :</w:t>
-      </w:r>
-    </w:p>
-    <w:p>
-      <w:pPr>
-        <w:ind w:left="708" w:hanging="708"/>
-      </w:pPr>
-      <w:r>
-        <w:rPr>
-          <w:i/>
-          <w:iCs/>
-          <w:szCs w:val="14"/>
-        </w:rPr>
+        <w:t>1, 2, 3, 4, 5, 7, 8</w:t>
+      </w:r>
+    </w:p>
+    <w:p>
+      <w:pPr>
+        <w:ind w:left="349"/>
+      </w:pPr>
+      <w:r>
+        <w:t>Stories de la Bêta 2 :</w:t>
+      </w:r>
+    </w:p>
+    <w:p>
+      <w:pPr>
+        <w:ind w:left="349"/>
+      </w:pPr>
+      <w:r>
         <w:tab/>
-      </w:r>
-      <w:r>
-        <w:rPr>
-          <w:i/>
-          <w:iCs/>
-          <w:szCs w:val="14"/>
-        </w:rPr>
         <w:t>10, 11</w:t>
+      </w:r>
+    </w:p>
+    <w:p>
+      <w:pPr>
+        <w:ind w:left="349"/>
+      </w:pPr>
+      <w:r>
+        <w:t>Stories de la V1 :</w:t>
+      </w:r>
+    </w:p>
+    <w:p>
+      <w:pPr>
+        <w:ind w:left="349"/>
+      </w:pPr>
+      <w:r>
+        <w:tab/>
+        <w:t>5, 9</w:t>
+      </w:r>
+      <w:r>
+        <w:t>, 12</w:t>
+      </w:r>
+      <w:r>
+        <w:t>, 13</w:t>
       </w:r>
     </w:p>
     <w:p>
@@ -3299,7 +3247,29 @@
         </w:numPr>
         <w:rPr>
           <w:rFonts w:ascii="Arial" w:hAnsi="Arial" w:cs="Arial"/>
-          <w:i/>
+          <w:iCs/>
+          <w:sz w:val="24"/>
+        </w:rPr>
+      </w:pPr>
+      <w:r>
+        <w:rPr>
+          <w:rFonts w:ascii="Arial" w:hAnsi="Arial" w:cs="Arial"/>
+          <w:iCs/>
+          <w:sz w:val="24"/>
+        </w:rPr>
+        <w:t>Matériel Hardware :</w:t>
+      </w:r>
+    </w:p>
+    <w:p>
+      <w:pPr>
+        <w:pStyle w:val="Retraitnormal1"/>
+        <w:numPr>
+          <w:ilvl w:val="1"/>
+          <w:numId w:val="9"/>
+        </w:numPr>
+        <w:rPr>
+          <w:rFonts w:ascii="Arial" w:hAnsi="Arial" w:cs="Arial"/>
+          <w:iCs/>
           <w:sz w:val="24"/>
           <w:lang w:val="fr-CH"/>
         </w:rPr>
@@ -3307,20 +3277,123 @@
       <w:r>
         <w:rPr>
           <w:rFonts w:ascii="Arial" w:hAnsi="Arial" w:cs="Arial"/>
-          <w:i/>
+          <w:iCs/>
           <w:sz w:val="24"/>
           <w:lang w:val="fr-CH"/>
         </w:rPr>
-        <w:t>32 Go de RAM, 11th Gen Int</w:t>
-      </w:r>
+        <w:t xml:space="preserve">CPU 11th </w:t>
+      </w:r>
+      <w:proofErr w:type="spellStart"/>
       <w:r>
         <w:rPr>
           <w:rFonts w:ascii="Arial" w:hAnsi="Arial" w:cs="Arial"/>
-          <w:i/>
+          <w:iCs/>
           <w:sz w:val="24"/>
           <w:lang w:val="fr-CH"/>
         </w:rPr>
-        <w:t>el Core i7-11700, Intel UHD Graphics 750</w:t>
+        <w:t>Gen</w:t>
+      </w:r>
+      <w:proofErr w:type="spellEnd"/>
+      <w:r>
+        <w:rPr>
+          <w:rFonts w:ascii="Arial" w:hAnsi="Arial" w:cs="Arial"/>
+          <w:iCs/>
+          <w:sz w:val="24"/>
+          <w:lang w:val="fr-CH"/>
+        </w:rPr>
+        <w:t xml:space="preserve"> Intel </w:t>
+      </w:r>
+      <w:proofErr w:type="spellStart"/>
+      <w:r>
+        <w:rPr>
+          <w:rFonts w:ascii="Arial" w:hAnsi="Arial" w:cs="Arial"/>
+          <w:iCs/>
+          <w:sz w:val="24"/>
+          <w:lang w:val="fr-CH"/>
+        </w:rPr>
+        <w:t>Core</w:t>
+      </w:r>
+      <w:proofErr w:type="spellEnd"/>
+      <w:r>
+        <w:rPr>
+          <w:rFonts w:ascii="Arial" w:hAnsi="Arial" w:cs="Arial"/>
+          <w:iCs/>
+          <w:sz w:val="24"/>
+          <w:lang w:val="fr-CH"/>
+        </w:rPr>
+        <w:t xml:space="preserve"> i7-11700</w:t>
+      </w:r>
+    </w:p>
+    <w:p>
+      <w:pPr>
+        <w:pStyle w:val="Retraitnormal1"/>
+        <w:numPr>
+          <w:ilvl w:val="1"/>
+          <w:numId w:val="9"/>
+        </w:numPr>
+        <w:rPr>
+          <w:rFonts w:ascii="Arial" w:hAnsi="Arial" w:cs="Arial"/>
+          <w:iCs/>
+          <w:sz w:val="24"/>
+          <w:lang w:val="fr-CH"/>
+        </w:rPr>
+      </w:pPr>
+      <w:r>
+        <w:rPr>
+          <w:rFonts w:ascii="Arial" w:hAnsi="Arial" w:cs="Arial"/>
+          <w:iCs/>
+          <w:sz w:val="24"/>
+          <w:lang w:val="fr-CH"/>
+        </w:rPr>
+        <w:t>RAM 32 Go</w:t>
+      </w:r>
+    </w:p>
+    <w:p>
+      <w:pPr>
+        <w:pStyle w:val="Retraitnormal1"/>
+        <w:numPr>
+          <w:ilvl w:val="1"/>
+          <w:numId w:val="9"/>
+        </w:numPr>
+        <w:rPr>
+          <w:rFonts w:ascii="Arial" w:hAnsi="Arial" w:cs="Arial"/>
+          <w:iCs/>
+          <w:sz w:val="24"/>
+          <w:lang w:val="fr-CH"/>
+        </w:rPr>
+      </w:pPr>
+      <w:r>
+        <w:rPr>
+          <w:rFonts w:ascii="Arial" w:hAnsi="Arial" w:cs="Arial"/>
+          <w:iCs/>
+          <w:sz w:val="24"/>
+          <w:lang w:val="fr-CH"/>
+        </w:rPr>
+        <w:t>GPU Intel UHD Graphics 750</w:t>
+      </w:r>
+    </w:p>
+    <w:p>
+      <w:pPr>
+        <w:pStyle w:val="Retraitnormal1"/>
+        <w:numPr>
+          <w:ilvl w:val="1"/>
+          <w:numId w:val="9"/>
+        </w:numPr>
+        <w:rPr>
+          <w:rFonts w:ascii="Arial" w:hAnsi="Arial" w:cs="Arial"/>
+          <w:iCs/>
+          <w:sz w:val="24"/>
+          <w:lang w:val="fr-CH"/>
+        </w:rPr>
+      </w:pPr>
+      <w:r>
+        <w:rPr>
+          <w:rFonts w:ascii="Arial" w:hAnsi="Arial" w:cs="Arial"/>
+          <w:iCs/>
+          <w:sz w:val="24"/>
+          <w:lang w:val="fr-CH"/>
+        </w:rPr>
+        <w:t>Clavier et souris DELL</w:t>
       </w:r>
     </w:p>
     <w:p>
@@ -3332,17 +3405,105 @@
         </w:numPr>
         <w:rPr>
           <w:rFonts w:ascii="Arial" w:hAnsi="Arial" w:cs="Arial"/>
-          <w:i/>
+          <w:iCs/>
           <w:sz w:val="24"/>
         </w:rPr>
       </w:pPr>
       <w:r>
         <w:rPr>
           <w:rFonts w:ascii="Arial" w:hAnsi="Arial" w:cs="Arial"/>
-          <w:i/>
+          <w:iCs/>
           <w:sz w:val="24"/>
         </w:rPr>
-        <w:t>Windows 10 pour la réalisation et l’utilisation</w:t>
+        <w:t>Systèmes de réalisation :</w:t>
+      </w:r>
+    </w:p>
+    <w:p>
+      <w:pPr>
+        <w:pStyle w:val="Retraitnormal1"/>
+        <w:numPr>
+          <w:ilvl w:val="1"/>
+          <w:numId w:val="9"/>
+        </w:numPr>
+        <w:rPr>
+          <w:rFonts w:ascii="Arial" w:hAnsi="Arial" w:cs="Arial"/>
+          <w:iCs/>
+          <w:sz w:val="24"/>
+        </w:rPr>
+      </w:pPr>
+      <w:r>
+        <w:rPr>
+          <w:rFonts w:ascii="Arial" w:hAnsi="Arial" w:cs="Arial"/>
+          <w:iCs/>
+          <w:sz w:val="24"/>
+        </w:rPr>
+        <w:t>Visual studio 2022</w:t>
+      </w:r>
+    </w:p>
+    <w:p>
+      <w:pPr>
+        <w:pStyle w:val="Retraitnormal1"/>
+        <w:numPr>
+          <w:ilvl w:val="1"/>
+          <w:numId w:val="9"/>
+        </w:numPr>
+        <w:rPr>
+          <w:rFonts w:ascii="Arial" w:hAnsi="Arial" w:cs="Arial"/>
+          <w:iCs/>
+          <w:sz w:val="24"/>
+        </w:rPr>
+      </w:pPr>
+      <w:r>
+        <w:rPr>
+          <w:rFonts w:ascii="Arial" w:hAnsi="Arial" w:cs="Arial"/>
+          <w:iCs/>
+          <w:sz w:val="24"/>
+        </w:rPr>
+        <w:t>GitHub Desktop</w:t>
+      </w:r>
+    </w:p>
+    <w:p>
+      <w:pPr>
+        <w:pStyle w:val="Retraitnormal1"/>
+        <w:numPr>
+          <w:ilvl w:val="1"/>
+          <w:numId w:val="9"/>
+        </w:numPr>
+        <w:rPr>
+          <w:rFonts w:ascii="Arial" w:hAnsi="Arial" w:cs="Arial"/>
+          <w:iCs/>
+          <w:sz w:val="24"/>
+        </w:rPr>
+      </w:pPr>
+      <w:r>
+        <w:rPr>
+          <w:rFonts w:ascii="Arial" w:hAnsi="Arial" w:cs="Arial"/>
+          <w:iCs/>
+          <w:sz w:val="24"/>
+        </w:rPr>
+        <w:t>Draw.io</w:t>
+      </w:r>
+    </w:p>
+    <w:p>
+      <w:pPr>
+        <w:pStyle w:val="Retraitnormal1"/>
+        <w:numPr>
+          <w:ilvl w:val="1"/>
+          <w:numId w:val="9"/>
+        </w:numPr>
+        <w:rPr>
+          <w:rFonts w:ascii="Arial" w:hAnsi="Arial" w:cs="Arial"/>
+          <w:iCs/>
+          <w:sz w:val="24"/>
+        </w:rPr>
+      </w:pPr>
+      <w:r>
+        <w:rPr>
+          <w:rFonts w:ascii="Arial" w:hAnsi="Arial" w:cs="Arial"/>
+          <w:iCs/>
+          <w:sz w:val="24"/>
+        </w:rPr>
+        <w:t>Word</w:t>
       </w:r>
     </w:p>
     <w:p>
@@ -3354,17 +3515,39 @@
         </w:numPr>
         <w:rPr>
           <w:rFonts w:ascii="Arial" w:hAnsi="Arial" w:cs="Arial"/>
-          <w:i/>
+          <w:iCs/>
           <w:sz w:val="24"/>
         </w:rPr>
       </w:pPr>
       <w:r>
         <w:rPr>
           <w:rFonts w:ascii="Arial" w:hAnsi="Arial" w:cs="Arial"/>
-          <w:i/>
+          <w:iCs/>
           <w:sz w:val="24"/>
         </w:rPr>
-        <w:t>Utilisation de Visual Studio 2022 pour le code, de Word pour la documentation et de draw.io pour les schémas UML</w:t>
+        <w:t>Système d’exploitation :</w:t>
+      </w:r>
+    </w:p>
+    <w:p>
+      <w:pPr>
+        <w:pStyle w:val="Retraitnormal1"/>
+        <w:numPr>
+          <w:ilvl w:val="1"/>
+          <w:numId w:val="9"/>
+        </w:numPr>
+        <w:rPr>
+          <w:rFonts w:ascii="Arial" w:hAnsi="Arial" w:cs="Arial"/>
+          <w:iCs/>
+          <w:sz w:val="24"/>
+        </w:rPr>
+      </w:pPr>
+      <w:r>
+        <w:rPr>
+          <w:rFonts w:ascii="Arial" w:hAnsi="Arial" w:cs="Arial"/>
+          <w:iCs/>
+          <w:sz w:val="24"/>
+        </w:rPr>
+        <w:t>Windows 10</w:t>
       </w:r>
     </w:p>
     <w:p>
@@ -3382,8 +3565,13 @@
         <w:pStyle w:val="Titre3"/>
       </w:pPr>
       <w:r>
-        <w:t>Résultat des test</w:t>
-      </w:r>
+        <w:t xml:space="preserve">Résultat </w:t>
+      </w:r>
+      <w:proofErr w:type="gramStart"/>
+      <w:r>
+        <w:t>des test</w:t>
+      </w:r>
+      <w:proofErr w:type="gramEnd"/>
     </w:p>
     <w:p>
       <w:r>
@@ -3587,6 +3775,7 @@
               <w:rPr>
                 <w:i/>
               </w:rPr>
+              <w:lastRenderedPageBreak/>
               <w:t>2</w:t>
             </w:r>
           </w:p>
@@ -3857,6 +4046,12 @@
                 <w:i/>
               </w:rPr>
             </w:pPr>
+            <w:r>
+              <w:rPr>
+                <w:i/>
+              </w:rPr>
+              <w:t>04.12.2023</w:t>
+            </w:r>
           </w:p>
         </w:tc>
       </w:tr>
@@ -4028,6 +4223,12 @@
                 <w:i/>
               </w:rPr>
             </w:pPr>
+            <w:r>
+              <w:rPr>
+                <w:i/>
+              </w:rPr>
+              <w:t>04.12.2023</w:t>
+            </w:r>
           </w:p>
         </w:tc>
       </w:tr>
@@ -4047,7 +4248,6 @@
               <w:rPr>
                 <w:i/>
               </w:rPr>
-              <w:lastRenderedPageBreak/>
               <w:t>11</w:t>
             </w:r>
           </w:p>
@@ -4082,6 +4282,12 @@
                 <w:i/>
               </w:rPr>
             </w:pPr>
+            <w:r>
+              <w:rPr>
+                <w:i/>
+              </w:rPr>
+              <w:t>04.12.2023</w:t>
+            </w:r>
           </w:p>
         </w:tc>
       </w:tr>
@@ -4208,15 +4414,6 @@
         </w:rPr>
         <w:t>Actions envisagées ou possibles</w:t>
       </w:r>
-    </w:p>
-    <w:p>
-      <w:pPr>
-        <w:pStyle w:val="En-tte"/>
-        <w:rPr>
-          <w:rFonts w:cs="Arial"/>
-          <w:iCs/>
-        </w:rPr>
-      </w:pPr>
     </w:p>
     <w:p>
       <w:pPr>
@@ -4658,7 +4855,7 @@
         <w:rFonts w:ascii="Symbol" w:hAnsi="Symbol" w:hint="default"/>
       </w:rPr>
     </w:lvl>
-    <w:lvl w:ilvl="1" w:tplc="040C0003" w:tentative="1">
+    <w:lvl w:ilvl="1" w:tplc="040C0003">
       <w:start w:val="1"/>
       <w:numFmt w:val="bullet"/>
       <w:lvlText w:val="o"/>
@@ -6096,6 +6293,95 @@
     </w:lvl>
   </w:abstractNum>
   <w:abstractNum w:abstractNumId="12" w15:restartNumberingAfterBreak="0">
+    <w:nsid w:val="605B4F51"/>
+    <w:multiLevelType w:val="hybridMultilevel"/>
+    <w:tmpl w:val="A82C5426"/>
+    <w:lvl w:ilvl="0" w:tplc="100C000F">
+      <w:start w:val="1"/>
+      <w:numFmt w:val="decimal"/>
+      <w:lvlText w:val="%1."/>
+      <w:lvlJc w:val="left"/>
+      <w:pPr>
+        <w:ind w:left="720" w:hanging="360"/>
+      </w:pPr>
+      <w:rPr>
+        <w:rFonts w:hint="default"/>
+      </w:rPr>
+    </w:lvl>
+    <w:lvl w:ilvl="1" w:tplc="100C0019" w:tentative="1">
+      <w:start w:val="1"/>
+      <w:numFmt w:val="lowerLetter"/>
+      <w:lvlText w:val="%2."/>
+      <w:lvlJc w:val="left"/>
+      <w:pPr>
+        <w:ind w:left="1440" w:hanging="360"/>
+      </w:pPr>
+    </w:lvl>
+    <w:lvl w:ilvl="2" w:tplc="100C001B" w:tentative="1">
+      <w:start w:val="1"/>
+      <w:numFmt w:val="lowerRoman"/>
+      <w:lvlText w:val="%3."/>
+      <w:lvlJc w:val="right"/>
+      <w:pPr>
+        <w:ind w:left="2160" w:hanging="180"/>
+      </w:pPr>
+    </w:lvl>
+    <w:lvl w:ilvl="3" w:tplc="100C000F" w:tentative="1">
+      <w:start w:val="1"/>
+      <w:numFmt w:val="decimal"/>
+      <w:lvlText w:val="%4."/>
+      <w:lvlJc w:val="left"/>
+      <w:pPr>
+        <w:ind w:left="2880" w:hanging="360"/>
+      </w:pPr>
+    </w:lvl>
+    <w:lvl w:ilvl="4" w:tplc="100C0019" w:tentative="1">
+      <w:start w:val="1"/>
+      <w:numFmt w:val="lowerLetter"/>
+      <w:lvlText w:val="%5."/>
+      <w:lvlJc w:val="left"/>
+      <w:pPr>
+        <w:ind w:left="3600" w:hanging="360"/>
+      </w:pPr>
+    </w:lvl>
+    <w:lvl w:ilvl="5" w:tplc="100C001B" w:tentative="1">
+      <w:start w:val="1"/>
+      <w:numFmt w:val="lowerRoman"/>
+      <w:lvlText w:val="%6."/>
+      <w:lvlJc w:val="right"/>
+      <w:pPr>
+        <w:ind w:left="4320" w:hanging="180"/>
+      </w:pPr>
+    </w:lvl>
+    <w:lvl w:ilvl="6" w:tplc="100C000F" w:tentative="1">
+      <w:start w:val="1"/>
+      <w:numFmt w:val="decimal"/>
+      <w:lvlText w:val="%7."/>
+      <w:lvlJc w:val="left"/>
+      <w:pPr>
+        <w:ind w:left="5040" w:hanging="360"/>
+      </w:pPr>
+    </w:lvl>
+    <w:lvl w:ilvl="7" w:tplc="100C0019" w:tentative="1">
+      <w:start w:val="1"/>
+      <w:numFmt w:val="lowerLetter"/>
+      <w:lvlText w:val="%8."/>
+      <w:lvlJc w:val="left"/>
+      <w:pPr>
+        <w:ind w:left="5760" w:hanging="360"/>
+      </w:pPr>
+    </w:lvl>
+    <w:lvl w:ilvl="8" w:tplc="100C001B" w:tentative="1">
+      <w:start w:val="1"/>
+      <w:numFmt w:val="lowerRoman"/>
+      <w:lvlText w:val="%9."/>
+      <w:lvlJc w:val="right"/>
+      <w:pPr>
+        <w:ind w:left="6480" w:hanging="180"/>
+      </w:pPr>
+    </w:lvl>
+  </w:abstractNum>
+  <w:abstractNum w:abstractNumId="13" w15:restartNumberingAfterBreak="0">
     <w:nsid w:val="63D77B3C"/>
     <w:multiLevelType w:val="hybridMultilevel"/>
     <w:tmpl w:val="11A08642"/>
@@ -6208,7 +6494,7 @@
       </w:rPr>
     </w:lvl>
   </w:abstractNum>
-  <w:abstractNum w:abstractNumId="13" w15:restartNumberingAfterBreak="0">
+  <w:abstractNum w:abstractNumId="14" w15:restartNumberingAfterBreak="0">
     <w:nsid w:val="68142361"/>
     <w:multiLevelType w:val="hybridMultilevel"/>
     <w:tmpl w:val="D85A7B5A"/>
@@ -6321,7 +6607,7 @@
       </w:rPr>
     </w:lvl>
   </w:abstractNum>
-  <w:abstractNum w:abstractNumId="14" w15:restartNumberingAfterBreak="0">
+  <w:abstractNum w:abstractNumId="15" w15:restartNumberingAfterBreak="0">
     <w:nsid w:val="71E06583"/>
     <w:multiLevelType w:val="hybridMultilevel"/>
     <w:tmpl w:val="26C81FCE"/>
@@ -6461,7 +6747,7 @@
       </w:rPr>
     </w:lvl>
   </w:abstractNum>
-  <w:abstractNum w:abstractNumId="15" w15:restartNumberingAfterBreak="0">
+  <w:abstractNum w:abstractNumId="16" w15:restartNumberingAfterBreak="0">
     <w:nsid w:val="733341AF"/>
     <w:multiLevelType w:val="hybridMultilevel"/>
     <w:tmpl w:val="E0140ADE"/>
@@ -6550,7 +6836,7 @@
       </w:pPr>
     </w:lvl>
   </w:abstractNum>
-  <w:abstractNum w:abstractNumId="16" w15:restartNumberingAfterBreak="0">
+  <w:abstractNum w:abstractNumId="17" w15:restartNumberingAfterBreak="0">
     <w:nsid w:val="75A3529B"/>
     <w:multiLevelType w:val="hybridMultilevel"/>
     <w:tmpl w:val="819EEA64"/>
@@ -6690,7 +6976,7 @@
       </w:rPr>
     </w:lvl>
   </w:abstractNum>
-  <w:abstractNum w:abstractNumId="17" w15:restartNumberingAfterBreak="0">
+  <w:abstractNum w:abstractNumId="18" w15:restartNumberingAfterBreak="0">
     <w:nsid w:val="7B193736"/>
     <w:multiLevelType w:val="multilevel"/>
     <w:tmpl w:val="3E0A631E"/>
@@ -6812,7 +7098,7 @@
       </w:pPr>
     </w:lvl>
   </w:abstractNum>
-  <w:abstractNum w:abstractNumId="18" w15:restartNumberingAfterBreak="0">
+  <w:abstractNum w:abstractNumId="19" w15:restartNumberingAfterBreak="0">
     <w:nsid w:val="7DD245F2"/>
     <w:multiLevelType w:val="hybridMultilevel"/>
     <w:tmpl w:val="3100450C"/>
@@ -6953,7 +7239,7 @@
     </w:lvl>
   </w:abstractNum>
   <w:num w:numId="1">
-    <w:abstractNumId w:val="17"/>
+    <w:abstractNumId w:val="18"/>
   </w:num>
   <w:num w:numId="2">
     <w:abstractNumId w:val="0"/>
@@ -6962,7 +7248,7 @@
     <w:abstractNumId w:val="2"/>
   </w:num>
   <w:num w:numId="4">
-    <w:abstractNumId w:val="16"/>
+    <w:abstractNumId w:val="17"/>
   </w:num>
   <w:num w:numId="5">
     <w:abstractNumId w:val="10"/>
@@ -6974,7 +7260,7 @@
     <w:abstractNumId w:val="11"/>
   </w:num>
   <w:num w:numId="8">
-    <w:abstractNumId w:val="18"/>
+    <w:abstractNumId w:val="19"/>
   </w:num>
   <w:num w:numId="9">
     <w:abstractNumId w:val="1"/>
@@ -6989,34 +7275,34 @@
     <w:abstractNumId w:val="7"/>
   </w:num>
   <w:num w:numId="13">
-    <w:abstractNumId w:val="14"/>
+    <w:abstractNumId w:val="15"/>
   </w:num>
   <w:num w:numId="14">
-    <w:abstractNumId w:val="13"/>
+    <w:abstractNumId w:val="14"/>
   </w:num>
   <w:num w:numId="15">
     <w:abstractNumId w:val="0"/>
   </w:num>
   <w:num w:numId="16">
-    <w:abstractNumId w:val="17"/>
+    <w:abstractNumId w:val="18"/>
   </w:num>
   <w:num w:numId="17">
-    <w:abstractNumId w:val="17"/>
+    <w:abstractNumId w:val="18"/>
   </w:num>
   <w:num w:numId="18">
-    <w:abstractNumId w:val="17"/>
+    <w:abstractNumId w:val="18"/>
   </w:num>
   <w:num w:numId="19">
-    <w:abstractNumId w:val="17"/>
+    <w:abstractNumId w:val="18"/>
   </w:num>
   <w:num w:numId="20">
     <w:abstractNumId w:val="4"/>
   </w:num>
   <w:num w:numId="21">
-    <w:abstractNumId w:val="17"/>
+    <w:abstractNumId w:val="18"/>
   </w:num>
   <w:num w:numId="22">
-    <w:abstractNumId w:val="17"/>
+    <w:abstractNumId w:val="18"/>
   </w:num>
   <w:num w:numId="23">
     <w:abstractNumId w:val="0"/>
@@ -7031,12 +7317,15 @@
     <w:abstractNumId w:val="8"/>
   </w:num>
   <w:num w:numId="27">
-    <w:abstractNumId w:val="15"/>
+    <w:abstractNumId w:val="16"/>
   </w:num>
   <w:num w:numId="28">
     <w:abstractNumId w:val="3"/>
   </w:num>
   <w:num w:numId="29">
+    <w:abstractNumId w:val="13"/>
+  </w:num>
+  <w:num w:numId="30">
     <w:abstractNumId w:val="12"/>
   </w:num>
   <w:numIdMacAtCleanup w:val="13"/>
@@ -8416,6 +8705,17 @@
 </file>
 
 <file path=customXml/item1.xml><?xml version="1.0" encoding="utf-8"?>
+<p:properties xmlns:p="http://schemas.microsoft.com/office/2006/metadata/properties" xmlns:xsi="http://www.w3.org/2001/XMLSchema-instance" xmlns:pc="http://schemas.microsoft.com/office/infopath/2007/PartnerControls">
+  <documentManagement>
+    <lcf76f155ced4ddcb4097134ff3c332f xmlns="98d92101-24da-4498-9971-a24673344bd8">
+      <Terms xmlns="http://schemas.microsoft.com/office/infopath/2007/PartnerControls"/>
+    </lcf76f155ced4ddcb4097134ff3c332f>
+    <TaxCatchAll xmlns="dfa80de1-e9bb-4cf2-893d-d06220b3971a" xsi:nil="true"/>
+  </documentManagement>
+</p:properties>
+</file>
+
+<file path=customXml/item2.xml><?xml version="1.0" encoding="utf-8"?>
 <ct:contentTypeSchema xmlns:ct="http://schemas.microsoft.com/office/2006/metadata/contentType" xmlns:ma="http://schemas.microsoft.com/office/2006/metadata/properties/metaAttributes" ct:_="" ma:_="" ma:contentTypeName="Document" ma:contentTypeID="0x010100E529CC47EA4E614CBF50FAFAB9B8F32B" ma:contentTypeVersion="9" ma:contentTypeDescription="Crée un document." ma:contentTypeScope="" ma:versionID="026f4ebce0e5277e37b90ae8b1b1c0d3">
   <xsd:schema xmlns:xsd="http://www.w3.org/2001/XMLSchema" xmlns:xs="http://www.w3.org/2001/XMLSchema" xmlns:p="http://schemas.microsoft.com/office/2006/metadata/properties" xmlns:ns2="dfa80de1-e9bb-4cf2-893d-d06220b3971a" xmlns:ns3="98d92101-24da-4498-9971-a24673344bd8" targetNamespace="http://schemas.microsoft.com/office/2006/metadata/properties" ma:root="true" ma:fieldsID="b9cb9f8533022950c644fef603f80954" ns2:_="" ns3:_="">
     <xsd:import namespace="dfa80de1-e9bb-4cf2-893d-d06220b3971a"/>
@@ -8612,22 +8912,7 @@
 </ct:contentTypeSchema>
 </file>
 
-<file path=customXml/item2.xml><?xml version="1.0" encoding="utf-8"?>
-<p:properties xmlns:p="http://schemas.microsoft.com/office/2006/metadata/properties" xmlns:xsi="http://www.w3.org/2001/XMLSchema-instance" xmlns:pc="http://schemas.microsoft.com/office/infopath/2007/PartnerControls">
-  <documentManagement>
-    <lcf76f155ced4ddcb4097134ff3c332f xmlns="98d92101-24da-4498-9971-a24673344bd8">
-      <Terms xmlns="http://schemas.microsoft.com/office/infopath/2007/PartnerControls"/>
-    </lcf76f155ced4ddcb4097134ff3c332f>
-    <TaxCatchAll xmlns="dfa80de1-e9bb-4cf2-893d-d06220b3971a" xsi:nil="true"/>
-  </documentManagement>
-</p:properties>
-</file>
-
 <file path=customXml/item3.xml><?xml version="1.0" encoding="utf-8"?>
-<b:Sources xmlns:b="http://schemas.openxmlformats.org/officeDocument/2006/bibliography" xmlns="http://schemas.openxmlformats.org/officeDocument/2006/bibliography" SelectedStyle="\APASixthEditionOfficeOnline.xsl" StyleName="APA" Version="6"/>
-</file>
-
-<file path=customXml/item4.xml><?xml version="1.0" encoding="utf-8"?>
 <?mso-contentType ?>
 <FormTemplates xmlns="http://schemas.microsoft.com/sharepoint/v3/contenttype/forms">
   <Display>DocumentLibraryForm</Display>
@@ -8636,7 +8921,22 @@
 </FormTemplates>
 </file>
 
+<file path=customXml/item4.xml><?xml version="1.0" encoding="utf-8"?>
+<b:Sources xmlns:b="http://schemas.openxmlformats.org/officeDocument/2006/bibliography" xmlns="http://schemas.openxmlformats.org/officeDocument/2006/bibliography" SelectedStyle="\APASixthEditionOfficeOnline.xsl" StyleName="APA" Version="6"/>
+</file>
+
 <file path=customXml/itemProps1.xml><?xml version="1.0" encoding="utf-8"?>
+<ds:datastoreItem xmlns:ds="http://schemas.openxmlformats.org/officeDocument/2006/customXml" ds:itemID="{E5198F5E-0DBC-492C-83B4-AB13AD117DD5}">
+  <ds:schemaRefs>
+    <ds:schemaRef ds:uri="http://schemas.microsoft.com/office/2006/metadata/properties"/>
+    <ds:schemaRef ds:uri="http://schemas.microsoft.com/office/infopath/2007/PartnerControls"/>
+    <ds:schemaRef ds:uri="98d92101-24da-4498-9971-a24673344bd8"/>
+    <ds:schemaRef ds:uri="dfa80de1-e9bb-4cf2-893d-d06220b3971a"/>
+  </ds:schemaRefs>
+</ds:datastoreItem>
+</file>
+
+<file path=customXml/itemProps2.xml><?xml version="1.0" encoding="utf-8"?>
 <ds:datastoreItem xmlns:ds="http://schemas.openxmlformats.org/officeDocument/2006/customXml" ds:itemID="{82999A71-E59D-4EFC-B6B9-07379AF3DBEC}">
   <ds:schemaRefs>
     <ds:schemaRef ds:uri="http://schemas.microsoft.com/office/2006/metadata/contentType"/>
@@ -8655,29 +8955,18 @@
 </ds:datastoreItem>
 </file>
 
-<file path=customXml/itemProps2.xml><?xml version="1.0" encoding="utf-8"?>
-<ds:datastoreItem xmlns:ds="http://schemas.openxmlformats.org/officeDocument/2006/customXml" ds:itemID="{E5198F5E-0DBC-492C-83B4-AB13AD117DD5}">
+<file path=customXml/itemProps3.xml><?xml version="1.0" encoding="utf-8"?>
+<ds:datastoreItem xmlns:ds="http://schemas.openxmlformats.org/officeDocument/2006/customXml" ds:itemID="{D3135AC7-3C5E-4CF3-94BE-2823690A5E55}">
   <ds:schemaRefs>
-    <ds:schemaRef ds:uri="http://schemas.microsoft.com/office/2006/metadata/properties"/>
-    <ds:schemaRef ds:uri="http://schemas.microsoft.com/office/infopath/2007/PartnerControls"/>
-    <ds:schemaRef ds:uri="98d92101-24da-4498-9971-a24673344bd8"/>
-    <ds:schemaRef ds:uri="dfa80de1-e9bb-4cf2-893d-d06220b3971a"/>
+    <ds:schemaRef ds:uri="http://schemas.microsoft.com/sharepoint/v3/contenttype/forms"/>
   </ds:schemaRefs>
 </ds:datastoreItem>
 </file>
 
-<file path=customXml/itemProps3.xml><?xml version="1.0" encoding="utf-8"?>
+<file path=customXml/itemProps4.xml><?xml version="1.0" encoding="utf-8"?>
 <ds:datastoreItem xmlns:ds="http://schemas.openxmlformats.org/officeDocument/2006/customXml" ds:itemID="{C53E9F8B-C872-4225-A67F-8EF0720EAB5C}">
   <ds:schemaRefs>
     <ds:schemaRef ds:uri="http://schemas.openxmlformats.org/officeDocument/2006/bibliography"/>
   </ds:schemaRefs>
 </ds:datastoreItem>
-</file>
-
-<file path=customXml/itemProps4.xml><?xml version="1.0" encoding="utf-8"?>
-<ds:datastoreItem xmlns:ds="http://schemas.openxmlformats.org/officeDocument/2006/customXml" ds:itemID="{D3135AC7-3C5E-4CF3-94BE-2823690A5E55}">
-  <ds:schemaRefs>
-    <ds:schemaRef ds:uri="http://schemas.microsoft.com/sharepoint/v3/contenttype/forms"/>
-  </ds:schemaRefs>
-</ds:datastoreItem>
 </file>
</xml_diff>

<commit_message>
Version finale de la documentation de SpicyNvader + Autoévaluation à jour + Documentation Doxygen
</commit_message>
<xml_diff>
--- a/Documentation du projet SpicyNvader - samgreppin.docx
+++ b/Documentation du projet SpicyNvader - samgreppin.docx
@@ -1,6 +1,6 @@
 
 <file path=word/document.xml><?xml version="1.0" encoding="utf-8"?>
-<w:document xmlns:wpc="http://schemas.microsoft.com/office/word/2010/wordprocessingCanvas" xmlns:cx="http://schemas.microsoft.com/office/drawing/2014/chartex" xmlns:cx1="http://schemas.microsoft.com/office/drawing/2015/9/8/chartex" xmlns:cx2="http://schemas.microsoft.com/office/drawing/2015/10/21/chartex" xmlns:cx3="http://schemas.microsoft.com/office/drawing/2016/5/9/chartex" xmlns:cx4="http://schemas.microsoft.com/office/drawing/2016/5/10/chartex" xmlns:cx5="http://schemas.microsoft.com/office/drawing/2016/5/11/chartex" xmlns:cx6="http://schemas.microsoft.com/office/drawing/2016/5/12/chartex" xmlns:cx7="http://schemas.microsoft.com/office/drawing/2016/5/13/chartex" xmlns:cx8="http://schemas.microsoft.com/office/drawing/2016/5/14/chartex" xmlns:mc="http://schemas.openxmlformats.org/markup-compatibility/2006" xmlns:aink="http://schemas.microsoft.com/office/drawing/2016/ink" xmlns:am3d="http://schemas.microsoft.com/office/drawing/2017/model3d" xmlns:o="urn:schemas-microsoft-com:office:office" xmlns:r="http://schemas.openxmlformats.org/officeDocument/2006/relationships" xmlns:m="http://schemas.openxmlformats.org/officeDocument/2006/math" xmlns:v="urn:schemas-microsoft-com:vml" xmlns:wp14="http://schemas.microsoft.com/office/word/2010/wordprocessingDrawing" xmlns:wp="http://schemas.openxmlformats.org/drawingml/2006/wordprocessingDrawing" xmlns:w10="urn:schemas-microsoft-com:office:word" xmlns:w="http://schemas.openxmlformats.org/wordprocessingml/2006/main" xmlns:w14="http://schemas.microsoft.com/office/word/2010/wordml" xmlns:w15="http://schemas.microsoft.com/office/word/2012/wordml" xmlns:w16cex="http://schemas.microsoft.com/office/word/2018/wordml/cex" xmlns:w16cid="http://schemas.microsoft.com/office/word/2016/wordml/cid" xmlns:w16="http://schemas.microsoft.com/office/word/2018/wordml" xmlns:w16se="http://schemas.microsoft.com/office/word/2015/wordml/symex" xmlns:wpg="http://schemas.microsoft.com/office/word/2010/wordprocessingGroup" xmlns:wpi="http://schemas.microsoft.com/office/word/2010/wordprocessingInk" xmlns:wne="http://schemas.microsoft.com/office/word/2006/wordml" xmlns:wps="http://schemas.microsoft.com/office/word/2010/wordprocessingShape" mc:Ignorable="w14 w15 w16se w16cid w16 w16cex wp14">
+<w:document xmlns:wpc="http://schemas.microsoft.com/office/word/2010/wordprocessingCanvas" xmlns:cx="http://schemas.microsoft.com/office/drawing/2014/chartex" xmlns:cx1="http://schemas.microsoft.com/office/drawing/2015/9/8/chartex" xmlns:cx2="http://schemas.microsoft.com/office/drawing/2015/10/21/chartex" xmlns:cx3="http://schemas.microsoft.com/office/drawing/2016/5/9/chartex" xmlns:cx4="http://schemas.microsoft.com/office/drawing/2016/5/10/chartex" xmlns:cx5="http://schemas.microsoft.com/office/drawing/2016/5/11/chartex" xmlns:cx6="http://schemas.microsoft.com/office/drawing/2016/5/12/chartex" xmlns:cx7="http://schemas.microsoft.com/office/drawing/2016/5/13/chartex" xmlns:cx8="http://schemas.microsoft.com/office/drawing/2016/5/14/chartex" xmlns:mc="http://schemas.openxmlformats.org/markup-compatibility/2006" xmlns:aink="http://schemas.microsoft.com/office/drawing/2016/ink" xmlns:am3d="http://schemas.microsoft.com/office/drawing/2017/model3d" xmlns:o="urn:schemas-microsoft-com:office:office" xmlns:oel="http://schemas.microsoft.com/office/2019/extlst" xmlns:r="http://schemas.openxmlformats.org/officeDocument/2006/relationships" xmlns:m="http://schemas.openxmlformats.org/officeDocument/2006/math" xmlns:v="urn:schemas-microsoft-com:vml" xmlns:wp14="http://schemas.microsoft.com/office/word/2010/wordprocessingDrawing" xmlns:wp="http://schemas.openxmlformats.org/drawingml/2006/wordprocessingDrawing" xmlns:w10="urn:schemas-microsoft-com:office:word" xmlns:w="http://schemas.openxmlformats.org/wordprocessingml/2006/main" xmlns:w14="http://schemas.microsoft.com/office/word/2010/wordml" xmlns:w15="http://schemas.microsoft.com/office/word/2012/wordml" xmlns:w16cex="http://schemas.microsoft.com/office/word/2018/wordml/cex" xmlns:w16cid="http://schemas.microsoft.com/office/word/2016/wordml/cid" xmlns:w16="http://schemas.microsoft.com/office/word/2018/wordml" xmlns:w16sdtdh="http://schemas.microsoft.com/office/word/2020/wordml/sdtdatahash" xmlns:w16se="http://schemas.microsoft.com/office/word/2015/wordml/symex" xmlns:wpg="http://schemas.microsoft.com/office/word/2010/wordprocessingGroup" xmlns:wpi="http://schemas.microsoft.com/office/word/2010/wordprocessingInk" xmlns:wne="http://schemas.microsoft.com/office/word/2006/wordml" xmlns:wps="http://schemas.microsoft.com/office/word/2010/wordprocessingShape" mc:Ignorable="w14 w15 w16se w16cid w16 w16cex w16sdtdh wp14">
   <w:body>
     <w:p>
       <w:pPr>
@@ -508,7 +508,7 @@
       <w:r>
         <w:fldChar w:fldCharType="separate"/>
       </w:r>
-      <w:hyperlink w:anchor="_Toc124168939" w:history="1">
+      <w:hyperlink w:anchor="_Toc124541825" w:history="1">
         <w:r>
           <w:rPr>
             <w:rStyle w:val="Lienhypertexte"/>
@@ -546,7 +546,7 @@
           <w:rPr>
             <w:webHidden/>
           </w:rPr>
-          <w:instrText xml:space="preserve"> PAGEREF _Toc124168939 \h </w:instrText>
+          <w:instrText xml:space="preserve"> PAGEREF _Toc124541825 \h </w:instrText>
         </w:r>
         <w:r>
           <w:rPr>
@@ -583,7 +583,7 @@
           <w:lang w:val="fr-CH" w:eastAsia="fr-CH"/>
         </w:rPr>
       </w:pPr>
-      <w:hyperlink w:anchor="_Toc124168940" w:history="1">
+      <w:hyperlink w:anchor="_Toc124541826" w:history="1">
         <w:r>
           <w:rPr>
             <w:rStyle w:val="Lienhypertexte"/>
@@ -621,7 +621,7 @@
           <w:rPr>
             <w:webHidden/>
           </w:rPr>
-          <w:instrText xml:space="preserve"> PAGEREF _Toc124168940 \h </w:instrText>
+          <w:instrText xml:space="preserve"> PAGEREF _Toc124541826 \h </w:instrText>
         </w:r>
         <w:r>
           <w:rPr>
@@ -658,7 +658,7 @@
           <w:lang w:val="fr-CH" w:eastAsia="fr-CH"/>
         </w:rPr>
       </w:pPr>
-      <w:hyperlink w:anchor="_Toc124168941" w:history="1">
+      <w:hyperlink w:anchor="_Toc124541827" w:history="1">
         <w:r>
           <w:rPr>
             <w:rStyle w:val="Lienhypertexte"/>
@@ -696,7 +696,7 @@
           <w:rPr>
             <w:webHidden/>
           </w:rPr>
-          <w:instrText xml:space="preserve"> PAGEREF _Toc124168941 \h </w:instrText>
+          <w:instrText xml:space="preserve"> PAGEREF _Toc124541827 \h </w:instrText>
         </w:r>
         <w:r>
           <w:rPr>
@@ -733,7 +733,7 @@
           <w:lang w:val="fr-CH" w:eastAsia="fr-CH"/>
         </w:rPr>
       </w:pPr>
-      <w:hyperlink w:anchor="_Toc124168942" w:history="1">
+      <w:hyperlink w:anchor="_Toc124541828" w:history="1">
         <w:r>
           <w:rPr>
             <w:rStyle w:val="Lienhypertexte"/>
@@ -771,7 +771,7 @@
           <w:rPr>
             <w:webHidden/>
           </w:rPr>
-          <w:instrText xml:space="preserve"> PAGEREF _Toc124168942 \h </w:instrText>
+          <w:instrText xml:space="preserve"> PAGEREF _Toc124541828 \h </w:instrText>
         </w:r>
         <w:r>
           <w:rPr>
@@ -808,7 +808,7 @@
           <w:lang w:val="fr-CH" w:eastAsia="fr-CH"/>
         </w:rPr>
       </w:pPr>
-      <w:hyperlink w:anchor="_Toc124168943" w:history="1">
+      <w:hyperlink w:anchor="_Toc124541829" w:history="1">
         <w:r>
           <w:rPr>
             <w:rStyle w:val="Lienhypertexte"/>
@@ -846,7 +846,7 @@
           <w:rPr>
             <w:webHidden/>
           </w:rPr>
-          <w:instrText xml:space="preserve"> PAGEREF _Toc124168943 \h </w:instrText>
+          <w:instrText xml:space="preserve"> PAGEREF _Toc124541829 \h </w:instrText>
         </w:r>
         <w:r>
           <w:rPr>
@@ -888,7 +888,7 @@
           <w:lang w:val="fr-CH" w:eastAsia="fr-CH"/>
         </w:rPr>
       </w:pPr>
-      <w:hyperlink w:anchor="_Toc124168944" w:history="1">
+      <w:hyperlink w:anchor="_Toc124541830" w:history="1">
         <w:r>
           <w:rPr>
             <w:rStyle w:val="Lienhypertexte"/>
@@ -932,7 +932,7 @@
             <w:noProof/>
             <w:webHidden/>
           </w:rPr>
-          <w:instrText xml:space="preserve"> PAGEREF _Toc124168944 \h </w:instrText>
+          <w:instrText xml:space="preserve"> PAGEREF _Toc124541830 \h </w:instrText>
         </w:r>
         <w:r>
           <w:rPr>
@@ -978,7 +978,7 @@
           <w:lang w:val="fr-CH" w:eastAsia="fr-CH"/>
         </w:rPr>
       </w:pPr>
-      <w:hyperlink w:anchor="_Toc124168945" w:history="1">
+      <w:hyperlink w:anchor="_Toc124541831" w:history="1">
         <w:r>
           <w:rPr>
             <w:rStyle w:val="Lienhypertexte"/>
@@ -1022,7 +1022,7 @@
             <w:noProof/>
             <w:webHidden/>
           </w:rPr>
-          <w:instrText xml:space="preserve"> PAGEREF _Toc124168945 \h </w:instrText>
+          <w:instrText xml:space="preserve"> PAGEREF _Toc124541831 \h </w:instrText>
         </w:r>
         <w:r>
           <w:rPr>
@@ -1068,7 +1068,7 @@
           <w:lang w:val="fr-CH" w:eastAsia="fr-CH"/>
         </w:rPr>
       </w:pPr>
-      <w:hyperlink w:anchor="_Toc124168946" w:history="1">
+      <w:hyperlink w:anchor="_Toc124541832" w:history="1">
         <w:r>
           <w:rPr>
             <w:rStyle w:val="Lienhypertexte"/>
@@ -1091,7 +1091,7 @@
             <w:rStyle w:val="Lienhypertexte"/>
             <w:noProof/>
           </w:rPr>
-          <w:t>Diagramme de séquence 1</w:t>
+          <w:t>Tir du joueur sur un alien</w:t>
         </w:r>
         <w:r>
           <w:rPr>
@@ -1112,7 +1112,7 @@
             <w:noProof/>
             <w:webHidden/>
           </w:rPr>
-          <w:instrText xml:space="preserve"> PAGEREF _Toc124168946 \h </w:instrText>
+          <w:instrText xml:space="preserve"> PAGEREF _Toc124541832 \h </w:instrText>
         </w:r>
         <w:r>
           <w:rPr>
@@ -1132,7 +1132,7 @@
             <w:noProof/>
             <w:webHidden/>
           </w:rPr>
-          <w:t>8</w:t>
+          <w:t>9</w:t>
         </w:r>
         <w:r>
           <w:rPr>
@@ -1158,7 +1158,7 @@
           <w:lang w:val="fr-CH" w:eastAsia="fr-CH"/>
         </w:rPr>
       </w:pPr>
-      <w:hyperlink w:anchor="_Toc124168947" w:history="1">
+      <w:hyperlink w:anchor="_Toc124541833" w:history="1">
         <w:r>
           <w:rPr>
             <w:rStyle w:val="Lienhypertexte"/>
@@ -1181,7 +1181,7 @@
             <w:rStyle w:val="Lienhypertexte"/>
             <w:noProof/>
           </w:rPr>
-          <w:t>Diagramme de séquence 2</w:t>
+          <w:t>Tir du joueur dans un obstacle</w:t>
         </w:r>
         <w:r>
           <w:rPr>
@@ -1202,7 +1202,7 @@
             <w:noProof/>
             <w:webHidden/>
           </w:rPr>
-          <w:instrText xml:space="preserve"> PAGEREF _Toc124168947 \h </w:instrText>
+          <w:instrText xml:space="preserve"> PAGEREF _Toc124541833 \h </w:instrText>
         </w:r>
         <w:r>
           <w:rPr>
@@ -1243,7 +1243,7 @@
           <w:lang w:val="fr-CH" w:eastAsia="fr-CH"/>
         </w:rPr>
       </w:pPr>
-      <w:hyperlink w:anchor="_Toc124168948" w:history="1">
+      <w:hyperlink w:anchor="_Toc124541834" w:history="1">
         <w:r>
           <w:rPr>
             <w:rStyle w:val="Lienhypertexte"/>
@@ -1281,7 +1281,7 @@
           <w:rPr>
             <w:webHidden/>
           </w:rPr>
-          <w:instrText xml:space="preserve"> PAGEREF _Toc124168948 \h </w:instrText>
+          <w:instrText xml:space="preserve"> PAGEREF _Toc124541834 \h </w:instrText>
         </w:r>
         <w:r>
           <w:rPr>
@@ -1298,7 +1298,7 @@
           <w:rPr>
             <w:webHidden/>
           </w:rPr>
-          <w:t>9</w:t>
+          <w:t>10</w:t>
         </w:r>
         <w:r>
           <w:rPr>
@@ -1318,7 +1318,7 @@
           <w:lang w:val="fr-CH" w:eastAsia="fr-CH"/>
         </w:rPr>
       </w:pPr>
-      <w:hyperlink w:anchor="_Toc124168949" w:history="1">
+      <w:hyperlink w:anchor="_Toc124541835" w:history="1">
         <w:r>
           <w:rPr>
             <w:rStyle w:val="Lienhypertexte"/>
@@ -1338,19 +1338,7 @@
           <w:rPr>
             <w:rStyle w:val="Lienhypertexte"/>
           </w:rPr>
-          <w:t>Suivi du développem</w:t>
-        </w:r>
-        <w:r>
-          <w:rPr>
-            <w:rStyle w:val="Lienhypertexte"/>
-          </w:rPr>
-          <w:t>e</w:t>
-        </w:r>
-        <w:r>
-          <w:rPr>
-            <w:rStyle w:val="Lienhypertexte"/>
-          </w:rPr>
-          <w:t>nt</w:t>
+          <w:t>Suivi du développement</w:t>
         </w:r>
         <w:r>
           <w:rPr>
@@ -1368,7 +1356,7 @@
           <w:rPr>
             <w:webHidden/>
           </w:rPr>
-          <w:instrText xml:space="preserve"> PAGEREF _Toc124168949 \h </w:instrText>
+          <w:instrText xml:space="preserve"> PAGEREF _Toc124541835 \h </w:instrText>
         </w:r>
         <w:r>
           <w:rPr>
@@ -1385,7 +1373,7 @@
           <w:rPr>
             <w:webHidden/>
           </w:rPr>
-          <w:t>9</w:t>
+          <w:t>10</w:t>
         </w:r>
         <w:r>
           <w:rPr>
@@ -1410,7 +1398,7 @@
           <w:lang w:val="fr-CH" w:eastAsia="fr-CH"/>
         </w:rPr>
       </w:pPr>
-      <w:hyperlink w:anchor="_Toc124168950" w:history="1">
+      <w:hyperlink w:anchor="_Toc124541836" w:history="1">
         <w:r>
           <w:rPr>
             <w:rStyle w:val="Lienhypertexte"/>
@@ -1433,7 +1421,7 @@
             <w:rStyle w:val="Lienhypertexte"/>
             <w:noProof/>
           </w:rPr>
-          <w:t>Résultat des test</w:t>
+          <w:t>Résultat des tests</w:t>
         </w:r>
         <w:r>
           <w:rPr>
@@ -1454,7 +1442,7 @@
             <w:noProof/>
             <w:webHidden/>
           </w:rPr>
-          <w:instrText xml:space="preserve"> PAGEREF _Toc124168950 \h </w:instrText>
+          <w:instrText xml:space="preserve"> PAGEREF _Toc124541836 \h </w:instrText>
         </w:r>
         <w:r>
           <w:rPr>
@@ -1474,7 +1462,7 @@
             <w:noProof/>
             <w:webHidden/>
           </w:rPr>
-          <w:t>9</w:t>
+          <w:t>10</w:t>
         </w:r>
         <w:r>
           <w:rPr>
@@ -1500,7 +1488,7 @@
           <w:lang w:val="fr-CH" w:eastAsia="fr-CH"/>
         </w:rPr>
       </w:pPr>
-      <w:hyperlink w:anchor="_Toc124168951" w:history="1">
+      <w:hyperlink w:anchor="_Toc124541837" w:history="1">
         <w:r>
           <w:rPr>
             <w:rStyle w:val="Lienhypertexte"/>
@@ -1544,7 +1532,7 @@
             <w:noProof/>
             <w:webHidden/>
           </w:rPr>
-          <w:instrText xml:space="preserve"> PAGEREF _Toc124168951 \h </w:instrText>
+          <w:instrText xml:space="preserve"> PAGEREF _Toc124541837 \h </w:instrText>
         </w:r>
         <w:r>
           <w:rPr>
@@ -1564,7 +1552,7 @@
             <w:noProof/>
             <w:webHidden/>
           </w:rPr>
-          <w:t>9</w:t>
+          <w:t>10</w:t>
         </w:r>
         <w:r>
           <w:rPr>
@@ -1585,7 +1573,7 @@
           <w:lang w:val="fr-CH" w:eastAsia="fr-CH"/>
         </w:rPr>
       </w:pPr>
-      <w:hyperlink w:anchor="_Toc124168952" w:history="1">
+      <w:hyperlink w:anchor="_Toc124541838" w:history="1">
         <w:r>
           <w:rPr>
             <w:rStyle w:val="Lienhypertexte"/>
@@ -1623,7 +1611,7 @@
           <w:rPr>
             <w:webHidden/>
           </w:rPr>
-          <w:instrText xml:space="preserve"> PAGEREF _Toc124168952 \h </w:instrText>
+          <w:instrText xml:space="preserve"> PAGEREF _Toc124541838 \h </w:instrText>
         </w:r>
         <w:r>
           <w:rPr>
@@ -1640,7 +1628,7 @@
           <w:rPr>
             <w:webHidden/>
           </w:rPr>
-          <w:t>10</w:t>
+          <w:t>11</w:t>
         </w:r>
         <w:r>
           <w:rPr>
@@ -1660,7 +1648,7 @@
           <w:lang w:val="fr-CH" w:eastAsia="fr-CH"/>
         </w:rPr>
       </w:pPr>
-      <w:hyperlink w:anchor="_Toc124168953" w:history="1">
+      <w:hyperlink w:anchor="_Toc124541839" w:history="1">
         <w:r>
           <w:rPr>
             <w:rStyle w:val="Lienhypertexte"/>
@@ -1698,7 +1686,7 @@
           <w:rPr>
             <w:webHidden/>
           </w:rPr>
-          <w:instrText xml:space="preserve"> PAGEREF _Toc124168953 \h </w:instrText>
+          <w:instrText xml:space="preserve"> PAGEREF _Toc124541839 \h </w:instrText>
         </w:r>
         <w:r>
           <w:rPr>
@@ -1715,10 +1703,280 @@
           <w:rPr>
             <w:webHidden/>
           </w:rPr>
-          <w:t>10</w:t>
-        </w:r>
-        <w:r>
-          <w:rPr>
+          <w:t>12</w:t>
+        </w:r>
+        <w:r>
+          <w:rPr>
+            <w:webHidden/>
+          </w:rPr>
+          <w:fldChar w:fldCharType="end"/>
+        </w:r>
+      </w:hyperlink>
+    </w:p>
+    <w:p>
+      <w:pPr>
+        <w:pStyle w:val="TM2"/>
+        <w:tabs>
+          <w:tab w:val="left" w:pos="800"/>
+          <w:tab w:val="right" w:leader="dot" w:pos="9060"/>
+        </w:tabs>
+        <w:rPr>
+          <w:rFonts w:asciiTheme="minorHAnsi" w:eastAsiaTheme="minorEastAsia" w:hAnsiTheme="minorHAnsi" w:cstheme="minorBidi"/>
+          <w:noProof/>
+          <w:sz w:val="22"/>
+          <w:szCs w:val="22"/>
+          <w:lang w:val="fr-CH" w:eastAsia="fr-CH"/>
+        </w:rPr>
+      </w:pPr>
+      <w:hyperlink w:anchor="_Toc124541840" w:history="1">
+        <w:r>
+          <w:rPr>
+            <w:rStyle w:val="Lienhypertexte"/>
+            <w:noProof/>
+          </w:rPr>
+          <w:t>9.1</w:t>
+        </w:r>
+        <w:r>
+          <w:rPr>
+            <w:rFonts w:asciiTheme="minorHAnsi" w:eastAsiaTheme="minorEastAsia" w:hAnsiTheme="minorHAnsi" w:cstheme="minorBidi"/>
+            <w:noProof/>
+            <w:sz w:val="22"/>
+            <w:szCs w:val="22"/>
+            <w:lang w:val="fr-CH" w:eastAsia="fr-CH"/>
+          </w:rPr>
+          <w:tab/>
+        </w:r>
+        <w:r>
+          <w:rPr>
+            <w:rStyle w:val="Lienhypertexte"/>
+            <w:noProof/>
+          </w:rPr>
+          <w:t>Bêta 1 :</w:t>
+        </w:r>
+        <w:r>
+          <w:rPr>
+            <w:noProof/>
+            <w:webHidden/>
+          </w:rPr>
+          <w:tab/>
+        </w:r>
+        <w:r>
+          <w:rPr>
+            <w:noProof/>
+            <w:webHidden/>
+          </w:rPr>
+          <w:fldChar w:fldCharType="begin"/>
+        </w:r>
+        <w:r>
+          <w:rPr>
+            <w:noProof/>
+            <w:webHidden/>
+          </w:rPr>
+          <w:instrText xml:space="preserve"> PAGEREF _Toc124541840 \h </w:instrText>
+        </w:r>
+        <w:r>
+          <w:rPr>
+            <w:noProof/>
+            <w:webHidden/>
+          </w:rPr>
+        </w:r>
+        <w:r>
+          <w:rPr>
+            <w:noProof/>
+            <w:webHidden/>
+          </w:rPr>
+          <w:fldChar w:fldCharType="separate"/>
+        </w:r>
+        <w:r>
+          <w:rPr>
+            <w:noProof/>
+            <w:webHidden/>
+          </w:rPr>
+          <w:t>12</w:t>
+        </w:r>
+        <w:r>
+          <w:rPr>
+            <w:noProof/>
+            <w:webHidden/>
+          </w:rPr>
+          <w:fldChar w:fldCharType="end"/>
+        </w:r>
+      </w:hyperlink>
+    </w:p>
+    <w:p>
+      <w:pPr>
+        <w:pStyle w:val="TM2"/>
+        <w:tabs>
+          <w:tab w:val="left" w:pos="800"/>
+          <w:tab w:val="right" w:leader="dot" w:pos="9060"/>
+        </w:tabs>
+        <w:rPr>
+          <w:rFonts w:asciiTheme="minorHAnsi" w:eastAsiaTheme="minorEastAsia" w:hAnsiTheme="minorHAnsi" w:cstheme="minorBidi"/>
+          <w:noProof/>
+          <w:sz w:val="22"/>
+          <w:szCs w:val="22"/>
+          <w:lang w:val="fr-CH" w:eastAsia="fr-CH"/>
+        </w:rPr>
+      </w:pPr>
+      <w:hyperlink w:anchor="_Toc124541841" w:history="1">
+        <w:r>
+          <w:rPr>
+            <w:rStyle w:val="Lienhypertexte"/>
+            <w:noProof/>
+          </w:rPr>
+          <w:t>9.2</w:t>
+        </w:r>
+        <w:r>
+          <w:rPr>
+            <w:rFonts w:asciiTheme="minorHAnsi" w:eastAsiaTheme="minorEastAsia" w:hAnsiTheme="minorHAnsi" w:cstheme="minorBidi"/>
+            <w:noProof/>
+            <w:sz w:val="22"/>
+            <w:szCs w:val="22"/>
+            <w:lang w:val="fr-CH" w:eastAsia="fr-CH"/>
+          </w:rPr>
+          <w:tab/>
+        </w:r>
+        <w:r>
+          <w:rPr>
+            <w:rStyle w:val="Lienhypertexte"/>
+            <w:noProof/>
+          </w:rPr>
+          <w:t>Bêta 2 :</w:t>
+        </w:r>
+        <w:r>
+          <w:rPr>
+            <w:noProof/>
+            <w:webHidden/>
+          </w:rPr>
+          <w:tab/>
+        </w:r>
+        <w:r>
+          <w:rPr>
+            <w:noProof/>
+            <w:webHidden/>
+          </w:rPr>
+          <w:fldChar w:fldCharType="begin"/>
+        </w:r>
+        <w:r>
+          <w:rPr>
+            <w:noProof/>
+            <w:webHidden/>
+          </w:rPr>
+          <w:instrText xml:space="preserve"> PAGEREF _Toc124541841 \h </w:instrText>
+        </w:r>
+        <w:r>
+          <w:rPr>
+            <w:noProof/>
+            <w:webHidden/>
+          </w:rPr>
+        </w:r>
+        <w:r>
+          <w:rPr>
+            <w:noProof/>
+            <w:webHidden/>
+          </w:rPr>
+          <w:fldChar w:fldCharType="separate"/>
+        </w:r>
+        <w:r>
+          <w:rPr>
+            <w:noProof/>
+            <w:webHidden/>
+          </w:rPr>
+          <w:t>12</w:t>
+        </w:r>
+        <w:r>
+          <w:rPr>
+            <w:noProof/>
+            <w:webHidden/>
+          </w:rPr>
+          <w:fldChar w:fldCharType="end"/>
+        </w:r>
+      </w:hyperlink>
+    </w:p>
+    <w:p>
+      <w:pPr>
+        <w:pStyle w:val="TM2"/>
+        <w:tabs>
+          <w:tab w:val="left" w:pos="800"/>
+          <w:tab w:val="right" w:leader="dot" w:pos="9060"/>
+        </w:tabs>
+        <w:rPr>
+          <w:rFonts w:asciiTheme="minorHAnsi" w:eastAsiaTheme="minorEastAsia" w:hAnsiTheme="minorHAnsi" w:cstheme="minorBidi"/>
+          <w:noProof/>
+          <w:sz w:val="22"/>
+          <w:szCs w:val="22"/>
+          <w:lang w:val="fr-CH" w:eastAsia="fr-CH"/>
+        </w:rPr>
+      </w:pPr>
+      <w:hyperlink w:anchor="_Toc124541842" w:history="1">
+        <w:r>
+          <w:rPr>
+            <w:rStyle w:val="Lienhypertexte"/>
+            <w:noProof/>
+          </w:rPr>
+          <w:t>9.3</w:t>
+        </w:r>
+        <w:r>
+          <w:rPr>
+            <w:rFonts w:asciiTheme="minorHAnsi" w:eastAsiaTheme="minorEastAsia" w:hAnsiTheme="minorHAnsi" w:cstheme="minorBidi"/>
+            <w:noProof/>
+            <w:sz w:val="22"/>
+            <w:szCs w:val="22"/>
+            <w:lang w:val="fr-CH" w:eastAsia="fr-CH"/>
+          </w:rPr>
+          <w:tab/>
+        </w:r>
+        <w:r>
+          <w:rPr>
+            <w:rStyle w:val="Lienhypertexte"/>
+            <w:noProof/>
+          </w:rPr>
+          <w:t>V1.0 :</w:t>
+        </w:r>
+        <w:r>
+          <w:rPr>
+            <w:noProof/>
+            <w:webHidden/>
+          </w:rPr>
+          <w:tab/>
+        </w:r>
+        <w:r>
+          <w:rPr>
+            <w:noProof/>
+            <w:webHidden/>
+          </w:rPr>
+          <w:fldChar w:fldCharType="begin"/>
+        </w:r>
+        <w:r>
+          <w:rPr>
+            <w:noProof/>
+            <w:webHidden/>
+          </w:rPr>
+          <w:instrText xml:space="preserve"> PAGEREF _Toc124541842 \h </w:instrText>
+        </w:r>
+        <w:r>
+          <w:rPr>
+            <w:noProof/>
+            <w:webHidden/>
+          </w:rPr>
+        </w:r>
+        <w:r>
+          <w:rPr>
+            <w:noProof/>
+            <w:webHidden/>
+          </w:rPr>
+          <w:fldChar w:fldCharType="separate"/>
+        </w:r>
+        <w:r>
+          <w:rPr>
+            <w:noProof/>
+            <w:webHidden/>
+          </w:rPr>
+          <w:t>12</w:t>
+        </w:r>
+        <w:r>
+          <w:rPr>
+            <w:noProof/>
             <w:webHidden/>
           </w:rPr>
           <w:fldChar w:fldCharType="end"/>
@@ -1735,7 +1993,7 @@
           <w:lang w:val="fr-CH" w:eastAsia="fr-CH"/>
         </w:rPr>
       </w:pPr>
-      <w:hyperlink w:anchor="_Toc124168954" w:history="1">
+      <w:hyperlink w:anchor="_Toc124541843" w:history="1">
         <w:r>
           <w:rPr>
             <w:rStyle w:val="Lienhypertexte"/>
@@ -1773,7 +2031,7 @@
           <w:rPr>
             <w:webHidden/>
           </w:rPr>
-          <w:instrText xml:space="preserve"> PAGEREF _Toc124168954 \h </w:instrText>
+          <w:instrText xml:space="preserve"> PAGEREF _Toc124541843 \h </w:instrText>
         </w:r>
         <w:r>
           <w:rPr>
@@ -1790,7 +2048,7 @@
           <w:rPr>
             <w:webHidden/>
           </w:rPr>
-          <w:t>10</w:t>
+          <w:t>14</w:t>
         </w:r>
         <w:r>
           <w:rPr>
@@ -1801,12 +2059,763 @@
       </w:hyperlink>
     </w:p>
     <w:p>
+      <w:pPr>
+        <w:pStyle w:val="TM2"/>
+        <w:tabs>
+          <w:tab w:val="left" w:pos="1000"/>
+          <w:tab w:val="right" w:leader="dot" w:pos="9060"/>
+        </w:tabs>
+        <w:rPr>
+          <w:rFonts w:asciiTheme="minorHAnsi" w:eastAsiaTheme="minorEastAsia" w:hAnsiTheme="minorHAnsi" w:cstheme="minorBidi"/>
+          <w:noProof/>
+          <w:sz w:val="22"/>
+          <w:szCs w:val="22"/>
+          <w:lang w:val="fr-CH" w:eastAsia="fr-CH"/>
+        </w:rPr>
+      </w:pPr>
+      <w:hyperlink w:anchor="_Toc124541844" w:history="1">
+        <w:r>
+          <w:rPr>
+            <w:rStyle w:val="Lienhypertexte"/>
+            <w:noProof/>
+          </w:rPr>
+          <w:t>10.1</w:t>
+        </w:r>
+        <w:r>
+          <w:rPr>
+            <w:rFonts w:asciiTheme="minorHAnsi" w:eastAsiaTheme="minorEastAsia" w:hAnsiTheme="minorHAnsi" w:cstheme="minorBidi"/>
+            <w:noProof/>
+            <w:sz w:val="22"/>
+            <w:szCs w:val="22"/>
+            <w:lang w:val="fr-CH" w:eastAsia="fr-CH"/>
+          </w:rPr>
+          <w:tab/>
+        </w:r>
+        <w:r>
+          <w:rPr>
+            <w:rStyle w:val="Lienhypertexte"/>
+            <w:noProof/>
+          </w:rPr>
+          <w:t>Commentaire :</w:t>
+        </w:r>
+        <w:r>
+          <w:rPr>
+            <w:noProof/>
+            <w:webHidden/>
+          </w:rPr>
+          <w:tab/>
+        </w:r>
+        <w:r>
+          <w:rPr>
+            <w:noProof/>
+            <w:webHidden/>
+          </w:rPr>
+          <w:fldChar w:fldCharType="begin"/>
+        </w:r>
+        <w:r>
+          <w:rPr>
+            <w:noProof/>
+            <w:webHidden/>
+          </w:rPr>
+          <w:instrText xml:space="preserve"> PAGEREF _Toc124541844 \h </w:instrText>
+        </w:r>
+        <w:r>
+          <w:rPr>
+            <w:noProof/>
+            <w:webHidden/>
+          </w:rPr>
+        </w:r>
+        <w:r>
+          <w:rPr>
+            <w:noProof/>
+            <w:webHidden/>
+          </w:rPr>
+          <w:fldChar w:fldCharType="separate"/>
+        </w:r>
+        <w:r>
+          <w:rPr>
+            <w:noProof/>
+            <w:webHidden/>
+          </w:rPr>
+          <w:t>14</w:t>
+        </w:r>
+        <w:r>
+          <w:rPr>
+            <w:noProof/>
+            <w:webHidden/>
+          </w:rPr>
+          <w:fldChar w:fldCharType="end"/>
+        </w:r>
+      </w:hyperlink>
+    </w:p>
+    <w:p>
+      <w:pPr>
+        <w:pStyle w:val="TM2"/>
+        <w:tabs>
+          <w:tab w:val="left" w:pos="1000"/>
+          <w:tab w:val="right" w:leader="dot" w:pos="9060"/>
+        </w:tabs>
+        <w:rPr>
+          <w:rFonts w:asciiTheme="minorHAnsi" w:eastAsiaTheme="minorEastAsia" w:hAnsiTheme="minorHAnsi" w:cstheme="minorBidi"/>
+          <w:noProof/>
+          <w:sz w:val="22"/>
+          <w:szCs w:val="22"/>
+          <w:lang w:val="fr-CH" w:eastAsia="fr-CH"/>
+        </w:rPr>
+      </w:pPr>
+      <w:hyperlink w:anchor="_Toc124541845" w:history="1">
+        <w:r>
+          <w:rPr>
+            <w:rStyle w:val="Lienhypertexte"/>
+            <w:noProof/>
+          </w:rPr>
+          <w:t>10.2</w:t>
+        </w:r>
+        <w:r>
+          <w:rPr>
+            <w:rFonts w:asciiTheme="minorHAnsi" w:eastAsiaTheme="minorEastAsia" w:hAnsiTheme="minorHAnsi" w:cstheme="minorBidi"/>
+            <w:noProof/>
+            <w:sz w:val="22"/>
+            <w:szCs w:val="22"/>
+            <w:lang w:val="fr-CH" w:eastAsia="fr-CH"/>
+          </w:rPr>
+          <w:tab/>
+        </w:r>
+        <w:r>
+          <w:rPr>
+            <w:rStyle w:val="Lienhypertexte"/>
+            <w:noProof/>
+          </w:rPr>
+          <w:t>Mes objectifs :</w:t>
+        </w:r>
+        <w:r>
+          <w:rPr>
+            <w:noProof/>
+            <w:webHidden/>
+          </w:rPr>
+          <w:tab/>
+        </w:r>
+        <w:r>
+          <w:rPr>
+            <w:noProof/>
+            <w:webHidden/>
+          </w:rPr>
+          <w:fldChar w:fldCharType="begin"/>
+        </w:r>
+        <w:r>
+          <w:rPr>
+            <w:noProof/>
+            <w:webHidden/>
+          </w:rPr>
+          <w:instrText xml:space="preserve"> PAGEREF _Toc124541845 \h </w:instrText>
+        </w:r>
+        <w:r>
+          <w:rPr>
+            <w:noProof/>
+            <w:webHidden/>
+          </w:rPr>
+        </w:r>
+        <w:r>
+          <w:rPr>
+            <w:noProof/>
+            <w:webHidden/>
+          </w:rPr>
+          <w:fldChar w:fldCharType="separate"/>
+        </w:r>
+        <w:r>
+          <w:rPr>
+            <w:noProof/>
+            <w:webHidden/>
+          </w:rPr>
+          <w:t>14</w:t>
+        </w:r>
+        <w:r>
+          <w:rPr>
+            <w:noProof/>
+            <w:webHidden/>
+          </w:rPr>
+          <w:fldChar w:fldCharType="end"/>
+        </w:r>
+      </w:hyperlink>
+    </w:p>
+    <w:p>
+      <w:pPr>
+        <w:pStyle w:val="TM2"/>
+        <w:tabs>
+          <w:tab w:val="left" w:pos="1000"/>
+          <w:tab w:val="right" w:leader="dot" w:pos="9060"/>
+        </w:tabs>
+        <w:rPr>
+          <w:rFonts w:asciiTheme="minorHAnsi" w:eastAsiaTheme="minorEastAsia" w:hAnsiTheme="minorHAnsi" w:cstheme="minorBidi"/>
+          <w:noProof/>
+          <w:sz w:val="22"/>
+          <w:szCs w:val="22"/>
+          <w:lang w:val="fr-CH" w:eastAsia="fr-CH"/>
+        </w:rPr>
+      </w:pPr>
+      <w:hyperlink w:anchor="_Toc124541846" w:history="1">
+        <w:r>
+          <w:rPr>
+            <w:rStyle w:val="Lienhypertexte"/>
+            <w:noProof/>
+          </w:rPr>
+          <w:t>10.3</w:t>
+        </w:r>
+        <w:r>
+          <w:rPr>
+            <w:rFonts w:asciiTheme="minorHAnsi" w:eastAsiaTheme="minorEastAsia" w:hAnsiTheme="minorHAnsi" w:cstheme="minorBidi"/>
+            <w:noProof/>
+            <w:sz w:val="22"/>
+            <w:szCs w:val="22"/>
+            <w:lang w:val="fr-CH" w:eastAsia="fr-CH"/>
+          </w:rPr>
+          <w:tab/>
+        </w:r>
+        <w:r>
+          <w:rPr>
+            <w:rStyle w:val="Lienhypertexte"/>
+            <w:noProof/>
+          </w:rPr>
+          <w:t>Les points positifs :</w:t>
+        </w:r>
+        <w:r>
+          <w:rPr>
+            <w:noProof/>
+            <w:webHidden/>
+          </w:rPr>
+          <w:tab/>
+        </w:r>
+        <w:r>
+          <w:rPr>
+            <w:noProof/>
+            <w:webHidden/>
+          </w:rPr>
+          <w:fldChar w:fldCharType="begin"/>
+        </w:r>
+        <w:r>
+          <w:rPr>
+            <w:noProof/>
+            <w:webHidden/>
+          </w:rPr>
+          <w:instrText xml:space="preserve"> PAGEREF _Toc124541846 \h </w:instrText>
+        </w:r>
+        <w:r>
+          <w:rPr>
+            <w:noProof/>
+            <w:webHidden/>
+          </w:rPr>
+        </w:r>
+        <w:r>
+          <w:rPr>
+            <w:noProof/>
+            <w:webHidden/>
+          </w:rPr>
+          <w:fldChar w:fldCharType="separate"/>
+        </w:r>
+        <w:r>
+          <w:rPr>
+            <w:noProof/>
+            <w:webHidden/>
+          </w:rPr>
+          <w:t>14</w:t>
+        </w:r>
+        <w:r>
+          <w:rPr>
+            <w:noProof/>
+            <w:webHidden/>
+          </w:rPr>
+          <w:fldChar w:fldCharType="end"/>
+        </w:r>
+      </w:hyperlink>
+    </w:p>
+    <w:p>
+      <w:pPr>
+        <w:pStyle w:val="TM2"/>
+        <w:tabs>
+          <w:tab w:val="left" w:pos="1000"/>
+          <w:tab w:val="right" w:leader="dot" w:pos="9060"/>
+        </w:tabs>
+        <w:rPr>
+          <w:rFonts w:asciiTheme="minorHAnsi" w:eastAsiaTheme="minorEastAsia" w:hAnsiTheme="minorHAnsi" w:cstheme="minorBidi"/>
+          <w:noProof/>
+          <w:sz w:val="22"/>
+          <w:szCs w:val="22"/>
+          <w:lang w:val="fr-CH" w:eastAsia="fr-CH"/>
+        </w:rPr>
+      </w:pPr>
+      <w:hyperlink w:anchor="_Toc124541847" w:history="1">
+        <w:r>
+          <w:rPr>
+            <w:rStyle w:val="Lienhypertexte"/>
+            <w:noProof/>
+          </w:rPr>
+          <w:t>10.4</w:t>
+        </w:r>
+        <w:r>
+          <w:rPr>
+            <w:rFonts w:asciiTheme="minorHAnsi" w:eastAsiaTheme="minorEastAsia" w:hAnsiTheme="minorHAnsi" w:cstheme="minorBidi"/>
+            <w:noProof/>
+            <w:sz w:val="22"/>
+            <w:szCs w:val="22"/>
+            <w:lang w:val="fr-CH" w:eastAsia="fr-CH"/>
+          </w:rPr>
+          <w:tab/>
+        </w:r>
+        <w:r>
+          <w:rPr>
+            <w:rStyle w:val="Lienhypertexte"/>
+            <w:noProof/>
+          </w:rPr>
+          <w:t>Les points négatifs :</w:t>
+        </w:r>
+        <w:r>
+          <w:rPr>
+            <w:noProof/>
+            <w:webHidden/>
+          </w:rPr>
+          <w:tab/>
+        </w:r>
+        <w:r>
+          <w:rPr>
+            <w:noProof/>
+            <w:webHidden/>
+          </w:rPr>
+          <w:fldChar w:fldCharType="begin"/>
+        </w:r>
+        <w:r>
+          <w:rPr>
+            <w:noProof/>
+            <w:webHidden/>
+          </w:rPr>
+          <w:instrText xml:space="preserve"> PAGEREF _Toc124541847 \h </w:instrText>
+        </w:r>
+        <w:r>
+          <w:rPr>
+            <w:noProof/>
+            <w:webHidden/>
+          </w:rPr>
+        </w:r>
+        <w:r>
+          <w:rPr>
+            <w:noProof/>
+            <w:webHidden/>
+          </w:rPr>
+          <w:fldChar w:fldCharType="separate"/>
+        </w:r>
+        <w:r>
+          <w:rPr>
+            <w:noProof/>
+            <w:webHidden/>
+          </w:rPr>
+          <w:t>15</w:t>
+        </w:r>
+        <w:r>
+          <w:rPr>
+            <w:noProof/>
+            <w:webHidden/>
+          </w:rPr>
+          <w:fldChar w:fldCharType="end"/>
+        </w:r>
+      </w:hyperlink>
+    </w:p>
+    <w:p>
+      <w:pPr>
+        <w:pStyle w:val="TM2"/>
+        <w:tabs>
+          <w:tab w:val="left" w:pos="1000"/>
+          <w:tab w:val="right" w:leader="dot" w:pos="9060"/>
+        </w:tabs>
+        <w:rPr>
+          <w:rFonts w:asciiTheme="minorHAnsi" w:eastAsiaTheme="minorEastAsia" w:hAnsiTheme="minorHAnsi" w:cstheme="minorBidi"/>
+          <w:noProof/>
+          <w:sz w:val="22"/>
+          <w:szCs w:val="22"/>
+          <w:lang w:val="fr-CH" w:eastAsia="fr-CH"/>
+        </w:rPr>
+      </w:pPr>
+      <w:hyperlink w:anchor="_Toc124541848" w:history="1">
+        <w:r>
+          <w:rPr>
+            <w:rStyle w:val="Lienhypertexte"/>
+            <w:noProof/>
+          </w:rPr>
+          <w:t>10.5</w:t>
+        </w:r>
+        <w:r>
+          <w:rPr>
+            <w:rFonts w:asciiTheme="minorHAnsi" w:eastAsiaTheme="minorEastAsia" w:hAnsiTheme="minorHAnsi" w:cstheme="minorBidi"/>
+            <w:noProof/>
+            <w:sz w:val="22"/>
+            <w:szCs w:val="22"/>
+            <w:lang w:val="fr-CH" w:eastAsia="fr-CH"/>
+          </w:rPr>
+          <w:tab/>
+        </w:r>
+        <w:r>
+          <w:rPr>
+            <w:rStyle w:val="Lienhypertexte"/>
+            <w:noProof/>
+          </w:rPr>
+          <w:t>Difficultés particulière</w:t>
+        </w:r>
+        <w:r>
+          <w:rPr>
+            <w:noProof/>
+            <w:webHidden/>
+          </w:rPr>
+          <w:tab/>
+        </w:r>
+        <w:r>
+          <w:rPr>
+            <w:noProof/>
+            <w:webHidden/>
+          </w:rPr>
+          <w:fldChar w:fldCharType="begin"/>
+        </w:r>
+        <w:r>
+          <w:rPr>
+            <w:noProof/>
+            <w:webHidden/>
+          </w:rPr>
+          <w:instrText xml:space="preserve"> PAGEREF _Toc124541848 \h </w:instrText>
+        </w:r>
+        <w:r>
+          <w:rPr>
+            <w:noProof/>
+            <w:webHidden/>
+          </w:rPr>
+        </w:r>
+        <w:r>
+          <w:rPr>
+            <w:noProof/>
+            <w:webHidden/>
+          </w:rPr>
+          <w:fldChar w:fldCharType="separate"/>
+        </w:r>
+        <w:r>
+          <w:rPr>
+            <w:noProof/>
+            <w:webHidden/>
+          </w:rPr>
+          <w:t>15</w:t>
+        </w:r>
+        <w:r>
+          <w:rPr>
+            <w:noProof/>
+            <w:webHidden/>
+          </w:rPr>
+          <w:fldChar w:fldCharType="end"/>
+        </w:r>
+      </w:hyperlink>
+    </w:p>
+    <w:p>
+      <w:pPr>
+        <w:pStyle w:val="TM2"/>
+        <w:tabs>
+          <w:tab w:val="left" w:pos="1000"/>
+          <w:tab w:val="right" w:leader="dot" w:pos="9060"/>
+        </w:tabs>
+        <w:rPr>
+          <w:rFonts w:asciiTheme="minorHAnsi" w:eastAsiaTheme="minorEastAsia" w:hAnsiTheme="minorHAnsi" w:cstheme="minorBidi"/>
+          <w:noProof/>
+          <w:sz w:val="22"/>
+          <w:szCs w:val="22"/>
+          <w:lang w:val="fr-CH" w:eastAsia="fr-CH"/>
+        </w:rPr>
+      </w:pPr>
+      <w:hyperlink w:anchor="_Toc124541849" w:history="1">
+        <w:r>
+          <w:rPr>
+            <w:rStyle w:val="Lienhypertexte"/>
+            <w:noProof/>
+          </w:rPr>
+          <w:t>10.6</w:t>
+        </w:r>
+        <w:r>
+          <w:rPr>
+            <w:rFonts w:asciiTheme="minorHAnsi" w:eastAsiaTheme="minorEastAsia" w:hAnsiTheme="minorHAnsi" w:cstheme="minorBidi"/>
+            <w:noProof/>
+            <w:sz w:val="22"/>
+            <w:szCs w:val="22"/>
+            <w:lang w:val="fr-CH" w:eastAsia="fr-CH"/>
+          </w:rPr>
+          <w:tab/>
+        </w:r>
+        <w:r>
+          <w:rPr>
+            <w:rStyle w:val="Lienhypertexte"/>
+            <w:noProof/>
+          </w:rPr>
+          <w:t>Suites possibles pour le projet</w:t>
+        </w:r>
+        <w:r>
+          <w:rPr>
+            <w:noProof/>
+            <w:webHidden/>
+          </w:rPr>
+          <w:tab/>
+        </w:r>
+        <w:r>
+          <w:rPr>
+            <w:noProof/>
+            <w:webHidden/>
+          </w:rPr>
+          <w:fldChar w:fldCharType="begin"/>
+        </w:r>
+        <w:r>
+          <w:rPr>
+            <w:noProof/>
+            <w:webHidden/>
+          </w:rPr>
+          <w:instrText xml:space="preserve"> PAGEREF _Toc124541849 \h </w:instrText>
+        </w:r>
+        <w:r>
+          <w:rPr>
+            <w:noProof/>
+            <w:webHidden/>
+          </w:rPr>
+        </w:r>
+        <w:r>
+          <w:rPr>
+            <w:noProof/>
+            <w:webHidden/>
+          </w:rPr>
+          <w:fldChar w:fldCharType="separate"/>
+        </w:r>
+        <w:r>
+          <w:rPr>
+            <w:noProof/>
+            <w:webHidden/>
+          </w:rPr>
+          <w:t>15</w:t>
+        </w:r>
+        <w:r>
+          <w:rPr>
+            <w:noProof/>
+            <w:webHidden/>
+          </w:rPr>
+          <w:fldChar w:fldCharType="end"/>
+        </w:r>
+      </w:hyperlink>
+    </w:p>
+    <w:p>
       <w:r>
         <w:fldChar w:fldCharType="end"/>
       </w:r>
     </w:p>
     <w:p>
       <w:r>
+        <w:rPr>
+          <w:noProof/>
+        </w:rPr>
+        <mc:AlternateContent>
+          <mc:Choice Requires="wps">
+            <w:drawing>
+              <wp:anchor distT="0" distB="0" distL="114300" distR="114300" simplePos="0" relativeHeight="251670528" behindDoc="0" locked="0" layoutInCell="1" allowOverlap="1" wp14:anchorId="7BA322DB" wp14:editId="6126BBAB">
+                <wp:simplePos x="0" y="0"/>
+                <wp:positionH relativeFrom="margin">
+                  <wp:align>center</wp:align>
+                </wp:positionH>
+                <wp:positionV relativeFrom="paragraph">
+                  <wp:posOffset>2396562</wp:posOffset>
+                </wp:positionV>
+                <wp:extent cx="2941320" cy="635"/>
+                <wp:effectExtent l="0" t="0" r="0" b="8255"/>
+                <wp:wrapNone/>
+                <wp:docPr id="12" name="Zone de texte 12"/>
+                <wp:cNvGraphicFramePr/>
+                <a:graphic xmlns:a="http://schemas.openxmlformats.org/drawingml/2006/main">
+                  <a:graphicData uri="http://schemas.microsoft.com/office/word/2010/wordprocessingShape">
+                    <wps:wsp>
+                      <wps:cNvSpPr txBox="1"/>
+                      <wps:spPr>
+                        <a:xfrm>
+                          <a:off x="0" y="0"/>
+                          <a:ext cx="2941320" cy="635"/>
+                        </a:xfrm>
+                        <a:prstGeom prst="rect">
+                          <a:avLst/>
+                        </a:prstGeom>
+                        <a:solidFill>
+                          <a:prstClr val="white"/>
+                        </a:solidFill>
+                        <a:ln>
+                          <a:noFill/>
+                        </a:ln>
+                      </wps:spPr>
+                      <wps:txbx>
+                        <w:txbxContent>
+                          <w:p>
+                            <w:pPr>
+                              <w:pStyle w:val="Lgende"/>
+                              <w:rPr>
+                                <w:rFonts w:cs="Arial"/>
+                                <w:noProof/>
+                                <w:sz w:val="24"/>
+                                <w:szCs w:val="24"/>
+                              </w:rPr>
+                            </w:pPr>
+                            <w:r>
+                              <w:t xml:space="preserve">Figure </w:t>
+                            </w:r>
+                            <w:r>
+                              <w:fldChar w:fldCharType="begin"/>
+                            </w:r>
+                            <w:r>
+                              <w:instrText xml:space="preserve"> SEQ Figure \* ARABIC </w:instrText>
+                            </w:r>
+                            <w:r>
+                              <w:fldChar w:fldCharType="separate"/>
+                            </w:r>
+                            <w:r>
+                              <w:rPr>
+                                <w:noProof/>
+                              </w:rPr>
+                              <w:t>1</w:t>
+                            </w:r>
+                            <w:r>
+                              <w:fldChar w:fldCharType="end"/>
+                            </w:r>
+                            <w:r>
+                              <w:t xml:space="preserve"> - Alien</w:t>
+                            </w:r>
+                          </w:p>
+                        </w:txbxContent>
+                      </wps:txbx>
+                      <wps:bodyPr rot="0" spcFirstLastPara="0" vertOverflow="overflow" horzOverflow="overflow" vert="horz" wrap="square" lIns="0" tIns="0" rIns="0" bIns="0" numCol="1" spcCol="0" rtlCol="0" fromWordArt="0" anchor="t" anchorCtr="0" forceAA="0" compatLnSpc="1">
+                        <a:prstTxWarp prst="textNoShape">
+                          <a:avLst/>
+                        </a:prstTxWarp>
+                        <a:spAutoFit/>
+                      </wps:bodyPr>
+                    </wps:wsp>
+                  </a:graphicData>
+                </a:graphic>
+              </wp:anchor>
+            </w:drawing>
+          </mc:Choice>
+          <mc:Fallback>
+            <w:pict>
+              <v:shapetype w14:anchorId="7BA322DB" id="_x0000_t202" coordsize="21600,21600" o:spt="202" path="m,l,21600r21600,l21600,xe">
+                <v:stroke joinstyle="miter"/>
+                <v:path gradientshapeok="t" o:connecttype="rect"/>
+              </v:shapetype>
+              <v:shape id="Zone de texte 12" o:spid="_x0000_s1026" type="#_x0000_t202" style="position:absolute;margin-left:0;margin-top:188.7pt;width:231.6pt;height:.05pt;z-index:251670528;visibility:visible;mso-wrap-style:square;mso-wrap-distance-left:9pt;mso-wrap-distance-top:0;mso-wrap-distance-right:9pt;mso-wrap-distance-bottom:0;mso-position-horizontal:center;mso-position-horizontal-relative:margin;mso-position-vertical:absolute;mso-position-vertical-relative:text;v-text-anchor:top" o:gfxdata="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" stroked="f">
+                <v:textbox style="mso-fit-shape-to-text:t" inset="0,0,0,0">
+                  <w:txbxContent>
+                    <w:p>
+                      <w:pPr>
+                        <w:pStyle w:val="Lgende"/>
+                        <w:rPr>
+                          <w:rFonts w:cs="Arial"/>
+                          <w:noProof/>
+                          <w:sz w:val="24"/>
+                          <w:szCs w:val="24"/>
+                        </w:rPr>
+                      </w:pPr>
+                      <w:r>
+                        <w:t xml:space="preserve">Figure </w:t>
+                      </w:r>
+                      <w:r>
+                        <w:fldChar w:fldCharType="begin"/>
+                      </w:r>
+                      <w:r>
+                        <w:instrText xml:space="preserve"> SEQ Figure \* ARABIC </w:instrText>
+                      </w:r>
+                      <w:r>
+                        <w:fldChar w:fldCharType="separate"/>
+                      </w:r>
+                      <w:r>
+                        <w:rPr>
+                          <w:noProof/>
+                        </w:rPr>
+                        <w:t>1</w:t>
+                      </w:r>
+                      <w:r>
+                        <w:fldChar w:fldCharType="end"/>
+                      </w:r>
+                      <w:r>
+                        <w:t xml:space="preserve"> - Alien</w:t>
+                      </w:r>
+                    </w:p>
+                  </w:txbxContent>
+                </v:textbox>
+                <w10:wrap anchorx="margin"/>
+              </v:shape>
+            </w:pict>
+          </mc:Fallback>
+        </mc:AlternateContent>
+      </w:r>
+      <w:r>
+        <w:rPr>
+          <w:rFonts w:cs="Arial"/>
+          <w:noProof/>
+          <w:szCs w:val="24"/>
+        </w:rPr>
+        <w:drawing>
+          <wp:anchor distT="0" distB="0" distL="114300" distR="114300" simplePos="0" relativeHeight="251668480" behindDoc="0" locked="0" layoutInCell="1" allowOverlap="1" wp14:anchorId="073B0274" wp14:editId="6E71B727">
+            <wp:simplePos x="0" y="0"/>
+            <wp:positionH relativeFrom="margin">
+              <wp:align>center</wp:align>
+            </wp:positionH>
+            <wp:positionV relativeFrom="paragraph">
+              <wp:posOffset>146912</wp:posOffset>
+            </wp:positionV>
+            <wp:extent cx="2941561" cy="2486215"/>
+            <wp:effectExtent l="0" t="0" r="0" b="0"/>
+            <wp:wrapNone/>
+            <wp:docPr id="11" name="Image 11"/>
+            <wp:cNvGraphicFramePr>
+              <a:graphicFrameLocks xmlns:a="http://schemas.openxmlformats.org/drawingml/2006/main" noChangeAspect="1"/>
+            </wp:cNvGraphicFramePr>
+            <a:graphic xmlns:a="http://schemas.openxmlformats.org/drawingml/2006/main">
+              <a:graphicData uri="http://schemas.openxmlformats.org/drawingml/2006/picture">
+                <pic:pic xmlns:pic="http://schemas.openxmlformats.org/drawingml/2006/picture">
+                  <pic:nvPicPr>
+                    <pic:cNvPr id="0" name="Picture 1"/>
+                    <pic:cNvPicPr>
+                      <a:picLocks noChangeAspect="1" noChangeArrowheads="1"/>
+                    </pic:cNvPicPr>
+                  </pic:nvPicPr>
+                  <pic:blipFill>
+                    <a:blip r:embed="rId17" cstate="print">
+                      <a:extLst>
+                        <a:ext uri="{28A0092B-C50C-407E-A947-70E740481C1C}">
+                          <a14:useLocalDpi xmlns:a14="http://schemas.microsoft.com/office/drawing/2010/main" val="0"/>
+                        </a:ext>
+                      </a:extLst>
+                    </a:blip>
+                    <a:srcRect/>
+                    <a:stretch>
+                      <a:fillRect/>
+                    </a:stretch>
+                  </pic:blipFill>
+                  <pic:spPr bwMode="auto">
+                    <a:xfrm>
+                      <a:off x="0" y="0"/>
+                      <a:ext cx="2941561" cy="2486215"/>
+                    </a:xfrm>
+                    <a:prstGeom prst="rect">
+                      <a:avLst/>
+                    </a:prstGeom>
+                    <a:noFill/>
+                    <a:ln>
+                      <a:noFill/>
+                    </a:ln>
+                  </pic:spPr>
+                </pic:pic>
+              </a:graphicData>
+            </a:graphic>
+            <wp14:sizeRelH relativeFrom="margin">
+              <wp14:pctWidth>0</wp14:pctWidth>
+            </wp14:sizeRelH>
+            <wp14:sizeRelV relativeFrom="margin">
+              <wp14:pctHeight>0</wp14:pctHeight>
+            </wp14:sizeRelV>
+          </wp:anchor>
+        </w:drawing>
+      </w:r>
+      <w:r>
         <w:br w:type="page"/>
       </w:r>
     </w:p>
@@ -1814,7 +2823,7 @@
       <w:pPr>
         <w:pStyle w:val="Titre1"/>
       </w:pPr>
-      <w:bookmarkStart w:id="0" w:name="_Toc124168939"/>
+      <w:bookmarkStart w:id="0" w:name="_Toc124541825"/>
       <w:r>
         <w:lastRenderedPageBreak/>
         <w:t>Introduction</w:t>
@@ -1864,7 +2873,7 @@
       <w:pPr>
         <w:pStyle w:val="Titre1"/>
       </w:pPr>
-      <w:bookmarkStart w:id="1" w:name="_Toc124168940"/>
+      <w:bookmarkStart w:id="1" w:name="_Toc124541826"/>
       <w:r>
         <w:t>Objectifs</w:t>
       </w:r>
@@ -1980,6 +2989,201 @@
       <w:bookmarkStart w:id="2" w:name="_Ref124518769"/>
       <w:r>
         <w:rPr>
+          <w:noProof/>
+        </w:rPr>
+        <mc:AlternateContent>
+          <mc:Choice Requires="wps">
+            <w:drawing>
+              <wp:anchor distT="0" distB="0" distL="114300" distR="114300" simplePos="0" relativeHeight="251672576" behindDoc="0" locked="0" layoutInCell="1" allowOverlap="1" wp14:anchorId="24B80DA0" wp14:editId="788E3AE4">
+                <wp:simplePos x="0" y="0"/>
+                <wp:positionH relativeFrom="column">
+                  <wp:posOffset>340995</wp:posOffset>
+                </wp:positionH>
+                <wp:positionV relativeFrom="paragraph">
+                  <wp:posOffset>5277485</wp:posOffset>
+                </wp:positionV>
+                <wp:extent cx="5076825" cy="635"/>
+                <wp:effectExtent l="0" t="0" r="0" b="0"/>
+                <wp:wrapNone/>
+                <wp:docPr id="13" name="Zone de texte 13"/>
+                <wp:cNvGraphicFramePr/>
+                <a:graphic xmlns:a="http://schemas.openxmlformats.org/drawingml/2006/main">
+                  <a:graphicData uri="http://schemas.microsoft.com/office/word/2010/wordprocessingShape">
+                    <wps:wsp>
+                      <wps:cNvSpPr txBox="1"/>
+                      <wps:spPr>
+                        <a:xfrm>
+                          <a:off x="0" y="0"/>
+                          <a:ext cx="5076825" cy="635"/>
+                        </a:xfrm>
+                        <a:prstGeom prst="rect">
+                          <a:avLst/>
+                        </a:prstGeom>
+                        <a:solidFill>
+                          <a:prstClr val="white"/>
+                        </a:solidFill>
+                        <a:ln>
+                          <a:noFill/>
+                        </a:ln>
+                      </wps:spPr>
+                      <wps:txbx>
+                        <w:txbxContent>
+                          <w:p>
+                            <w:pPr>
+                              <w:pStyle w:val="Lgende"/>
+                              <w:rPr>
+                                <w:rFonts w:eastAsiaTheme="minorHAnsi"/>
+                                <w:noProof/>
+                                <w:lang w:eastAsia="en-US"/>
+                              </w:rPr>
+                            </w:pPr>
+                            <w:r>
+                              <w:t xml:space="preserve">Figure </w:t>
+                            </w:r>
+                            <w:r>
+                              <w:fldChar w:fldCharType="begin"/>
+                            </w:r>
+                            <w:r>
+                              <w:instrText xml:space="preserve"> SEQ Figure \* ARABIC </w:instrText>
+                            </w:r>
+                            <w:r>
+                              <w:fldChar w:fldCharType="separate"/>
+                            </w:r>
+                            <w:r>
+                              <w:rPr>
+                                <w:noProof/>
+                              </w:rPr>
+                              <w:t>2</w:t>
+                            </w:r>
+                            <w:r>
+                              <w:fldChar w:fldCharType="end"/>
+                            </w:r>
+                            <w:r>
+                              <w:t xml:space="preserve"> - Menu principal</w:t>
+                            </w:r>
+                          </w:p>
+                        </w:txbxContent>
+                      </wps:txbx>
+                      <wps:bodyPr rot="0" spcFirstLastPara="0" vertOverflow="overflow" horzOverflow="overflow" vert="horz" wrap="square" lIns="0" tIns="0" rIns="0" bIns="0" numCol="1" spcCol="0" rtlCol="0" fromWordArt="0" anchor="t" anchorCtr="0" forceAA="0" compatLnSpc="1">
+                        <a:prstTxWarp prst="textNoShape">
+                          <a:avLst/>
+                        </a:prstTxWarp>
+                        <a:spAutoFit/>
+                      </wps:bodyPr>
+                    </wps:wsp>
+                  </a:graphicData>
+                </a:graphic>
+              </wp:anchor>
+            </w:drawing>
+          </mc:Choice>
+          <mc:Fallback>
+            <w:pict>
+              <v:shape w14:anchorId="24B80DA0" id="Zone de texte 13" o:spid="_x0000_s1027" type="#_x0000_t202" style="position:absolute;left:0;text-align:left;margin-left:26.85pt;margin-top:415.55pt;width:399.75pt;height:.05pt;z-index:251672576;visibility:visible;mso-wrap-style:square;mso-wrap-distance-left:9pt;mso-wrap-distance-top:0;mso-wrap-distance-right:9pt;mso-wrap-distance-bottom:0;mso-position-horizontal:absolute;mso-position-horizontal-relative:text;mso-position-vertical:absolute;mso-position-vertical-relative:text;v-text-anchor:top" o:gfxdata="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" stroked="f">
+                <v:textbox style="mso-fit-shape-to-text:t" inset="0,0,0,0">
+                  <w:txbxContent>
+                    <w:p>
+                      <w:pPr>
+                        <w:pStyle w:val="Lgende"/>
+                        <w:rPr>
+                          <w:rFonts w:eastAsiaTheme="minorHAnsi"/>
+                          <w:noProof/>
+                          <w:lang w:eastAsia="en-US"/>
+                        </w:rPr>
+                      </w:pPr>
+                      <w:r>
+                        <w:t xml:space="preserve">Figure </w:t>
+                      </w:r>
+                      <w:r>
+                        <w:fldChar w:fldCharType="begin"/>
+                      </w:r>
+                      <w:r>
+                        <w:instrText xml:space="preserve"> SEQ Figure \* ARABIC </w:instrText>
+                      </w:r>
+                      <w:r>
+                        <w:fldChar w:fldCharType="separate"/>
+                      </w:r>
+                      <w:r>
+                        <w:rPr>
+                          <w:noProof/>
+                        </w:rPr>
+                        <w:t>2</w:t>
+                      </w:r>
+                      <w:r>
+                        <w:fldChar w:fldCharType="end"/>
+                      </w:r>
+                      <w:r>
+                        <w:t xml:space="preserve"> - Menu principal</w:t>
+                      </w:r>
+                    </w:p>
+                  </w:txbxContent>
+                </v:textbox>
+              </v:shape>
+            </w:pict>
+          </mc:Fallback>
+        </mc:AlternateContent>
+      </w:r>
+      <w:r>
+        <w:rPr>
+          <w:noProof/>
+        </w:rPr>
+        <w:drawing>
+          <wp:anchor distT="0" distB="0" distL="114300" distR="114300" simplePos="0" relativeHeight="251664384" behindDoc="0" locked="0" layoutInCell="1" allowOverlap="1" wp14:anchorId="623CF9FB" wp14:editId="721D34CC">
+            <wp:simplePos x="0" y="0"/>
+            <wp:positionH relativeFrom="margin">
+              <wp:align>center</wp:align>
+            </wp:positionH>
+            <wp:positionV relativeFrom="paragraph">
+              <wp:posOffset>1547583</wp:posOffset>
+            </wp:positionV>
+            <wp:extent cx="5077326" cy="3673364"/>
+            <wp:effectExtent l="0" t="0" r="0" b="3810"/>
+            <wp:wrapNone/>
+            <wp:docPr id="5" name="Image 5" descr="Une image contenant texte&#10;&#10;Description générée automatiquement"/>
+            <wp:cNvGraphicFramePr>
+              <a:graphicFrameLocks xmlns:a="http://schemas.openxmlformats.org/drawingml/2006/main" noChangeAspect="1"/>
+            </wp:cNvGraphicFramePr>
+            <a:graphic xmlns:a="http://schemas.openxmlformats.org/drawingml/2006/main">
+              <a:graphicData uri="http://schemas.openxmlformats.org/drawingml/2006/picture">
+                <pic:pic xmlns:pic="http://schemas.openxmlformats.org/drawingml/2006/picture">
+                  <pic:nvPicPr>
+                    <pic:cNvPr id="5" name="Image 5" descr="Une image contenant texte&#10;&#10;Description générée automatiquement"/>
+                    <pic:cNvPicPr/>
+                  </pic:nvPicPr>
+                  <pic:blipFill>
+                    <a:blip r:embed="rId18">
+                      <a:extLst>
+                        <a:ext uri="{28A0092B-C50C-407E-A947-70E740481C1C}">
+                          <a14:useLocalDpi xmlns:a14="http://schemas.microsoft.com/office/drawing/2010/main" val="0"/>
+                        </a:ext>
+                      </a:extLst>
+                    </a:blip>
+                    <a:stretch>
+                      <a:fillRect/>
+                    </a:stretch>
+                  </pic:blipFill>
+                  <pic:spPr>
+                    <a:xfrm>
+                      <a:off x="0" y="0"/>
+                      <a:ext cx="5077326" cy="3673364"/>
+                    </a:xfrm>
+                    <a:prstGeom prst="rect">
+                      <a:avLst/>
+                    </a:prstGeom>
+                  </pic:spPr>
+                </pic:pic>
+              </a:graphicData>
+            </a:graphic>
+            <wp14:sizeRelH relativeFrom="margin">
+              <wp14:pctWidth>0</wp14:pctWidth>
+            </wp14:sizeRelH>
+            <wp14:sizeRelV relativeFrom="margin">
+              <wp14:pctHeight>0</wp14:pctHeight>
+            </wp14:sizeRelV>
+          </wp:anchor>
+        </w:drawing>
+      </w:r>
+      <w:r>
+        <w:rPr>
           <w:rFonts w:ascii="Arial" w:hAnsi="Arial" w:cs="Arial"/>
           <w:sz w:val="24"/>
           <w:szCs w:val="24"/>
@@ -1992,7 +3196,7 @@
       <w:pPr>
         <w:pStyle w:val="Titre1"/>
       </w:pPr>
-      <w:bookmarkStart w:id="3" w:name="_Toc124168941"/>
+      <w:bookmarkStart w:id="3" w:name="_Toc124541827"/>
       <w:r>
         <w:lastRenderedPageBreak/>
         <w:t>Analyse</w:t>
@@ -2194,7 +3398,7 @@
                           </pic:cNvPicPr>
                         </pic:nvPicPr>
                         <pic:blipFill>
-                          <a:blip r:embed="rId17" cstate="print">
+                          <a:blip r:embed="rId19" cstate="print">
                             <a:extLst>
                               <a:ext uri="{28A0092B-C50C-407E-A947-70E740481C1C}">
                                 <a14:useLocalDpi xmlns:a14="http://schemas.microsoft.com/office/drawing/2010/main" val="0"/>
@@ -3033,7 +4237,7 @@
                           </pic:cNvPicPr>
                         </pic:nvPicPr>
                         <pic:blipFill>
-                          <a:blip r:embed="rId18" cstate="print">
+                          <a:blip r:embed="rId20" cstate="print">
                             <a:extLst>
                               <a:ext uri="{28A0092B-C50C-407E-A947-70E740481C1C}">
                                 <a14:useLocalDpi xmlns:a14="http://schemas.microsoft.com/office/drawing/2010/main" val="0"/>
@@ -3262,7 +4466,7 @@
                           </pic:cNvPicPr>
                         </pic:nvPicPr>
                         <pic:blipFill>
-                          <a:blip r:embed="rId19" cstate="print">
+                          <a:blip r:embed="rId21" cstate="print">
                             <a:extLst>
                               <a:ext uri="{28A0092B-C50C-407E-A947-70E740481C1C}">
                                 <a14:useLocalDpi xmlns:a14="http://schemas.microsoft.com/office/drawing/2010/main" val="0"/>
@@ -3469,20 +4673,215 @@
     <w:p>
       <w:pPr>
         <w:sectPr>
-          <w:headerReference w:type="default" r:id="rId20"/>
-          <w:headerReference w:type="first" r:id="rId21"/>
+          <w:headerReference w:type="default" r:id="rId22"/>
+          <w:headerReference w:type="first" r:id="rId23"/>
           <w:pgSz w:w="16838" w:h="11906" w:orient="landscape" w:code="9"/>
           <w:pgMar w:top="1418" w:right="1418" w:bottom="1418" w:left="1418" w:header="720" w:footer="720" w:gutter="0"/>
           <w:cols w:space="720"/>
           <w:docGrid w:linePitch="326"/>
         </w:sectPr>
       </w:pPr>
+      <w:r>
+        <w:rPr>
+          <w:noProof/>
+        </w:rPr>
+        <mc:AlternateContent>
+          <mc:Choice Requires="wps">
+            <w:drawing>
+              <wp:anchor distT="0" distB="0" distL="114300" distR="114300" simplePos="0" relativeHeight="251674624" behindDoc="0" locked="0" layoutInCell="1" allowOverlap="1" wp14:anchorId="1029EAC3" wp14:editId="2FB6FE98">
+                <wp:simplePos x="0" y="0"/>
+                <wp:positionH relativeFrom="column">
+                  <wp:posOffset>2623820</wp:posOffset>
+                </wp:positionH>
+                <wp:positionV relativeFrom="paragraph">
+                  <wp:posOffset>3592830</wp:posOffset>
+                </wp:positionV>
+                <wp:extent cx="3643630" cy="635"/>
+                <wp:effectExtent l="0" t="0" r="0" b="0"/>
+                <wp:wrapNone/>
+                <wp:docPr id="15" name="Zone de texte 15"/>
+                <wp:cNvGraphicFramePr/>
+                <a:graphic xmlns:a="http://schemas.openxmlformats.org/drawingml/2006/main">
+                  <a:graphicData uri="http://schemas.microsoft.com/office/word/2010/wordprocessingShape">
+                    <wps:wsp>
+                      <wps:cNvSpPr txBox="1"/>
+                      <wps:spPr>
+                        <a:xfrm>
+                          <a:off x="0" y="0"/>
+                          <a:ext cx="3643630" cy="635"/>
+                        </a:xfrm>
+                        <a:prstGeom prst="rect">
+                          <a:avLst/>
+                        </a:prstGeom>
+                        <a:solidFill>
+                          <a:prstClr val="white"/>
+                        </a:solidFill>
+                        <a:ln>
+                          <a:noFill/>
+                        </a:ln>
+                      </wps:spPr>
+                      <wps:txbx>
+                        <w:txbxContent>
+                          <w:p>
+                            <w:pPr>
+                              <w:pStyle w:val="Lgende"/>
+                              <w:rPr>
+                                <w:noProof/>
+                                <w:sz w:val="24"/>
+                                <w:szCs w:val="20"/>
+                              </w:rPr>
+                            </w:pPr>
+                            <w:r>
+                              <w:t xml:space="preserve">Figure </w:t>
+                            </w:r>
+                            <w:r>
+                              <w:fldChar w:fldCharType="begin"/>
+                            </w:r>
+                            <w:r>
+                              <w:instrText xml:space="preserve"> SEQ Figure \* ARABIC </w:instrText>
+                            </w:r>
+                            <w:r>
+                              <w:fldChar w:fldCharType="separate"/>
+                            </w:r>
+                            <w:r>
+                              <w:rPr>
+                                <w:noProof/>
+                              </w:rPr>
+                              <w:t>3</w:t>
+                            </w:r>
+                            <w:r>
+                              <w:fldChar w:fldCharType="end"/>
+                            </w:r>
+                            <w:r>
+                              <w:t xml:space="preserve"> - Image du jeu</w:t>
+                            </w:r>
+                          </w:p>
+                        </w:txbxContent>
+                      </wps:txbx>
+                      <wps:bodyPr rot="0" spcFirstLastPara="0" vertOverflow="overflow" horzOverflow="overflow" vert="horz" wrap="square" lIns="0" tIns="0" rIns="0" bIns="0" numCol="1" spcCol="0" rtlCol="0" fromWordArt="0" anchor="t" anchorCtr="0" forceAA="0" compatLnSpc="1">
+                        <a:prstTxWarp prst="textNoShape">
+                          <a:avLst/>
+                        </a:prstTxWarp>
+                        <a:spAutoFit/>
+                      </wps:bodyPr>
+                    </wps:wsp>
+                  </a:graphicData>
+                </a:graphic>
+              </wp:anchor>
+            </w:drawing>
+          </mc:Choice>
+          <mc:Fallback>
+            <w:pict>
+              <v:shape w14:anchorId="1029EAC3" id="Zone de texte 15" o:spid="_x0000_s1028" type="#_x0000_t202" style="position:absolute;margin-left:206.6pt;margin-top:282.9pt;width:286.9pt;height:.05pt;z-index:251674624;visibility:visible;mso-wrap-style:square;mso-wrap-distance-left:9pt;mso-wrap-distance-top:0;mso-wrap-distance-right:9pt;mso-wrap-distance-bottom:0;mso-position-horizontal:absolute;mso-position-horizontal-relative:text;mso-position-vertical:absolute;mso-position-vertical-relative:text;v-text-anchor:top" o:gfxdata="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" stroked="f">
+                <v:textbox style="mso-fit-shape-to-text:t" inset="0,0,0,0">
+                  <w:txbxContent>
+                    <w:p>
+                      <w:pPr>
+                        <w:pStyle w:val="Lgende"/>
+                        <w:rPr>
+                          <w:noProof/>
+                          <w:sz w:val="24"/>
+                          <w:szCs w:val="20"/>
+                        </w:rPr>
+                      </w:pPr>
+                      <w:r>
+                        <w:t xml:space="preserve">Figure </w:t>
+                      </w:r>
+                      <w:r>
+                        <w:fldChar w:fldCharType="begin"/>
+                      </w:r>
+                      <w:r>
+                        <w:instrText xml:space="preserve"> SEQ Figure \* ARABIC </w:instrText>
+                      </w:r>
+                      <w:r>
+                        <w:fldChar w:fldCharType="separate"/>
+                      </w:r>
+                      <w:r>
+                        <w:rPr>
+                          <w:noProof/>
+                        </w:rPr>
+                        <w:t>3</w:t>
+                      </w:r>
+                      <w:r>
+                        <w:fldChar w:fldCharType="end"/>
+                      </w:r>
+                      <w:r>
+                        <w:t xml:space="preserve"> - Image du jeu</w:t>
+                      </w:r>
+                    </w:p>
+                  </w:txbxContent>
+                </v:textbox>
+              </v:shape>
+            </w:pict>
+          </mc:Fallback>
+        </mc:AlternateContent>
+      </w:r>
+      <w:r>
+        <w:rPr>
+          <w:noProof/>
+        </w:rPr>
+        <w:drawing>
+          <wp:anchor distT="0" distB="0" distL="114300" distR="114300" simplePos="0" relativeHeight="251665408" behindDoc="0" locked="0" layoutInCell="1" allowOverlap="1" wp14:anchorId="57BBBC65" wp14:editId="44C2D7AA">
+            <wp:simplePos x="0" y="0"/>
+            <wp:positionH relativeFrom="margin">
+              <wp:align>center</wp:align>
+            </wp:positionH>
+            <wp:positionV relativeFrom="paragraph">
+              <wp:posOffset>410059</wp:posOffset>
+            </wp:positionV>
+            <wp:extent cx="3643952" cy="3126539"/>
+            <wp:effectExtent l="0" t="0" r="0" b="0"/>
+            <wp:wrapNone/>
+            <wp:docPr id="6" name="Image 6"/>
+            <wp:cNvGraphicFramePr>
+              <a:graphicFrameLocks xmlns:a="http://schemas.openxmlformats.org/drawingml/2006/main" noChangeAspect="1"/>
+            </wp:cNvGraphicFramePr>
+            <a:graphic xmlns:a="http://schemas.openxmlformats.org/drawingml/2006/main">
+              <a:graphicData uri="http://schemas.openxmlformats.org/drawingml/2006/picture">
+                <pic:pic xmlns:pic="http://schemas.openxmlformats.org/drawingml/2006/picture">
+                  <pic:nvPicPr>
+                    <pic:cNvPr id="1" name=""/>
+                    <pic:cNvPicPr/>
+                  </pic:nvPicPr>
+                  <pic:blipFill>
+                    <a:blip r:embed="rId24" cstate="print">
+                      <a:extLst>
+                        <a:ext uri="{28A0092B-C50C-407E-A947-70E740481C1C}">
+                          <a14:useLocalDpi xmlns:a14="http://schemas.microsoft.com/office/drawing/2010/main" val="0"/>
+                        </a:ext>
+                      </a:extLst>
+                    </a:blip>
+                    <a:stretch>
+                      <a:fillRect/>
+                    </a:stretch>
+                  </pic:blipFill>
+                  <pic:spPr>
+                    <a:xfrm>
+                      <a:off x="0" y="0"/>
+                      <a:ext cx="3643952" cy="3126539"/>
+                    </a:xfrm>
+                    <a:prstGeom prst="rect">
+                      <a:avLst/>
+                    </a:prstGeom>
+                  </pic:spPr>
+                </pic:pic>
+              </a:graphicData>
+            </a:graphic>
+            <wp14:sizeRelH relativeFrom="margin">
+              <wp14:pctWidth>0</wp14:pctWidth>
+            </wp14:sizeRelH>
+            <wp14:sizeRelV relativeFrom="margin">
+              <wp14:pctHeight>0</wp14:pctHeight>
+            </wp14:sizeRelV>
+          </wp:anchor>
+        </w:drawing>
+      </w:r>
     </w:p>
     <w:p>
       <w:pPr>
         <w:pStyle w:val="Titre1"/>
       </w:pPr>
-      <w:bookmarkStart w:id="4" w:name="_Toc124168942"/>
+      <w:bookmarkStart w:id="4" w:name="_Toc124541828"/>
       <w:r>
         <w:lastRenderedPageBreak/>
         <w:t>Planification</w:t>
@@ -3598,8 +4997,8 @@
       <w:pPr>
         <w:pStyle w:val="Titre1"/>
       </w:pPr>
-      <w:bookmarkStart w:id="5" w:name="_Toc124168943"/>
-      <w:bookmarkStart w:id="6" w:name="_Ref124518858"/>
+      <w:bookmarkStart w:id="5" w:name="_Ref124518858"/>
+      <w:bookmarkStart w:id="6" w:name="_Toc124541829"/>
       <w:r>
         <w:t>Analyse Technique</w:t>
       </w:r>
@@ -3610,7 +5009,7 @@
       <w:pPr>
         <w:pStyle w:val="Titre2"/>
       </w:pPr>
-      <w:bookmarkStart w:id="7" w:name="_Toc124168944"/>
+      <w:bookmarkStart w:id="7" w:name="_Toc124541830"/>
       <w:r>
         <w:t>Diagrammes UML</w:t>
       </w:r>
@@ -3620,7 +5019,7 @@
       <w:pPr>
         <w:pStyle w:val="Titre3"/>
       </w:pPr>
-      <w:bookmarkStart w:id="8" w:name="_Toc124168945"/>
+      <w:bookmarkStart w:id="8" w:name="_Toc124541831"/>
       <w:r>
         <w:t>Diagramme de classe</w:t>
       </w:r>
@@ -3650,7 +5049,7 @@
                     <pic:cNvPicPr/>
                   </pic:nvPicPr>
                   <pic:blipFill>
-                    <a:blip r:embed="rId22" cstate="print">
+                    <a:blip r:embed="rId25" cstate="print">
                       <a:extLst>
                         <a:ext uri="{28A0092B-C50C-407E-A947-70E740481C1C}">
                           <a14:useLocalDpi xmlns:a14="http://schemas.microsoft.com/office/drawing/2010/main" val="0"/>
@@ -3709,10 +5108,12 @@
       <w:pPr>
         <w:pStyle w:val="Titre3"/>
       </w:pPr>
+      <w:bookmarkStart w:id="9" w:name="_Toc124541832"/>
       <w:r>
         <w:lastRenderedPageBreak/>
         <w:t>Tir du joueur sur un alien</w:t>
       </w:r>
+      <w:bookmarkEnd w:id="9"/>
     </w:p>
     <w:p>
       <w:pPr>
@@ -3738,7 +5139,7 @@
                     <pic:cNvPicPr/>
                   </pic:nvPicPr>
                   <pic:blipFill>
-                    <a:blip r:embed="rId23">
+                    <a:blip r:embed="rId26">
                       <a:extLst>
                         <a:ext uri="{28A0092B-C50C-407E-A947-70E740481C1C}">
                           <a14:useLocalDpi xmlns:a14="http://schemas.microsoft.com/office/drawing/2010/main" val="0"/>
@@ -3836,9 +5237,11 @@
       <w:pPr>
         <w:pStyle w:val="Titre3"/>
       </w:pPr>
+      <w:bookmarkStart w:id="10" w:name="_Toc124541833"/>
       <w:r>
         <w:t>Tir du joueur dans un obstacle</w:t>
       </w:r>
+      <w:bookmarkEnd w:id="10"/>
     </w:p>
     <w:p>
       <w:pPr>
@@ -3864,7 +5267,7 @@
                     <pic:cNvPicPr/>
                   </pic:nvPicPr>
                   <pic:blipFill>
-                    <a:blip r:embed="rId24">
+                    <a:blip r:embed="rId27">
                       <a:extLst>
                         <a:ext uri="{28A0092B-C50C-407E-A947-70E740481C1C}">
                           <a14:useLocalDpi xmlns:a14="http://schemas.microsoft.com/office/drawing/2010/main" val="0"/>
@@ -3930,12 +5333,12 @@
       <w:pPr>
         <w:pStyle w:val="Titre1"/>
       </w:pPr>
-      <w:bookmarkStart w:id="9" w:name="_Toc124168948"/>
+      <w:bookmarkStart w:id="11" w:name="_Toc124541834"/>
       <w:r>
         <w:lastRenderedPageBreak/>
         <w:t>Environnement de travail</w:t>
       </w:r>
-      <w:bookmarkEnd w:id="9"/>
+      <w:bookmarkEnd w:id="11"/>
     </w:p>
     <w:p>
       <w:pPr>
@@ -4314,24 +5717,24 @@
       <w:pPr>
         <w:pStyle w:val="Titre1"/>
       </w:pPr>
-      <w:bookmarkStart w:id="10" w:name="_Toc124168949"/>
+      <w:bookmarkStart w:id="12" w:name="_Toc124541835"/>
       <w:r>
         <w:t>Suivi du développement</w:t>
       </w:r>
-      <w:bookmarkEnd w:id="10"/>
+      <w:bookmarkEnd w:id="12"/>
     </w:p>
     <w:p>
       <w:pPr>
         <w:pStyle w:val="Titre3"/>
       </w:pPr>
-      <w:bookmarkStart w:id="11" w:name="_Toc124168950"/>
+      <w:bookmarkStart w:id="13" w:name="_Toc124541836"/>
       <w:r>
         <w:t xml:space="preserve">Résultat </w:t>
       </w:r>
-      <w:bookmarkEnd w:id="11"/>
       <w:r>
         <w:t>des tests</w:t>
       </w:r>
+      <w:bookmarkEnd w:id="13"/>
     </w:p>
     <w:p>
       <w:r>
@@ -4354,7 +5757,7 @@
                     <pic:cNvPicPr/>
                   </pic:nvPicPr>
                   <pic:blipFill>
-                    <a:blip r:embed="rId25">
+                    <a:blip r:embed="rId28">
                       <a:extLst>
                         <a:ext uri="{28A0092B-C50C-407E-A947-70E740481C1C}">
                           <a14:useLocalDpi xmlns:a14="http://schemas.microsoft.com/office/drawing/2010/main" val="0"/>
@@ -4390,11 +5793,11 @@
       <w:pPr>
         <w:pStyle w:val="Titre2"/>
       </w:pPr>
-      <w:bookmarkStart w:id="12" w:name="_Toc124168951"/>
+      <w:bookmarkStart w:id="14" w:name="_Toc124541837"/>
       <w:r>
         <w:t>Suivi du développement</w:t>
       </w:r>
-      <w:bookmarkEnd w:id="12"/>
+      <w:bookmarkEnd w:id="14"/>
     </w:p>
     <w:tbl>
       <w:tblPr>
@@ -5224,21 +6627,21 @@
       <w:pPr>
         <w:pStyle w:val="Titre1"/>
       </w:pPr>
-      <w:bookmarkStart w:id="13" w:name="_Toc25553322"/>
-      <w:bookmarkStart w:id="14" w:name="_Toc71691026"/>
-      <w:bookmarkStart w:id="15" w:name="_Toc124168952"/>
-      <w:bookmarkStart w:id="16" w:name="_Ref124519022"/>
+      <w:bookmarkStart w:id="15" w:name="_Toc25553322"/>
+      <w:bookmarkStart w:id="16" w:name="_Toc71691026"/>
+      <w:bookmarkStart w:id="17" w:name="_Ref124519022"/>
+      <w:bookmarkStart w:id="18" w:name="_Toc124541838"/>
       <w:r>
         <w:lastRenderedPageBreak/>
         <w:t xml:space="preserve">Erreurs </w:t>
       </w:r>
-      <w:bookmarkEnd w:id="13"/>
+      <w:bookmarkEnd w:id="15"/>
       <w:r>
         <w:t>restantes</w:t>
       </w:r>
-      <w:bookmarkEnd w:id="14"/>
-      <w:bookmarkEnd w:id="15"/>
       <w:bookmarkEnd w:id="16"/>
+      <w:bookmarkEnd w:id="17"/>
+      <w:bookmarkEnd w:id="18"/>
       <w:r>
         <w:t xml:space="preserve">  </w:t>
       </w:r>
@@ -5247,7 +6650,7 @@
       <w:pPr>
         <w:ind w:left="426"/>
       </w:pPr>
-      <w:bookmarkStart w:id="17" w:name="_Toc25553323"/>
+      <w:bookmarkStart w:id="19" w:name="_Toc25553323"/>
       <w:r>
         <w:t>Mon jeu est utilisable mais il reste encore quelques erreurs. Je vais les lister ci-dessous en les décrivant.</w:t>
       </w:r>
@@ -5557,6 +6960,64 @@
       <w:pPr>
         <w:pStyle w:val="Paragraphedeliste"/>
         <w:numPr>
+          <w:ilvl w:val="2"/>
+          <w:numId w:val="34"/>
+        </w:numPr>
+        <w:rPr>
+          <w:rFonts w:ascii="Arial" w:hAnsi="Arial" w:cs="Arial"/>
+          <w:sz w:val="24"/>
+          <w:szCs w:val="24"/>
+        </w:rPr>
+      </w:pPr>
+      <w:r>
+        <w:rPr>
+          <w:rFonts w:ascii="Arial" w:hAnsi="Arial" w:cs="Arial"/>
+          <w:sz w:val="24"/>
+          <w:szCs w:val="24"/>
+        </w:rPr>
+        <w:t>J’ai appris (après avoir rendu le projet) que je pouvais régler ce bug en ajoutant un « .</w:t>
+      </w:r>
+      <w:proofErr w:type="spellStart"/>
+      <w:r>
+        <w:rPr>
+          <w:rFonts w:ascii="Arial" w:hAnsi="Arial" w:cs="Arial"/>
+          <w:sz w:val="24"/>
+          <w:szCs w:val="24"/>
+        </w:rPr>
+        <w:t>ToArray</w:t>
+      </w:r>
+      <w:proofErr w:type="spellEnd"/>
+      <w:r>
+        <w:rPr>
+          <w:rFonts w:ascii="Arial" w:hAnsi="Arial" w:cs="Arial"/>
+          <w:sz w:val="24"/>
+          <w:szCs w:val="24"/>
+        </w:rPr>
+        <w:t>() » à la liste dans le « </w:t>
+      </w:r>
+      <w:proofErr w:type="spellStart"/>
+      <w:r>
+        <w:rPr>
+          <w:rFonts w:ascii="Arial" w:hAnsi="Arial" w:cs="Arial"/>
+          <w:sz w:val="24"/>
+          <w:szCs w:val="24"/>
+        </w:rPr>
+        <w:t>foreach</w:t>
+      </w:r>
+      <w:proofErr w:type="spellEnd"/>
+      <w:r>
+        <w:rPr>
+          <w:rFonts w:ascii="Arial" w:hAnsi="Arial" w:cs="Arial"/>
+          <w:sz w:val="24"/>
+          <w:szCs w:val="24"/>
+        </w:rPr>
+        <w:t> » car il va utiliser l’élément seulement s’il existe encore. Donc pas de crash.</w:t>
+      </w:r>
+    </w:p>
+    <w:p>
+      <w:pPr>
+        <w:pStyle w:val="Paragraphedeliste"/>
+        <w:numPr>
           <w:ilvl w:val="0"/>
           <w:numId w:val="34"/>
         </w:numPr>
@@ -5687,32 +7148,51 @@
     </w:p>
     <w:p>
       <w:pPr>
+        <w:rPr>
+          <w:rFonts w:eastAsiaTheme="minorHAnsi" w:cs="Arial"/>
+          <w:szCs w:val="24"/>
+          <w:lang w:val="fr-CH" w:eastAsia="en-US"/>
+        </w:rPr>
+      </w:pPr>
+      <w:r>
+        <w:rPr>
+          <w:rFonts w:cs="Arial"/>
+          <w:szCs w:val="24"/>
+        </w:rPr>
+        <w:br w:type="page"/>
+      </w:r>
+    </w:p>
+    <w:p>
+      <w:pPr>
         <w:pStyle w:val="Titre1"/>
         <w:tabs>
           <w:tab w:val="num" w:pos="360"/>
         </w:tabs>
       </w:pPr>
-      <w:bookmarkStart w:id="18" w:name="_Toc25553326"/>
-      <w:bookmarkStart w:id="19" w:name="_Toc71691029"/>
-      <w:bookmarkStart w:id="20" w:name="_Toc124168953"/>
-      <w:bookmarkEnd w:id="17"/>
-      <w:r>
+      <w:bookmarkStart w:id="20" w:name="_Toc25553326"/>
+      <w:bookmarkStart w:id="21" w:name="_Toc71691029"/>
+      <w:bookmarkStart w:id="22" w:name="_Toc124541839"/>
+      <w:bookmarkEnd w:id="19"/>
+      <w:r>
+        <w:lastRenderedPageBreak/>
         <w:t xml:space="preserve">Liste des </w:t>
       </w:r>
-      <w:bookmarkEnd w:id="18"/>
-      <w:bookmarkEnd w:id="19"/>
+      <w:bookmarkEnd w:id="20"/>
+      <w:bookmarkEnd w:id="21"/>
       <w:r>
         <w:t>livrables</w:t>
       </w:r>
-      <w:bookmarkEnd w:id="20"/>
+      <w:bookmarkEnd w:id="22"/>
     </w:p>
     <w:p>
       <w:pPr>
         <w:pStyle w:val="Titre2"/>
       </w:pPr>
+      <w:bookmarkStart w:id="23" w:name="_Toc124541840"/>
       <w:r>
         <w:t>Bêta 1 :</w:t>
       </w:r>
+      <w:bookmarkEnd w:id="23"/>
     </w:p>
     <w:p>
       <w:pPr>
@@ -5887,7 +7367,6 @@
           <w:sz w:val="24"/>
           <w:szCs w:val="24"/>
         </w:rPr>
-        <w:lastRenderedPageBreak/>
         <w:t>Le menu « about » et son contenu</w:t>
       </w:r>
     </w:p>
@@ -5961,9 +7440,11 @@
       <w:pPr>
         <w:pStyle w:val="Titre2"/>
       </w:pPr>
+      <w:bookmarkStart w:id="24" w:name="_Toc124541841"/>
       <w:r>
         <w:t>Bêta 2 :</w:t>
       </w:r>
+      <w:bookmarkEnd w:id="24"/>
     </w:p>
     <w:p>
       <w:pPr>
@@ -6156,9 +7637,11 @@
       <w:pPr>
         <w:pStyle w:val="Titre2"/>
       </w:pPr>
+      <w:bookmarkStart w:id="25" w:name="_Toc124541842"/>
       <w:r>
         <w:t>V1.0 :</w:t>
       </w:r>
+      <w:bookmarkEnd w:id="25"/>
     </w:p>
     <w:p>
       <w:pPr>
@@ -6379,6 +7862,7 @@
           <w:sz w:val="24"/>
           <w:szCs w:val="24"/>
         </w:rPr>
+        <w:lastRenderedPageBreak/>
         <w:t>Les aliens tirs aléatoirement vers le bas</w:t>
       </w:r>
     </w:p>
@@ -6577,7 +8061,6 @@
           <w:sz w:val="24"/>
           <w:szCs w:val="24"/>
         </w:rPr>
-        <w:lastRenderedPageBreak/>
         <w:t>Lancement de la musique</w:t>
       </w:r>
     </w:p>
@@ -6639,6 +8122,11 @@
           <w:ilvl w:val="1"/>
           <w:numId w:val="39"/>
         </w:numPr>
+        <w:rPr>
+          <w:rFonts w:ascii="Arial" w:hAnsi="Arial" w:cs="Arial"/>
+          <w:sz w:val="24"/>
+          <w:szCs w:val="24"/>
+        </w:rPr>
       </w:pPr>
       <w:r>
         <w:rPr>
@@ -6647,6 +8135,217 @@
           <w:szCs w:val="24"/>
         </w:rPr>
         <w:t>Les aliens de la partie précédente n’ont pas disparu.</w:t>
+      </w:r>
+    </w:p>
+    <w:p>
+      <w:pPr>
+        <w:rPr>
+          <w:rFonts w:eastAsiaTheme="minorHAnsi" w:cs="Arial"/>
+          <w:szCs w:val="24"/>
+          <w:lang w:val="fr-CH" w:eastAsia="en-US"/>
+        </w:rPr>
+      </w:pPr>
+      <w:r>
+        <w:rPr>
+          <w:noProof/>
+        </w:rPr>
+        <mc:AlternateContent>
+          <mc:Choice Requires="wps">
+            <w:drawing>
+              <wp:anchor distT="0" distB="0" distL="114300" distR="114300" simplePos="0" relativeHeight="251676672" behindDoc="0" locked="0" layoutInCell="1" allowOverlap="1" wp14:anchorId="206382A5" wp14:editId="214B8144">
+                <wp:simplePos x="0" y="0"/>
+                <wp:positionH relativeFrom="column">
+                  <wp:posOffset>508000</wp:posOffset>
+                </wp:positionH>
+                <wp:positionV relativeFrom="paragraph">
+                  <wp:posOffset>4295775</wp:posOffset>
+                </wp:positionV>
+                <wp:extent cx="4743450" cy="635"/>
+                <wp:effectExtent l="0" t="0" r="0" b="0"/>
+                <wp:wrapNone/>
+                <wp:docPr id="19" name="Zone de texte 19"/>
+                <wp:cNvGraphicFramePr/>
+                <a:graphic xmlns:a="http://schemas.openxmlformats.org/drawingml/2006/main">
+                  <a:graphicData uri="http://schemas.microsoft.com/office/word/2010/wordprocessingShape">
+                    <wps:wsp>
+                      <wps:cNvSpPr txBox="1"/>
+                      <wps:spPr>
+                        <a:xfrm>
+                          <a:off x="0" y="0"/>
+                          <a:ext cx="4743450" cy="635"/>
+                        </a:xfrm>
+                        <a:prstGeom prst="rect">
+                          <a:avLst/>
+                        </a:prstGeom>
+                        <a:solidFill>
+                          <a:prstClr val="white"/>
+                        </a:solidFill>
+                        <a:ln>
+                          <a:noFill/>
+                        </a:ln>
+                      </wps:spPr>
+                      <wps:txbx>
+                        <w:txbxContent>
+                          <w:p>
+                            <w:pPr>
+                              <w:pStyle w:val="Lgende"/>
+                              <w:rPr>
+                                <w:noProof/>
+                                <w:sz w:val="24"/>
+                                <w:szCs w:val="20"/>
+                              </w:rPr>
+                            </w:pPr>
+                            <w:r>
+                              <w:t xml:space="preserve">Figure </w:t>
+                            </w:r>
+                            <w:r>
+                              <w:fldChar w:fldCharType="begin"/>
+                            </w:r>
+                            <w:r>
+                              <w:instrText xml:space="preserve"> SEQ Figure \* ARABIC </w:instrText>
+                            </w:r>
+                            <w:r>
+                              <w:fldChar w:fldCharType="separate"/>
+                            </w:r>
+                            <w:r>
+                              <w:rPr>
+                                <w:noProof/>
+                              </w:rPr>
+                              <w:t>4</w:t>
+                            </w:r>
+                            <w:r>
+                              <w:fldChar w:fldCharType="end"/>
+                            </w:r>
+                            <w:r>
+                              <w:t xml:space="preserve"> - Les aliens</w:t>
+                            </w:r>
+                          </w:p>
+                        </w:txbxContent>
+                      </wps:txbx>
+                      <wps:bodyPr rot="0" spcFirstLastPara="0" vertOverflow="overflow" horzOverflow="overflow" vert="horz" wrap="square" lIns="0" tIns="0" rIns="0" bIns="0" numCol="1" spcCol="0" rtlCol="0" fromWordArt="0" anchor="t" anchorCtr="0" forceAA="0" compatLnSpc="1">
+                        <a:prstTxWarp prst="textNoShape">
+                          <a:avLst/>
+                        </a:prstTxWarp>
+                        <a:spAutoFit/>
+                      </wps:bodyPr>
+                    </wps:wsp>
+                  </a:graphicData>
+                </a:graphic>
+              </wp:anchor>
+            </w:drawing>
+          </mc:Choice>
+          <mc:Fallback>
+            <w:pict>
+              <v:shape w14:anchorId="206382A5" id="Zone de texte 19" o:spid="_x0000_s1029" type="#_x0000_t202" style="position:absolute;margin-left:40pt;margin-top:338.25pt;width:373.5pt;height:.05pt;z-index:251676672;visibility:visible;mso-wrap-style:square;mso-wrap-distance-left:9pt;mso-wrap-distance-top:0;mso-wrap-distance-right:9pt;mso-wrap-distance-bottom:0;mso-position-horizontal:absolute;mso-position-horizontal-relative:text;mso-position-vertical:absolute;mso-position-vertical-relative:text;v-text-anchor:top" o:gfxdata="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" stroked="f">
+                <v:textbox style="mso-fit-shape-to-text:t" inset="0,0,0,0">
+                  <w:txbxContent>
+                    <w:p>
+                      <w:pPr>
+                        <w:pStyle w:val="Lgende"/>
+                        <w:rPr>
+                          <w:noProof/>
+                          <w:sz w:val="24"/>
+                          <w:szCs w:val="20"/>
+                        </w:rPr>
+                      </w:pPr>
+                      <w:r>
+                        <w:t xml:space="preserve">Figure </w:t>
+                      </w:r>
+                      <w:r>
+                        <w:fldChar w:fldCharType="begin"/>
+                      </w:r>
+                      <w:r>
+                        <w:instrText xml:space="preserve"> SEQ Figure \* ARABIC </w:instrText>
+                      </w:r>
+                      <w:r>
+                        <w:fldChar w:fldCharType="separate"/>
+                      </w:r>
+                      <w:r>
+                        <w:rPr>
+                          <w:noProof/>
+                        </w:rPr>
+                        <w:t>4</w:t>
+                      </w:r>
+                      <w:r>
+                        <w:fldChar w:fldCharType="end"/>
+                      </w:r>
+                      <w:r>
+                        <w:t xml:space="preserve"> - Les aliens</w:t>
+                      </w:r>
+                    </w:p>
+                  </w:txbxContent>
+                </v:textbox>
+              </v:shape>
+            </w:pict>
+          </mc:Fallback>
+        </mc:AlternateContent>
+      </w:r>
+      <w:r>
+        <w:rPr>
+          <w:noProof/>
+        </w:rPr>
+        <w:drawing>
+          <wp:anchor distT="0" distB="0" distL="114300" distR="114300" simplePos="0" relativeHeight="251666432" behindDoc="0" locked="0" layoutInCell="1" allowOverlap="1" wp14:anchorId="4230F6FF" wp14:editId="00ED4762">
+            <wp:simplePos x="0" y="0"/>
+            <wp:positionH relativeFrom="margin">
+              <wp:align>center</wp:align>
+            </wp:positionH>
+            <wp:positionV relativeFrom="paragraph">
+              <wp:posOffset>483736</wp:posOffset>
+            </wp:positionV>
+            <wp:extent cx="4743812" cy="3755858"/>
+            <wp:effectExtent l="0" t="0" r="0" b="0"/>
+            <wp:wrapNone/>
+            <wp:docPr id="7" name="Image 7" descr="Une image contenant texte, sombre&#10;&#10;Description générée automatiquement"/>
+            <wp:cNvGraphicFramePr>
+              <a:graphicFrameLocks xmlns:a="http://schemas.openxmlformats.org/drawingml/2006/main" noChangeAspect="1"/>
+            </wp:cNvGraphicFramePr>
+            <a:graphic xmlns:a="http://schemas.openxmlformats.org/drawingml/2006/main">
+              <a:graphicData uri="http://schemas.openxmlformats.org/drawingml/2006/picture">
+                <pic:pic xmlns:pic="http://schemas.openxmlformats.org/drawingml/2006/picture">
+                  <pic:nvPicPr>
+                    <pic:cNvPr id="7" name="Image 7" descr="Une image contenant texte, sombre&#10;&#10;Description générée automatiquement"/>
+                    <pic:cNvPicPr/>
+                  </pic:nvPicPr>
+                  <pic:blipFill>
+                    <a:blip r:embed="rId29">
+                      <a:extLst>
+                        <a:ext uri="{28A0092B-C50C-407E-A947-70E740481C1C}">
+                          <a14:useLocalDpi xmlns:a14="http://schemas.microsoft.com/office/drawing/2010/main" val="0"/>
+                        </a:ext>
+                      </a:extLst>
+                    </a:blip>
+                    <a:stretch>
+                      <a:fillRect/>
+                    </a:stretch>
+                  </pic:blipFill>
+                  <pic:spPr>
+                    <a:xfrm>
+                      <a:off x="0" y="0"/>
+                      <a:ext cx="4743812" cy="3755858"/>
+                    </a:xfrm>
+                    <a:prstGeom prst="rect">
+                      <a:avLst/>
+                    </a:prstGeom>
+                  </pic:spPr>
+                </pic:pic>
+              </a:graphicData>
+            </a:graphic>
+            <wp14:sizeRelH relativeFrom="margin">
+              <wp14:pctWidth>0</wp14:pctWidth>
+            </wp14:sizeRelH>
+            <wp14:sizeRelV relativeFrom="margin">
+              <wp14:pctHeight>0</wp14:pctHeight>
+            </wp14:sizeRelV>
+          </wp:anchor>
+        </w:drawing>
+      </w:r>
+      <w:r>
+        <w:rPr>
+          <w:rFonts w:cs="Arial"/>
+          <w:szCs w:val="24"/>
+        </w:rPr>
+        <w:br w:type="page"/>
       </w:r>
     </w:p>
     <w:p>
@@ -6656,29 +8355,32 @@
           <w:tab w:val="num" w:pos="360"/>
         </w:tabs>
       </w:pPr>
-      <w:bookmarkStart w:id="21" w:name="_Toc25553328"/>
-      <w:bookmarkStart w:id="22" w:name="_Toc71703263"/>
-      <w:bookmarkStart w:id="23" w:name="_Toc124168954"/>
-      <w:r>
+      <w:bookmarkStart w:id="26" w:name="_Toc25553328"/>
+      <w:bookmarkStart w:id="27" w:name="_Toc71703263"/>
+      <w:bookmarkStart w:id="28" w:name="_Toc124541843"/>
+      <w:r>
+        <w:lastRenderedPageBreak/>
         <w:t>C</w:t>
       </w:r>
-      <w:bookmarkEnd w:id="21"/>
-      <w:bookmarkEnd w:id="22"/>
+      <w:bookmarkEnd w:id="26"/>
+      <w:bookmarkEnd w:id="27"/>
       <w:r>
         <w:t>onclusions</w:t>
       </w:r>
-      <w:bookmarkEnd w:id="23"/>
+      <w:bookmarkEnd w:id="28"/>
     </w:p>
     <w:p>
       <w:pPr>
         <w:pStyle w:val="Titre2"/>
       </w:pPr>
+      <w:bookmarkStart w:id="29" w:name="_Toc124541844"/>
       <w:r>
         <w:t>Commentaire</w:t>
       </w:r>
       <w:r>
         <w:t> :</w:t>
       </w:r>
+      <w:bookmarkEnd w:id="29"/>
     </w:p>
     <w:p>
       <w:pPr>
@@ -6819,9 +8521,11 @@
       <w:pPr>
         <w:pStyle w:val="Titre2"/>
       </w:pPr>
+      <w:bookmarkStart w:id="30" w:name="_Toc124541845"/>
       <w:r>
         <w:t>Mes objectifs :</w:t>
       </w:r>
+      <w:bookmarkEnd w:id="30"/>
     </w:p>
     <w:p>
       <w:pPr>
@@ -7215,8 +8919,8 @@
       <w:pPr>
         <w:pStyle w:val="Titre2"/>
       </w:pPr>
-      <w:r>
-        <w:lastRenderedPageBreak/>
+      <w:bookmarkStart w:id="31" w:name="_Toc124541846"/>
+      <w:r>
         <w:t>Les points positifs</w:t>
       </w:r>
       <w:r>
@@ -7225,6 +8929,7 @@
       <w:r>
         <w:t>:</w:t>
       </w:r>
+      <w:bookmarkEnd w:id="31"/>
     </w:p>
     <w:p>
       <w:pPr>
@@ -7250,73 +8955,265 @@
         </w:rPr>
         <w:t>’est donc quelque chose de ludique</w:t>
       </w:r>
-    </w:p>
-    <w:p/>
-    <w:p/>
-    <w:p/>
-    <w:p>
-      <w:pPr>
-        <w:pStyle w:val="Retraitnormal1"/>
+      <w:r>
+        <w:rPr>
+          <w:rFonts w:ascii="Arial" w:hAnsi="Arial" w:cs="Arial"/>
+          <w:sz w:val="24"/>
+          <w:szCs w:val="24"/>
+        </w:rPr>
+        <w:t>.</w:t>
+      </w:r>
+    </w:p>
+    <w:p>
+      <w:pPr>
+        <w:pStyle w:val="Paragraphedeliste"/>
         <w:numPr>
           <w:ilvl w:val="0"/>
-          <w:numId w:val="0"/>
+          <w:numId w:val="44"/>
         </w:numPr>
-        <w:ind w:left="357"/>
-        <w:rPr>
-          <w:rFonts w:ascii="Arial" w:hAnsi="Arial"/>
-          <w:sz w:val="24"/>
-          <w:szCs w:val="20"/>
-          <w:lang w:eastAsia="fr-FR"/>
-        </w:rPr>
-      </w:pPr>
-      <w:r>
-        <w:rPr>
-          <w:rFonts w:ascii="Arial" w:hAnsi="Arial"/>
-          <w:sz w:val="24"/>
-          <w:szCs w:val="20"/>
-          <w:lang w:eastAsia="fr-FR"/>
-        </w:rPr>
-        <w:tab/>
-        <w:t>Les points positifs :</w:t>
-      </w:r>
-    </w:p>
-    <w:p>
-      <w:pPr>
-        <w:pStyle w:val="Retraitnormal1"/>
+      </w:pPr>
+      <w:r>
+        <w:rPr>
+          <w:rFonts w:ascii="Arial" w:hAnsi="Arial" w:cs="Arial"/>
+          <w:sz w:val="24"/>
+          <w:szCs w:val="24"/>
+        </w:rPr>
+        <w:t>Le projet me paraissait très compliqué au début de l’année et j’ai remarqué en fait que je pouvais faire plus que je le pensais.</w:t>
+      </w:r>
+    </w:p>
+    <w:p>
+      <w:pPr>
+        <w:pStyle w:val="Titre2"/>
+      </w:pPr>
+      <w:bookmarkStart w:id="32" w:name="_Toc124541847"/>
+      <w:r>
+        <w:lastRenderedPageBreak/>
+        <w:t>Les points négatifs :</w:t>
+      </w:r>
+      <w:bookmarkEnd w:id="32"/>
+    </w:p>
+    <w:p>
+      <w:pPr>
+        <w:pStyle w:val="Paragraphedeliste"/>
         <w:numPr>
           <w:ilvl w:val="0"/>
-          <w:numId w:val="42"/>
+          <w:numId w:val="46"/>
         </w:numPr>
         <w:rPr>
-          <w:rFonts w:ascii="Arial" w:hAnsi="Arial"/>
-          <w:sz w:val="24"/>
-          <w:szCs w:val="20"/>
-          <w:lang w:eastAsia="fr-FR"/>
-        </w:rPr>
-      </w:pPr>
-    </w:p>
-    <w:p>
-      <w:pPr>
-        <w:pStyle w:val="Retraitnormal1"/>
+          <w:rFonts w:ascii="Arial" w:hAnsi="Arial" w:cs="Arial"/>
+          <w:sz w:val="24"/>
+          <w:szCs w:val="24"/>
+        </w:rPr>
+      </w:pPr>
+      <w:r>
+        <w:rPr>
+          <w:rFonts w:ascii="Arial" w:hAnsi="Arial" w:cs="Arial"/>
+          <w:sz w:val="24"/>
+          <w:szCs w:val="24"/>
+        </w:rPr>
+        <w:t xml:space="preserve">La </w:t>
+      </w:r>
+      <w:r>
+        <w:rPr>
+          <w:rFonts w:ascii="Arial" w:hAnsi="Arial" w:cs="Arial"/>
+          <w:sz w:val="24"/>
+          <w:szCs w:val="24"/>
+        </w:rPr>
+        <w:t>planification du début (stories et schéma UML) n’a absolument rien de ludique d’après moi. Mais je pense effectivement que c’est quelque chose de très important pour les gros projets.</w:t>
+      </w:r>
+    </w:p>
+    <w:p>
+      <w:pPr>
+        <w:pStyle w:val="Paragraphedeliste"/>
         <w:numPr>
           <w:ilvl w:val="0"/>
-          <w:numId w:val="0"/>
+          <w:numId w:val="46"/>
         </w:numPr>
-        <w:ind w:left="357"/>
-        <w:rPr>
-          <w:rFonts w:ascii="Arial" w:hAnsi="Arial"/>
-          <w:sz w:val="24"/>
-          <w:szCs w:val="20"/>
-          <w:lang w:eastAsia="fr-FR"/>
-        </w:rPr>
-      </w:pPr>
-    </w:p>
-    <w:p>
-      <w:pPr>
+        <w:rPr>
+          <w:rFonts w:ascii="Arial" w:hAnsi="Arial" w:cs="Arial"/>
+          <w:sz w:val="24"/>
+          <w:szCs w:val="24"/>
+        </w:rPr>
+      </w:pPr>
+      <w:r>
+        <w:rPr>
+          <w:rFonts w:ascii="Arial" w:hAnsi="Arial" w:cs="Arial"/>
+          <w:sz w:val="24"/>
+          <w:szCs w:val="24"/>
+        </w:rPr>
+        <w:t>Parfois, quand on partait dans une certaine voie, j’ai eu l’impression que la suite n’était pas possible. J’ai donc dû repenser certaines fonctionnalités qui marchaient initialement.</w:t>
+      </w:r>
+    </w:p>
+    <w:p>
+      <w:pPr>
+        <w:pStyle w:val="Titre2"/>
+      </w:pPr>
+      <w:bookmarkStart w:id="33" w:name="_Toc124541848"/>
+      <w:proofErr w:type="gramStart"/>
+      <w:r>
+        <w:t>Difficultés particulière</w:t>
+      </w:r>
+      <w:bookmarkEnd w:id="33"/>
+      <w:proofErr w:type="gramEnd"/>
+    </w:p>
+    <w:p>
+      <w:pPr>
+        <w:pStyle w:val="Paragraphedeliste"/>
         <w:numPr>
           <w:ilvl w:val="0"/>
-          <w:numId w:val="3"/>
+          <w:numId w:val="48"/>
         </w:numPr>
+      </w:pPr>
+      <w:r>
+        <w:rPr>
+          <w:rFonts w:ascii="Arial" w:hAnsi="Arial" w:cs="Arial"/>
+          <w:sz w:val="24"/>
+          <w:szCs w:val="24"/>
+        </w:rPr>
+        <w:t xml:space="preserve">J’ai </w:t>
+      </w:r>
+      <w:r>
+        <w:rPr>
+          <w:rFonts w:ascii="Arial" w:hAnsi="Arial" w:cs="Arial"/>
+          <w:sz w:val="24"/>
+          <w:szCs w:val="24"/>
+        </w:rPr>
+        <w:t>rencontré</w:t>
+      </w:r>
+      <w:r>
+        <w:rPr>
+          <w:rFonts w:ascii="Arial" w:hAnsi="Arial" w:cs="Arial"/>
+          <w:sz w:val="24"/>
+          <w:szCs w:val="24"/>
+        </w:rPr>
+        <w:t xml:space="preserve"> quelques difficultés avec le fait d’utiliser autant de méthode par moment. Les méthodes ne sont pas si compliquées mais j’ai toujours quelques problèmes. Par exemple, à la fin d’une partie, lorsque je retourne au menu, je reste bloqué dans un « </w:t>
+      </w:r>
+      <w:r>
+        <w:rPr>
+          <w:rFonts w:ascii="Arial" w:hAnsi="Arial" w:cs="Arial"/>
+          <w:sz w:val="24"/>
+          <w:szCs w:val="24"/>
+        </w:rPr>
+        <w:t>switch » placé autre part. Ce qui fait que je dois appuyer plusieurs fois sur une touche pour qu’elle soit lue.</w:t>
+      </w:r>
+    </w:p>
+    <w:p>
+      <w:pPr>
+        <w:pStyle w:val="Paragraphedeliste"/>
+        <w:numPr>
+          <w:ilvl w:val="0"/>
+          <w:numId w:val="48"/>
+        </w:numPr>
+      </w:pPr>
+      <w:r>
+        <w:rPr>
+          <w:rFonts w:ascii="Arial" w:hAnsi="Arial" w:cs="Arial"/>
+          <w:sz w:val="24"/>
+          <w:szCs w:val="24"/>
+        </w:rPr>
+        <w:t xml:space="preserve">Les </w:t>
+      </w:r>
+      <w:proofErr w:type="spellStart"/>
+      <w:r>
+        <w:rPr>
+          <w:rFonts w:ascii="Arial" w:hAnsi="Arial" w:cs="Arial"/>
+          <w:sz w:val="24"/>
+          <w:szCs w:val="24"/>
+        </w:rPr>
+        <w:t>Timers</w:t>
+      </w:r>
+      <w:proofErr w:type="spellEnd"/>
+      <w:r>
+        <w:rPr>
+          <w:rFonts w:ascii="Arial" w:hAnsi="Arial" w:cs="Arial"/>
+          <w:sz w:val="24"/>
+          <w:szCs w:val="24"/>
+        </w:rPr>
+        <w:t xml:space="preserve"> m’ont aussi posé </w:t>
+      </w:r>
+      <w:proofErr w:type="gramStart"/>
+      <w:r>
+        <w:rPr>
+          <w:rFonts w:ascii="Arial" w:hAnsi="Arial" w:cs="Arial"/>
+          <w:sz w:val="24"/>
+          <w:szCs w:val="24"/>
+        </w:rPr>
+        <w:t>problème</w:t>
+      </w:r>
+      <w:proofErr w:type="gramEnd"/>
+      <w:r>
+        <w:rPr>
+          <w:rFonts w:ascii="Arial" w:hAnsi="Arial" w:cs="Arial"/>
+          <w:sz w:val="24"/>
+          <w:szCs w:val="24"/>
+        </w:rPr>
+        <w:t xml:space="preserve"> au début. Quand ma partie était terminé et que j’en relançait une, les anciens et nouveau </w:t>
+      </w:r>
+      <w:proofErr w:type="spellStart"/>
+      <w:r>
+        <w:rPr>
+          <w:rFonts w:ascii="Arial" w:hAnsi="Arial" w:cs="Arial"/>
+          <w:sz w:val="24"/>
+          <w:szCs w:val="24"/>
+        </w:rPr>
+        <w:t>Timers</w:t>
+      </w:r>
+      <w:proofErr w:type="spellEnd"/>
+      <w:r>
+        <w:rPr>
+          <w:rFonts w:ascii="Arial" w:hAnsi="Arial" w:cs="Arial"/>
+          <w:sz w:val="24"/>
+          <w:szCs w:val="24"/>
+        </w:rPr>
+        <w:t xml:space="preserve"> se regroupaient et tous les éléments devenaient très rapide. J’ai eu par la suite un conseil de Elio </w:t>
+      </w:r>
+      <w:proofErr w:type="spellStart"/>
+      <w:r>
+        <w:rPr>
+          <w:rFonts w:ascii="Arial" w:hAnsi="Arial" w:cs="Arial"/>
+          <w:sz w:val="24"/>
+          <w:szCs w:val="24"/>
+        </w:rPr>
+        <w:t>Magnenat</w:t>
+      </w:r>
+      <w:proofErr w:type="spellEnd"/>
+      <w:r>
+        <w:rPr>
+          <w:rFonts w:ascii="Arial" w:hAnsi="Arial" w:cs="Arial"/>
+          <w:sz w:val="24"/>
+          <w:szCs w:val="24"/>
+        </w:rPr>
+        <w:t xml:space="preserve"> qui m’a dit de les mettre dans une liste et de la parcourir pour tous les désactivé.</w:t>
+      </w:r>
+    </w:p>
+    <w:p>
+      <w:pPr>
+        <w:pStyle w:val="Titre2"/>
+      </w:pPr>
+      <w:bookmarkStart w:id="34" w:name="_Toc124541849"/>
+      <w:r>
+        <w:t>Suites possibles pour le projet</w:t>
+      </w:r>
+      <w:bookmarkEnd w:id="34"/>
+    </w:p>
+    <w:p>
+      <w:pPr>
+        <w:ind w:left="708"/>
+      </w:pPr>
+      <w:r>
+        <w:t xml:space="preserve">Si je devais continuer ce projet maintenant, je terminerais mes fonctionnalités manquantes ou pas terminées. Comme la musique et le tableau des scores. Je pense qu’un système de skins qui permettrait de </w:t>
+      </w:r>
+      <w:proofErr w:type="gramStart"/>
+      <w:r>
+        <w:t>customiser</w:t>
+      </w:r>
+      <w:proofErr w:type="gramEnd"/>
+      <w:r>
+        <w:t xml:space="preserve"> son vaisseau ou les aliens pourrait être intéressant aussi.</w:t>
+      </w:r>
+    </w:p>
+    <w:p>
+      <w:pPr>
         <w:rPr>
           <w:rFonts w:cs="Arial"/>
           <w:i/>
@@ -7324,57 +9221,193 @@
       </w:pPr>
       <w:r>
         <w:rPr>
-          <w:rFonts w:cs="Arial"/>
-          <w:i/>
-        </w:rPr>
-        <w:t>Points positifs / négatifs</w:t>
-      </w:r>
-    </w:p>
-    <w:p>
-      <w:pPr>
-        <w:numPr>
-          <w:ilvl w:val="0"/>
-          <w:numId w:val="3"/>
-        </w:numPr>
-        <w:rPr>
-          <w:rFonts w:cs="Arial"/>
-          <w:i/>
-        </w:rPr>
-      </w:pPr>
-      <w:r>
-        <w:rPr>
-          <w:rFonts w:cs="Arial"/>
-          <w:i/>
-        </w:rPr>
-        <w:t>Difficultés particulières</w:t>
-      </w:r>
-    </w:p>
-    <w:p>
-      <w:pPr>
-        <w:numPr>
-          <w:ilvl w:val="0"/>
-          <w:numId w:val="3"/>
-        </w:numPr>
-        <w:rPr>
-          <w:rFonts w:cs="Arial"/>
-          <w:i/>
-        </w:rPr>
-      </w:pPr>
-      <w:r>
-        <w:rPr>
-          <w:rFonts w:cs="Arial"/>
-          <w:i/>
-        </w:rPr>
-        <w:t>Suites possibles pour le projet (évolutions &amp; améliorations)</w:t>
-      </w:r>
-    </w:p>
-    <w:p>
-      <w:pPr>
-        <w:rPr>
-          <w:rFonts w:cs="Arial"/>
-          <w:i/>
-        </w:rPr>
-      </w:pPr>
+          <w:noProof/>
+        </w:rPr>
+        <mc:AlternateContent>
+          <mc:Choice Requires="wps">
+            <w:drawing>
+              <wp:anchor distT="0" distB="0" distL="114300" distR="114300" simplePos="0" relativeHeight="251678720" behindDoc="0" locked="0" layoutInCell="1" allowOverlap="1" wp14:anchorId="218D7032" wp14:editId="59DFD757">
+                <wp:simplePos x="0" y="0"/>
+                <wp:positionH relativeFrom="column">
+                  <wp:posOffset>0</wp:posOffset>
+                </wp:positionH>
+                <wp:positionV relativeFrom="paragraph">
+                  <wp:posOffset>2912110</wp:posOffset>
+                </wp:positionV>
+                <wp:extent cx="5759450" cy="635"/>
+                <wp:effectExtent l="0" t="0" r="0" b="0"/>
+                <wp:wrapNone/>
+                <wp:docPr id="21" name="Zone de texte 21"/>
+                <wp:cNvGraphicFramePr/>
+                <a:graphic xmlns:a="http://schemas.openxmlformats.org/drawingml/2006/main">
+                  <a:graphicData uri="http://schemas.microsoft.com/office/word/2010/wordprocessingShape">
+                    <wps:wsp>
+                      <wps:cNvSpPr txBox="1"/>
+                      <wps:spPr>
+                        <a:xfrm>
+                          <a:off x="0" y="0"/>
+                          <a:ext cx="5759450" cy="635"/>
+                        </a:xfrm>
+                        <a:prstGeom prst="rect">
+                          <a:avLst/>
+                        </a:prstGeom>
+                        <a:solidFill>
+                          <a:prstClr val="white"/>
+                        </a:solidFill>
+                        <a:ln>
+                          <a:noFill/>
+                        </a:ln>
+                      </wps:spPr>
+                      <wps:txbx>
+                        <w:txbxContent>
+                          <w:p>
+                            <w:pPr>
+                              <w:pStyle w:val="Lgende"/>
+                              <w:rPr>
+                                <w:noProof/>
+                                <w:sz w:val="24"/>
+                                <w:szCs w:val="20"/>
+                              </w:rPr>
+                            </w:pPr>
+                            <w:r>
+                              <w:t xml:space="preserve">Figure </w:t>
+                            </w:r>
+                            <w:r>
+                              <w:fldChar w:fldCharType="begin"/>
+                            </w:r>
+                            <w:r>
+                              <w:instrText xml:space="preserve"> SEQ Figure \* ARABIC </w:instrText>
+                            </w:r>
+                            <w:r>
+                              <w:fldChar w:fldCharType="separate"/>
+                            </w:r>
+                            <w:r>
+                              <w:rPr>
+                                <w:noProof/>
+                              </w:rPr>
+                              <w:t>5</w:t>
+                            </w:r>
+                            <w:r>
+                              <w:fldChar w:fldCharType="end"/>
+                            </w:r>
+                            <w:r>
+                              <w:t xml:space="preserve"> - Fin de la partie...</w:t>
+                            </w:r>
+                          </w:p>
+                        </w:txbxContent>
+                      </wps:txbx>
+                      <wps:bodyPr rot="0" spcFirstLastPara="0" vertOverflow="overflow" horzOverflow="overflow" vert="horz" wrap="square" lIns="0" tIns="0" rIns="0" bIns="0" numCol="1" spcCol="0" rtlCol="0" fromWordArt="0" anchor="t" anchorCtr="0" forceAA="0" compatLnSpc="1">
+                        <a:prstTxWarp prst="textNoShape">
+                          <a:avLst/>
+                        </a:prstTxWarp>
+                        <a:spAutoFit/>
+                      </wps:bodyPr>
+                    </wps:wsp>
+                  </a:graphicData>
+                </a:graphic>
+              </wp:anchor>
+            </w:drawing>
+          </mc:Choice>
+          <mc:Fallback>
+            <w:pict>
+              <v:shape w14:anchorId="218D7032" id="Zone de texte 21" o:spid="_x0000_s1030" type="#_x0000_t202" style="position:absolute;margin-left:0;margin-top:229.3pt;width:453.5pt;height:.05pt;z-index:251678720;visibility:visible;mso-wrap-style:square;mso-wrap-distance-left:9pt;mso-wrap-distance-top:0;mso-wrap-distance-right:9pt;mso-wrap-distance-bottom:0;mso-position-horizontal:absolute;mso-position-horizontal-relative:text;mso-position-vertical:absolute;mso-position-vertical-relative:text;v-text-anchor:top" o:gfxdata="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" stroked="f">
+                <v:textbox style="mso-fit-shape-to-text:t" inset="0,0,0,0">
+                  <w:txbxContent>
+                    <w:p>
+                      <w:pPr>
+                        <w:pStyle w:val="Lgende"/>
+                        <w:rPr>
+                          <w:noProof/>
+                          <w:sz w:val="24"/>
+                          <w:szCs w:val="20"/>
+                        </w:rPr>
+                      </w:pPr>
+                      <w:r>
+                        <w:t xml:space="preserve">Figure </w:t>
+                      </w:r>
+                      <w:r>
+                        <w:fldChar w:fldCharType="begin"/>
+                      </w:r>
+                      <w:r>
+                        <w:instrText xml:space="preserve"> SEQ Figure \* ARABIC </w:instrText>
+                      </w:r>
+                      <w:r>
+                        <w:fldChar w:fldCharType="separate"/>
+                      </w:r>
+                      <w:r>
+                        <w:rPr>
+                          <w:noProof/>
+                        </w:rPr>
+                        <w:t>5</w:t>
+                      </w:r>
+                      <w:r>
+                        <w:fldChar w:fldCharType="end"/>
+                      </w:r>
+                      <w:r>
+                        <w:t xml:space="preserve"> - Fin de la partie...</w:t>
+                      </w:r>
+                    </w:p>
+                  </w:txbxContent>
+                </v:textbox>
+              </v:shape>
+            </w:pict>
+          </mc:Fallback>
+        </mc:AlternateContent>
+      </w:r>
+      <w:r>
+        <w:rPr>
+          <w:noProof/>
+        </w:rPr>
+        <w:drawing>
+          <wp:anchor distT="0" distB="0" distL="114300" distR="114300" simplePos="0" relativeHeight="251667456" behindDoc="0" locked="0" layoutInCell="1" allowOverlap="1" wp14:anchorId="58215922" wp14:editId="2CEA3A7F">
+            <wp:simplePos x="0" y="0"/>
+            <wp:positionH relativeFrom="margin">
+              <wp:align>left</wp:align>
+            </wp:positionH>
+            <wp:positionV relativeFrom="paragraph">
+              <wp:posOffset>940369</wp:posOffset>
+            </wp:positionV>
+            <wp:extent cx="5759450" cy="1915160"/>
+            <wp:effectExtent l="0" t="0" r="0" b="8890"/>
+            <wp:wrapNone/>
+            <wp:docPr id="9" name="Image 9" descr="Une image contenant texte&#10;&#10;Description générée automatiquement"/>
+            <wp:cNvGraphicFramePr>
+              <a:graphicFrameLocks xmlns:a="http://schemas.openxmlformats.org/drawingml/2006/main" noChangeAspect="1"/>
+            </wp:cNvGraphicFramePr>
+            <a:graphic xmlns:a="http://schemas.openxmlformats.org/drawingml/2006/main">
+              <a:graphicData uri="http://schemas.openxmlformats.org/drawingml/2006/picture">
+                <pic:pic xmlns:pic="http://schemas.openxmlformats.org/drawingml/2006/picture">
+                  <pic:nvPicPr>
+                    <pic:cNvPr id="9" name="Image 9" descr="Une image contenant texte&#10;&#10;Description générée automatiquement"/>
+                    <pic:cNvPicPr/>
+                  </pic:nvPicPr>
+                  <pic:blipFill>
+                    <a:blip r:embed="rId30">
+                      <a:extLst>
+                        <a:ext uri="{28A0092B-C50C-407E-A947-70E740481C1C}">
+                          <a14:useLocalDpi xmlns:a14="http://schemas.microsoft.com/office/drawing/2010/main" val="0"/>
+                        </a:ext>
+                      </a:extLst>
+                    </a:blip>
+                    <a:stretch>
+                      <a:fillRect/>
+                    </a:stretch>
+                  </pic:blipFill>
+                  <pic:spPr>
+                    <a:xfrm>
+                      <a:off x="0" y="0"/>
+                      <a:ext cx="5759450" cy="1915160"/>
+                    </a:xfrm>
+                    <a:prstGeom prst="rect">
+                      <a:avLst/>
+                    </a:prstGeom>
+                  </pic:spPr>
+                </pic:pic>
+              </a:graphicData>
+            </a:graphic>
+          </wp:anchor>
+        </w:drawing>
+      </w:r>
     </w:p>
     <w:sectPr>
       <w:pgSz w:w="11906" w:h="16838" w:code="9"/>
@@ -7387,7 +9420,7 @@
 </file>
 
 <file path=word/endnotes.xml><?xml version="1.0" encoding="utf-8"?>
-<w:endnotes xmlns:wpc="http://schemas.microsoft.com/office/word/2010/wordprocessingCanvas" xmlns:cx="http://schemas.microsoft.com/office/drawing/2014/chartex" xmlns:cx1="http://schemas.microsoft.com/office/drawing/2015/9/8/chartex" xmlns:cx2="http://schemas.microsoft.com/office/drawing/2015/10/21/chartex" xmlns:cx3="http://schemas.microsoft.com/office/drawing/2016/5/9/chartex" xmlns:cx4="http://schemas.microsoft.com/office/drawing/2016/5/10/chartex" xmlns:cx5="http://schemas.microsoft.com/office/drawing/2016/5/11/chartex" xmlns:cx6="http://schemas.microsoft.com/office/drawing/2016/5/12/chartex" xmlns:cx7="http://schemas.microsoft.com/office/drawing/2016/5/13/chartex" xmlns:cx8="http://schemas.microsoft.com/office/drawing/2016/5/14/chartex" xmlns:mc="http://schemas.openxmlformats.org/markup-compatibility/2006" xmlns:aink="http://schemas.microsoft.com/office/drawing/2016/ink" xmlns:am3d="http://schemas.microsoft.com/office/drawing/2017/model3d" xmlns:o="urn:schemas-microsoft-com:office:office" xmlns:r="http://schemas.openxmlformats.org/officeDocument/2006/relationships" xmlns:m="http://schemas.openxmlformats.org/officeDocument/2006/math" xmlns:v="urn:schemas-microsoft-com:vml" xmlns:wp14="http://schemas.microsoft.com/office/word/2010/wordprocessingDrawing" xmlns:wp="http://schemas.openxmlformats.org/drawingml/2006/wordprocessingDrawing" xmlns:w10="urn:schemas-microsoft-com:office:word" xmlns:w="http://schemas.openxmlformats.org/wordprocessingml/2006/main" xmlns:w14="http://schemas.microsoft.com/office/word/2010/wordml" xmlns:w15="http://schemas.microsoft.com/office/word/2012/wordml" xmlns:w16cex="http://schemas.microsoft.com/office/word/2018/wordml/cex" xmlns:w16cid="http://schemas.microsoft.com/office/word/2016/wordml/cid" xmlns:w16="http://schemas.microsoft.com/office/word/2018/wordml" xmlns:w16se="http://schemas.microsoft.com/office/word/2015/wordml/symex" xmlns:wpg="http://schemas.microsoft.com/office/word/2010/wordprocessingGroup" xmlns:wpi="http://schemas.microsoft.com/office/word/2010/wordprocessingInk" xmlns:wne="http://schemas.microsoft.com/office/word/2006/wordml" xmlns:wps="http://schemas.microsoft.com/office/word/2010/wordprocessingShape" mc:Ignorable="w14 w15 w16se w16cid w16 w16cex wp14">
+<w:endnotes xmlns:wpc="http://schemas.microsoft.com/office/word/2010/wordprocessingCanvas" xmlns:cx="http://schemas.microsoft.com/office/drawing/2014/chartex" xmlns:cx1="http://schemas.microsoft.com/office/drawing/2015/9/8/chartex" xmlns:cx2="http://schemas.microsoft.com/office/drawing/2015/10/21/chartex" xmlns:cx3="http://schemas.microsoft.com/office/drawing/2016/5/9/chartex" xmlns:cx4="http://schemas.microsoft.com/office/drawing/2016/5/10/chartex" xmlns:cx5="http://schemas.microsoft.com/office/drawing/2016/5/11/chartex" xmlns:cx6="http://schemas.microsoft.com/office/drawing/2016/5/12/chartex" xmlns:cx7="http://schemas.microsoft.com/office/drawing/2016/5/13/chartex" xmlns:cx8="http://schemas.microsoft.com/office/drawing/2016/5/14/chartex" xmlns:mc="http://schemas.openxmlformats.org/markup-compatibility/2006" xmlns:aink="http://schemas.microsoft.com/office/drawing/2016/ink" xmlns:am3d="http://schemas.microsoft.com/office/drawing/2017/model3d" xmlns:o="urn:schemas-microsoft-com:office:office" xmlns:oel="http://schemas.microsoft.com/office/2019/extlst" xmlns:r="http://schemas.openxmlformats.org/officeDocument/2006/relationships" xmlns:m="http://schemas.openxmlformats.org/officeDocument/2006/math" xmlns:v="urn:schemas-microsoft-com:vml" xmlns:wp14="http://schemas.microsoft.com/office/word/2010/wordprocessingDrawing" xmlns:wp="http://schemas.openxmlformats.org/drawingml/2006/wordprocessingDrawing" xmlns:w10="urn:schemas-microsoft-com:office:word" xmlns:w="http://schemas.openxmlformats.org/wordprocessingml/2006/main" xmlns:w14="http://schemas.microsoft.com/office/word/2010/wordml" xmlns:w15="http://schemas.microsoft.com/office/word/2012/wordml" xmlns:w16cex="http://schemas.microsoft.com/office/word/2018/wordml/cex" xmlns:w16cid="http://schemas.microsoft.com/office/word/2016/wordml/cid" xmlns:w16="http://schemas.microsoft.com/office/word/2018/wordml" xmlns:w16sdtdh="http://schemas.microsoft.com/office/word/2020/wordml/sdtdatahash" xmlns:w16se="http://schemas.microsoft.com/office/word/2015/wordml/symex" xmlns:wpg="http://schemas.microsoft.com/office/word/2010/wordprocessingGroup" xmlns:wpi="http://schemas.microsoft.com/office/word/2010/wordprocessingInk" xmlns:wne="http://schemas.microsoft.com/office/word/2006/wordml" xmlns:wps="http://schemas.microsoft.com/office/word/2010/wordprocessingShape" mc:Ignorable="w14 w15 w16se w16cid w16 w16cex w16sdtdh wp14">
   <w:endnote w:type="separator" w:id="-1">
     <w:p>
       <w:r>
@@ -7406,7 +9439,7 @@
 </file>
 
 <file path=word/footer1.xml><?xml version="1.0" encoding="utf-8"?>
-<w:ftr xmlns:wpc="http://schemas.microsoft.com/office/word/2010/wordprocessingCanvas" xmlns:cx="http://schemas.microsoft.com/office/drawing/2014/chartex" xmlns:cx1="http://schemas.microsoft.com/office/drawing/2015/9/8/chartex" xmlns:cx2="http://schemas.microsoft.com/office/drawing/2015/10/21/chartex" xmlns:cx3="http://schemas.microsoft.com/office/drawing/2016/5/9/chartex" xmlns:cx4="http://schemas.microsoft.com/office/drawing/2016/5/10/chartex" xmlns:cx5="http://schemas.microsoft.com/office/drawing/2016/5/11/chartex" xmlns:cx6="http://schemas.microsoft.com/office/drawing/2016/5/12/chartex" xmlns:cx7="http://schemas.microsoft.com/office/drawing/2016/5/13/chartex" xmlns:cx8="http://schemas.microsoft.com/office/drawing/2016/5/14/chartex" xmlns:mc="http://schemas.openxmlformats.org/markup-compatibility/2006" xmlns:aink="http://schemas.microsoft.com/office/drawing/2016/ink" xmlns:am3d="http://schemas.microsoft.com/office/drawing/2017/model3d" xmlns:o="urn:schemas-microsoft-com:office:office" xmlns:r="http://schemas.openxmlformats.org/officeDocument/2006/relationships" xmlns:m="http://schemas.openxmlformats.org/officeDocument/2006/math" xmlns:v="urn:schemas-microsoft-com:vml" xmlns:wp14="http://schemas.microsoft.com/office/word/2010/wordprocessingDrawing" xmlns:wp="http://schemas.openxmlformats.org/drawingml/2006/wordprocessingDrawing" xmlns:w10="urn:schemas-microsoft-com:office:word" xmlns:w="http://schemas.openxmlformats.org/wordprocessingml/2006/main" xmlns:w14="http://schemas.microsoft.com/office/word/2010/wordml" xmlns:w15="http://schemas.microsoft.com/office/word/2012/wordml" xmlns:w16cex="http://schemas.microsoft.com/office/word/2018/wordml/cex" xmlns:w16cid="http://schemas.microsoft.com/office/word/2016/wordml/cid" xmlns:w16="http://schemas.microsoft.com/office/word/2018/wordml" xmlns:w16se="http://schemas.microsoft.com/office/word/2015/wordml/symex" xmlns:wpg="http://schemas.microsoft.com/office/word/2010/wordprocessingGroup" xmlns:wpi="http://schemas.microsoft.com/office/word/2010/wordprocessingInk" xmlns:wne="http://schemas.microsoft.com/office/word/2006/wordml" xmlns:wps="http://schemas.microsoft.com/office/word/2010/wordprocessingShape" mc:Ignorable="w14 w15 w16se w16cid w16 w16cex wp14">
+<w:ftr xmlns:wpc="http://schemas.microsoft.com/office/word/2010/wordprocessingCanvas" xmlns:cx="http://schemas.microsoft.com/office/drawing/2014/chartex" xmlns:cx1="http://schemas.microsoft.com/office/drawing/2015/9/8/chartex" xmlns:cx2="http://schemas.microsoft.com/office/drawing/2015/10/21/chartex" xmlns:cx3="http://schemas.microsoft.com/office/drawing/2016/5/9/chartex" xmlns:cx4="http://schemas.microsoft.com/office/drawing/2016/5/10/chartex" xmlns:cx5="http://schemas.microsoft.com/office/drawing/2016/5/11/chartex" xmlns:cx6="http://schemas.microsoft.com/office/drawing/2016/5/12/chartex" xmlns:cx7="http://schemas.microsoft.com/office/drawing/2016/5/13/chartex" xmlns:cx8="http://schemas.microsoft.com/office/drawing/2016/5/14/chartex" xmlns:mc="http://schemas.openxmlformats.org/markup-compatibility/2006" xmlns:aink="http://schemas.microsoft.com/office/drawing/2016/ink" xmlns:am3d="http://schemas.microsoft.com/office/drawing/2017/model3d" xmlns:o="urn:schemas-microsoft-com:office:office" xmlns:oel="http://schemas.microsoft.com/office/2019/extlst" xmlns:r="http://schemas.openxmlformats.org/officeDocument/2006/relationships" xmlns:m="http://schemas.openxmlformats.org/officeDocument/2006/math" xmlns:v="urn:schemas-microsoft-com:vml" xmlns:wp14="http://schemas.microsoft.com/office/word/2010/wordprocessingDrawing" xmlns:wp="http://schemas.openxmlformats.org/drawingml/2006/wordprocessingDrawing" xmlns:w10="urn:schemas-microsoft-com:office:word" xmlns:w="http://schemas.openxmlformats.org/wordprocessingml/2006/main" xmlns:w14="http://schemas.microsoft.com/office/word/2010/wordml" xmlns:w15="http://schemas.microsoft.com/office/word/2012/wordml" xmlns:w16cex="http://schemas.microsoft.com/office/word/2018/wordml/cex" xmlns:w16cid="http://schemas.microsoft.com/office/word/2016/wordml/cid" xmlns:w16="http://schemas.microsoft.com/office/word/2018/wordml" xmlns:w16sdtdh="http://schemas.microsoft.com/office/word/2020/wordml/sdtdatahash" xmlns:w16se="http://schemas.microsoft.com/office/word/2015/wordml/symex" xmlns:wpg="http://schemas.microsoft.com/office/word/2010/wordprocessingGroup" xmlns:wpi="http://schemas.microsoft.com/office/word/2010/wordprocessingInk" xmlns:wne="http://schemas.microsoft.com/office/word/2006/wordml" xmlns:wps="http://schemas.microsoft.com/office/word/2010/wordprocessingShape" mc:Ignorable="w14 w15 w16se w16cid w16 w16cex w16sdtdh wp14">
   <w:p>
     <w:pPr>
       <w:pStyle w:val="Pieddepage"/>
@@ -7465,7 +9498,7 @@
 </file>
 
 <file path=word/footnotes.xml><?xml version="1.0" encoding="utf-8"?>
-<w:footnotes xmlns:wpc="http://schemas.microsoft.com/office/word/2010/wordprocessingCanvas" xmlns:cx="http://schemas.microsoft.com/office/drawing/2014/chartex" xmlns:cx1="http://schemas.microsoft.com/office/drawing/2015/9/8/chartex" xmlns:cx2="http://schemas.microsoft.com/office/drawing/2015/10/21/chartex" xmlns:cx3="http://schemas.microsoft.com/office/drawing/2016/5/9/chartex" xmlns:cx4="http://schemas.microsoft.com/office/drawing/2016/5/10/chartex" xmlns:cx5="http://schemas.microsoft.com/office/drawing/2016/5/11/chartex" xmlns:cx6="http://schemas.microsoft.com/office/drawing/2016/5/12/chartex" xmlns:cx7="http://schemas.microsoft.com/office/drawing/2016/5/13/chartex" xmlns:cx8="http://schemas.microsoft.com/office/drawing/2016/5/14/chartex" xmlns:mc="http://schemas.openxmlformats.org/markup-compatibility/2006" xmlns:aink="http://schemas.microsoft.com/office/drawing/2016/ink" xmlns:am3d="http://schemas.microsoft.com/office/drawing/2017/model3d" xmlns:o="urn:schemas-microsoft-com:office:office" xmlns:r="http://schemas.openxmlformats.org/officeDocument/2006/relationships" xmlns:m="http://schemas.openxmlformats.org/officeDocument/2006/math" xmlns:v="urn:schemas-microsoft-com:vml" xmlns:wp14="http://schemas.microsoft.com/office/word/2010/wordprocessingDrawing" xmlns:wp="http://schemas.openxmlformats.org/drawingml/2006/wordprocessingDrawing" xmlns:w10="urn:schemas-microsoft-com:office:word" xmlns:w="http://schemas.openxmlformats.org/wordprocessingml/2006/main" xmlns:w14="http://schemas.microsoft.com/office/word/2010/wordml" xmlns:w15="http://schemas.microsoft.com/office/word/2012/wordml" xmlns:w16cex="http://schemas.microsoft.com/office/word/2018/wordml/cex" xmlns:w16cid="http://schemas.microsoft.com/office/word/2016/wordml/cid" xmlns:w16="http://schemas.microsoft.com/office/word/2018/wordml" xmlns:w16se="http://schemas.microsoft.com/office/word/2015/wordml/symex" xmlns:wpg="http://schemas.microsoft.com/office/word/2010/wordprocessingGroup" xmlns:wpi="http://schemas.microsoft.com/office/word/2010/wordprocessingInk" xmlns:wne="http://schemas.microsoft.com/office/word/2006/wordml" xmlns:wps="http://schemas.microsoft.com/office/word/2010/wordprocessingShape" mc:Ignorable="w14 w15 w16se w16cid w16 w16cex wp14">
+<w:footnotes xmlns:wpc="http://schemas.microsoft.com/office/word/2010/wordprocessingCanvas" xmlns:cx="http://schemas.microsoft.com/office/drawing/2014/chartex" xmlns:cx1="http://schemas.microsoft.com/office/drawing/2015/9/8/chartex" xmlns:cx2="http://schemas.microsoft.com/office/drawing/2015/10/21/chartex" xmlns:cx3="http://schemas.microsoft.com/office/drawing/2016/5/9/chartex" xmlns:cx4="http://schemas.microsoft.com/office/drawing/2016/5/10/chartex" xmlns:cx5="http://schemas.microsoft.com/office/drawing/2016/5/11/chartex" xmlns:cx6="http://schemas.microsoft.com/office/drawing/2016/5/12/chartex" xmlns:cx7="http://schemas.microsoft.com/office/drawing/2016/5/13/chartex" xmlns:cx8="http://schemas.microsoft.com/office/drawing/2016/5/14/chartex" xmlns:mc="http://schemas.openxmlformats.org/markup-compatibility/2006" xmlns:aink="http://schemas.microsoft.com/office/drawing/2016/ink" xmlns:am3d="http://schemas.microsoft.com/office/drawing/2017/model3d" xmlns:o="urn:schemas-microsoft-com:office:office" xmlns:oel="http://schemas.microsoft.com/office/2019/extlst" xmlns:r="http://schemas.openxmlformats.org/officeDocument/2006/relationships" xmlns:m="http://schemas.openxmlformats.org/officeDocument/2006/math" xmlns:v="urn:schemas-microsoft-com:vml" xmlns:wp14="http://schemas.microsoft.com/office/word/2010/wordprocessingDrawing" xmlns:wp="http://schemas.openxmlformats.org/drawingml/2006/wordprocessingDrawing" xmlns:w10="urn:schemas-microsoft-com:office:word" xmlns:w="http://schemas.openxmlformats.org/wordprocessingml/2006/main" xmlns:w14="http://schemas.microsoft.com/office/word/2010/wordml" xmlns:w15="http://schemas.microsoft.com/office/word/2012/wordml" xmlns:w16cex="http://schemas.microsoft.com/office/word/2018/wordml/cex" xmlns:w16cid="http://schemas.microsoft.com/office/word/2016/wordml/cid" xmlns:w16="http://schemas.microsoft.com/office/word/2018/wordml" xmlns:w16sdtdh="http://schemas.microsoft.com/office/word/2020/wordml/sdtdatahash" xmlns:w16se="http://schemas.microsoft.com/office/word/2015/wordml/symex" xmlns:wpg="http://schemas.microsoft.com/office/word/2010/wordprocessingGroup" xmlns:wpi="http://schemas.microsoft.com/office/word/2010/wordprocessingInk" xmlns:wne="http://schemas.microsoft.com/office/word/2006/wordml" xmlns:wps="http://schemas.microsoft.com/office/word/2010/wordprocessingShape" mc:Ignorable="w14 w15 w16se w16cid w16 w16cex w16sdtdh wp14">
   <w:footnote w:type="separator" w:id="-1">
     <w:p>
       <w:r>
@@ -7484,7 +9517,7 @@
 </file>
 
 <file path=word/header1.xml><?xml version="1.0" encoding="utf-8"?>
-<w:hdr xmlns:wpc="http://schemas.microsoft.com/office/word/2010/wordprocessingCanvas" xmlns:cx="http://schemas.microsoft.com/office/drawing/2014/chartex" xmlns:cx1="http://schemas.microsoft.com/office/drawing/2015/9/8/chartex" xmlns:cx2="http://schemas.microsoft.com/office/drawing/2015/10/21/chartex" xmlns:cx3="http://schemas.microsoft.com/office/drawing/2016/5/9/chartex" xmlns:cx4="http://schemas.microsoft.com/office/drawing/2016/5/10/chartex" xmlns:cx5="http://schemas.microsoft.com/office/drawing/2016/5/11/chartex" xmlns:cx6="http://schemas.microsoft.com/office/drawing/2016/5/12/chartex" xmlns:cx7="http://schemas.microsoft.com/office/drawing/2016/5/13/chartex" xmlns:cx8="http://schemas.microsoft.com/office/drawing/2016/5/14/chartex" xmlns:mc="http://schemas.openxmlformats.org/markup-compatibility/2006" xmlns:aink="http://schemas.microsoft.com/office/drawing/2016/ink" xmlns:am3d="http://schemas.microsoft.com/office/drawing/2017/model3d" xmlns:o="urn:schemas-microsoft-com:office:office" xmlns:r="http://schemas.openxmlformats.org/officeDocument/2006/relationships" xmlns:m="http://schemas.openxmlformats.org/officeDocument/2006/math" xmlns:v="urn:schemas-microsoft-com:vml" xmlns:wp14="http://schemas.microsoft.com/office/word/2010/wordprocessingDrawing" xmlns:wp="http://schemas.openxmlformats.org/drawingml/2006/wordprocessingDrawing" xmlns:w10="urn:schemas-microsoft-com:office:word" xmlns:w="http://schemas.openxmlformats.org/wordprocessingml/2006/main" xmlns:w14="http://schemas.microsoft.com/office/word/2010/wordml" xmlns:w15="http://schemas.microsoft.com/office/word/2012/wordml" xmlns:w16cex="http://schemas.microsoft.com/office/word/2018/wordml/cex" xmlns:w16cid="http://schemas.microsoft.com/office/word/2016/wordml/cid" xmlns:w16="http://schemas.microsoft.com/office/word/2018/wordml" xmlns:w16se="http://schemas.microsoft.com/office/word/2015/wordml/symex" xmlns:wpg="http://schemas.microsoft.com/office/word/2010/wordprocessingGroup" xmlns:wpi="http://schemas.microsoft.com/office/word/2010/wordprocessingInk" xmlns:wne="http://schemas.microsoft.com/office/word/2006/wordml" xmlns:wps="http://schemas.microsoft.com/office/word/2010/wordprocessingShape" mc:Ignorable="w14 w15 w16se w16cid w16 w16cex wp14">
+<w:hdr xmlns:wpc="http://schemas.microsoft.com/office/word/2010/wordprocessingCanvas" xmlns:cx="http://schemas.microsoft.com/office/drawing/2014/chartex" xmlns:cx1="http://schemas.microsoft.com/office/drawing/2015/9/8/chartex" xmlns:cx2="http://schemas.microsoft.com/office/drawing/2015/10/21/chartex" xmlns:cx3="http://schemas.microsoft.com/office/drawing/2016/5/9/chartex" xmlns:cx4="http://schemas.microsoft.com/office/drawing/2016/5/10/chartex" xmlns:cx5="http://schemas.microsoft.com/office/drawing/2016/5/11/chartex" xmlns:cx6="http://schemas.microsoft.com/office/drawing/2016/5/12/chartex" xmlns:cx7="http://schemas.microsoft.com/office/drawing/2016/5/13/chartex" xmlns:cx8="http://schemas.microsoft.com/office/drawing/2016/5/14/chartex" xmlns:mc="http://schemas.openxmlformats.org/markup-compatibility/2006" xmlns:aink="http://schemas.microsoft.com/office/drawing/2016/ink" xmlns:am3d="http://schemas.microsoft.com/office/drawing/2017/model3d" xmlns:o="urn:schemas-microsoft-com:office:office" xmlns:oel="http://schemas.microsoft.com/office/2019/extlst" xmlns:r="http://schemas.openxmlformats.org/officeDocument/2006/relationships" xmlns:m="http://schemas.openxmlformats.org/officeDocument/2006/math" xmlns:v="urn:schemas-microsoft-com:vml" xmlns:wp14="http://schemas.microsoft.com/office/word/2010/wordprocessingDrawing" xmlns:wp="http://schemas.openxmlformats.org/drawingml/2006/wordprocessingDrawing" xmlns:w10="urn:schemas-microsoft-com:office:word" xmlns:w="http://schemas.openxmlformats.org/wordprocessingml/2006/main" xmlns:w14="http://schemas.microsoft.com/office/word/2010/wordml" xmlns:w15="http://schemas.microsoft.com/office/word/2012/wordml" xmlns:w16cex="http://schemas.microsoft.com/office/word/2018/wordml/cex" xmlns:w16cid="http://schemas.microsoft.com/office/word/2016/wordml/cid" xmlns:w16="http://schemas.microsoft.com/office/word/2018/wordml" xmlns:w16sdtdh="http://schemas.microsoft.com/office/word/2020/wordml/sdtdatahash" xmlns:w16se="http://schemas.microsoft.com/office/word/2015/wordml/symex" xmlns:wpg="http://schemas.microsoft.com/office/word/2010/wordprocessingGroup" xmlns:wpi="http://schemas.microsoft.com/office/word/2010/wordprocessingInk" xmlns:wne="http://schemas.microsoft.com/office/word/2006/wordml" xmlns:wps="http://schemas.microsoft.com/office/word/2010/wordprocessingShape" mc:Ignorable="w14 w15 w16se w16cid w16 w16cex w16sdtdh wp14">
   <w:p>
     <w:pPr>
       <w:pStyle w:val="En-tte"/>
@@ -7494,6 +9527,7 @@
         <w:szCs w:val="24"/>
       </w:rPr>
     </w:pPr>
+    <w:proofErr w:type="spellStart"/>
     <w:r>
       <w:rPr>
         <w:rFonts w:cs="Arial"/>
@@ -7501,7 +9535,37 @@
         <w:bCs/>
         <w:szCs w:val="24"/>
       </w:rPr>
-      <w:t>Dossier de projet</w:t>
+      <w:t>Spicy</w:t>
+    </w:r>
+    <w:proofErr w:type="spellEnd"/>
+    <w:r>
+      <w:rPr>
+        <w:rFonts w:cs="Arial"/>
+        <w:b/>
+        <w:bCs/>
+        <w:szCs w:val="24"/>
+      </w:rPr>
+      <w:t xml:space="preserve"> </w:t>
+    </w:r>
+    <w:proofErr w:type="spellStart"/>
+    <w:r>
+      <w:rPr>
+        <w:rFonts w:cs="Arial"/>
+        <w:b/>
+        <w:bCs/>
+        <w:szCs w:val="24"/>
+      </w:rPr>
+      <w:t>Nvaders</w:t>
+    </w:r>
+    <w:proofErr w:type="spellEnd"/>
+    <w:r>
+      <w:rPr>
+        <w:rFonts w:cs="Arial"/>
+        <w:b/>
+        <w:bCs/>
+        <w:szCs w:val="24"/>
+      </w:rPr>
+      <w:t xml:space="preserve"> – Sam Greppin</w:t>
     </w:r>
   </w:p>
   <w:p>
@@ -7520,7 +9584,7 @@
 </file>
 
 <file path=word/header2.xml><?xml version="1.0" encoding="utf-8"?>
-<w:hdr xmlns:wpc="http://schemas.microsoft.com/office/word/2010/wordprocessingCanvas" xmlns:cx="http://schemas.microsoft.com/office/drawing/2014/chartex" xmlns:cx1="http://schemas.microsoft.com/office/drawing/2015/9/8/chartex" xmlns:cx2="http://schemas.microsoft.com/office/drawing/2015/10/21/chartex" xmlns:cx3="http://schemas.microsoft.com/office/drawing/2016/5/9/chartex" xmlns:cx4="http://schemas.microsoft.com/office/drawing/2016/5/10/chartex" xmlns:cx5="http://schemas.microsoft.com/office/drawing/2016/5/11/chartex" xmlns:cx6="http://schemas.microsoft.com/office/drawing/2016/5/12/chartex" xmlns:cx7="http://schemas.microsoft.com/office/drawing/2016/5/13/chartex" xmlns:cx8="http://schemas.microsoft.com/office/drawing/2016/5/14/chartex" xmlns:mc="http://schemas.openxmlformats.org/markup-compatibility/2006" xmlns:aink="http://schemas.microsoft.com/office/drawing/2016/ink" xmlns:am3d="http://schemas.microsoft.com/office/drawing/2017/model3d" xmlns:o="urn:schemas-microsoft-com:office:office" xmlns:r="http://schemas.openxmlformats.org/officeDocument/2006/relationships" xmlns:m="http://schemas.openxmlformats.org/officeDocument/2006/math" xmlns:v="urn:schemas-microsoft-com:vml" xmlns:wp14="http://schemas.microsoft.com/office/word/2010/wordprocessingDrawing" xmlns:wp="http://schemas.openxmlformats.org/drawingml/2006/wordprocessingDrawing" xmlns:w10="urn:schemas-microsoft-com:office:word" xmlns:w="http://schemas.openxmlformats.org/wordprocessingml/2006/main" xmlns:w14="http://schemas.microsoft.com/office/word/2010/wordml" xmlns:w15="http://schemas.microsoft.com/office/word/2012/wordml" xmlns:w16cex="http://schemas.microsoft.com/office/word/2018/wordml/cex" xmlns:w16cid="http://schemas.microsoft.com/office/word/2016/wordml/cid" xmlns:w16="http://schemas.microsoft.com/office/word/2018/wordml" xmlns:w16se="http://schemas.microsoft.com/office/word/2015/wordml/symex" xmlns:wpg="http://schemas.microsoft.com/office/word/2010/wordprocessingGroup" xmlns:wpi="http://schemas.microsoft.com/office/word/2010/wordprocessingInk" xmlns:wne="http://schemas.microsoft.com/office/word/2006/wordml" xmlns:wps="http://schemas.microsoft.com/office/word/2010/wordprocessingShape" mc:Ignorable="w14 w15 w16se w16cid w16 w16cex wp14">
+<w:hdr xmlns:wpc="http://schemas.microsoft.com/office/word/2010/wordprocessingCanvas" xmlns:cx="http://schemas.microsoft.com/office/drawing/2014/chartex" xmlns:cx1="http://schemas.microsoft.com/office/drawing/2015/9/8/chartex" xmlns:cx2="http://schemas.microsoft.com/office/drawing/2015/10/21/chartex" xmlns:cx3="http://schemas.microsoft.com/office/drawing/2016/5/9/chartex" xmlns:cx4="http://schemas.microsoft.com/office/drawing/2016/5/10/chartex" xmlns:cx5="http://schemas.microsoft.com/office/drawing/2016/5/11/chartex" xmlns:cx6="http://schemas.microsoft.com/office/drawing/2016/5/12/chartex" xmlns:cx7="http://schemas.microsoft.com/office/drawing/2016/5/13/chartex" xmlns:cx8="http://schemas.microsoft.com/office/drawing/2016/5/14/chartex" xmlns:mc="http://schemas.openxmlformats.org/markup-compatibility/2006" xmlns:aink="http://schemas.microsoft.com/office/drawing/2016/ink" xmlns:am3d="http://schemas.microsoft.com/office/drawing/2017/model3d" xmlns:o="urn:schemas-microsoft-com:office:office" xmlns:oel="http://schemas.microsoft.com/office/2019/extlst" xmlns:r="http://schemas.openxmlformats.org/officeDocument/2006/relationships" xmlns:m="http://schemas.openxmlformats.org/officeDocument/2006/math" xmlns:v="urn:schemas-microsoft-com:vml" xmlns:wp14="http://schemas.microsoft.com/office/word/2010/wordprocessingDrawing" xmlns:wp="http://schemas.openxmlformats.org/drawingml/2006/wordprocessingDrawing" xmlns:w10="urn:schemas-microsoft-com:office:word" xmlns:w="http://schemas.openxmlformats.org/wordprocessingml/2006/main" xmlns:w14="http://schemas.microsoft.com/office/word/2010/wordml" xmlns:w15="http://schemas.microsoft.com/office/word/2012/wordml" xmlns:w16cex="http://schemas.microsoft.com/office/word/2018/wordml/cex" xmlns:w16cid="http://schemas.microsoft.com/office/word/2016/wordml/cid" xmlns:w16="http://schemas.microsoft.com/office/word/2018/wordml" xmlns:w16sdtdh="http://schemas.microsoft.com/office/word/2020/wordml/sdtdatahash" xmlns:w16se="http://schemas.microsoft.com/office/word/2015/wordml/symex" xmlns:wpg="http://schemas.microsoft.com/office/word/2010/wordprocessingGroup" xmlns:wpi="http://schemas.microsoft.com/office/word/2010/wordprocessingInk" xmlns:wne="http://schemas.microsoft.com/office/word/2006/wordml" xmlns:wps="http://schemas.microsoft.com/office/word/2010/wordprocessingShape" mc:Ignorable="w14 w15 w16se w16cid w16 w16cex w16sdtdh wp14">
   <w:p>
     <w:pPr>
       <w:pStyle w:val="En-tte"/>
@@ -7530,6 +9594,7 @@
         <w:szCs w:val="24"/>
       </w:rPr>
     </w:pPr>
+    <w:proofErr w:type="spellStart"/>
     <w:r>
       <w:rPr>
         <w:rFonts w:cs="Arial"/>
@@ -7537,7 +9602,37 @@
         <w:bCs/>
         <w:szCs w:val="24"/>
       </w:rPr>
-      <w:t>Dossier de projet</w:t>
+      <w:t>Spicy</w:t>
+    </w:r>
+    <w:proofErr w:type="spellEnd"/>
+    <w:r>
+      <w:rPr>
+        <w:rFonts w:cs="Arial"/>
+        <w:b/>
+        <w:bCs/>
+        <w:szCs w:val="24"/>
+      </w:rPr>
+      <w:t xml:space="preserve"> </w:t>
+    </w:r>
+    <w:proofErr w:type="spellStart"/>
+    <w:r>
+      <w:rPr>
+        <w:rFonts w:cs="Arial"/>
+        <w:b/>
+        <w:bCs/>
+        <w:szCs w:val="24"/>
+      </w:rPr>
+      <w:t>Nvaders</w:t>
+    </w:r>
+    <w:proofErr w:type="spellEnd"/>
+    <w:r>
+      <w:rPr>
+        <w:rFonts w:cs="Arial"/>
+        <w:b/>
+        <w:bCs/>
+        <w:szCs w:val="24"/>
+      </w:rPr>
+      <w:t xml:space="preserve"> – Sam Greppin</w:t>
     </w:r>
   </w:p>
   <w:p>
@@ -7565,7 +9660,7 @@
 </file>
 
 <file path=word/header3.xml><?xml version="1.0" encoding="utf-8"?>
-<w:hdr xmlns:wpc="http://schemas.microsoft.com/office/word/2010/wordprocessingCanvas" xmlns:cx="http://schemas.microsoft.com/office/drawing/2014/chartex" xmlns:cx1="http://schemas.microsoft.com/office/drawing/2015/9/8/chartex" xmlns:cx2="http://schemas.microsoft.com/office/drawing/2015/10/21/chartex" xmlns:cx3="http://schemas.microsoft.com/office/drawing/2016/5/9/chartex" xmlns:cx4="http://schemas.microsoft.com/office/drawing/2016/5/10/chartex" xmlns:cx5="http://schemas.microsoft.com/office/drawing/2016/5/11/chartex" xmlns:cx6="http://schemas.microsoft.com/office/drawing/2016/5/12/chartex" xmlns:cx7="http://schemas.microsoft.com/office/drawing/2016/5/13/chartex" xmlns:cx8="http://schemas.microsoft.com/office/drawing/2016/5/14/chartex" xmlns:mc="http://schemas.openxmlformats.org/markup-compatibility/2006" xmlns:aink="http://schemas.microsoft.com/office/drawing/2016/ink" xmlns:am3d="http://schemas.microsoft.com/office/drawing/2017/model3d" xmlns:o="urn:schemas-microsoft-com:office:office" xmlns:r="http://schemas.openxmlformats.org/officeDocument/2006/relationships" xmlns:m="http://schemas.openxmlformats.org/officeDocument/2006/math" xmlns:v="urn:schemas-microsoft-com:vml" xmlns:wp14="http://schemas.microsoft.com/office/word/2010/wordprocessingDrawing" xmlns:wp="http://schemas.openxmlformats.org/drawingml/2006/wordprocessingDrawing" xmlns:w10="urn:schemas-microsoft-com:office:word" xmlns:w="http://schemas.openxmlformats.org/wordprocessingml/2006/main" xmlns:w14="http://schemas.microsoft.com/office/word/2010/wordml" xmlns:w15="http://schemas.microsoft.com/office/word/2012/wordml" xmlns:w16cex="http://schemas.microsoft.com/office/word/2018/wordml/cex" xmlns:w16cid="http://schemas.microsoft.com/office/word/2016/wordml/cid" xmlns:w16="http://schemas.microsoft.com/office/word/2018/wordml" xmlns:w16se="http://schemas.microsoft.com/office/word/2015/wordml/symex" xmlns:wpg="http://schemas.microsoft.com/office/word/2010/wordprocessingGroup" xmlns:wpi="http://schemas.microsoft.com/office/word/2010/wordprocessingInk" xmlns:wne="http://schemas.microsoft.com/office/word/2006/wordml" xmlns:wps="http://schemas.microsoft.com/office/word/2010/wordprocessingShape" mc:Ignorable="w14 w15 w16se w16cid w16 w16cex wp14">
+<w:hdr xmlns:wpc="http://schemas.microsoft.com/office/word/2010/wordprocessingCanvas" xmlns:cx="http://schemas.microsoft.com/office/drawing/2014/chartex" xmlns:cx1="http://schemas.microsoft.com/office/drawing/2015/9/8/chartex" xmlns:cx2="http://schemas.microsoft.com/office/drawing/2015/10/21/chartex" xmlns:cx3="http://schemas.microsoft.com/office/drawing/2016/5/9/chartex" xmlns:cx4="http://schemas.microsoft.com/office/drawing/2016/5/10/chartex" xmlns:cx5="http://schemas.microsoft.com/office/drawing/2016/5/11/chartex" xmlns:cx6="http://schemas.microsoft.com/office/drawing/2016/5/12/chartex" xmlns:cx7="http://schemas.microsoft.com/office/drawing/2016/5/13/chartex" xmlns:cx8="http://schemas.microsoft.com/office/drawing/2016/5/14/chartex" xmlns:mc="http://schemas.openxmlformats.org/markup-compatibility/2006" xmlns:aink="http://schemas.microsoft.com/office/drawing/2016/ink" xmlns:am3d="http://schemas.microsoft.com/office/drawing/2017/model3d" xmlns:o="urn:schemas-microsoft-com:office:office" xmlns:oel="http://schemas.microsoft.com/office/2019/extlst" xmlns:r="http://schemas.openxmlformats.org/officeDocument/2006/relationships" xmlns:m="http://schemas.openxmlformats.org/officeDocument/2006/math" xmlns:v="urn:schemas-microsoft-com:vml" xmlns:wp14="http://schemas.microsoft.com/office/word/2010/wordprocessingDrawing" xmlns:wp="http://schemas.openxmlformats.org/drawingml/2006/wordprocessingDrawing" xmlns:w10="urn:schemas-microsoft-com:office:word" xmlns:w="http://schemas.openxmlformats.org/wordprocessingml/2006/main" xmlns:w14="http://schemas.microsoft.com/office/word/2010/wordml" xmlns:w15="http://schemas.microsoft.com/office/word/2012/wordml" xmlns:w16cex="http://schemas.microsoft.com/office/word/2018/wordml/cex" xmlns:w16cid="http://schemas.microsoft.com/office/word/2016/wordml/cid" xmlns:w16="http://schemas.microsoft.com/office/word/2018/wordml" xmlns:w16sdtdh="http://schemas.microsoft.com/office/word/2020/wordml/sdtdatahash" xmlns:w16se="http://schemas.microsoft.com/office/word/2015/wordml/symex" xmlns:wpg="http://schemas.microsoft.com/office/word/2010/wordprocessingGroup" xmlns:wpi="http://schemas.microsoft.com/office/word/2010/wordprocessingInk" xmlns:wne="http://schemas.microsoft.com/office/word/2006/wordml" xmlns:wps="http://schemas.microsoft.com/office/word/2010/wordprocessingShape" mc:Ignorable="w14 w15 w16se w16cid w16 w16cex w16sdtdh wp14">
   <w:p>
     <w:pPr>
       <w:pStyle w:val="En-tte"/>
@@ -7575,7 +9670,7 @@
 </file>
 
 <file path=word/numbering.xml><?xml version="1.0" encoding="utf-8"?>
-<w:numbering xmlns:wpc="http://schemas.microsoft.com/office/word/2010/wordprocessingCanvas" xmlns:cx="http://schemas.microsoft.com/office/drawing/2014/chartex" xmlns:cx1="http://schemas.microsoft.com/office/drawing/2015/9/8/chartex" xmlns:cx2="http://schemas.microsoft.com/office/drawing/2015/10/21/chartex" xmlns:cx3="http://schemas.microsoft.com/office/drawing/2016/5/9/chartex" xmlns:cx4="http://schemas.microsoft.com/office/drawing/2016/5/10/chartex" xmlns:cx5="http://schemas.microsoft.com/office/drawing/2016/5/11/chartex" xmlns:cx6="http://schemas.microsoft.com/office/drawing/2016/5/12/chartex" xmlns:cx7="http://schemas.microsoft.com/office/drawing/2016/5/13/chartex" xmlns:cx8="http://schemas.microsoft.com/office/drawing/2016/5/14/chartex" xmlns:mc="http://schemas.openxmlformats.org/markup-compatibility/2006" xmlns:aink="http://schemas.microsoft.com/office/drawing/2016/ink" xmlns:am3d="http://schemas.microsoft.com/office/drawing/2017/model3d" xmlns:o="urn:schemas-microsoft-com:office:office" xmlns:r="http://schemas.openxmlformats.org/officeDocument/2006/relationships" xmlns:m="http://schemas.openxmlformats.org/officeDocument/2006/math" xmlns:v="urn:schemas-microsoft-com:vml" xmlns:wp14="http://schemas.microsoft.com/office/word/2010/wordprocessingDrawing" xmlns:wp="http://schemas.openxmlformats.org/drawingml/2006/wordprocessingDrawing" xmlns:w10="urn:schemas-microsoft-com:office:word" xmlns:w="http://schemas.openxmlformats.org/wordprocessingml/2006/main" xmlns:w14="http://schemas.microsoft.com/office/word/2010/wordml" xmlns:w15="http://schemas.microsoft.com/office/word/2012/wordml" xmlns:w16cex="http://schemas.microsoft.com/office/word/2018/wordml/cex" xmlns:w16cid="http://schemas.microsoft.com/office/word/2016/wordml/cid" xmlns:w16="http://schemas.microsoft.com/office/word/2018/wordml" xmlns:w16se="http://schemas.microsoft.com/office/word/2015/wordml/symex" xmlns:wpg="http://schemas.microsoft.com/office/word/2010/wordprocessingGroup" xmlns:wpi="http://schemas.microsoft.com/office/word/2010/wordprocessingInk" xmlns:wne="http://schemas.microsoft.com/office/word/2006/wordml" xmlns:wps="http://schemas.microsoft.com/office/word/2010/wordprocessingShape" mc:Ignorable="w14 w15 w16se w16cid w16 w16cex wp14">
+<w:numbering xmlns:wpc="http://schemas.microsoft.com/office/word/2010/wordprocessingCanvas" xmlns:cx="http://schemas.microsoft.com/office/drawing/2014/chartex" xmlns:cx1="http://schemas.microsoft.com/office/drawing/2015/9/8/chartex" xmlns:cx2="http://schemas.microsoft.com/office/drawing/2015/10/21/chartex" xmlns:cx3="http://schemas.microsoft.com/office/drawing/2016/5/9/chartex" xmlns:cx4="http://schemas.microsoft.com/office/drawing/2016/5/10/chartex" xmlns:cx5="http://schemas.microsoft.com/office/drawing/2016/5/11/chartex" xmlns:cx6="http://schemas.microsoft.com/office/drawing/2016/5/12/chartex" xmlns:cx7="http://schemas.microsoft.com/office/drawing/2016/5/13/chartex" xmlns:cx8="http://schemas.microsoft.com/office/drawing/2016/5/14/chartex" xmlns:mc="http://schemas.openxmlformats.org/markup-compatibility/2006" xmlns:aink="http://schemas.microsoft.com/office/drawing/2016/ink" xmlns:am3d="http://schemas.microsoft.com/office/drawing/2017/model3d" xmlns:o="urn:schemas-microsoft-com:office:office" xmlns:oel="http://schemas.microsoft.com/office/2019/extlst" xmlns:r="http://schemas.openxmlformats.org/officeDocument/2006/relationships" xmlns:m="http://schemas.openxmlformats.org/officeDocument/2006/math" xmlns:v="urn:schemas-microsoft-com:vml" xmlns:wp14="http://schemas.microsoft.com/office/word/2010/wordprocessingDrawing" xmlns:wp="http://schemas.openxmlformats.org/drawingml/2006/wordprocessingDrawing" xmlns:w10="urn:schemas-microsoft-com:office:word" xmlns:w="http://schemas.openxmlformats.org/wordprocessingml/2006/main" xmlns:w14="http://schemas.microsoft.com/office/word/2010/wordml" xmlns:w15="http://schemas.microsoft.com/office/word/2012/wordml" xmlns:w16cex="http://schemas.microsoft.com/office/word/2018/wordml/cex" xmlns:w16cid="http://schemas.microsoft.com/office/word/2016/wordml/cid" xmlns:w16="http://schemas.microsoft.com/office/word/2018/wordml" xmlns:w16sdtdh="http://schemas.microsoft.com/office/word/2020/wordml/sdtdatahash" xmlns:w16se="http://schemas.microsoft.com/office/word/2015/wordml/symex" xmlns:wpg="http://schemas.microsoft.com/office/word/2010/wordprocessingGroup" xmlns:wpi="http://schemas.microsoft.com/office/word/2010/wordprocessingInk" xmlns:wne="http://schemas.microsoft.com/office/word/2006/wordml" xmlns:wps="http://schemas.microsoft.com/office/word/2010/wordprocessingShape" mc:Ignorable="w14 w15 w16se w16cid w16 w16cex w16sdtdh wp14">
   <w:abstractNum w:abstractNumId="0" w15:restartNumberingAfterBreak="0">
     <w:nsid w:val="00061AC3"/>
     <w:multiLevelType w:val="hybridMultilevel"/>
@@ -7910,6 +10005,119 @@
     </w:lvl>
   </w:abstractNum>
   <w:abstractNum w:abstractNumId="4" w15:restartNumberingAfterBreak="0">
+    <w:nsid w:val="0D7F7F3E"/>
+    <w:multiLevelType w:val="hybridMultilevel"/>
+    <w:tmpl w:val="90BE61BE"/>
+    <w:lvl w:ilvl="0" w:tplc="100C0001">
+      <w:start w:val="1"/>
+      <w:numFmt w:val="bullet"/>
+      <w:lvlText w:val=""/>
+      <w:lvlJc w:val="left"/>
+      <w:pPr>
+        <w:ind w:left="1077" w:hanging="360"/>
+      </w:pPr>
+      <w:rPr>
+        <w:rFonts w:ascii="Symbol" w:hAnsi="Symbol" w:hint="default"/>
+      </w:rPr>
+    </w:lvl>
+    <w:lvl w:ilvl="1" w:tplc="100C0003" w:tentative="1">
+      <w:start w:val="1"/>
+      <w:numFmt w:val="bullet"/>
+      <w:lvlText w:val="o"/>
+      <w:lvlJc w:val="left"/>
+      <w:pPr>
+        <w:ind w:left="1797" w:hanging="360"/>
+      </w:pPr>
+      <w:rPr>
+        <w:rFonts w:ascii="Courier New" w:hAnsi="Courier New" w:cs="Courier New" w:hint="default"/>
+      </w:rPr>
+    </w:lvl>
+    <w:lvl w:ilvl="2" w:tplc="100C0005" w:tentative="1">
+      <w:start w:val="1"/>
+      <w:numFmt w:val="bullet"/>
+      <w:lvlText w:val=""/>
+      <w:lvlJc w:val="left"/>
+      <w:pPr>
+        <w:ind w:left="2517" w:hanging="360"/>
+      </w:pPr>
+      <w:rPr>
+        <w:rFonts w:ascii="Wingdings" w:hAnsi="Wingdings" w:hint="default"/>
+      </w:rPr>
+    </w:lvl>
+    <w:lvl w:ilvl="3" w:tplc="100C0001" w:tentative="1">
+      <w:start w:val="1"/>
+      <w:numFmt w:val="bullet"/>
+      <w:lvlText w:val=""/>
+      <w:lvlJc w:val="left"/>
+      <w:pPr>
+        <w:ind w:left="3237" w:hanging="360"/>
+      </w:pPr>
+      <w:rPr>
+        <w:rFonts w:ascii="Symbol" w:hAnsi="Symbol" w:hint="default"/>
+      </w:rPr>
+    </w:lvl>
+    <w:lvl w:ilvl="4" w:tplc="100C0003" w:tentative="1">
+      <w:start w:val="1"/>
+      <w:numFmt w:val="bullet"/>
+      <w:lvlText w:val="o"/>
+      <w:lvlJc w:val="left"/>
+      <w:pPr>
+        <w:ind w:left="3957" w:hanging="360"/>
+      </w:pPr>
+      <w:rPr>
+        <w:rFonts w:ascii="Courier New" w:hAnsi="Courier New" w:cs="Courier New" w:hint="default"/>
+      </w:rPr>
+    </w:lvl>
+    <w:lvl w:ilvl="5" w:tplc="100C0005" w:tentative="1">
+      <w:start w:val="1"/>
+      <w:numFmt w:val="bullet"/>
+      <w:lvlText w:val=""/>
+      <w:lvlJc w:val="left"/>
+      <w:pPr>
+        <w:ind w:left="4677" w:hanging="360"/>
+      </w:pPr>
+      <w:rPr>
+        <w:rFonts w:ascii="Wingdings" w:hAnsi="Wingdings" w:hint="default"/>
+      </w:rPr>
+    </w:lvl>
+    <w:lvl w:ilvl="6" w:tplc="100C0001" w:tentative="1">
+      <w:start w:val="1"/>
+      <w:numFmt w:val="bullet"/>
+      <w:lvlText w:val=""/>
+      <w:lvlJc w:val="left"/>
+      <w:pPr>
+        <w:ind w:left="5397" w:hanging="360"/>
+      </w:pPr>
+      <w:rPr>
+        <w:rFonts w:ascii="Symbol" w:hAnsi="Symbol" w:hint="default"/>
+      </w:rPr>
+    </w:lvl>
+    <w:lvl w:ilvl="7" w:tplc="100C0003" w:tentative="1">
+      <w:start w:val="1"/>
+      <w:numFmt w:val="bullet"/>
+      <w:lvlText w:val="o"/>
+      <w:lvlJc w:val="left"/>
+      <w:pPr>
+        <w:ind w:left="6117" w:hanging="360"/>
+      </w:pPr>
+      <w:rPr>
+        <w:rFonts w:ascii="Courier New" w:hAnsi="Courier New" w:cs="Courier New" w:hint="default"/>
+      </w:rPr>
+    </w:lvl>
+    <w:lvl w:ilvl="8" w:tplc="100C0005" w:tentative="1">
+      <w:start w:val="1"/>
+      <w:numFmt w:val="bullet"/>
+      <w:lvlText w:val=""/>
+      <w:lvlJc w:val="left"/>
+      <w:pPr>
+        <w:ind w:left="6837" w:hanging="360"/>
+      </w:pPr>
+      <w:rPr>
+        <w:rFonts w:ascii="Wingdings" w:hAnsi="Wingdings" w:hint="default"/>
+      </w:rPr>
+    </w:lvl>
+  </w:abstractNum>
+  <w:abstractNum w:abstractNumId="5" w15:restartNumberingAfterBreak="0">
     <w:nsid w:val="16794E2B"/>
     <w:multiLevelType w:val="hybridMultilevel"/>
     <w:tmpl w:val="641AD2C2"/>
@@ -8049,7 +10257,7 @@
       </w:rPr>
     </w:lvl>
   </w:abstractNum>
-  <w:abstractNum w:abstractNumId="5" w15:restartNumberingAfterBreak="0">
+  <w:abstractNum w:abstractNumId="6" w15:restartNumberingAfterBreak="0">
     <w:nsid w:val="19FF01AE"/>
     <w:multiLevelType w:val="hybridMultilevel"/>
     <w:tmpl w:val="EC6A3956"/>
@@ -8189,7 +10397,7 @@
       </w:rPr>
     </w:lvl>
   </w:abstractNum>
-  <w:abstractNum w:abstractNumId="6" w15:restartNumberingAfterBreak="0">
+  <w:abstractNum w:abstractNumId="7" w15:restartNumberingAfterBreak="0">
     <w:nsid w:val="1A0149DE"/>
     <w:multiLevelType w:val="hybridMultilevel"/>
     <w:tmpl w:val="DB1A3296"/>
@@ -8275,7 +10483,7 @@
       </w:pPr>
     </w:lvl>
   </w:abstractNum>
-  <w:abstractNum w:abstractNumId="7" w15:restartNumberingAfterBreak="0">
+  <w:abstractNum w:abstractNumId="8" w15:restartNumberingAfterBreak="0">
     <w:nsid w:val="1DB26ACB"/>
     <w:multiLevelType w:val="hybridMultilevel"/>
     <w:tmpl w:val="763C49D6"/>
@@ -8388,7 +10596,7 @@
       </w:rPr>
     </w:lvl>
   </w:abstractNum>
-  <w:abstractNum w:abstractNumId="8" w15:restartNumberingAfterBreak="0">
+  <w:abstractNum w:abstractNumId="9" w15:restartNumberingAfterBreak="0">
     <w:nsid w:val="24B32EE6"/>
     <w:multiLevelType w:val="hybridMultilevel"/>
     <w:tmpl w:val="B7189B8C"/>
@@ -8501,7 +10709,7 @@
       </w:rPr>
     </w:lvl>
   </w:abstractNum>
-  <w:abstractNum w:abstractNumId="9" w15:restartNumberingAfterBreak="0">
+  <w:abstractNum w:abstractNumId="10" w15:restartNumberingAfterBreak="0">
     <w:nsid w:val="254C0EDE"/>
     <w:multiLevelType w:val="hybridMultilevel"/>
     <w:tmpl w:val="124C7148"/>
@@ -8614,7 +10822,7 @@
       </w:rPr>
     </w:lvl>
   </w:abstractNum>
-  <w:abstractNum w:abstractNumId="10" w15:restartNumberingAfterBreak="0">
+  <w:abstractNum w:abstractNumId="11" w15:restartNumberingAfterBreak="0">
     <w:nsid w:val="27A404D8"/>
     <w:multiLevelType w:val="hybridMultilevel"/>
     <w:tmpl w:val="E4483B56"/>
@@ -8754,7 +10962,7 @@
       </w:rPr>
     </w:lvl>
   </w:abstractNum>
-  <w:abstractNum w:abstractNumId="11" w15:restartNumberingAfterBreak="0">
+  <w:abstractNum w:abstractNumId="12" w15:restartNumberingAfterBreak="0">
     <w:nsid w:val="30E159F4"/>
     <w:multiLevelType w:val="hybridMultilevel"/>
     <w:tmpl w:val="5A3AF624"/>
@@ -8867,7 +11075,7 @@
       </w:rPr>
     </w:lvl>
   </w:abstractNum>
-  <w:abstractNum w:abstractNumId="12" w15:restartNumberingAfterBreak="0">
+  <w:abstractNum w:abstractNumId="13" w15:restartNumberingAfterBreak="0">
     <w:nsid w:val="3FEA3A40"/>
     <w:multiLevelType w:val="hybridMultilevel"/>
     <w:tmpl w:val="E236B5B8"/>
@@ -8980,7 +11188,7 @@
       </w:rPr>
     </w:lvl>
   </w:abstractNum>
-  <w:abstractNum w:abstractNumId="13" w15:restartNumberingAfterBreak="0">
+  <w:abstractNum w:abstractNumId="14" w15:restartNumberingAfterBreak="0">
     <w:nsid w:val="408C02FF"/>
     <w:multiLevelType w:val="hybridMultilevel"/>
     <w:tmpl w:val="1C925AC4"/>
@@ -9117,7 +11325,7 @@
       </w:rPr>
     </w:lvl>
   </w:abstractNum>
-  <w:abstractNum w:abstractNumId="14" w15:restartNumberingAfterBreak="0">
+  <w:abstractNum w:abstractNumId="15" w15:restartNumberingAfterBreak="0">
     <w:nsid w:val="42AC0715"/>
     <w:multiLevelType w:val="hybridMultilevel"/>
     <w:tmpl w:val="A82C5426"/>
@@ -9206,7 +11414,7 @@
       </w:pPr>
     </w:lvl>
   </w:abstractNum>
-  <w:abstractNum w:abstractNumId="15" w15:restartNumberingAfterBreak="0">
+  <w:abstractNum w:abstractNumId="16" w15:restartNumberingAfterBreak="0">
     <w:nsid w:val="42F31DAB"/>
     <w:multiLevelType w:val="hybridMultilevel"/>
     <w:tmpl w:val="A46C5D1C"/>
@@ -9346,7 +11554,7 @@
       </w:rPr>
     </w:lvl>
   </w:abstractNum>
-  <w:abstractNum w:abstractNumId="16" w15:restartNumberingAfterBreak="0">
+  <w:abstractNum w:abstractNumId="17" w15:restartNumberingAfterBreak="0">
     <w:nsid w:val="4397282E"/>
     <w:multiLevelType w:val="hybridMultilevel"/>
     <w:tmpl w:val="4F641192"/>
@@ -9459,7 +11667,7 @@
       </w:rPr>
     </w:lvl>
   </w:abstractNum>
-  <w:abstractNum w:abstractNumId="17" w15:restartNumberingAfterBreak="0">
+  <w:abstractNum w:abstractNumId="18" w15:restartNumberingAfterBreak="0">
     <w:nsid w:val="4AD33851"/>
     <w:multiLevelType w:val="hybridMultilevel"/>
     <w:tmpl w:val="49E43844"/>
@@ -9572,7 +11780,7 @@
       </w:rPr>
     </w:lvl>
   </w:abstractNum>
-  <w:abstractNum w:abstractNumId="18" w15:restartNumberingAfterBreak="0">
+  <w:abstractNum w:abstractNumId="19" w15:restartNumberingAfterBreak="0">
     <w:nsid w:val="50447B18"/>
     <w:multiLevelType w:val="hybridMultilevel"/>
     <w:tmpl w:val="49387E96"/>
@@ -9685,7 +11893,7 @@
       </w:rPr>
     </w:lvl>
   </w:abstractNum>
-  <w:abstractNum w:abstractNumId="19" w15:restartNumberingAfterBreak="0">
+  <w:abstractNum w:abstractNumId="20" w15:restartNumberingAfterBreak="0">
     <w:nsid w:val="5082572C"/>
     <w:multiLevelType w:val="hybridMultilevel"/>
     <w:tmpl w:val="ED4ACFA4"/>
@@ -9825,7 +12033,7 @@
       </w:rPr>
     </w:lvl>
   </w:abstractNum>
-  <w:abstractNum w:abstractNumId="20" w15:restartNumberingAfterBreak="0">
+  <w:abstractNum w:abstractNumId="21" w15:restartNumberingAfterBreak="0">
     <w:nsid w:val="52B247CA"/>
     <w:multiLevelType w:val="hybridMultilevel"/>
     <w:tmpl w:val="B7D4D45A"/>
@@ -9965,7 +12173,7 @@
       </w:rPr>
     </w:lvl>
   </w:abstractNum>
-  <w:abstractNum w:abstractNumId="21" w15:restartNumberingAfterBreak="0">
+  <w:abstractNum w:abstractNumId="22" w15:restartNumberingAfterBreak="0">
     <w:nsid w:val="55A86753"/>
     <w:multiLevelType w:val="hybridMultilevel"/>
     <w:tmpl w:val="E7F66426"/>
@@ -10051,7 +12259,120 @@
       </w:pPr>
     </w:lvl>
   </w:abstractNum>
-  <w:abstractNum w:abstractNumId="22" w15:restartNumberingAfterBreak="0">
+  <w:abstractNum w:abstractNumId="23" w15:restartNumberingAfterBreak="0">
+    <w:nsid w:val="590B35C6"/>
+    <w:multiLevelType w:val="hybridMultilevel"/>
+    <w:tmpl w:val="35A2D94A"/>
+    <w:lvl w:ilvl="0" w:tplc="100C0001">
+      <w:start w:val="1"/>
+      <w:numFmt w:val="bullet"/>
+      <w:lvlText w:val=""/>
+      <w:lvlJc w:val="left"/>
+      <w:pPr>
+        <w:ind w:left="720" w:hanging="360"/>
+      </w:pPr>
+      <w:rPr>
+        <w:rFonts w:ascii="Symbol" w:hAnsi="Symbol" w:hint="default"/>
+      </w:rPr>
+    </w:lvl>
+    <w:lvl w:ilvl="1" w:tplc="100C0003" w:tentative="1">
+      <w:start w:val="1"/>
+      <w:numFmt w:val="bullet"/>
+      <w:lvlText w:val="o"/>
+      <w:lvlJc w:val="left"/>
+      <w:pPr>
+        <w:ind w:left="1440" w:hanging="360"/>
+      </w:pPr>
+      <w:rPr>
+        <w:rFonts w:ascii="Courier New" w:hAnsi="Courier New" w:cs="Courier New" w:hint="default"/>
+      </w:rPr>
+    </w:lvl>
+    <w:lvl w:ilvl="2" w:tplc="100C0005" w:tentative="1">
+      <w:start w:val="1"/>
+      <w:numFmt w:val="bullet"/>
+      <w:lvlText w:val=""/>
+      <w:lvlJc w:val="left"/>
+      <w:pPr>
+        <w:ind w:left="2160" w:hanging="360"/>
+      </w:pPr>
+      <w:rPr>
+        <w:rFonts w:ascii="Wingdings" w:hAnsi="Wingdings" w:hint="default"/>
+      </w:rPr>
+    </w:lvl>
+    <w:lvl w:ilvl="3" w:tplc="100C0001" w:tentative="1">
+      <w:start w:val="1"/>
+      <w:numFmt w:val="bullet"/>
+      <w:lvlText w:val=""/>
+      <w:lvlJc w:val="left"/>
+      <w:pPr>
+        <w:ind w:left="2880" w:hanging="360"/>
+      </w:pPr>
+      <w:rPr>
+        <w:rFonts w:ascii="Symbol" w:hAnsi="Symbol" w:hint="default"/>
+      </w:rPr>
+    </w:lvl>
+    <w:lvl w:ilvl="4" w:tplc="100C0003" w:tentative="1">
+      <w:start w:val="1"/>
+      <w:numFmt w:val="bullet"/>
+      <w:lvlText w:val="o"/>
+      <w:lvlJc w:val="left"/>
+      <w:pPr>
+        <w:ind w:left="3600" w:hanging="360"/>
+      </w:pPr>
+      <w:rPr>
+        <w:rFonts w:ascii="Courier New" w:hAnsi="Courier New" w:cs="Courier New" w:hint="default"/>
+      </w:rPr>
+    </w:lvl>
+    <w:lvl w:ilvl="5" w:tplc="100C0005" w:tentative="1">
+      <w:start w:val="1"/>
+      <w:numFmt w:val="bullet"/>
+      <w:lvlText w:val=""/>
+      <w:lvlJc w:val="left"/>
+      <w:pPr>
+        <w:ind w:left="4320" w:hanging="360"/>
+      </w:pPr>
+      <w:rPr>
+        <w:rFonts w:ascii="Wingdings" w:hAnsi="Wingdings" w:hint="default"/>
+      </w:rPr>
+    </w:lvl>
+    <w:lvl w:ilvl="6" w:tplc="100C0001" w:tentative="1">
+      <w:start w:val="1"/>
+      <w:numFmt w:val="bullet"/>
+      <w:lvlText w:val=""/>
+      <w:lvlJc w:val="left"/>
+      <w:pPr>
+        <w:ind w:left="5040" w:hanging="360"/>
+      </w:pPr>
+      <w:rPr>
+        <w:rFonts w:ascii="Symbol" w:hAnsi="Symbol" w:hint="default"/>
+      </w:rPr>
+    </w:lvl>
+    <w:lvl w:ilvl="7" w:tplc="100C0003" w:tentative="1">
+      <w:start w:val="1"/>
+      <w:numFmt w:val="bullet"/>
+      <w:lvlText w:val="o"/>
+      <w:lvlJc w:val="left"/>
+      <w:pPr>
+        <w:ind w:left="5760" w:hanging="360"/>
+      </w:pPr>
+      <w:rPr>
+        <w:rFonts w:ascii="Courier New" w:hAnsi="Courier New" w:cs="Courier New" w:hint="default"/>
+      </w:rPr>
+    </w:lvl>
+    <w:lvl w:ilvl="8" w:tplc="100C0005" w:tentative="1">
+      <w:start w:val="1"/>
+      <w:numFmt w:val="bullet"/>
+      <w:lvlText w:val=""/>
+      <w:lvlJc w:val="left"/>
+      <w:pPr>
+        <w:ind w:left="6480" w:hanging="360"/>
+      </w:pPr>
+      <w:rPr>
+        <w:rFonts w:ascii="Wingdings" w:hAnsi="Wingdings" w:hint="default"/>
+      </w:rPr>
+    </w:lvl>
+  </w:abstractNum>
+  <w:abstractNum w:abstractNumId="24" w15:restartNumberingAfterBreak="0">
     <w:nsid w:val="594C1361"/>
     <w:multiLevelType w:val="hybridMultilevel"/>
     <w:tmpl w:val="5C243628"/>
@@ -10191,7 +12512,120 @@
       </w:rPr>
     </w:lvl>
   </w:abstractNum>
-  <w:abstractNum w:abstractNumId="23" w15:restartNumberingAfterBreak="0">
+  <w:abstractNum w:abstractNumId="25" w15:restartNumberingAfterBreak="0">
+    <w:nsid w:val="5D2465F0"/>
+    <w:multiLevelType w:val="hybridMultilevel"/>
+    <w:tmpl w:val="E8B28F7A"/>
+    <w:lvl w:ilvl="0" w:tplc="100C0001">
+      <w:start w:val="1"/>
+      <w:numFmt w:val="bullet"/>
+      <w:lvlText w:val=""/>
+      <w:lvlJc w:val="left"/>
+      <w:pPr>
+        <w:ind w:left="1077" w:hanging="360"/>
+      </w:pPr>
+      <w:rPr>
+        <w:rFonts w:ascii="Symbol" w:hAnsi="Symbol" w:hint="default"/>
+      </w:rPr>
+    </w:lvl>
+    <w:lvl w:ilvl="1" w:tplc="100C0003" w:tentative="1">
+      <w:start w:val="1"/>
+      <w:numFmt w:val="bullet"/>
+      <w:lvlText w:val="o"/>
+      <w:lvlJc w:val="left"/>
+      <w:pPr>
+        <w:ind w:left="1797" w:hanging="360"/>
+      </w:pPr>
+      <w:rPr>
+        <w:rFonts w:ascii="Courier New" w:hAnsi="Courier New" w:cs="Courier New" w:hint="default"/>
+      </w:rPr>
+    </w:lvl>
+    <w:lvl w:ilvl="2" w:tplc="100C0005" w:tentative="1">
+      <w:start w:val="1"/>
+      <w:numFmt w:val="bullet"/>
+      <w:lvlText w:val=""/>
+      <w:lvlJc w:val="left"/>
+      <w:pPr>
+        <w:ind w:left="2517" w:hanging="360"/>
+      </w:pPr>
+      <w:rPr>
+        <w:rFonts w:ascii="Wingdings" w:hAnsi="Wingdings" w:hint="default"/>
+      </w:rPr>
+    </w:lvl>
+    <w:lvl w:ilvl="3" w:tplc="100C0001" w:tentative="1">
+      <w:start w:val="1"/>
+      <w:numFmt w:val="bullet"/>
+      <w:lvlText w:val=""/>
+      <w:lvlJc w:val="left"/>
+      <w:pPr>
+        <w:ind w:left="3237" w:hanging="360"/>
+      </w:pPr>
+      <w:rPr>
+        <w:rFonts w:ascii="Symbol" w:hAnsi="Symbol" w:hint="default"/>
+      </w:rPr>
+    </w:lvl>
+    <w:lvl w:ilvl="4" w:tplc="100C0003" w:tentative="1">
+      <w:start w:val="1"/>
+      <w:numFmt w:val="bullet"/>
+      <w:lvlText w:val="o"/>
+      <w:lvlJc w:val="left"/>
+      <w:pPr>
+        <w:ind w:left="3957" w:hanging="360"/>
+      </w:pPr>
+      <w:rPr>
+        <w:rFonts w:ascii="Courier New" w:hAnsi="Courier New" w:cs="Courier New" w:hint="default"/>
+      </w:rPr>
+    </w:lvl>
+    <w:lvl w:ilvl="5" w:tplc="100C0005" w:tentative="1">
+      <w:start w:val="1"/>
+      <w:numFmt w:val="bullet"/>
+      <w:lvlText w:val=""/>
+      <w:lvlJc w:val="left"/>
+      <w:pPr>
+        <w:ind w:left="4677" w:hanging="360"/>
+      </w:pPr>
+      <w:rPr>
+        <w:rFonts w:ascii="Wingdings" w:hAnsi="Wingdings" w:hint="default"/>
+      </w:rPr>
+    </w:lvl>
+    <w:lvl w:ilvl="6" w:tplc="100C0001" w:tentative="1">
+      <w:start w:val="1"/>
+      <w:numFmt w:val="bullet"/>
+      <w:lvlText w:val=""/>
+      <w:lvlJc w:val="left"/>
+      <w:pPr>
+        <w:ind w:left="5397" w:hanging="360"/>
+      </w:pPr>
+      <w:rPr>
+        <w:rFonts w:ascii="Symbol" w:hAnsi="Symbol" w:hint="default"/>
+      </w:rPr>
+    </w:lvl>
+    <w:lvl w:ilvl="7" w:tplc="100C0003" w:tentative="1">
+      <w:start w:val="1"/>
+      <w:numFmt w:val="bullet"/>
+      <w:lvlText w:val="o"/>
+      <w:lvlJc w:val="left"/>
+      <w:pPr>
+        <w:ind w:left="6117" w:hanging="360"/>
+      </w:pPr>
+      <w:rPr>
+        <w:rFonts w:ascii="Courier New" w:hAnsi="Courier New" w:cs="Courier New" w:hint="default"/>
+      </w:rPr>
+    </w:lvl>
+    <w:lvl w:ilvl="8" w:tplc="100C0005" w:tentative="1">
+      <w:start w:val="1"/>
+      <w:numFmt w:val="bullet"/>
+      <w:lvlText w:val=""/>
+      <w:lvlJc w:val="left"/>
+      <w:pPr>
+        <w:ind w:left="6837" w:hanging="360"/>
+      </w:pPr>
+      <w:rPr>
+        <w:rFonts w:ascii="Wingdings" w:hAnsi="Wingdings" w:hint="default"/>
+      </w:rPr>
+    </w:lvl>
+  </w:abstractNum>
+  <w:abstractNum w:abstractNumId="26" w15:restartNumberingAfterBreak="0">
     <w:nsid w:val="605B4F51"/>
     <w:multiLevelType w:val="hybridMultilevel"/>
     <w:tmpl w:val="A82C5426"/>
@@ -10280,7 +12714,7 @@
       </w:pPr>
     </w:lvl>
   </w:abstractNum>
-  <w:abstractNum w:abstractNumId="24" w15:restartNumberingAfterBreak="0">
+  <w:abstractNum w:abstractNumId="27" w15:restartNumberingAfterBreak="0">
     <w:nsid w:val="63D77B3C"/>
     <w:multiLevelType w:val="hybridMultilevel"/>
     <w:tmpl w:val="11A08642"/>
@@ -10393,7 +12827,7 @@
       </w:rPr>
     </w:lvl>
   </w:abstractNum>
-  <w:abstractNum w:abstractNumId="25" w15:restartNumberingAfterBreak="0">
+  <w:abstractNum w:abstractNumId="28" w15:restartNumberingAfterBreak="0">
     <w:nsid w:val="68142361"/>
     <w:multiLevelType w:val="hybridMultilevel"/>
     <w:tmpl w:val="D85A7B5A"/>
@@ -10506,7 +12940,120 @@
       </w:rPr>
     </w:lvl>
   </w:abstractNum>
-  <w:abstractNum w:abstractNumId="26" w15:restartNumberingAfterBreak="0">
+  <w:abstractNum w:abstractNumId="29" w15:restartNumberingAfterBreak="0">
+    <w:nsid w:val="683C0439"/>
+    <w:multiLevelType w:val="hybridMultilevel"/>
+    <w:tmpl w:val="6044762E"/>
+    <w:lvl w:ilvl="0" w:tplc="100C0001">
+      <w:start w:val="1"/>
+      <w:numFmt w:val="bullet"/>
+      <w:lvlText w:val=""/>
+      <w:lvlJc w:val="left"/>
+      <w:pPr>
+        <w:ind w:left="720" w:hanging="360"/>
+      </w:pPr>
+      <w:rPr>
+        <w:rFonts w:ascii="Symbol" w:hAnsi="Symbol" w:hint="default"/>
+      </w:rPr>
+    </w:lvl>
+    <w:lvl w:ilvl="1" w:tplc="100C0003" w:tentative="1">
+      <w:start w:val="1"/>
+      <w:numFmt w:val="bullet"/>
+      <w:lvlText w:val="o"/>
+      <w:lvlJc w:val="left"/>
+      <w:pPr>
+        <w:ind w:left="1440" w:hanging="360"/>
+      </w:pPr>
+      <w:rPr>
+        <w:rFonts w:ascii="Courier New" w:hAnsi="Courier New" w:cs="Courier New" w:hint="default"/>
+      </w:rPr>
+    </w:lvl>
+    <w:lvl w:ilvl="2" w:tplc="100C0005" w:tentative="1">
+      <w:start w:val="1"/>
+      <w:numFmt w:val="bullet"/>
+      <w:lvlText w:val=""/>
+      <w:lvlJc w:val="left"/>
+      <w:pPr>
+        <w:ind w:left="2160" w:hanging="360"/>
+      </w:pPr>
+      <w:rPr>
+        <w:rFonts w:ascii="Wingdings" w:hAnsi="Wingdings" w:hint="default"/>
+      </w:rPr>
+    </w:lvl>
+    <w:lvl w:ilvl="3" w:tplc="100C0001" w:tentative="1">
+      <w:start w:val="1"/>
+      <w:numFmt w:val="bullet"/>
+      <w:lvlText w:val=""/>
+      <w:lvlJc w:val="left"/>
+      <w:pPr>
+        <w:ind w:left="2880" w:hanging="360"/>
+      </w:pPr>
+      <w:rPr>
+        <w:rFonts w:ascii="Symbol" w:hAnsi="Symbol" w:hint="default"/>
+      </w:rPr>
+    </w:lvl>
+    <w:lvl w:ilvl="4" w:tplc="100C0003" w:tentative="1">
+      <w:start w:val="1"/>
+      <w:numFmt w:val="bullet"/>
+      <w:lvlText w:val="o"/>
+      <w:lvlJc w:val="left"/>
+      <w:pPr>
+        <w:ind w:left="3600" w:hanging="360"/>
+      </w:pPr>
+      <w:rPr>
+        <w:rFonts w:ascii="Courier New" w:hAnsi="Courier New" w:cs="Courier New" w:hint="default"/>
+      </w:rPr>
+    </w:lvl>
+    <w:lvl w:ilvl="5" w:tplc="100C0005" w:tentative="1">
+      <w:start w:val="1"/>
+      <w:numFmt w:val="bullet"/>
+      <w:lvlText w:val=""/>
+      <w:lvlJc w:val="left"/>
+      <w:pPr>
+        <w:ind w:left="4320" w:hanging="360"/>
+      </w:pPr>
+      <w:rPr>
+        <w:rFonts w:ascii="Wingdings" w:hAnsi="Wingdings" w:hint="default"/>
+      </w:rPr>
+    </w:lvl>
+    <w:lvl w:ilvl="6" w:tplc="100C0001" w:tentative="1">
+      <w:start w:val="1"/>
+      <w:numFmt w:val="bullet"/>
+      <w:lvlText w:val=""/>
+      <w:lvlJc w:val="left"/>
+      <w:pPr>
+        <w:ind w:left="5040" w:hanging="360"/>
+      </w:pPr>
+      <w:rPr>
+        <w:rFonts w:ascii="Symbol" w:hAnsi="Symbol" w:hint="default"/>
+      </w:rPr>
+    </w:lvl>
+    <w:lvl w:ilvl="7" w:tplc="100C0003" w:tentative="1">
+      <w:start w:val="1"/>
+      <w:numFmt w:val="bullet"/>
+      <w:lvlText w:val="o"/>
+      <w:lvlJc w:val="left"/>
+      <w:pPr>
+        <w:ind w:left="5760" w:hanging="360"/>
+      </w:pPr>
+      <w:rPr>
+        <w:rFonts w:ascii="Courier New" w:hAnsi="Courier New" w:cs="Courier New" w:hint="default"/>
+      </w:rPr>
+    </w:lvl>
+    <w:lvl w:ilvl="8" w:tplc="100C0005" w:tentative="1">
+      <w:start w:val="1"/>
+      <w:numFmt w:val="bullet"/>
+      <w:lvlText w:val=""/>
+      <w:lvlJc w:val="left"/>
+      <w:pPr>
+        <w:ind w:left="6480" w:hanging="360"/>
+      </w:pPr>
+      <w:rPr>
+        <w:rFonts w:ascii="Wingdings" w:hAnsi="Wingdings" w:hint="default"/>
+      </w:rPr>
+    </w:lvl>
+  </w:abstractNum>
+  <w:abstractNum w:abstractNumId="30" w15:restartNumberingAfterBreak="0">
     <w:nsid w:val="6C2E666D"/>
     <w:multiLevelType w:val="hybridMultilevel"/>
     <w:tmpl w:val="77EC0166"/>
@@ -10619,7 +13166,7 @@
       </w:rPr>
     </w:lvl>
   </w:abstractNum>
-  <w:abstractNum w:abstractNumId="27" w15:restartNumberingAfterBreak="0">
+  <w:abstractNum w:abstractNumId="31" w15:restartNumberingAfterBreak="0">
     <w:nsid w:val="71E06583"/>
     <w:multiLevelType w:val="hybridMultilevel"/>
     <w:tmpl w:val="26C81FCE"/>
@@ -10759,7 +13306,7 @@
       </w:rPr>
     </w:lvl>
   </w:abstractNum>
-  <w:abstractNum w:abstractNumId="28" w15:restartNumberingAfterBreak="0">
+  <w:abstractNum w:abstractNumId="32" w15:restartNumberingAfterBreak="0">
     <w:nsid w:val="733341AF"/>
     <w:multiLevelType w:val="hybridMultilevel"/>
     <w:tmpl w:val="E0140ADE"/>
@@ -10848,7 +13395,7 @@
       </w:pPr>
     </w:lvl>
   </w:abstractNum>
-  <w:abstractNum w:abstractNumId="29" w15:restartNumberingAfterBreak="0">
+  <w:abstractNum w:abstractNumId="33" w15:restartNumberingAfterBreak="0">
     <w:nsid w:val="75A3529B"/>
     <w:multiLevelType w:val="hybridMultilevel"/>
     <w:tmpl w:val="819EEA64"/>
@@ -10988,7 +13535,7 @@
       </w:rPr>
     </w:lvl>
   </w:abstractNum>
-  <w:abstractNum w:abstractNumId="30" w15:restartNumberingAfterBreak="0">
+  <w:abstractNum w:abstractNumId="34" w15:restartNumberingAfterBreak="0">
     <w:nsid w:val="75E052EF"/>
     <w:multiLevelType w:val="hybridMultilevel"/>
     <w:tmpl w:val="E3920D8A"/>
@@ -11101,7 +13648,7 @@
       </w:rPr>
     </w:lvl>
   </w:abstractNum>
-  <w:abstractNum w:abstractNumId="31" w15:restartNumberingAfterBreak="0">
+  <w:abstractNum w:abstractNumId="35" w15:restartNumberingAfterBreak="0">
     <w:nsid w:val="7B193736"/>
     <w:multiLevelType w:val="multilevel"/>
     <w:tmpl w:val="3E0A631E"/>
@@ -11223,7 +13770,7 @@
       </w:pPr>
     </w:lvl>
   </w:abstractNum>
-  <w:abstractNum w:abstractNumId="32" w15:restartNumberingAfterBreak="0">
+  <w:abstractNum w:abstractNumId="36" w15:restartNumberingAfterBreak="0">
     <w:nsid w:val="7CB7496C"/>
     <w:multiLevelType w:val="hybridMultilevel"/>
     <w:tmpl w:val="7932DECA"/>
@@ -11312,7 +13859,7 @@
       </w:pPr>
     </w:lvl>
   </w:abstractNum>
-  <w:abstractNum w:abstractNumId="33" w15:restartNumberingAfterBreak="0">
+  <w:abstractNum w:abstractNumId="37" w15:restartNumberingAfterBreak="0">
     <w:nsid w:val="7DD245F2"/>
     <w:multiLevelType w:val="hybridMultilevel"/>
     <w:tmpl w:val="3100450C"/>
@@ -11452,144 +13999,156 @@
       </w:rPr>
     </w:lvl>
   </w:abstractNum>
-  <w:num w:numId="1">
+  <w:num w:numId="1" w16cid:durableId="1025063572">
+    <w:abstractNumId w:val="35"/>
+  </w:num>
+  <w:num w:numId="2" w16cid:durableId="1586260514">
+    <w:abstractNumId w:val="2"/>
+  </w:num>
+  <w:num w:numId="3" w16cid:durableId="440419745">
+    <w:abstractNumId w:val="6"/>
+  </w:num>
+  <w:num w:numId="4" w16cid:durableId="2054622525">
+    <w:abstractNumId w:val="33"/>
+  </w:num>
+  <w:num w:numId="5" w16cid:durableId="945767889">
+    <w:abstractNumId w:val="21"/>
+  </w:num>
+  <w:num w:numId="6" w16cid:durableId="1954315786">
+    <w:abstractNumId w:val="11"/>
+  </w:num>
+  <w:num w:numId="7" w16cid:durableId="727339637">
+    <w:abstractNumId w:val="24"/>
+  </w:num>
+  <w:num w:numId="8" w16cid:durableId="29772481">
+    <w:abstractNumId w:val="37"/>
+  </w:num>
+  <w:num w:numId="9" w16cid:durableId="60560671">
+    <w:abstractNumId w:val="5"/>
+  </w:num>
+  <w:num w:numId="10" w16cid:durableId="1310742235">
+    <w:abstractNumId w:val="14"/>
+  </w:num>
+  <w:num w:numId="11" w16cid:durableId="106893454">
+    <w:abstractNumId w:val="20"/>
+  </w:num>
+  <w:num w:numId="12" w16cid:durableId="2085183598">
+    <w:abstractNumId w:val="16"/>
+  </w:num>
+  <w:num w:numId="13" w16cid:durableId="576355913">
     <w:abstractNumId w:val="31"/>
   </w:num>
-  <w:num w:numId="2">
+  <w:num w:numId="14" w16cid:durableId="2066874876">
+    <w:abstractNumId w:val="28"/>
+  </w:num>
+  <w:num w:numId="15" w16cid:durableId="768240780">
     <w:abstractNumId w:val="2"/>
   </w:num>
-  <w:num w:numId="3">
-    <w:abstractNumId w:val="5"/>
+  <w:num w:numId="16" w16cid:durableId="1345397806">
+    <w:abstractNumId w:val="35"/>
   </w:num>
-  <w:num w:numId="4">
-    <w:abstractNumId w:val="29"/>
+  <w:num w:numId="17" w16cid:durableId="86733611">
+    <w:abstractNumId w:val="35"/>
   </w:num>
-  <w:num w:numId="5">
-    <w:abstractNumId w:val="20"/>
+  <w:num w:numId="18" w16cid:durableId="1620836861">
+    <w:abstractNumId w:val="35"/>
   </w:num>
-  <w:num w:numId="6">
+  <w:num w:numId="19" w16cid:durableId="797185988">
+    <w:abstractNumId w:val="35"/>
+  </w:num>
+  <w:num w:numId="20" w16cid:durableId="64760997">
     <w:abstractNumId w:val="10"/>
   </w:num>
-  <w:num w:numId="7">
+  <w:num w:numId="21" w16cid:durableId="877547116">
+    <w:abstractNumId w:val="35"/>
+  </w:num>
+  <w:num w:numId="22" w16cid:durableId="111485197">
+    <w:abstractNumId w:val="35"/>
+  </w:num>
+  <w:num w:numId="23" w16cid:durableId="920993468">
+    <w:abstractNumId w:val="2"/>
+  </w:num>
+  <w:num w:numId="24" w16cid:durableId="1228686974">
+    <w:abstractNumId w:val="2"/>
+  </w:num>
+  <w:num w:numId="25" w16cid:durableId="452019607">
+    <w:abstractNumId w:val="2"/>
+  </w:num>
+  <w:num w:numId="26" w16cid:durableId="1270351807">
+    <w:abstractNumId w:val="17"/>
+  </w:num>
+  <w:num w:numId="27" w16cid:durableId="2031569698">
+    <w:abstractNumId w:val="32"/>
+  </w:num>
+  <w:num w:numId="28" w16cid:durableId="2059088594">
+    <w:abstractNumId w:val="8"/>
+  </w:num>
+  <w:num w:numId="29" w16cid:durableId="1278676100">
+    <w:abstractNumId w:val="27"/>
+  </w:num>
+  <w:num w:numId="30" w16cid:durableId="886449275">
+    <w:abstractNumId w:val="26"/>
+  </w:num>
+  <w:num w:numId="31" w16cid:durableId="640885609">
     <w:abstractNumId w:val="22"/>
   </w:num>
-  <w:num w:numId="8">
-    <w:abstractNumId w:val="33"/>
+  <w:num w:numId="32" w16cid:durableId="1380083067">
+    <w:abstractNumId w:val="0"/>
   </w:num>
-  <w:num w:numId="9">
+  <w:num w:numId="33" w16cid:durableId="991568669">
+    <w:abstractNumId w:val="7"/>
+  </w:num>
+  <w:num w:numId="34" w16cid:durableId="559054216">
+    <w:abstractNumId w:val="36"/>
+  </w:num>
+  <w:num w:numId="35" w16cid:durableId="742992194">
+    <w:abstractNumId w:val="13"/>
+  </w:num>
+  <w:num w:numId="36" w16cid:durableId="1091663112">
+    <w:abstractNumId w:val="34"/>
+  </w:num>
+  <w:num w:numId="37" w16cid:durableId="1534340990">
+    <w:abstractNumId w:val="12"/>
+  </w:num>
+  <w:num w:numId="38" w16cid:durableId="1645037495">
+    <w:abstractNumId w:val="1"/>
+  </w:num>
+  <w:num w:numId="39" w16cid:durableId="1328512327">
+    <w:abstractNumId w:val="18"/>
+  </w:num>
+  <w:num w:numId="40" w16cid:durableId="1125733206">
+    <w:abstractNumId w:val="9"/>
+  </w:num>
+  <w:num w:numId="41" w16cid:durableId="2024089496">
+    <w:abstractNumId w:val="15"/>
+  </w:num>
+  <w:num w:numId="42" w16cid:durableId="697854454">
+    <w:abstractNumId w:val="3"/>
+  </w:num>
+  <w:num w:numId="43" w16cid:durableId="194925288">
+    <w:abstractNumId w:val="19"/>
+  </w:num>
+  <w:num w:numId="44" w16cid:durableId="1325619532">
+    <w:abstractNumId w:val="30"/>
+  </w:num>
+  <w:num w:numId="45" w16cid:durableId="1317420855">
+    <w:abstractNumId w:val="25"/>
+  </w:num>
+  <w:num w:numId="46" w16cid:durableId="652761642">
+    <w:abstractNumId w:val="23"/>
+  </w:num>
+  <w:num w:numId="47" w16cid:durableId="1887058100">
     <w:abstractNumId w:val="4"/>
   </w:num>
-  <w:num w:numId="10">
-    <w:abstractNumId w:val="13"/>
-  </w:num>
-  <w:num w:numId="11">
-    <w:abstractNumId w:val="19"/>
-  </w:num>
-  <w:num w:numId="12">
-    <w:abstractNumId w:val="15"/>
-  </w:num>
-  <w:num w:numId="13">
-    <w:abstractNumId w:val="27"/>
-  </w:num>
-  <w:num w:numId="14">
-    <w:abstractNumId w:val="25"/>
-  </w:num>
-  <w:num w:numId="15">
-    <w:abstractNumId w:val="2"/>
-  </w:num>
-  <w:num w:numId="16">
-    <w:abstractNumId w:val="31"/>
-  </w:num>
-  <w:num w:numId="17">
-    <w:abstractNumId w:val="31"/>
-  </w:num>
-  <w:num w:numId="18">
-    <w:abstractNumId w:val="31"/>
-  </w:num>
-  <w:num w:numId="19">
-    <w:abstractNumId w:val="31"/>
-  </w:num>
-  <w:num w:numId="20">
-    <w:abstractNumId w:val="9"/>
-  </w:num>
-  <w:num w:numId="21">
-    <w:abstractNumId w:val="31"/>
-  </w:num>
-  <w:num w:numId="22">
-    <w:abstractNumId w:val="31"/>
-  </w:num>
-  <w:num w:numId="23">
-    <w:abstractNumId w:val="2"/>
-  </w:num>
-  <w:num w:numId="24">
-    <w:abstractNumId w:val="2"/>
-  </w:num>
-  <w:num w:numId="25">
-    <w:abstractNumId w:val="2"/>
-  </w:num>
-  <w:num w:numId="26">
-    <w:abstractNumId w:val="16"/>
-  </w:num>
-  <w:num w:numId="27">
-    <w:abstractNumId w:val="28"/>
-  </w:num>
-  <w:num w:numId="28">
-    <w:abstractNumId w:val="7"/>
-  </w:num>
-  <w:num w:numId="29">
-    <w:abstractNumId w:val="24"/>
-  </w:num>
-  <w:num w:numId="30">
-    <w:abstractNumId w:val="23"/>
-  </w:num>
-  <w:num w:numId="31">
-    <w:abstractNumId w:val="21"/>
-  </w:num>
-  <w:num w:numId="32">
-    <w:abstractNumId w:val="0"/>
-  </w:num>
-  <w:num w:numId="33">
-    <w:abstractNumId w:val="6"/>
-  </w:num>
-  <w:num w:numId="34">
-    <w:abstractNumId w:val="32"/>
-  </w:num>
-  <w:num w:numId="35">
-    <w:abstractNumId w:val="12"/>
-  </w:num>
-  <w:num w:numId="36">
-    <w:abstractNumId w:val="30"/>
-  </w:num>
-  <w:num w:numId="37">
-    <w:abstractNumId w:val="11"/>
-  </w:num>
-  <w:num w:numId="38">
-    <w:abstractNumId w:val="1"/>
-  </w:num>
-  <w:num w:numId="39">
-    <w:abstractNumId w:val="17"/>
-  </w:num>
-  <w:num w:numId="40">
-    <w:abstractNumId w:val="8"/>
-  </w:num>
-  <w:num w:numId="41">
-    <w:abstractNumId w:val="14"/>
-  </w:num>
-  <w:num w:numId="42">
-    <w:abstractNumId w:val="3"/>
-  </w:num>
-  <w:num w:numId="43">
-    <w:abstractNumId w:val="18"/>
-  </w:num>
-  <w:num w:numId="44">
-    <w:abstractNumId w:val="26"/>
+  <w:num w:numId="48" w16cid:durableId="1822887862">
+    <w:abstractNumId w:val="29"/>
   </w:num>
   <w:numIdMacAtCleanup w:val="13"/>
 </w:numbering>
 </file>
 
 <file path=word/styles.xml><?xml version="1.0" encoding="utf-8"?>
-<w:styles xmlns:mc="http://schemas.openxmlformats.org/markup-compatibility/2006" xmlns:r="http://schemas.openxmlformats.org/officeDocument/2006/relationships" xmlns:w="http://schemas.openxmlformats.org/wordprocessingml/2006/main" xmlns:w14="http://schemas.microsoft.com/office/word/2010/wordml" xmlns:w15="http://schemas.microsoft.com/office/word/2012/wordml" xmlns:w16cex="http://schemas.microsoft.com/office/word/2018/wordml/cex" xmlns:w16cid="http://schemas.microsoft.com/office/word/2016/wordml/cid" xmlns:w16="http://schemas.microsoft.com/office/word/2018/wordml" xmlns:w16se="http://schemas.microsoft.com/office/word/2015/wordml/symex" mc:Ignorable="w14 w15 w16se w16cid w16 w16cex">
+<w:styles xmlns:mc="http://schemas.openxmlformats.org/markup-compatibility/2006" xmlns:r="http://schemas.openxmlformats.org/officeDocument/2006/relationships" xmlns:w="http://schemas.openxmlformats.org/wordprocessingml/2006/main" xmlns:w14="http://schemas.microsoft.com/office/word/2010/wordml" xmlns:w15="http://schemas.microsoft.com/office/word/2012/wordml" xmlns:w16cex="http://schemas.microsoft.com/office/word/2018/wordml/cex" xmlns:w16cid="http://schemas.microsoft.com/office/word/2016/wordml/cid" xmlns:w16="http://schemas.microsoft.com/office/word/2018/wordml" xmlns:w16sdtdh="http://schemas.microsoft.com/office/word/2020/wordml/sdtdatahash" xmlns:w16se="http://schemas.microsoft.com/office/word/2015/wordml/symex" mc:Ignorable="w14 w15 w16se w16cid w16 w16cex w16sdtdh">
   <w:docDefaults>
     <w:rPrDefault>
       <w:rPr>
@@ -12663,6 +15222,24 @@
       <w:lang w:val="fr-FR" w:eastAsia="fr-FR"/>
     </w:rPr>
   </w:style>
+  <w:style w:type="paragraph" w:styleId="Lgende">
+    <w:name w:val="caption"/>
+    <w:basedOn w:val="Normal"/>
+    <w:next w:val="Normal"/>
+    <w:unhideWhenUsed/>
+    <w:qFormat/>
+    <w:rsid w:val="00EE3B76"/>
+    <w:pPr>
+      <w:spacing w:after="200"/>
+    </w:pPr>
+    <w:rPr>
+      <w:i/>
+      <w:iCs/>
+      <w:color w:val="44546A" w:themeColor="text2"/>
+      <w:sz w:val="18"/>
+      <w:szCs w:val="18"/>
+    </w:rPr>
+  </w:style>
 </w:styles>
 </file>
 
@@ -12962,10 +15539,6 @@
 </file>
 
 <file path=customXml/item1.xml><?xml version="1.0" encoding="utf-8"?>
-<b:Sources xmlns:b="http://schemas.openxmlformats.org/officeDocument/2006/bibliography" xmlns="http://schemas.openxmlformats.org/officeDocument/2006/bibliography" SelectedStyle="\APASixthEditionOfficeOnline.xsl" StyleName="APA" Version="6"/>
-</file>
-
-<file path=customXml/item2.xml><?xml version="1.0" encoding="utf-8"?>
 <p:properties xmlns:p="http://schemas.microsoft.com/office/2006/metadata/properties" xmlns:xsi="http://www.w3.org/2001/XMLSchema-instance" xmlns:pc="http://schemas.microsoft.com/office/infopath/2007/PartnerControls">
   <documentManagement>
     <lcf76f155ced4ddcb4097134ff3c332f xmlns="98d92101-24da-4498-9971-a24673344bd8">
@@ -12976,7 +15549,20 @@
 </p:properties>
 </file>
 
+<file path=customXml/item2.xml><?xml version="1.0" encoding="utf-8"?>
+<b:Sources xmlns:b="http://schemas.openxmlformats.org/officeDocument/2006/bibliography" xmlns="http://schemas.openxmlformats.org/officeDocument/2006/bibliography" SelectedStyle="\APASixthEditionOfficeOnline.xsl" StyleName="APA" Version="6"/>
+</file>
+
 <file path=customXml/item3.xml><?xml version="1.0" encoding="utf-8"?>
+<?mso-contentType ?>
+<FormTemplates xmlns="http://schemas.microsoft.com/sharepoint/v3/contenttype/forms">
+  <Display>DocumentLibraryForm</Display>
+  <Edit>DocumentLibraryForm</Edit>
+  <New>DocumentLibraryForm</New>
+</FormTemplates>
+</file>
+
+<file path=customXml/item4.xml><?xml version="1.0" encoding="utf-8"?>
 <ct:contentTypeSchema xmlns:ct="http://schemas.microsoft.com/office/2006/metadata/contentType" xmlns:ma="http://schemas.microsoft.com/office/2006/metadata/properties/metaAttributes" ct:_="" ma:_="" ma:contentTypeName="Document" ma:contentTypeID="0x010100E529CC47EA4E614CBF50FAFAB9B8F32B" ma:contentTypeVersion="9" ma:contentTypeDescription="Crée un document." ma:contentTypeScope="" ma:versionID="026f4ebce0e5277e37b90ae8b1b1c0d3">
   <xsd:schema xmlns:xsd="http://www.w3.org/2001/XMLSchema" xmlns:xs="http://www.w3.org/2001/XMLSchema" xmlns:p="http://schemas.microsoft.com/office/2006/metadata/properties" xmlns:ns2="dfa80de1-e9bb-4cf2-893d-d06220b3971a" xmlns:ns3="98d92101-24da-4498-9971-a24673344bd8" targetNamespace="http://schemas.microsoft.com/office/2006/metadata/properties" ma:root="true" ma:fieldsID="b9cb9f8533022950c644fef603f80954" ns2:_="" ns3:_="">
     <xsd:import namespace="dfa80de1-e9bb-4cf2-893d-d06220b3971a"/>
@@ -13173,24 +15759,7 @@
 </ct:contentTypeSchema>
 </file>
 
-<file path=customXml/item4.xml><?xml version="1.0" encoding="utf-8"?>
-<?mso-contentType ?>
-<FormTemplates xmlns="http://schemas.microsoft.com/sharepoint/v3/contenttype/forms">
-  <Display>DocumentLibraryForm</Display>
-  <Edit>DocumentLibraryForm</Edit>
-  <New>DocumentLibraryForm</New>
-</FormTemplates>
-</file>
-
 <file path=customXml/itemProps1.xml><?xml version="1.0" encoding="utf-8"?>
-<ds:datastoreItem xmlns:ds="http://schemas.openxmlformats.org/officeDocument/2006/customXml" ds:itemID="{C53E9F8B-C872-4225-A67F-8EF0720EAB5C}">
-  <ds:schemaRefs>
-    <ds:schemaRef ds:uri="http://schemas.openxmlformats.org/officeDocument/2006/bibliography"/>
-  </ds:schemaRefs>
-</ds:datastoreItem>
-</file>
-
-<file path=customXml/itemProps2.xml><?xml version="1.0" encoding="utf-8"?>
 <ds:datastoreItem xmlns:ds="http://schemas.openxmlformats.org/officeDocument/2006/customXml" ds:itemID="{E5198F5E-0DBC-492C-83B4-AB13AD117DD5}">
   <ds:schemaRefs>
     <ds:schemaRef ds:uri="http://schemas.microsoft.com/office/2006/metadata/properties"/>
@@ -13201,7 +15770,23 @@
 </ds:datastoreItem>
 </file>
 
+<file path=customXml/itemProps2.xml><?xml version="1.0" encoding="utf-8"?>
+<ds:datastoreItem xmlns:ds="http://schemas.openxmlformats.org/officeDocument/2006/customXml" ds:itemID="{C53E9F8B-C872-4225-A67F-8EF0720EAB5C}">
+  <ds:schemaRefs>
+    <ds:schemaRef ds:uri="http://schemas.openxmlformats.org/officeDocument/2006/bibliography"/>
+  </ds:schemaRefs>
+</ds:datastoreItem>
+</file>
+
 <file path=customXml/itemProps3.xml><?xml version="1.0" encoding="utf-8"?>
+<ds:datastoreItem xmlns:ds="http://schemas.openxmlformats.org/officeDocument/2006/customXml" ds:itemID="{D3135AC7-3C5E-4CF3-94BE-2823690A5E55}">
+  <ds:schemaRefs>
+    <ds:schemaRef ds:uri="http://schemas.microsoft.com/sharepoint/v3/contenttype/forms"/>
+  </ds:schemaRefs>
+</ds:datastoreItem>
+</file>
+
+<file path=customXml/itemProps4.xml><?xml version="1.0" encoding="utf-8"?>
 <ds:datastoreItem xmlns:ds="http://schemas.openxmlformats.org/officeDocument/2006/customXml" ds:itemID="{82999A71-E59D-4EFC-B6B9-07379AF3DBEC}">
   <ds:schemaRefs>
     <ds:schemaRef ds:uri="http://schemas.microsoft.com/office/2006/metadata/contentType"/>
@@ -13218,12 +15803,4 @@
     <ds:schemaRef ds:uri="http://schemas.microsoft.com/internal/obd"/>
   </ds:schemaRefs>
 </ds:datastoreItem>
-</file>
-
-<file path=customXml/itemProps4.xml><?xml version="1.0" encoding="utf-8"?>
-<ds:datastoreItem xmlns:ds="http://schemas.openxmlformats.org/officeDocument/2006/customXml" ds:itemID="{D3135AC7-3C5E-4CF3-94BE-2823690A5E55}">
-  <ds:schemaRefs>
-    <ds:schemaRef ds:uri="http://schemas.microsoft.com/sharepoint/v3/contenttype/forms"/>
-  </ds:schemaRefs>
-</ds:datastoreItem>
 </file>
</xml_diff>